<commit_message>
Membuat tabel sprint backlog 2
</commit_message>
<xml_diff>
--- a/UTS AGILE.docx
+++ b/UTS AGILE.docx
@@ -48,7 +48,6 @@
         <w:t xml:space="preserve"> </w:t>
       </w:r>
       <w:proofErr w:type="spellStart"/>
-      <w:proofErr w:type="gramStart"/>
       <w:r>
         <w:rPr>
           <w:rFonts w:ascii="Times New Roman" w:hAnsi="Times New Roman" w:cs="Times New Roman"/>
@@ -64,16 +63,7 @@
           <w:sz w:val="40"/>
           <w:szCs w:val="40"/>
         </w:rPr>
-        <w:t xml:space="preserve"> :</w:t>
-      </w:r>
-      <w:proofErr w:type="gramEnd"/>
-      <w:r>
-        <w:rPr>
-          <w:rFonts w:ascii="Times New Roman" w:hAnsi="Times New Roman" w:cs="Times New Roman"/>
-          <w:sz w:val="40"/>
-          <w:szCs w:val="40"/>
-        </w:rPr>
-        <w:t xml:space="preserve"> Web </w:t>
+        <w:t xml:space="preserve"> : Web </w:t>
       </w:r>
       <w:proofErr w:type="spellStart"/>
       <w:r>
@@ -231,7 +221,6 @@
           <w:szCs w:val="40"/>
         </w:rPr>
       </w:pPr>
-      <w:proofErr w:type="gramStart"/>
       <w:r>
         <w:rPr>
           <w:rFonts w:ascii="Times New Roman" w:hAnsi="Times New Roman" w:cs="Times New Roman"/>
@@ -240,7 +229,6 @@
         </w:rPr>
         <w:t>Oleh :</w:t>
       </w:r>
-      <w:proofErr w:type="gramEnd"/>
     </w:p>
     <w:p>
       <w:pPr>
@@ -321,52 +309,16 @@
           <w:sz w:val="40"/>
           <w:szCs w:val="40"/>
         </w:rPr>
-        <w:t xml:space="preserve"> Tarigan</w:t>
-      </w:r>
-    </w:p>
-    <w:p>
-      <w:pPr>
-        <w:jc w:val="center"/>
+        <w:t xml:space="preserve"> </w:t>
+      </w:r>
+      <w:proofErr w:type="spellStart"/>
+      <w:r>
         <w:rPr>
           <w:rFonts w:ascii="Times New Roman" w:hAnsi="Times New Roman" w:cs="Times New Roman"/>
           <w:sz w:val="40"/>
           <w:szCs w:val="40"/>
         </w:rPr>
-      </w:pPr>
-      <w:r>
-        <w:rPr>
-          <w:rFonts w:ascii="Times New Roman" w:hAnsi="Times New Roman" w:cs="Times New Roman"/>
-          <w:sz w:val="40"/>
-          <w:szCs w:val="40"/>
-        </w:rPr>
-        <w:t xml:space="preserve">211111597 – Aditya </w:t>
-      </w:r>
-      <w:proofErr w:type="spellStart"/>
-      <w:r>
-        <w:rPr>
-          <w:rFonts w:ascii="Times New Roman" w:hAnsi="Times New Roman" w:cs="Times New Roman"/>
-          <w:sz w:val="40"/>
-          <w:szCs w:val="40"/>
-        </w:rPr>
-        <w:t>Syahputra</w:t>
-      </w:r>
-      <w:proofErr w:type="spellEnd"/>
-      <w:r>
-        <w:rPr>
-          <w:rFonts w:ascii="Times New Roman" w:hAnsi="Times New Roman" w:cs="Times New Roman"/>
-          <w:sz w:val="40"/>
-          <w:szCs w:val="40"/>
-        </w:rPr>
-        <w:t xml:space="preserve"> </w:t>
-      </w:r>
-      <w:proofErr w:type="spellStart"/>
-      <w:r>
-        <w:rPr>
-          <w:rFonts w:ascii="Times New Roman" w:hAnsi="Times New Roman" w:cs="Times New Roman"/>
-          <w:sz w:val="40"/>
-          <w:szCs w:val="40"/>
-        </w:rPr>
-        <w:t>Sinaga</w:t>
+        <w:t>Tarigan</w:t>
       </w:r>
       <w:proofErr w:type="spellEnd"/>
     </w:p>
@@ -385,7 +337,7 @@
           <w:sz w:val="40"/>
           <w:szCs w:val="40"/>
         </w:rPr>
-        <w:t xml:space="preserve">211111476 – Nanda </w:t>
+        <w:t xml:space="preserve">211111597 – Aditya </w:t>
       </w:r>
       <w:proofErr w:type="spellStart"/>
       <w:r>
@@ -394,7 +346,25 @@
           <w:sz w:val="40"/>
           <w:szCs w:val="40"/>
         </w:rPr>
-        <w:t>Prayoga</w:t>
+        <w:t>Syahputra</w:t>
+      </w:r>
+      <w:proofErr w:type="spellEnd"/>
+      <w:r>
+        <w:rPr>
+          <w:rFonts w:ascii="Times New Roman" w:hAnsi="Times New Roman" w:cs="Times New Roman"/>
+          <w:sz w:val="40"/>
+          <w:szCs w:val="40"/>
+        </w:rPr>
+        <w:t xml:space="preserve"> </w:t>
+      </w:r>
+      <w:proofErr w:type="spellStart"/>
+      <w:r>
+        <w:rPr>
+          <w:rFonts w:ascii="Times New Roman" w:hAnsi="Times New Roman" w:cs="Times New Roman"/>
+          <w:sz w:val="40"/>
+          <w:szCs w:val="40"/>
+        </w:rPr>
+        <w:t>Sinaga</w:t>
       </w:r>
       <w:proofErr w:type="spellEnd"/>
     </w:p>
@@ -407,6 +377,24 @@
           <w:szCs w:val="40"/>
         </w:rPr>
       </w:pPr>
+      <w:r>
+        <w:rPr>
+          <w:rFonts w:ascii="Times New Roman" w:hAnsi="Times New Roman" w:cs="Times New Roman"/>
+          <w:sz w:val="40"/>
+          <w:szCs w:val="40"/>
+        </w:rPr>
+        <w:t xml:space="preserve">211111476 – Nanda </w:t>
+      </w:r>
+      <w:proofErr w:type="spellStart"/>
+      <w:r>
+        <w:rPr>
+          <w:rFonts w:ascii="Times New Roman" w:hAnsi="Times New Roman" w:cs="Times New Roman"/>
+          <w:sz w:val="40"/>
+          <w:szCs w:val="40"/>
+        </w:rPr>
+        <w:t>Prayoga</w:t>
+      </w:r>
+      <w:proofErr w:type="spellEnd"/>
     </w:p>
     <w:p>
       <w:pPr>
@@ -460,6 +448,16 @@
     </w:p>
     <w:p>
       <w:pPr>
+        <w:jc w:val="center"/>
+        <w:rPr>
+          <w:rFonts w:ascii="Times New Roman" w:hAnsi="Times New Roman" w:cs="Times New Roman"/>
+          <w:sz w:val="40"/>
+          <w:szCs w:val="40"/>
+        </w:rPr>
+      </w:pPr>
+    </w:p>
+    <w:p>
+      <w:pPr>
         <w:pStyle w:val="Heading1"/>
         <w:rPr>
           <w:rFonts w:cs="Times New Roman"/>
@@ -519,7 +517,6 @@
         <w:t xml:space="preserve">Hasil </w:t>
       </w:r>
       <w:proofErr w:type="spellStart"/>
-      <w:proofErr w:type="gramStart"/>
       <w:r>
         <w:rPr>
           <w:rFonts w:ascii="Times New Roman" w:hAnsi="Times New Roman" w:cs="Times New Roman"/>
@@ -541,7 +538,6 @@
         </w:rPr>
         <w:t xml:space="preserve"> :</w:t>
       </w:r>
-      <w:proofErr w:type="gramEnd"/>
     </w:p>
     <w:p>
       <w:pPr>
@@ -834,7 +830,6 @@
         </w:rPr>
       </w:pPr>
       <w:proofErr w:type="spellStart"/>
-      <w:proofErr w:type="gramStart"/>
       <w:r>
         <w:rPr>
           <w:rFonts w:ascii="Times New Roman" w:hAnsi="Times New Roman" w:cs="Times New Roman"/>
@@ -856,7 +851,6 @@
         </w:rPr>
         <w:t xml:space="preserve"> :</w:t>
       </w:r>
-      <w:proofErr w:type="gramEnd"/>
     </w:p>
     <w:p>
       <w:pPr>
@@ -1914,7 +1908,6 @@
               <w:t xml:space="preserve">Saya </w:t>
             </w:r>
             <w:proofErr w:type="spellStart"/>
-            <w:proofErr w:type="gramStart"/>
             <w:r>
               <w:t>menginginkan</w:t>
             </w:r>
@@ -1927,7 +1920,6 @@
               <w:t>membeli</w:t>
             </w:r>
             <w:proofErr w:type="spellEnd"/>
-            <w:proofErr w:type="gramEnd"/>
             <w:r>
               <w:t xml:space="preserve"> </w:t>
             </w:r>
@@ -3423,10 +3415,7 @@
               <w:jc w:val="center"/>
             </w:pPr>
             <w:r>
-              <w:t>Pran</w:t>
-            </w:r>
-            <w:r>
-              <w:t>a</w:t>
+              <w:t>Prana</w:t>
             </w:r>
           </w:p>
         </w:tc>
@@ -5288,6 +5277,994 @@
         </w:rPr>
       </w:pPr>
     </w:p>
+    <w:p>
+      <w:pPr>
+        <w:jc w:val="center"/>
+        <w:rPr>
+          <w:rFonts w:ascii="Times New Roman" w:hAnsi="Times New Roman" w:cs="Times New Roman"/>
+        </w:rPr>
+      </w:pPr>
+    </w:p>
+    <w:p>
+      <w:pPr>
+        <w:jc w:val="center"/>
+        <w:rPr>
+          <w:rFonts w:ascii="Times New Roman" w:hAnsi="Times New Roman" w:cs="Times New Roman"/>
+        </w:rPr>
+      </w:pPr>
+    </w:p>
+    <w:p>
+      <w:pPr>
+        <w:jc w:val="center"/>
+        <w:rPr>
+          <w:rFonts w:ascii="Times New Roman" w:hAnsi="Times New Roman" w:cs="Times New Roman"/>
+        </w:rPr>
+      </w:pPr>
+    </w:p>
+    <w:p>
+      <w:pPr>
+        <w:jc w:val="center"/>
+        <w:rPr>
+          <w:rFonts w:ascii="Times New Roman" w:hAnsi="Times New Roman" w:cs="Times New Roman"/>
+        </w:rPr>
+      </w:pPr>
+    </w:p>
+    <w:p>
+      <w:pPr>
+        <w:jc w:val="center"/>
+        <w:rPr>
+          <w:rFonts w:ascii="Times New Roman" w:hAnsi="Times New Roman" w:cs="Times New Roman"/>
+        </w:rPr>
+      </w:pPr>
+    </w:p>
+    <w:p>
+      <w:pPr>
+        <w:jc w:val="center"/>
+        <w:rPr>
+          <w:rFonts w:ascii="Times New Roman" w:hAnsi="Times New Roman" w:cs="Times New Roman"/>
+        </w:rPr>
+      </w:pPr>
+    </w:p>
+    <w:p>
+      <w:pPr>
+        <w:jc w:val="center"/>
+        <w:rPr>
+          <w:rFonts w:ascii="Times New Roman" w:hAnsi="Times New Roman" w:cs="Times New Roman"/>
+        </w:rPr>
+      </w:pPr>
+    </w:p>
+    <w:p>
+      <w:pPr>
+        <w:jc w:val="center"/>
+        <w:rPr>
+          <w:rFonts w:ascii="Times New Roman" w:hAnsi="Times New Roman" w:cs="Times New Roman"/>
+        </w:rPr>
+      </w:pPr>
+    </w:p>
+    <w:p>
+      <w:pPr>
+        <w:jc w:val="center"/>
+        <w:rPr>
+          <w:rFonts w:ascii="Times New Roman" w:hAnsi="Times New Roman" w:cs="Times New Roman"/>
+        </w:rPr>
+      </w:pPr>
+    </w:p>
+    <w:p>
+      <w:pPr>
+        <w:jc w:val="center"/>
+        <w:rPr>
+          <w:rFonts w:ascii="Times New Roman" w:hAnsi="Times New Roman" w:cs="Times New Roman"/>
+        </w:rPr>
+      </w:pPr>
+    </w:p>
+    <w:p>
+      <w:pPr>
+        <w:jc w:val="center"/>
+        <w:rPr>
+          <w:rFonts w:ascii="Times New Roman" w:hAnsi="Times New Roman" w:cs="Times New Roman"/>
+        </w:rPr>
+      </w:pPr>
+    </w:p>
+    <w:p>
+      <w:pPr>
+        <w:jc w:val="center"/>
+        <w:rPr>
+          <w:b/>
+          <w:bCs/>
+          <w:sz w:val="40"/>
+          <w:szCs w:val="40"/>
+        </w:rPr>
+      </w:pPr>
+      <w:r>
+        <w:rPr>
+          <w:b/>
+          <w:bCs/>
+          <w:sz w:val="40"/>
+          <w:szCs w:val="40"/>
+        </w:rPr>
+        <w:lastRenderedPageBreak/>
+        <w:t xml:space="preserve">SPRINT BACKLOG </w:t>
+      </w:r>
+      <w:r>
+        <w:rPr>
+          <w:b/>
+          <w:bCs/>
+          <w:sz w:val="40"/>
+          <w:szCs w:val="40"/>
+        </w:rPr>
+        <w:t>2</w:t>
+      </w:r>
+    </w:p>
+    <w:tbl>
+      <w:tblPr>
+        <w:tblStyle w:val="TableGrid"/>
+        <w:tblW w:w="11101" w:type="dxa"/>
+        <w:tblInd w:w="-998" w:type="dxa"/>
+        <w:tblLook w:val="04A0" w:firstRow="1" w:lastRow="0" w:firstColumn="1" w:lastColumn="0" w:noHBand="0" w:noVBand="1"/>
+      </w:tblPr>
+      <w:tblGrid>
+        <w:gridCol w:w="709"/>
+        <w:gridCol w:w="2978"/>
+        <w:gridCol w:w="2693"/>
+        <w:gridCol w:w="1701"/>
+        <w:gridCol w:w="1559"/>
+        <w:gridCol w:w="1461"/>
+      </w:tblGrid>
+      <w:tr>
+        <w:trPr>
+          <w:trHeight w:val="567"/>
+        </w:trPr>
+        <w:tc>
+          <w:tcPr>
+            <w:tcW w:w="709" w:type="dxa"/>
+            <w:tcBorders>
+              <w:top w:val="single" w:sz="4" w:space="0" w:color="auto"/>
+              <w:left w:val="single" w:sz="4" w:space="0" w:color="auto"/>
+              <w:bottom w:val="single" w:sz="4" w:space="0" w:color="auto"/>
+              <w:right w:val="single" w:sz="4" w:space="0" w:color="auto"/>
+            </w:tcBorders>
+            <w:shd w:val="clear" w:color="auto" w:fill="FFFF00"/>
+            <w:vAlign w:val="center"/>
+            <w:hideMark/>
+          </w:tcPr>
+          <w:p>
+            <w:r>
+              <w:t>S.NO</w:t>
+            </w:r>
+          </w:p>
+        </w:tc>
+        <w:tc>
+          <w:tcPr>
+            <w:tcW w:w="2978" w:type="dxa"/>
+            <w:tcBorders>
+              <w:top w:val="single" w:sz="4" w:space="0" w:color="auto"/>
+              <w:left w:val="single" w:sz="4" w:space="0" w:color="auto"/>
+              <w:bottom w:val="single" w:sz="4" w:space="0" w:color="auto"/>
+              <w:right w:val="single" w:sz="4" w:space="0" w:color="auto"/>
+            </w:tcBorders>
+            <w:shd w:val="clear" w:color="auto" w:fill="FFFF00"/>
+            <w:vAlign w:val="center"/>
+            <w:hideMark/>
+          </w:tcPr>
+          <w:p>
+            <w:pPr>
+              <w:jc w:val="center"/>
+            </w:pPr>
+            <w:r>
+              <w:t>USER STORY</w:t>
+            </w:r>
+          </w:p>
+        </w:tc>
+        <w:tc>
+          <w:tcPr>
+            <w:tcW w:w="2693" w:type="dxa"/>
+            <w:tcBorders>
+              <w:top w:val="single" w:sz="4" w:space="0" w:color="auto"/>
+              <w:left w:val="single" w:sz="4" w:space="0" w:color="auto"/>
+              <w:bottom w:val="single" w:sz="4" w:space="0" w:color="auto"/>
+              <w:right w:val="single" w:sz="4" w:space="0" w:color="auto"/>
+            </w:tcBorders>
+            <w:shd w:val="clear" w:color="auto" w:fill="FFFF00"/>
+            <w:vAlign w:val="center"/>
+            <w:hideMark/>
+          </w:tcPr>
+          <w:p>
+            <w:pPr>
+              <w:jc w:val="center"/>
+            </w:pPr>
+            <w:r>
+              <w:t>TASK</w:t>
+            </w:r>
+          </w:p>
+        </w:tc>
+        <w:tc>
+          <w:tcPr>
+            <w:tcW w:w="1701" w:type="dxa"/>
+            <w:tcBorders>
+              <w:top w:val="single" w:sz="4" w:space="0" w:color="auto"/>
+              <w:left w:val="single" w:sz="4" w:space="0" w:color="auto"/>
+              <w:bottom w:val="single" w:sz="4" w:space="0" w:color="auto"/>
+              <w:right w:val="single" w:sz="4" w:space="0" w:color="auto"/>
+            </w:tcBorders>
+            <w:shd w:val="clear" w:color="auto" w:fill="FFFF00"/>
+            <w:vAlign w:val="center"/>
+            <w:hideMark/>
+          </w:tcPr>
+          <w:p>
+            <w:pPr>
+              <w:jc w:val="center"/>
+            </w:pPr>
+            <w:r>
+              <w:t>OWNER</w:t>
+            </w:r>
+          </w:p>
+        </w:tc>
+        <w:tc>
+          <w:tcPr>
+            <w:tcW w:w="1559" w:type="dxa"/>
+            <w:tcBorders>
+              <w:top w:val="single" w:sz="4" w:space="0" w:color="auto"/>
+              <w:left w:val="single" w:sz="4" w:space="0" w:color="auto"/>
+              <w:bottom w:val="single" w:sz="4" w:space="0" w:color="auto"/>
+              <w:right w:val="single" w:sz="4" w:space="0" w:color="auto"/>
+            </w:tcBorders>
+            <w:shd w:val="clear" w:color="auto" w:fill="FFFF00"/>
+            <w:vAlign w:val="center"/>
+            <w:hideMark/>
+          </w:tcPr>
+          <w:p>
+            <w:pPr>
+              <w:jc w:val="center"/>
+            </w:pPr>
+            <w:r>
+              <w:t>ESTIMATED</w:t>
+            </w:r>
+          </w:p>
+          <w:p>
+            <w:pPr>
+              <w:jc w:val="center"/>
+            </w:pPr>
+            <w:r>
+              <w:t>EFFORT(HRS)</w:t>
+            </w:r>
+          </w:p>
+        </w:tc>
+        <w:tc>
+          <w:tcPr>
+            <w:tcW w:w="1461" w:type="dxa"/>
+            <w:tcBorders>
+              <w:top w:val="single" w:sz="4" w:space="0" w:color="auto"/>
+              <w:left w:val="single" w:sz="4" w:space="0" w:color="auto"/>
+              <w:bottom w:val="single" w:sz="4" w:space="0" w:color="auto"/>
+              <w:right w:val="single" w:sz="4" w:space="0" w:color="auto"/>
+            </w:tcBorders>
+            <w:shd w:val="clear" w:color="auto" w:fill="FFFF00"/>
+            <w:vAlign w:val="center"/>
+            <w:hideMark/>
+          </w:tcPr>
+          <w:p>
+            <w:pPr>
+              <w:jc w:val="center"/>
+            </w:pPr>
+            <w:r>
+              <w:t>STATUS</w:t>
+            </w:r>
+          </w:p>
+        </w:tc>
+      </w:tr>
+      <w:tr>
+        <w:trPr>
+          <w:trHeight w:val="567"/>
+        </w:trPr>
+        <w:tc>
+          <w:tcPr>
+            <w:tcW w:w="709" w:type="dxa"/>
+            <w:vMerge w:val="restart"/>
+            <w:tcBorders>
+              <w:top w:val="single" w:sz="4" w:space="0" w:color="auto"/>
+              <w:left w:val="single" w:sz="4" w:space="0" w:color="auto"/>
+              <w:bottom w:val="single" w:sz="4" w:space="0" w:color="auto"/>
+              <w:right w:val="single" w:sz="4" w:space="0" w:color="auto"/>
+            </w:tcBorders>
+            <w:shd w:val="clear" w:color="auto" w:fill="FFFFFF" w:themeFill="background1"/>
+            <w:vAlign w:val="center"/>
+            <w:hideMark/>
+          </w:tcPr>
+          <w:p>
+            <w:pPr>
+              <w:jc w:val="center"/>
+            </w:pPr>
+            <w:r>
+              <w:t>1</w:t>
+            </w:r>
+          </w:p>
+        </w:tc>
+        <w:tc>
+          <w:tcPr>
+            <w:tcW w:w="2978" w:type="dxa"/>
+            <w:vMerge w:val="restart"/>
+            <w:tcBorders>
+              <w:top w:val="single" w:sz="4" w:space="0" w:color="auto"/>
+              <w:left w:val="single" w:sz="4" w:space="0" w:color="auto"/>
+              <w:bottom w:val="single" w:sz="4" w:space="0" w:color="auto"/>
+              <w:right w:val="single" w:sz="4" w:space="0" w:color="auto"/>
+            </w:tcBorders>
+            <w:shd w:val="clear" w:color="auto" w:fill="FFFFFF" w:themeFill="background1"/>
+            <w:vAlign w:val="center"/>
+            <w:hideMark/>
+          </w:tcPr>
+          <w:p>
+            <w:pPr>
+              <w:jc w:val="center"/>
+            </w:pPr>
+          </w:p>
+        </w:tc>
+        <w:tc>
+          <w:tcPr>
+            <w:tcW w:w="2693" w:type="dxa"/>
+            <w:tcBorders>
+              <w:top w:val="single" w:sz="4" w:space="0" w:color="auto"/>
+              <w:left w:val="single" w:sz="4" w:space="0" w:color="auto"/>
+              <w:bottom w:val="single" w:sz="4" w:space="0" w:color="auto"/>
+              <w:right w:val="single" w:sz="4" w:space="0" w:color="auto"/>
+            </w:tcBorders>
+            <w:shd w:val="clear" w:color="auto" w:fill="FFFFFF" w:themeFill="background1"/>
+            <w:vAlign w:val="center"/>
+            <w:hideMark/>
+          </w:tcPr>
+          <w:p>
+            <w:pPr>
+              <w:jc w:val="center"/>
+            </w:pPr>
+            <w:proofErr w:type="spellStart"/>
+            <w:r>
+              <w:t>Membuat</w:t>
+            </w:r>
+            <w:proofErr w:type="spellEnd"/>
+            <w:r>
+              <w:t xml:space="preserve"> UI</w:t>
+            </w:r>
+          </w:p>
+        </w:tc>
+        <w:tc>
+          <w:tcPr>
+            <w:tcW w:w="1701" w:type="dxa"/>
+            <w:tcBorders>
+              <w:top w:val="single" w:sz="4" w:space="0" w:color="auto"/>
+              <w:left w:val="single" w:sz="4" w:space="0" w:color="auto"/>
+              <w:bottom w:val="single" w:sz="4" w:space="0" w:color="auto"/>
+              <w:right w:val="single" w:sz="4" w:space="0" w:color="auto"/>
+            </w:tcBorders>
+            <w:shd w:val="clear" w:color="auto" w:fill="FFFFFF" w:themeFill="background1"/>
+            <w:vAlign w:val="center"/>
+          </w:tcPr>
+          <w:p>
+            <w:pPr>
+              <w:jc w:val="center"/>
+            </w:pPr>
+          </w:p>
+        </w:tc>
+        <w:tc>
+          <w:tcPr>
+            <w:tcW w:w="1559" w:type="dxa"/>
+            <w:tcBorders>
+              <w:top w:val="single" w:sz="4" w:space="0" w:color="auto"/>
+              <w:left w:val="single" w:sz="4" w:space="0" w:color="auto"/>
+              <w:bottom w:val="single" w:sz="4" w:space="0" w:color="auto"/>
+              <w:right w:val="single" w:sz="4" w:space="0" w:color="auto"/>
+            </w:tcBorders>
+            <w:shd w:val="clear" w:color="auto" w:fill="FFFFFF" w:themeFill="background1"/>
+            <w:vAlign w:val="center"/>
+          </w:tcPr>
+          <w:p>
+            <w:pPr>
+              <w:jc w:val="center"/>
+            </w:pPr>
+          </w:p>
+        </w:tc>
+        <w:tc>
+          <w:tcPr>
+            <w:tcW w:w="1461" w:type="dxa"/>
+            <w:tcBorders>
+              <w:top w:val="single" w:sz="4" w:space="0" w:color="auto"/>
+              <w:left w:val="single" w:sz="4" w:space="0" w:color="auto"/>
+              <w:bottom w:val="single" w:sz="4" w:space="0" w:color="auto"/>
+              <w:right w:val="single" w:sz="4" w:space="0" w:color="auto"/>
+            </w:tcBorders>
+            <w:shd w:val="clear" w:color="auto" w:fill="FFFFFF" w:themeFill="background1"/>
+            <w:vAlign w:val="center"/>
+          </w:tcPr>
+          <w:p>
+            <w:pPr>
+              <w:jc w:val="center"/>
+            </w:pPr>
+          </w:p>
+        </w:tc>
+      </w:tr>
+      <w:tr>
+        <w:trPr>
+          <w:trHeight w:val="567"/>
+        </w:trPr>
+        <w:tc>
+          <w:tcPr>
+            <w:tcW w:w="0" w:type="auto"/>
+            <w:vMerge/>
+            <w:tcBorders>
+              <w:top w:val="single" w:sz="4" w:space="0" w:color="auto"/>
+              <w:left w:val="single" w:sz="4" w:space="0" w:color="auto"/>
+              <w:bottom w:val="single" w:sz="4" w:space="0" w:color="auto"/>
+              <w:right w:val="single" w:sz="4" w:space="0" w:color="auto"/>
+            </w:tcBorders>
+            <w:vAlign w:val="center"/>
+            <w:hideMark/>
+          </w:tcPr>
+          <w:p/>
+        </w:tc>
+        <w:tc>
+          <w:tcPr>
+            <w:tcW w:w="0" w:type="auto"/>
+            <w:vMerge/>
+            <w:tcBorders>
+              <w:top w:val="single" w:sz="4" w:space="0" w:color="auto"/>
+              <w:left w:val="single" w:sz="4" w:space="0" w:color="auto"/>
+              <w:bottom w:val="single" w:sz="4" w:space="0" w:color="auto"/>
+              <w:right w:val="single" w:sz="4" w:space="0" w:color="auto"/>
+            </w:tcBorders>
+            <w:vAlign w:val="center"/>
+            <w:hideMark/>
+          </w:tcPr>
+          <w:p/>
+        </w:tc>
+        <w:tc>
+          <w:tcPr>
+            <w:tcW w:w="2693" w:type="dxa"/>
+            <w:tcBorders>
+              <w:top w:val="single" w:sz="4" w:space="0" w:color="auto"/>
+              <w:left w:val="single" w:sz="4" w:space="0" w:color="auto"/>
+              <w:bottom w:val="single" w:sz="4" w:space="0" w:color="auto"/>
+              <w:right w:val="single" w:sz="4" w:space="0" w:color="auto"/>
+            </w:tcBorders>
+            <w:shd w:val="clear" w:color="auto" w:fill="FFFFFF" w:themeFill="background1"/>
+            <w:vAlign w:val="center"/>
+            <w:hideMark/>
+          </w:tcPr>
+          <w:p>
+            <w:pPr>
+              <w:jc w:val="center"/>
+            </w:pPr>
+            <w:proofErr w:type="spellStart"/>
+            <w:r>
+              <w:t>Membuat</w:t>
+            </w:r>
+            <w:proofErr w:type="spellEnd"/>
+            <w:r>
+              <w:t xml:space="preserve"> prototype</w:t>
+            </w:r>
+          </w:p>
+        </w:tc>
+        <w:tc>
+          <w:tcPr>
+            <w:tcW w:w="1701" w:type="dxa"/>
+            <w:tcBorders>
+              <w:top w:val="single" w:sz="4" w:space="0" w:color="auto"/>
+              <w:left w:val="single" w:sz="4" w:space="0" w:color="auto"/>
+              <w:bottom w:val="single" w:sz="4" w:space="0" w:color="auto"/>
+              <w:right w:val="single" w:sz="4" w:space="0" w:color="auto"/>
+            </w:tcBorders>
+            <w:shd w:val="clear" w:color="auto" w:fill="FFFFFF" w:themeFill="background1"/>
+            <w:vAlign w:val="center"/>
+          </w:tcPr>
+          <w:p>
+            <w:pPr>
+              <w:jc w:val="center"/>
+            </w:pPr>
+          </w:p>
+        </w:tc>
+        <w:tc>
+          <w:tcPr>
+            <w:tcW w:w="1559" w:type="dxa"/>
+            <w:tcBorders>
+              <w:top w:val="single" w:sz="4" w:space="0" w:color="auto"/>
+              <w:left w:val="single" w:sz="4" w:space="0" w:color="auto"/>
+              <w:bottom w:val="single" w:sz="4" w:space="0" w:color="auto"/>
+              <w:right w:val="single" w:sz="4" w:space="0" w:color="auto"/>
+            </w:tcBorders>
+            <w:shd w:val="clear" w:color="auto" w:fill="FFFFFF" w:themeFill="background1"/>
+            <w:vAlign w:val="center"/>
+          </w:tcPr>
+          <w:p>
+            <w:pPr>
+              <w:jc w:val="center"/>
+            </w:pPr>
+          </w:p>
+        </w:tc>
+        <w:tc>
+          <w:tcPr>
+            <w:tcW w:w="1461" w:type="dxa"/>
+            <w:tcBorders>
+              <w:top w:val="single" w:sz="4" w:space="0" w:color="auto"/>
+              <w:left w:val="single" w:sz="4" w:space="0" w:color="auto"/>
+              <w:bottom w:val="single" w:sz="4" w:space="0" w:color="auto"/>
+              <w:right w:val="single" w:sz="4" w:space="0" w:color="auto"/>
+            </w:tcBorders>
+            <w:shd w:val="clear" w:color="auto" w:fill="FFFFFF" w:themeFill="background1"/>
+            <w:vAlign w:val="center"/>
+          </w:tcPr>
+          <w:p>
+            <w:pPr>
+              <w:jc w:val="center"/>
+            </w:pPr>
+          </w:p>
+        </w:tc>
+      </w:tr>
+      <w:tr>
+        <w:trPr>
+          <w:trHeight w:val="567"/>
+        </w:trPr>
+        <w:tc>
+          <w:tcPr>
+            <w:tcW w:w="0" w:type="auto"/>
+            <w:vMerge/>
+            <w:tcBorders>
+              <w:top w:val="single" w:sz="4" w:space="0" w:color="auto"/>
+              <w:left w:val="single" w:sz="4" w:space="0" w:color="auto"/>
+              <w:bottom w:val="single" w:sz="4" w:space="0" w:color="auto"/>
+              <w:right w:val="single" w:sz="4" w:space="0" w:color="auto"/>
+            </w:tcBorders>
+            <w:vAlign w:val="center"/>
+            <w:hideMark/>
+          </w:tcPr>
+          <w:p/>
+        </w:tc>
+        <w:tc>
+          <w:tcPr>
+            <w:tcW w:w="0" w:type="auto"/>
+            <w:vMerge/>
+            <w:tcBorders>
+              <w:top w:val="single" w:sz="4" w:space="0" w:color="auto"/>
+              <w:left w:val="single" w:sz="4" w:space="0" w:color="auto"/>
+              <w:bottom w:val="single" w:sz="4" w:space="0" w:color="auto"/>
+              <w:right w:val="single" w:sz="4" w:space="0" w:color="auto"/>
+            </w:tcBorders>
+            <w:vAlign w:val="center"/>
+            <w:hideMark/>
+          </w:tcPr>
+          <w:p/>
+        </w:tc>
+        <w:tc>
+          <w:tcPr>
+            <w:tcW w:w="2693" w:type="dxa"/>
+            <w:tcBorders>
+              <w:top w:val="single" w:sz="4" w:space="0" w:color="auto"/>
+              <w:left w:val="single" w:sz="4" w:space="0" w:color="auto"/>
+              <w:bottom w:val="single" w:sz="4" w:space="0" w:color="auto"/>
+              <w:right w:val="single" w:sz="4" w:space="0" w:color="auto"/>
+            </w:tcBorders>
+            <w:shd w:val="clear" w:color="auto" w:fill="FFFFFF" w:themeFill="background1"/>
+            <w:vAlign w:val="center"/>
+            <w:hideMark/>
+          </w:tcPr>
+          <w:p>
+            <w:pPr>
+              <w:jc w:val="center"/>
+            </w:pPr>
+            <w:r>
+              <w:t>Testing</w:t>
+            </w:r>
+          </w:p>
+        </w:tc>
+        <w:tc>
+          <w:tcPr>
+            <w:tcW w:w="1701" w:type="dxa"/>
+            <w:tcBorders>
+              <w:top w:val="single" w:sz="4" w:space="0" w:color="auto"/>
+              <w:left w:val="single" w:sz="4" w:space="0" w:color="auto"/>
+              <w:bottom w:val="single" w:sz="4" w:space="0" w:color="auto"/>
+              <w:right w:val="single" w:sz="4" w:space="0" w:color="auto"/>
+            </w:tcBorders>
+            <w:shd w:val="clear" w:color="auto" w:fill="FFFFFF" w:themeFill="background1"/>
+            <w:vAlign w:val="center"/>
+          </w:tcPr>
+          <w:p>
+            <w:pPr>
+              <w:jc w:val="center"/>
+            </w:pPr>
+          </w:p>
+        </w:tc>
+        <w:tc>
+          <w:tcPr>
+            <w:tcW w:w="1559" w:type="dxa"/>
+            <w:tcBorders>
+              <w:top w:val="single" w:sz="4" w:space="0" w:color="auto"/>
+              <w:left w:val="single" w:sz="4" w:space="0" w:color="auto"/>
+              <w:bottom w:val="single" w:sz="4" w:space="0" w:color="auto"/>
+              <w:right w:val="single" w:sz="4" w:space="0" w:color="auto"/>
+            </w:tcBorders>
+            <w:shd w:val="clear" w:color="auto" w:fill="FFFFFF" w:themeFill="background1"/>
+            <w:vAlign w:val="center"/>
+          </w:tcPr>
+          <w:p>
+            <w:pPr>
+              <w:jc w:val="center"/>
+            </w:pPr>
+          </w:p>
+        </w:tc>
+        <w:tc>
+          <w:tcPr>
+            <w:tcW w:w="1461" w:type="dxa"/>
+            <w:tcBorders>
+              <w:top w:val="single" w:sz="4" w:space="0" w:color="auto"/>
+              <w:left w:val="single" w:sz="4" w:space="0" w:color="auto"/>
+              <w:bottom w:val="single" w:sz="4" w:space="0" w:color="auto"/>
+              <w:right w:val="single" w:sz="4" w:space="0" w:color="auto"/>
+            </w:tcBorders>
+            <w:shd w:val="clear" w:color="auto" w:fill="FFFFFF" w:themeFill="background1"/>
+            <w:vAlign w:val="center"/>
+          </w:tcPr>
+          <w:p>
+            <w:pPr>
+              <w:jc w:val="center"/>
+            </w:pPr>
+          </w:p>
+        </w:tc>
+      </w:tr>
+      <w:tr>
+        <w:trPr>
+          <w:trHeight w:val="567"/>
+        </w:trPr>
+        <w:tc>
+          <w:tcPr>
+            <w:tcW w:w="709" w:type="dxa"/>
+            <w:vMerge w:val="restart"/>
+            <w:tcBorders>
+              <w:top w:val="single" w:sz="4" w:space="0" w:color="auto"/>
+              <w:left w:val="single" w:sz="4" w:space="0" w:color="auto"/>
+              <w:bottom w:val="single" w:sz="4" w:space="0" w:color="auto"/>
+              <w:right w:val="single" w:sz="4" w:space="0" w:color="auto"/>
+            </w:tcBorders>
+            <w:shd w:val="clear" w:color="auto" w:fill="FFFFFF" w:themeFill="background1"/>
+            <w:vAlign w:val="center"/>
+            <w:hideMark/>
+          </w:tcPr>
+          <w:p>
+            <w:pPr>
+              <w:jc w:val="center"/>
+            </w:pPr>
+            <w:r>
+              <w:t>2</w:t>
+            </w:r>
+          </w:p>
+        </w:tc>
+        <w:tc>
+          <w:tcPr>
+            <w:tcW w:w="2978" w:type="dxa"/>
+            <w:vMerge w:val="restart"/>
+            <w:tcBorders>
+              <w:top w:val="single" w:sz="4" w:space="0" w:color="auto"/>
+              <w:left w:val="single" w:sz="4" w:space="0" w:color="auto"/>
+              <w:bottom w:val="single" w:sz="4" w:space="0" w:color="auto"/>
+              <w:right w:val="single" w:sz="4" w:space="0" w:color="auto"/>
+            </w:tcBorders>
+            <w:shd w:val="clear" w:color="auto" w:fill="FFFFFF" w:themeFill="background1"/>
+            <w:vAlign w:val="center"/>
+            <w:hideMark/>
+          </w:tcPr>
+          <w:p>
+            <w:pPr>
+              <w:jc w:val="center"/>
+            </w:pPr>
+          </w:p>
+        </w:tc>
+        <w:tc>
+          <w:tcPr>
+            <w:tcW w:w="2693" w:type="dxa"/>
+            <w:tcBorders>
+              <w:top w:val="single" w:sz="4" w:space="0" w:color="auto"/>
+              <w:left w:val="single" w:sz="4" w:space="0" w:color="auto"/>
+              <w:bottom w:val="single" w:sz="4" w:space="0" w:color="auto"/>
+              <w:right w:val="single" w:sz="4" w:space="0" w:color="auto"/>
+            </w:tcBorders>
+            <w:shd w:val="clear" w:color="auto" w:fill="FFFFFF" w:themeFill="background1"/>
+            <w:vAlign w:val="center"/>
+            <w:hideMark/>
+          </w:tcPr>
+          <w:p>
+            <w:pPr>
+              <w:jc w:val="center"/>
+            </w:pPr>
+            <w:proofErr w:type="spellStart"/>
+            <w:r>
+              <w:t>Membuat</w:t>
+            </w:r>
+            <w:proofErr w:type="spellEnd"/>
+            <w:r>
+              <w:t xml:space="preserve"> UI</w:t>
+            </w:r>
+          </w:p>
+        </w:tc>
+        <w:tc>
+          <w:tcPr>
+            <w:tcW w:w="1701" w:type="dxa"/>
+            <w:tcBorders>
+              <w:top w:val="single" w:sz="4" w:space="0" w:color="auto"/>
+              <w:left w:val="single" w:sz="4" w:space="0" w:color="auto"/>
+              <w:bottom w:val="single" w:sz="4" w:space="0" w:color="auto"/>
+              <w:right w:val="single" w:sz="4" w:space="0" w:color="auto"/>
+            </w:tcBorders>
+            <w:shd w:val="clear" w:color="auto" w:fill="FFFFFF" w:themeFill="background1"/>
+            <w:vAlign w:val="center"/>
+          </w:tcPr>
+          <w:p>
+            <w:pPr>
+              <w:jc w:val="center"/>
+            </w:pPr>
+          </w:p>
+        </w:tc>
+        <w:tc>
+          <w:tcPr>
+            <w:tcW w:w="1559" w:type="dxa"/>
+            <w:tcBorders>
+              <w:top w:val="single" w:sz="4" w:space="0" w:color="auto"/>
+              <w:left w:val="single" w:sz="4" w:space="0" w:color="auto"/>
+              <w:bottom w:val="single" w:sz="4" w:space="0" w:color="auto"/>
+              <w:right w:val="single" w:sz="4" w:space="0" w:color="auto"/>
+            </w:tcBorders>
+            <w:shd w:val="clear" w:color="auto" w:fill="FFFFFF" w:themeFill="background1"/>
+            <w:vAlign w:val="center"/>
+          </w:tcPr>
+          <w:p>
+            <w:pPr>
+              <w:jc w:val="center"/>
+            </w:pPr>
+          </w:p>
+        </w:tc>
+        <w:tc>
+          <w:tcPr>
+            <w:tcW w:w="1461" w:type="dxa"/>
+            <w:tcBorders>
+              <w:top w:val="single" w:sz="4" w:space="0" w:color="auto"/>
+              <w:left w:val="single" w:sz="4" w:space="0" w:color="auto"/>
+              <w:bottom w:val="single" w:sz="4" w:space="0" w:color="auto"/>
+              <w:right w:val="single" w:sz="4" w:space="0" w:color="auto"/>
+            </w:tcBorders>
+            <w:shd w:val="clear" w:color="auto" w:fill="FFFFFF" w:themeFill="background1"/>
+            <w:vAlign w:val="center"/>
+          </w:tcPr>
+          <w:p>
+            <w:pPr>
+              <w:jc w:val="center"/>
+            </w:pPr>
+          </w:p>
+        </w:tc>
+      </w:tr>
+      <w:tr>
+        <w:trPr>
+          <w:trHeight w:val="567"/>
+        </w:trPr>
+        <w:tc>
+          <w:tcPr>
+            <w:tcW w:w="0" w:type="auto"/>
+            <w:vMerge/>
+            <w:tcBorders>
+              <w:top w:val="single" w:sz="4" w:space="0" w:color="auto"/>
+              <w:left w:val="single" w:sz="4" w:space="0" w:color="auto"/>
+              <w:bottom w:val="single" w:sz="4" w:space="0" w:color="auto"/>
+              <w:right w:val="single" w:sz="4" w:space="0" w:color="auto"/>
+            </w:tcBorders>
+            <w:vAlign w:val="center"/>
+            <w:hideMark/>
+          </w:tcPr>
+          <w:p/>
+        </w:tc>
+        <w:tc>
+          <w:tcPr>
+            <w:tcW w:w="0" w:type="auto"/>
+            <w:vMerge/>
+            <w:tcBorders>
+              <w:top w:val="single" w:sz="4" w:space="0" w:color="auto"/>
+              <w:left w:val="single" w:sz="4" w:space="0" w:color="auto"/>
+              <w:bottom w:val="single" w:sz="4" w:space="0" w:color="auto"/>
+              <w:right w:val="single" w:sz="4" w:space="0" w:color="auto"/>
+            </w:tcBorders>
+            <w:vAlign w:val="center"/>
+            <w:hideMark/>
+          </w:tcPr>
+          <w:p/>
+        </w:tc>
+        <w:tc>
+          <w:tcPr>
+            <w:tcW w:w="2693" w:type="dxa"/>
+            <w:tcBorders>
+              <w:top w:val="single" w:sz="4" w:space="0" w:color="auto"/>
+              <w:left w:val="single" w:sz="4" w:space="0" w:color="auto"/>
+              <w:bottom w:val="single" w:sz="4" w:space="0" w:color="auto"/>
+              <w:right w:val="single" w:sz="4" w:space="0" w:color="auto"/>
+            </w:tcBorders>
+            <w:shd w:val="clear" w:color="auto" w:fill="FFFFFF" w:themeFill="background1"/>
+            <w:vAlign w:val="center"/>
+            <w:hideMark/>
+          </w:tcPr>
+          <w:p>
+            <w:pPr>
+              <w:jc w:val="center"/>
+            </w:pPr>
+            <w:proofErr w:type="spellStart"/>
+            <w:r>
+              <w:t>Membuat</w:t>
+            </w:r>
+            <w:proofErr w:type="spellEnd"/>
+            <w:r>
+              <w:t xml:space="preserve"> prototype</w:t>
+            </w:r>
+          </w:p>
+        </w:tc>
+        <w:tc>
+          <w:tcPr>
+            <w:tcW w:w="1701" w:type="dxa"/>
+            <w:tcBorders>
+              <w:top w:val="single" w:sz="4" w:space="0" w:color="auto"/>
+              <w:left w:val="single" w:sz="4" w:space="0" w:color="auto"/>
+              <w:bottom w:val="single" w:sz="4" w:space="0" w:color="auto"/>
+              <w:right w:val="single" w:sz="4" w:space="0" w:color="auto"/>
+            </w:tcBorders>
+            <w:shd w:val="clear" w:color="auto" w:fill="FFFFFF" w:themeFill="background1"/>
+            <w:vAlign w:val="center"/>
+          </w:tcPr>
+          <w:p>
+            <w:pPr>
+              <w:jc w:val="center"/>
+            </w:pPr>
+          </w:p>
+        </w:tc>
+        <w:tc>
+          <w:tcPr>
+            <w:tcW w:w="1559" w:type="dxa"/>
+            <w:tcBorders>
+              <w:top w:val="single" w:sz="4" w:space="0" w:color="auto"/>
+              <w:left w:val="single" w:sz="4" w:space="0" w:color="auto"/>
+              <w:bottom w:val="single" w:sz="4" w:space="0" w:color="auto"/>
+              <w:right w:val="single" w:sz="4" w:space="0" w:color="auto"/>
+            </w:tcBorders>
+            <w:shd w:val="clear" w:color="auto" w:fill="FFFFFF" w:themeFill="background1"/>
+            <w:vAlign w:val="center"/>
+          </w:tcPr>
+          <w:p>
+            <w:pPr>
+              <w:jc w:val="center"/>
+            </w:pPr>
+          </w:p>
+        </w:tc>
+        <w:tc>
+          <w:tcPr>
+            <w:tcW w:w="1461" w:type="dxa"/>
+            <w:tcBorders>
+              <w:top w:val="single" w:sz="4" w:space="0" w:color="auto"/>
+              <w:left w:val="single" w:sz="4" w:space="0" w:color="auto"/>
+              <w:bottom w:val="single" w:sz="4" w:space="0" w:color="auto"/>
+              <w:right w:val="single" w:sz="4" w:space="0" w:color="auto"/>
+            </w:tcBorders>
+            <w:shd w:val="clear" w:color="auto" w:fill="FFFFFF" w:themeFill="background1"/>
+            <w:vAlign w:val="center"/>
+          </w:tcPr>
+          <w:p>
+            <w:pPr>
+              <w:jc w:val="center"/>
+            </w:pPr>
+          </w:p>
+        </w:tc>
+      </w:tr>
+      <w:tr>
+        <w:trPr>
+          <w:trHeight w:val="567"/>
+        </w:trPr>
+        <w:tc>
+          <w:tcPr>
+            <w:tcW w:w="0" w:type="auto"/>
+            <w:vMerge/>
+            <w:tcBorders>
+              <w:top w:val="single" w:sz="4" w:space="0" w:color="auto"/>
+              <w:left w:val="single" w:sz="4" w:space="0" w:color="auto"/>
+              <w:bottom w:val="single" w:sz="4" w:space="0" w:color="auto"/>
+              <w:right w:val="single" w:sz="4" w:space="0" w:color="auto"/>
+            </w:tcBorders>
+            <w:vAlign w:val="center"/>
+            <w:hideMark/>
+          </w:tcPr>
+          <w:p/>
+        </w:tc>
+        <w:tc>
+          <w:tcPr>
+            <w:tcW w:w="0" w:type="auto"/>
+            <w:vMerge/>
+            <w:tcBorders>
+              <w:top w:val="single" w:sz="4" w:space="0" w:color="auto"/>
+              <w:left w:val="single" w:sz="4" w:space="0" w:color="auto"/>
+              <w:bottom w:val="single" w:sz="4" w:space="0" w:color="auto"/>
+              <w:right w:val="single" w:sz="4" w:space="0" w:color="auto"/>
+            </w:tcBorders>
+            <w:vAlign w:val="center"/>
+            <w:hideMark/>
+          </w:tcPr>
+          <w:p/>
+        </w:tc>
+        <w:tc>
+          <w:tcPr>
+            <w:tcW w:w="2693" w:type="dxa"/>
+            <w:tcBorders>
+              <w:top w:val="single" w:sz="4" w:space="0" w:color="auto"/>
+              <w:left w:val="single" w:sz="4" w:space="0" w:color="auto"/>
+              <w:bottom w:val="single" w:sz="4" w:space="0" w:color="auto"/>
+              <w:right w:val="single" w:sz="4" w:space="0" w:color="auto"/>
+            </w:tcBorders>
+            <w:shd w:val="clear" w:color="auto" w:fill="FFFFFF" w:themeFill="background1"/>
+            <w:vAlign w:val="center"/>
+            <w:hideMark/>
+          </w:tcPr>
+          <w:p>
+            <w:pPr>
+              <w:jc w:val="center"/>
+            </w:pPr>
+            <w:r>
+              <w:t>Testing</w:t>
+            </w:r>
+          </w:p>
+        </w:tc>
+        <w:tc>
+          <w:tcPr>
+            <w:tcW w:w="1701" w:type="dxa"/>
+            <w:tcBorders>
+              <w:top w:val="single" w:sz="4" w:space="0" w:color="auto"/>
+              <w:left w:val="single" w:sz="4" w:space="0" w:color="auto"/>
+              <w:bottom w:val="single" w:sz="4" w:space="0" w:color="auto"/>
+              <w:right w:val="single" w:sz="4" w:space="0" w:color="auto"/>
+            </w:tcBorders>
+            <w:shd w:val="clear" w:color="auto" w:fill="FFFFFF" w:themeFill="background1"/>
+            <w:vAlign w:val="center"/>
+          </w:tcPr>
+          <w:p>
+            <w:pPr>
+              <w:jc w:val="center"/>
+            </w:pPr>
+          </w:p>
+        </w:tc>
+        <w:tc>
+          <w:tcPr>
+            <w:tcW w:w="1559" w:type="dxa"/>
+            <w:tcBorders>
+              <w:top w:val="single" w:sz="4" w:space="0" w:color="auto"/>
+              <w:left w:val="single" w:sz="4" w:space="0" w:color="auto"/>
+              <w:bottom w:val="single" w:sz="4" w:space="0" w:color="auto"/>
+              <w:right w:val="single" w:sz="4" w:space="0" w:color="auto"/>
+            </w:tcBorders>
+            <w:shd w:val="clear" w:color="auto" w:fill="FFFFFF" w:themeFill="background1"/>
+            <w:vAlign w:val="center"/>
+          </w:tcPr>
+          <w:p>
+            <w:pPr>
+              <w:jc w:val="center"/>
+            </w:pPr>
+          </w:p>
+        </w:tc>
+        <w:tc>
+          <w:tcPr>
+            <w:tcW w:w="1461" w:type="dxa"/>
+            <w:tcBorders>
+              <w:top w:val="single" w:sz="4" w:space="0" w:color="auto"/>
+              <w:left w:val="single" w:sz="4" w:space="0" w:color="auto"/>
+              <w:bottom w:val="single" w:sz="4" w:space="0" w:color="auto"/>
+              <w:right w:val="single" w:sz="4" w:space="0" w:color="auto"/>
+            </w:tcBorders>
+            <w:shd w:val="clear" w:color="auto" w:fill="FFFFFF" w:themeFill="background1"/>
+            <w:vAlign w:val="center"/>
+          </w:tcPr>
+          <w:p>
+            <w:pPr>
+              <w:jc w:val="center"/>
+            </w:pPr>
+          </w:p>
+        </w:tc>
+      </w:tr>
+    </w:tbl>
     <w:p>
       <w:pPr>
         <w:jc w:val="center"/>

</xml_diff>

<commit_message>
Menambahkan sprint backlog 2
</commit_message>
<xml_diff>
--- a/UTS AGILE.docx
+++ b/UTS AGILE.docx
@@ -29,52 +29,14 @@
           <w:szCs w:val="40"/>
         </w:rPr>
       </w:pPr>
-      <w:proofErr w:type="spellStart"/>
       <w:r>
         <w:rPr>
           <w:rFonts w:ascii="Times New Roman" w:hAnsi="Times New Roman" w:cs="Times New Roman"/>
           <w:sz w:val="40"/>
           <w:szCs w:val="40"/>
         </w:rPr>
-        <w:t>Judul</w:t>
+        <w:t>Judul projek : Web Petstore</w:t>
       </w:r>
-      <w:proofErr w:type="spellEnd"/>
-      <w:r>
-        <w:rPr>
-          <w:rFonts w:ascii="Times New Roman" w:hAnsi="Times New Roman" w:cs="Times New Roman"/>
-          <w:sz w:val="40"/>
-          <w:szCs w:val="40"/>
-        </w:rPr>
-        <w:t xml:space="preserve"> </w:t>
-      </w:r>
-      <w:proofErr w:type="spellStart"/>
-      <w:r>
-        <w:rPr>
-          <w:rFonts w:ascii="Times New Roman" w:hAnsi="Times New Roman" w:cs="Times New Roman"/>
-          <w:sz w:val="40"/>
-          <w:szCs w:val="40"/>
-        </w:rPr>
-        <w:t>projek</w:t>
-      </w:r>
-      <w:proofErr w:type="spellEnd"/>
-      <w:r>
-        <w:rPr>
-          <w:rFonts w:ascii="Times New Roman" w:hAnsi="Times New Roman" w:cs="Times New Roman"/>
-          <w:sz w:val="40"/>
-          <w:szCs w:val="40"/>
-        </w:rPr>
-        <w:t xml:space="preserve"> : Web </w:t>
-      </w:r>
-      <w:proofErr w:type="spellStart"/>
-      <w:r>
-        <w:rPr>
-          <w:rFonts w:ascii="Times New Roman" w:hAnsi="Times New Roman" w:cs="Times New Roman"/>
-          <w:sz w:val="40"/>
-          <w:szCs w:val="40"/>
-        </w:rPr>
-        <w:t>Petstore</w:t>
-      </w:r>
-      <w:proofErr w:type="spellEnd"/>
     </w:p>
     <w:p>
       <w:pPr>
@@ -239,41 +201,13 @@
           <w:szCs w:val="40"/>
         </w:rPr>
       </w:pPr>
-      <w:proofErr w:type="spellStart"/>
       <w:r>
         <w:rPr>
           <w:rFonts w:ascii="Times New Roman" w:hAnsi="Times New Roman" w:cs="Times New Roman"/>
           <w:sz w:val="40"/>
           <w:szCs w:val="40"/>
         </w:rPr>
-        <w:t>Aggota</w:t>
-      </w:r>
-      <w:proofErr w:type="spellEnd"/>
-      <w:r>
-        <w:rPr>
-          <w:rFonts w:ascii="Times New Roman" w:hAnsi="Times New Roman" w:cs="Times New Roman"/>
-          <w:sz w:val="40"/>
-          <w:szCs w:val="40"/>
-        </w:rPr>
-        <w:t xml:space="preserve"> </w:t>
-      </w:r>
-      <w:proofErr w:type="spellStart"/>
-      <w:r>
-        <w:rPr>
-          <w:rFonts w:ascii="Times New Roman" w:hAnsi="Times New Roman" w:cs="Times New Roman"/>
-          <w:sz w:val="40"/>
-          <w:szCs w:val="40"/>
-        </w:rPr>
-        <w:t>Kelompok</w:t>
-      </w:r>
-      <w:proofErr w:type="spellEnd"/>
-      <w:r>
-        <w:rPr>
-          <w:rFonts w:ascii="Times New Roman" w:hAnsi="Times New Roman" w:cs="Times New Roman"/>
-          <w:sz w:val="40"/>
-          <w:szCs w:val="40"/>
-        </w:rPr>
-        <w:t xml:space="preserve">: </w:t>
+        <w:t xml:space="preserve">Aggota Kelompok: </w:t>
       </w:r>
     </w:p>
     <w:p>
@@ -291,36 +225,8 @@
           <w:sz w:val="40"/>
           <w:szCs w:val="40"/>
         </w:rPr>
-        <w:t xml:space="preserve">211111348 – Prana </w:t>
+        <w:t>211111348 – Prana Yudistira Tarigan</w:t>
       </w:r>
-      <w:proofErr w:type="spellStart"/>
-      <w:r>
-        <w:rPr>
-          <w:rFonts w:ascii="Times New Roman" w:hAnsi="Times New Roman" w:cs="Times New Roman"/>
-          <w:sz w:val="40"/>
-          <w:szCs w:val="40"/>
-        </w:rPr>
-        <w:t>Yudistira</w:t>
-      </w:r>
-      <w:proofErr w:type="spellEnd"/>
-      <w:r>
-        <w:rPr>
-          <w:rFonts w:ascii="Times New Roman" w:hAnsi="Times New Roman" w:cs="Times New Roman"/>
-          <w:sz w:val="40"/>
-          <w:szCs w:val="40"/>
-        </w:rPr>
-        <w:t xml:space="preserve"> </w:t>
-      </w:r>
-      <w:proofErr w:type="spellStart"/>
-      <w:r>
-        <w:rPr>
-          <w:rFonts w:ascii="Times New Roman" w:hAnsi="Times New Roman" w:cs="Times New Roman"/>
-          <w:sz w:val="40"/>
-          <w:szCs w:val="40"/>
-        </w:rPr>
-        <w:t>Tarigan</w:t>
-      </w:r>
-      <w:proofErr w:type="spellEnd"/>
     </w:p>
     <w:p>
       <w:pPr>
@@ -337,36 +243,8 @@
           <w:sz w:val="40"/>
           <w:szCs w:val="40"/>
         </w:rPr>
-        <w:t xml:space="preserve">211111597 – Aditya </w:t>
+        <w:t>211111597 – Aditya Syahputra Sinaga</w:t>
       </w:r>
-      <w:proofErr w:type="spellStart"/>
-      <w:r>
-        <w:rPr>
-          <w:rFonts w:ascii="Times New Roman" w:hAnsi="Times New Roman" w:cs="Times New Roman"/>
-          <w:sz w:val="40"/>
-          <w:szCs w:val="40"/>
-        </w:rPr>
-        <w:t>Syahputra</w:t>
-      </w:r>
-      <w:proofErr w:type="spellEnd"/>
-      <w:r>
-        <w:rPr>
-          <w:rFonts w:ascii="Times New Roman" w:hAnsi="Times New Roman" w:cs="Times New Roman"/>
-          <w:sz w:val="40"/>
-          <w:szCs w:val="40"/>
-        </w:rPr>
-        <w:t xml:space="preserve"> </w:t>
-      </w:r>
-      <w:proofErr w:type="spellStart"/>
-      <w:r>
-        <w:rPr>
-          <w:rFonts w:ascii="Times New Roman" w:hAnsi="Times New Roman" w:cs="Times New Roman"/>
-          <w:sz w:val="40"/>
-          <w:szCs w:val="40"/>
-        </w:rPr>
-        <w:t>Sinaga</w:t>
-      </w:r>
-      <w:proofErr w:type="spellEnd"/>
     </w:p>
     <w:p>
       <w:pPr>
@@ -383,18 +261,8 @@
           <w:sz w:val="40"/>
           <w:szCs w:val="40"/>
         </w:rPr>
-        <w:t xml:space="preserve">211111476 – Nanda </w:t>
+        <w:t>211111476 – Nanda Prayoga</w:t>
       </w:r>
-      <w:proofErr w:type="spellStart"/>
-      <w:r>
-        <w:rPr>
-          <w:rFonts w:ascii="Times New Roman" w:hAnsi="Times New Roman" w:cs="Times New Roman"/>
-          <w:sz w:val="40"/>
-          <w:szCs w:val="40"/>
-        </w:rPr>
-        <w:t>Prayoga</w:t>
-      </w:r>
-      <w:proofErr w:type="spellEnd"/>
     </w:p>
     <w:p>
       <w:pPr>
@@ -463,29 +331,13 @@
           <w:rFonts w:cs="Times New Roman"/>
         </w:rPr>
       </w:pPr>
-      <w:proofErr w:type="spellStart"/>
       <w:r>
         <w:rPr>
           <w:rFonts w:cs="Times New Roman"/>
         </w:rPr>
         <w:lastRenderedPageBreak/>
-        <w:t>Latar</w:t>
+        <w:t>Latar Belakang</w:t>
       </w:r>
-      <w:proofErr w:type="spellEnd"/>
-      <w:r>
-        <w:rPr>
-          <w:rFonts w:cs="Times New Roman"/>
-        </w:rPr>
-        <w:t xml:space="preserve"> </w:t>
-      </w:r>
-      <w:proofErr w:type="spellStart"/>
-      <w:r>
-        <w:rPr>
-          <w:rFonts w:cs="Times New Roman"/>
-        </w:rPr>
-        <w:t>Belakang</w:t>
-      </w:r>
-      <w:proofErr w:type="spellEnd"/>
     </w:p>
     <w:p>
       <w:pPr>
@@ -514,10 +366,37 @@
           <w:sz w:val="28"/>
           <w:szCs w:val="28"/>
         </w:rPr>
-        <w:t xml:space="preserve">Hasil </w:t>
+        <w:t>Hasil wawancara :</w:t>
       </w:r>
-      <w:proofErr w:type="spellStart"/>
+    </w:p>
+    <w:p>
+      <w:pPr>
+        <w:rPr>
+          <w:rFonts w:ascii="Times New Roman" w:hAnsi="Times New Roman" w:cs="Times New Roman"/>
+          <w:sz w:val="28"/>
+          <w:szCs w:val="28"/>
+        </w:rPr>
+      </w:pPr>
       <w:r>
+        <w:rPr>
+          <w:rFonts w:ascii="Times New Roman" w:hAnsi="Times New Roman" w:cs="Times New Roman"/>
+          <w:sz w:val="28"/>
+          <w:szCs w:val="28"/>
+        </w:rPr>
+        <w:t>pak agus memiliki toko petshop dan dia ingin membuka website agar pembeli yang jauh tau apa saja yg dia juga dan dia berikan</w:t>
+      </w:r>
+    </w:p>
+    <w:p>
+      <w:pPr>
+        <w:rPr>
+          <w:rFonts w:ascii="Times New Roman" w:hAnsi="Times New Roman" w:cs="Times New Roman"/>
+          <w:sz w:val="28"/>
+          <w:szCs w:val="28"/>
+        </w:rPr>
+      </w:pPr>
+    </w:p>
+    <w:p>
+      <w:pPr>
         <w:rPr>
           <w:rFonts w:ascii="Times New Roman" w:hAnsi="Times New Roman" w:cs="Times New Roman"/>
           <w:b/>
@@ -525,9 +404,7 @@
           <w:sz w:val="28"/>
           <w:szCs w:val="28"/>
         </w:rPr>
-        <w:t>wawancara</w:t>
-      </w:r>
-      <w:proofErr w:type="spellEnd"/>
+      </w:pPr>
       <w:r>
         <w:rPr>
           <w:rFonts w:ascii="Times New Roman" w:hAnsi="Times New Roman" w:cs="Times New Roman"/>
@@ -536,7 +413,7 @@
           <w:sz w:val="28"/>
           <w:szCs w:val="28"/>
         </w:rPr>
-        <w:t xml:space="preserve"> :</w:t>
+        <w:t>Manfaat :</w:t>
       </w:r>
     </w:p>
     <w:p>
@@ -547,678 +424,21 @@
           <w:szCs w:val="28"/>
         </w:rPr>
       </w:pPr>
-      <w:proofErr w:type="spellStart"/>
       <w:r>
         <w:rPr>
           <w:rFonts w:ascii="Times New Roman" w:hAnsi="Times New Roman" w:cs="Times New Roman"/>
           <w:sz w:val="28"/>
           <w:szCs w:val="28"/>
         </w:rPr>
-        <w:t>pak</w:t>
+        <w:t xml:space="preserve">Manfaatnya pak agus dapat </w:t>
       </w:r>
-      <w:proofErr w:type="spellEnd"/>
       <w:r>
         <w:rPr>
           <w:rFonts w:ascii="Times New Roman" w:hAnsi="Times New Roman" w:cs="Times New Roman"/>
           <w:sz w:val="28"/>
           <w:szCs w:val="28"/>
         </w:rPr>
-        <w:t xml:space="preserve"> </w:t>
-      </w:r>
-      <w:proofErr w:type="spellStart"/>
-      <w:r>
-        <w:rPr>
-          <w:rFonts w:ascii="Times New Roman" w:hAnsi="Times New Roman" w:cs="Times New Roman"/>
-          <w:sz w:val="28"/>
-          <w:szCs w:val="28"/>
-        </w:rPr>
-        <w:t>agus</w:t>
-      </w:r>
-      <w:proofErr w:type="spellEnd"/>
-      <w:r>
-        <w:rPr>
-          <w:rFonts w:ascii="Times New Roman" w:hAnsi="Times New Roman" w:cs="Times New Roman"/>
-          <w:sz w:val="28"/>
-          <w:szCs w:val="28"/>
-        </w:rPr>
-        <w:t xml:space="preserve"> </w:t>
-      </w:r>
-      <w:proofErr w:type="spellStart"/>
-      <w:r>
-        <w:rPr>
-          <w:rFonts w:ascii="Times New Roman" w:hAnsi="Times New Roman" w:cs="Times New Roman"/>
-          <w:sz w:val="28"/>
-          <w:szCs w:val="28"/>
-        </w:rPr>
-        <w:t>memiliki</w:t>
-      </w:r>
-      <w:proofErr w:type="spellEnd"/>
-      <w:r>
-        <w:rPr>
-          <w:rFonts w:ascii="Times New Roman" w:hAnsi="Times New Roman" w:cs="Times New Roman"/>
-          <w:sz w:val="28"/>
-          <w:szCs w:val="28"/>
-        </w:rPr>
-        <w:t xml:space="preserve"> toko </w:t>
-      </w:r>
-      <w:proofErr w:type="spellStart"/>
-      <w:r>
-        <w:rPr>
-          <w:rFonts w:ascii="Times New Roman" w:hAnsi="Times New Roman" w:cs="Times New Roman"/>
-          <w:sz w:val="28"/>
-          <w:szCs w:val="28"/>
-        </w:rPr>
-        <w:t>petshop</w:t>
-      </w:r>
-      <w:proofErr w:type="spellEnd"/>
-      <w:r>
-        <w:rPr>
-          <w:rFonts w:ascii="Times New Roman" w:hAnsi="Times New Roman" w:cs="Times New Roman"/>
-          <w:sz w:val="28"/>
-          <w:szCs w:val="28"/>
-        </w:rPr>
-        <w:t xml:space="preserve"> dan </w:t>
-      </w:r>
-      <w:proofErr w:type="spellStart"/>
-      <w:r>
-        <w:rPr>
-          <w:rFonts w:ascii="Times New Roman" w:hAnsi="Times New Roman" w:cs="Times New Roman"/>
-          <w:sz w:val="28"/>
-          <w:szCs w:val="28"/>
-        </w:rPr>
-        <w:t>dia</w:t>
-      </w:r>
-      <w:proofErr w:type="spellEnd"/>
-      <w:r>
-        <w:rPr>
-          <w:rFonts w:ascii="Times New Roman" w:hAnsi="Times New Roman" w:cs="Times New Roman"/>
-          <w:sz w:val="28"/>
-          <w:szCs w:val="28"/>
-        </w:rPr>
-        <w:t xml:space="preserve"> </w:t>
-      </w:r>
-      <w:proofErr w:type="spellStart"/>
-      <w:r>
-        <w:rPr>
-          <w:rFonts w:ascii="Times New Roman" w:hAnsi="Times New Roman" w:cs="Times New Roman"/>
-          <w:sz w:val="28"/>
-          <w:szCs w:val="28"/>
-        </w:rPr>
-        <w:t>ingin</w:t>
-      </w:r>
-      <w:proofErr w:type="spellEnd"/>
-      <w:r>
-        <w:rPr>
-          <w:rFonts w:ascii="Times New Roman" w:hAnsi="Times New Roman" w:cs="Times New Roman"/>
-          <w:sz w:val="28"/>
-          <w:szCs w:val="28"/>
-        </w:rPr>
-        <w:t xml:space="preserve"> </w:t>
-      </w:r>
-      <w:proofErr w:type="spellStart"/>
-      <w:r>
-        <w:rPr>
-          <w:rFonts w:ascii="Times New Roman" w:hAnsi="Times New Roman" w:cs="Times New Roman"/>
-          <w:sz w:val="28"/>
-          <w:szCs w:val="28"/>
-        </w:rPr>
-        <w:t>membuka</w:t>
-      </w:r>
-      <w:proofErr w:type="spellEnd"/>
-      <w:r>
-        <w:rPr>
-          <w:rFonts w:ascii="Times New Roman" w:hAnsi="Times New Roman" w:cs="Times New Roman"/>
-          <w:sz w:val="28"/>
-          <w:szCs w:val="28"/>
-        </w:rPr>
-        <w:t xml:space="preserve"> website agar </w:t>
-      </w:r>
-      <w:proofErr w:type="spellStart"/>
-      <w:r>
-        <w:rPr>
-          <w:rFonts w:ascii="Times New Roman" w:hAnsi="Times New Roman" w:cs="Times New Roman"/>
-          <w:sz w:val="28"/>
-          <w:szCs w:val="28"/>
-        </w:rPr>
-        <w:t>pembeli</w:t>
-      </w:r>
-      <w:proofErr w:type="spellEnd"/>
-      <w:r>
-        <w:rPr>
-          <w:rFonts w:ascii="Times New Roman" w:hAnsi="Times New Roman" w:cs="Times New Roman"/>
-          <w:sz w:val="28"/>
-          <w:szCs w:val="28"/>
-        </w:rPr>
-        <w:t xml:space="preserve"> yang </w:t>
-      </w:r>
-      <w:proofErr w:type="spellStart"/>
-      <w:r>
-        <w:rPr>
-          <w:rFonts w:ascii="Times New Roman" w:hAnsi="Times New Roman" w:cs="Times New Roman"/>
-          <w:sz w:val="28"/>
-          <w:szCs w:val="28"/>
-        </w:rPr>
-        <w:t>jauh</w:t>
-      </w:r>
-      <w:proofErr w:type="spellEnd"/>
-      <w:r>
-        <w:rPr>
-          <w:rFonts w:ascii="Times New Roman" w:hAnsi="Times New Roman" w:cs="Times New Roman"/>
-          <w:sz w:val="28"/>
-          <w:szCs w:val="28"/>
-        </w:rPr>
-        <w:t xml:space="preserve"> tau </w:t>
-      </w:r>
-      <w:proofErr w:type="spellStart"/>
-      <w:r>
-        <w:rPr>
-          <w:rFonts w:ascii="Times New Roman" w:hAnsi="Times New Roman" w:cs="Times New Roman"/>
-          <w:sz w:val="28"/>
-          <w:szCs w:val="28"/>
-        </w:rPr>
-        <w:t>apa</w:t>
-      </w:r>
-      <w:proofErr w:type="spellEnd"/>
-      <w:r>
-        <w:rPr>
-          <w:rFonts w:ascii="Times New Roman" w:hAnsi="Times New Roman" w:cs="Times New Roman"/>
-          <w:sz w:val="28"/>
-          <w:szCs w:val="28"/>
-        </w:rPr>
-        <w:t xml:space="preserve"> </w:t>
-      </w:r>
-      <w:proofErr w:type="spellStart"/>
-      <w:r>
-        <w:rPr>
-          <w:rFonts w:ascii="Times New Roman" w:hAnsi="Times New Roman" w:cs="Times New Roman"/>
-          <w:sz w:val="28"/>
-          <w:szCs w:val="28"/>
-        </w:rPr>
-        <w:t>saja</w:t>
-      </w:r>
-      <w:proofErr w:type="spellEnd"/>
-      <w:r>
-        <w:rPr>
-          <w:rFonts w:ascii="Times New Roman" w:hAnsi="Times New Roman" w:cs="Times New Roman"/>
-          <w:sz w:val="28"/>
-          <w:szCs w:val="28"/>
-        </w:rPr>
-        <w:t xml:space="preserve"> </w:t>
-      </w:r>
-      <w:proofErr w:type="spellStart"/>
-      <w:r>
-        <w:rPr>
-          <w:rFonts w:ascii="Times New Roman" w:hAnsi="Times New Roman" w:cs="Times New Roman"/>
-          <w:sz w:val="28"/>
-          <w:szCs w:val="28"/>
-        </w:rPr>
-        <w:t>yg</w:t>
-      </w:r>
-      <w:proofErr w:type="spellEnd"/>
-      <w:r>
-        <w:rPr>
-          <w:rFonts w:ascii="Times New Roman" w:hAnsi="Times New Roman" w:cs="Times New Roman"/>
-          <w:sz w:val="28"/>
-          <w:szCs w:val="28"/>
-        </w:rPr>
-        <w:t xml:space="preserve"> </w:t>
-      </w:r>
-      <w:proofErr w:type="spellStart"/>
-      <w:r>
-        <w:rPr>
-          <w:rFonts w:ascii="Times New Roman" w:hAnsi="Times New Roman" w:cs="Times New Roman"/>
-          <w:sz w:val="28"/>
-          <w:szCs w:val="28"/>
-        </w:rPr>
-        <w:t>dia</w:t>
-      </w:r>
-      <w:proofErr w:type="spellEnd"/>
-      <w:r>
-        <w:rPr>
-          <w:rFonts w:ascii="Times New Roman" w:hAnsi="Times New Roman" w:cs="Times New Roman"/>
-          <w:sz w:val="28"/>
-          <w:szCs w:val="28"/>
-        </w:rPr>
-        <w:t xml:space="preserve"> juga dan </w:t>
-      </w:r>
-      <w:proofErr w:type="spellStart"/>
-      <w:r>
-        <w:rPr>
-          <w:rFonts w:ascii="Times New Roman" w:hAnsi="Times New Roman" w:cs="Times New Roman"/>
-          <w:sz w:val="28"/>
-          <w:szCs w:val="28"/>
-        </w:rPr>
-        <w:t>dia</w:t>
-      </w:r>
-      <w:proofErr w:type="spellEnd"/>
-      <w:r>
-        <w:rPr>
-          <w:rFonts w:ascii="Times New Roman" w:hAnsi="Times New Roman" w:cs="Times New Roman"/>
-          <w:sz w:val="28"/>
-          <w:szCs w:val="28"/>
-        </w:rPr>
-        <w:t> </w:t>
-      </w:r>
-      <w:proofErr w:type="spellStart"/>
-      <w:r>
-        <w:rPr>
-          <w:rFonts w:ascii="Times New Roman" w:hAnsi="Times New Roman" w:cs="Times New Roman"/>
-          <w:sz w:val="28"/>
-          <w:szCs w:val="28"/>
-        </w:rPr>
-        <w:t>berikan</w:t>
-      </w:r>
-      <w:proofErr w:type="spellEnd"/>
-    </w:p>
-    <w:p>
-      <w:pPr>
-        <w:rPr>
-          <w:rFonts w:ascii="Times New Roman" w:hAnsi="Times New Roman" w:cs="Times New Roman"/>
-          <w:sz w:val="28"/>
-          <w:szCs w:val="28"/>
-        </w:rPr>
-      </w:pPr>
-    </w:p>
-    <w:p>
-      <w:pPr>
-        <w:rPr>
-          <w:rFonts w:ascii="Times New Roman" w:hAnsi="Times New Roman" w:cs="Times New Roman"/>
-          <w:b/>
-          <w:bCs/>
-          <w:sz w:val="28"/>
-          <w:szCs w:val="28"/>
-        </w:rPr>
-      </w:pPr>
-      <w:proofErr w:type="spellStart"/>
-      <w:r>
-        <w:rPr>
-          <w:rFonts w:ascii="Times New Roman" w:hAnsi="Times New Roman" w:cs="Times New Roman"/>
-          <w:b/>
-          <w:bCs/>
-          <w:sz w:val="28"/>
-          <w:szCs w:val="28"/>
-        </w:rPr>
-        <w:t>Manfaat</w:t>
-      </w:r>
-      <w:proofErr w:type="spellEnd"/>
-      <w:r>
-        <w:rPr>
-          <w:rFonts w:ascii="Times New Roman" w:hAnsi="Times New Roman" w:cs="Times New Roman"/>
-          <w:b/>
-          <w:bCs/>
-          <w:sz w:val="28"/>
-          <w:szCs w:val="28"/>
-        </w:rPr>
-        <w:t xml:space="preserve"> :</w:t>
-      </w:r>
-    </w:p>
-    <w:p>
-      <w:pPr>
-        <w:rPr>
-          <w:rFonts w:ascii="Times New Roman" w:hAnsi="Times New Roman" w:cs="Times New Roman"/>
-          <w:sz w:val="28"/>
-          <w:szCs w:val="28"/>
-        </w:rPr>
-      </w:pPr>
-      <w:proofErr w:type="spellStart"/>
-      <w:r>
-        <w:rPr>
-          <w:rFonts w:ascii="Times New Roman" w:hAnsi="Times New Roman" w:cs="Times New Roman"/>
-          <w:sz w:val="28"/>
-          <w:szCs w:val="28"/>
-        </w:rPr>
-        <w:t>Manfaatnya</w:t>
-      </w:r>
-      <w:proofErr w:type="spellEnd"/>
-      <w:r>
-        <w:rPr>
-          <w:rFonts w:ascii="Times New Roman" w:hAnsi="Times New Roman" w:cs="Times New Roman"/>
-          <w:sz w:val="28"/>
-          <w:szCs w:val="28"/>
-        </w:rPr>
-        <w:t xml:space="preserve"> </w:t>
-      </w:r>
-      <w:proofErr w:type="spellStart"/>
-      <w:r>
-        <w:rPr>
-          <w:rFonts w:ascii="Times New Roman" w:hAnsi="Times New Roman" w:cs="Times New Roman"/>
-          <w:sz w:val="28"/>
-          <w:szCs w:val="28"/>
-        </w:rPr>
-        <w:t>pak</w:t>
-      </w:r>
-      <w:proofErr w:type="spellEnd"/>
-      <w:r>
-        <w:rPr>
-          <w:rFonts w:ascii="Times New Roman" w:hAnsi="Times New Roman" w:cs="Times New Roman"/>
-          <w:sz w:val="28"/>
-          <w:szCs w:val="28"/>
-        </w:rPr>
-        <w:t xml:space="preserve"> </w:t>
-      </w:r>
-      <w:proofErr w:type="spellStart"/>
-      <w:r>
-        <w:rPr>
-          <w:rFonts w:ascii="Times New Roman" w:hAnsi="Times New Roman" w:cs="Times New Roman"/>
-          <w:sz w:val="28"/>
-          <w:szCs w:val="28"/>
-        </w:rPr>
-        <w:t>agus</w:t>
-      </w:r>
-      <w:proofErr w:type="spellEnd"/>
-      <w:r>
-        <w:rPr>
-          <w:rFonts w:ascii="Times New Roman" w:hAnsi="Times New Roman" w:cs="Times New Roman"/>
-          <w:sz w:val="28"/>
-          <w:szCs w:val="28"/>
-        </w:rPr>
-        <w:t xml:space="preserve"> </w:t>
-      </w:r>
-      <w:proofErr w:type="spellStart"/>
-      <w:r>
-        <w:rPr>
-          <w:rFonts w:ascii="Times New Roman" w:hAnsi="Times New Roman" w:cs="Times New Roman"/>
-          <w:sz w:val="28"/>
-          <w:szCs w:val="28"/>
-        </w:rPr>
-        <w:t>dapat</w:t>
-      </w:r>
-      <w:proofErr w:type="spellEnd"/>
-      <w:r>
-        <w:rPr>
-          <w:rFonts w:ascii="Times New Roman" w:hAnsi="Times New Roman" w:cs="Times New Roman"/>
-          <w:sz w:val="28"/>
-          <w:szCs w:val="28"/>
-        </w:rPr>
-        <w:t xml:space="preserve"> </w:t>
-      </w:r>
-      <w:proofErr w:type="spellStart"/>
-      <w:r>
-        <w:rPr>
-          <w:rFonts w:ascii="Times New Roman" w:hAnsi="Times New Roman" w:cs="Times New Roman"/>
-          <w:sz w:val="28"/>
-          <w:szCs w:val="28"/>
-        </w:rPr>
-        <w:t>menjangkau</w:t>
-      </w:r>
-      <w:proofErr w:type="spellEnd"/>
-      <w:r>
-        <w:rPr>
-          <w:rFonts w:ascii="Times New Roman" w:hAnsi="Times New Roman" w:cs="Times New Roman"/>
-          <w:sz w:val="28"/>
-          <w:szCs w:val="28"/>
-        </w:rPr>
-        <w:t xml:space="preserve"> </w:t>
-      </w:r>
-      <w:proofErr w:type="spellStart"/>
-      <w:r>
-        <w:rPr>
-          <w:rFonts w:ascii="Times New Roman" w:hAnsi="Times New Roman" w:cs="Times New Roman"/>
-          <w:sz w:val="28"/>
-          <w:szCs w:val="28"/>
-        </w:rPr>
-        <w:t>pelangan</w:t>
-      </w:r>
-      <w:proofErr w:type="spellEnd"/>
-      <w:r>
-        <w:rPr>
-          <w:rFonts w:ascii="Times New Roman" w:hAnsi="Times New Roman" w:cs="Times New Roman"/>
-          <w:sz w:val="28"/>
-          <w:szCs w:val="28"/>
-        </w:rPr>
-        <w:t xml:space="preserve"> yang </w:t>
-      </w:r>
-      <w:proofErr w:type="spellStart"/>
-      <w:r>
-        <w:rPr>
-          <w:rFonts w:ascii="Times New Roman" w:hAnsi="Times New Roman" w:cs="Times New Roman"/>
-          <w:sz w:val="28"/>
-          <w:szCs w:val="28"/>
-        </w:rPr>
-        <w:t>jauh</w:t>
-      </w:r>
-      <w:proofErr w:type="spellEnd"/>
-      <w:r>
-        <w:rPr>
-          <w:rFonts w:ascii="Times New Roman" w:hAnsi="Times New Roman" w:cs="Times New Roman"/>
-          <w:sz w:val="28"/>
-          <w:szCs w:val="28"/>
-        </w:rPr>
-        <w:t xml:space="preserve"> yang </w:t>
-      </w:r>
-      <w:proofErr w:type="spellStart"/>
-      <w:r>
-        <w:rPr>
-          <w:rFonts w:ascii="Times New Roman" w:hAnsi="Times New Roman" w:cs="Times New Roman"/>
-          <w:sz w:val="28"/>
-          <w:szCs w:val="28"/>
-        </w:rPr>
-        <w:t>tidak</w:t>
-      </w:r>
-      <w:proofErr w:type="spellEnd"/>
-      <w:r>
-        <w:rPr>
-          <w:rFonts w:ascii="Times New Roman" w:hAnsi="Times New Roman" w:cs="Times New Roman"/>
-          <w:sz w:val="28"/>
-          <w:szCs w:val="28"/>
-        </w:rPr>
-        <w:t xml:space="preserve"> </w:t>
-      </w:r>
-      <w:proofErr w:type="spellStart"/>
-      <w:r>
-        <w:rPr>
-          <w:rFonts w:ascii="Times New Roman" w:hAnsi="Times New Roman" w:cs="Times New Roman"/>
-          <w:sz w:val="28"/>
-          <w:szCs w:val="28"/>
-        </w:rPr>
-        <w:t>dapat</w:t>
-      </w:r>
-      <w:proofErr w:type="spellEnd"/>
-      <w:r>
-        <w:rPr>
-          <w:rFonts w:ascii="Times New Roman" w:hAnsi="Times New Roman" w:cs="Times New Roman"/>
-          <w:sz w:val="28"/>
-          <w:szCs w:val="28"/>
-        </w:rPr>
-        <w:t xml:space="preserve"> </w:t>
-      </w:r>
-      <w:proofErr w:type="spellStart"/>
-      <w:r>
-        <w:rPr>
-          <w:rFonts w:ascii="Times New Roman" w:hAnsi="Times New Roman" w:cs="Times New Roman"/>
-          <w:sz w:val="28"/>
-          <w:szCs w:val="28"/>
-        </w:rPr>
-        <w:t>datang</w:t>
-      </w:r>
-      <w:proofErr w:type="spellEnd"/>
-      <w:r>
-        <w:rPr>
-          <w:rFonts w:ascii="Times New Roman" w:hAnsi="Times New Roman" w:cs="Times New Roman"/>
-          <w:sz w:val="28"/>
-          <w:szCs w:val="28"/>
-        </w:rPr>
-        <w:t xml:space="preserve"> </w:t>
-      </w:r>
-      <w:proofErr w:type="spellStart"/>
-      <w:r>
-        <w:rPr>
-          <w:rFonts w:ascii="Times New Roman" w:hAnsi="Times New Roman" w:cs="Times New Roman"/>
-          <w:sz w:val="28"/>
-          <w:szCs w:val="28"/>
-        </w:rPr>
-        <w:t>langsung</w:t>
-      </w:r>
-      <w:proofErr w:type="spellEnd"/>
-      <w:r>
-        <w:rPr>
-          <w:rFonts w:ascii="Times New Roman" w:hAnsi="Times New Roman" w:cs="Times New Roman"/>
-          <w:sz w:val="28"/>
-          <w:szCs w:val="28"/>
-        </w:rPr>
-        <w:t xml:space="preserve"> </w:t>
-      </w:r>
-      <w:proofErr w:type="spellStart"/>
-      <w:r>
-        <w:rPr>
-          <w:rFonts w:ascii="Times New Roman" w:hAnsi="Times New Roman" w:cs="Times New Roman"/>
-          <w:sz w:val="28"/>
-          <w:szCs w:val="28"/>
-        </w:rPr>
-        <w:t>ke</w:t>
-      </w:r>
-      <w:proofErr w:type="spellEnd"/>
-      <w:r>
-        <w:rPr>
-          <w:rFonts w:ascii="Times New Roman" w:hAnsi="Times New Roman" w:cs="Times New Roman"/>
-          <w:sz w:val="28"/>
-          <w:szCs w:val="28"/>
-        </w:rPr>
-        <w:t xml:space="preserve"> toko </w:t>
-      </w:r>
-      <w:proofErr w:type="spellStart"/>
-      <w:r>
-        <w:rPr>
-          <w:rFonts w:ascii="Times New Roman" w:hAnsi="Times New Roman" w:cs="Times New Roman"/>
-          <w:sz w:val="28"/>
-          <w:szCs w:val="28"/>
-        </w:rPr>
-        <w:t>tersebut</w:t>
-      </w:r>
-      <w:proofErr w:type="spellEnd"/>
-      <w:r>
-        <w:rPr>
-          <w:rFonts w:ascii="Times New Roman" w:hAnsi="Times New Roman" w:cs="Times New Roman"/>
-          <w:sz w:val="28"/>
-          <w:szCs w:val="28"/>
-        </w:rPr>
-        <w:t xml:space="preserve">. </w:t>
-      </w:r>
-      <w:proofErr w:type="spellStart"/>
-      <w:r>
-        <w:rPr>
-          <w:rFonts w:ascii="Times New Roman" w:hAnsi="Times New Roman" w:cs="Times New Roman"/>
-          <w:sz w:val="28"/>
-          <w:szCs w:val="28"/>
-        </w:rPr>
-        <w:t>Ataupun</w:t>
-      </w:r>
-      <w:proofErr w:type="spellEnd"/>
-      <w:r>
-        <w:rPr>
-          <w:rFonts w:ascii="Times New Roman" w:hAnsi="Times New Roman" w:cs="Times New Roman"/>
-          <w:sz w:val="28"/>
-          <w:szCs w:val="28"/>
-        </w:rPr>
-        <w:t xml:space="preserve"> </w:t>
-      </w:r>
-      <w:proofErr w:type="spellStart"/>
-      <w:r>
-        <w:rPr>
-          <w:rFonts w:ascii="Times New Roman" w:hAnsi="Times New Roman" w:cs="Times New Roman"/>
-          <w:sz w:val="28"/>
-          <w:szCs w:val="28"/>
-        </w:rPr>
-        <w:t>pelangan</w:t>
-      </w:r>
-      <w:proofErr w:type="spellEnd"/>
-      <w:r>
-        <w:rPr>
-          <w:rFonts w:ascii="Times New Roman" w:hAnsi="Times New Roman" w:cs="Times New Roman"/>
-          <w:sz w:val="28"/>
-          <w:szCs w:val="28"/>
-        </w:rPr>
-        <w:t xml:space="preserve"> yang </w:t>
-      </w:r>
-      <w:proofErr w:type="spellStart"/>
-      <w:r>
-        <w:rPr>
-          <w:rFonts w:ascii="Times New Roman" w:hAnsi="Times New Roman" w:cs="Times New Roman"/>
-          <w:sz w:val="28"/>
-          <w:szCs w:val="28"/>
-        </w:rPr>
-        <w:t>jauh</w:t>
-      </w:r>
-      <w:proofErr w:type="spellEnd"/>
-      <w:r>
-        <w:rPr>
-          <w:rFonts w:ascii="Times New Roman" w:hAnsi="Times New Roman" w:cs="Times New Roman"/>
-          <w:sz w:val="28"/>
-          <w:szCs w:val="28"/>
-        </w:rPr>
-        <w:t xml:space="preserve"> yang </w:t>
-      </w:r>
-      <w:proofErr w:type="spellStart"/>
-      <w:r>
-        <w:rPr>
-          <w:rFonts w:ascii="Times New Roman" w:hAnsi="Times New Roman" w:cs="Times New Roman"/>
-          <w:sz w:val="28"/>
-          <w:szCs w:val="28"/>
-        </w:rPr>
-        <w:t>ingin</w:t>
-      </w:r>
-      <w:proofErr w:type="spellEnd"/>
-      <w:r>
-        <w:rPr>
-          <w:rFonts w:ascii="Times New Roman" w:hAnsi="Times New Roman" w:cs="Times New Roman"/>
-          <w:sz w:val="28"/>
-          <w:szCs w:val="28"/>
-        </w:rPr>
-        <w:t xml:space="preserve"> </w:t>
-      </w:r>
-      <w:proofErr w:type="spellStart"/>
-      <w:r>
-        <w:rPr>
-          <w:rFonts w:ascii="Times New Roman" w:hAnsi="Times New Roman" w:cs="Times New Roman"/>
-          <w:sz w:val="28"/>
-          <w:szCs w:val="28"/>
-        </w:rPr>
-        <w:t>mengadopsi</w:t>
-      </w:r>
-      <w:proofErr w:type="spellEnd"/>
-      <w:r>
-        <w:rPr>
-          <w:rFonts w:ascii="Times New Roman" w:hAnsi="Times New Roman" w:cs="Times New Roman"/>
-          <w:sz w:val="28"/>
-          <w:szCs w:val="28"/>
-        </w:rPr>
-        <w:t xml:space="preserve"> </w:t>
-      </w:r>
-      <w:proofErr w:type="spellStart"/>
-      <w:r>
-        <w:rPr>
-          <w:rFonts w:ascii="Times New Roman" w:hAnsi="Times New Roman" w:cs="Times New Roman"/>
-          <w:sz w:val="28"/>
-          <w:szCs w:val="28"/>
-        </w:rPr>
-        <w:t>hewan</w:t>
-      </w:r>
-      <w:proofErr w:type="spellEnd"/>
-      <w:r>
-        <w:rPr>
-          <w:rFonts w:ascii="Times New Roman" w:hAnsi="Times New Roman" w:cs="Times New Roman"/>
-          <w:sz w:val="28"/>
-          <w:szCs w:val="28"/>
-        </w:rPr>
-        <w:t xml:space="preserve"> </w:t>
-      </w:r>
-      <w:proofErr w:type="spellStart"/>
-      <w:r>
-        <w:rPr>
-          <w:rFonts w:ascii="Times New Roman" w:hAnsi="Times New Roman" w:cs="Times New Roman"/>
-          <w:sz w:val="28"/>
-          <w:szCs w:val="28"/>
-        </w:rPr>
-        <w:t>dari</w:t>
-      </w:r>
-      <w:proofErr w:type="spellEnd"/>
-      <w:r>
-        <w:rPr>
-          <w:rFonts w:ascii="Times New Roman" w:hAnsi="Times New Roman" w:cs="Times New Roman"/>
-          <w:sz w:val="28"/>
-          <w:szCs w:val="28"/>
-        </w:rPr>
-        <w:t xml:space="preserve"> toko pa kagus.</w:t>
+        <w:t>menjangkau pelangan yang jauh yang tidak dapat datang langsung ke toko tersebut. Ataupun pelangan yang jauh yang ingin mengadopsi hewan dari toko pa kagus.</w:t>
       </w:r>
     </w:p>
     <w:p>
@@ -1416,11 +636,9 @@
               <w:spacing w:after="160" w:line="259" w:lineRule="auto"/>
               <w:jc w:val="center"/>
             </w:pPr>
-            <w:proofErr w:type="spellStart"/>
             <w:r>
               <w:t>Pengguna</w:t>
             </w:r>
-            <w:proofErr w:type="spellEnd"/>
           </w:p>
         </w:tc>
         <w:tc>
@@ -1434,29 +652,8 @@
               <w:jc w:val="center"/>
             </w:pPr>
             <w:r>
-              <w:t xml:space="preserve">Saya </w:t>
-            </w:r>
-            <w:proofErr w:type="spellStart"/>
-            <w:r>
-              <w:t>menginginkan</w:t>
-            </w:r>
-            <w:proofErr w:type="spellEnd"/>
-            <w:r>
-              <w:t xml:space="preserve"> Navbar agar </w:t>
-            </w:r>
-            <w:proofErr w:type="spellStart"/>
-            <w:r>
-              <w:t>akses</w:t>
-            </w:r>
-            <w:proofErr w:type="spellEnd"/>
-            <w:r>
-              <w:t xml:space="preserve"> website </w:t>
-            </w:r>
-            <w:proofErr w:type="spellStart"/>
-            <w:r>
-              <w:t>mudah</w:t>
-            </w:r>
-            <w:proofErr w:type="spellEnd"/>
+              <w:t>Saya menginginkan Navbar agar akses website mudah</w:t>
+            </w:r>
             <w:r>
               <w:t xml:space="preserve">  </w:t>
             </w:r>
@@ -1473,39 +670,7 @@
               <w:jc w:val="center"/>
             </w:pPr>
             <w:r>
-              <w:t xml:space="preserve">Saya </w:t>
-            </w:r>
-            <w:proofErr w:type="spellStart"/>
-            <w:r>
-              <w:t>dapat</w:t>
-            </w:r>
-            <w:proofErr w:type="spellEnd"/>
-            <w:r>
-              <w:t xml:space="preserve"> </w:t>
-            </w:r>
-            <w:proofErr w:type="spellStart"/>
-            <w:r>
-              <w:t>mengakses</w:t>
-            </w:r>
-            <w:proofErr w:type="spellEnd"/>
-            <w:r>
-              <w:t xml:space="preserve"> navbar agar website </w:t>
-            </w:r>
-            <w:proofErr w:type="spellStart"/>
-            <w:r>
-              <w:t>dengan</w:t>
-            </w:r>
-            <w:proofErr w:type="spellEnd"/>
-            <w:r>
-              <w:t xml:space="preserve"> </w:t>
-            </w:r>
-            <w:proofErr w:type="spellStart"/>
-            <w:r>
-              <w:t>mudah</w:t>
-            </w:r>
-            <w:proofErr w:type="spellEnd"/>
-            <w:r>
-              <w:t xml:space="preserve"> </w:t>
+              <w:t xml:space="preserve">Saya dapat mengakses navbar agar website dengan mudah </w:t>
             </w:r>
           </w:p>
         </w:tc>
@@ -1570,11 +735,9 @@
               <w:spacing w:after="160" w:line="259" w:lineRule="auto"/>
               <w:jc w:val="center"/>
             </w:pPr>
-            <w:proofErr w:type="spellStart"/>
             <w:r>
               <w:t>Pengguna</w:t>
             </w:r>
-            <w:proofErr w:type="spellEnd"/>
           </w:p>
         </w:tc>
         <w:tc>
@@ -1588,45 +751,8 @@
               <w:jc w:val="center"/>
             </w:pPr>
             <w:r>
-              <w:t xml:space="preserve">Saya </w:t>
-            </w:r>
-            <w:proofErr w:type="spellStart"/>
-            <w:r>
-              <w:t>menginginkan</w:t>
-            </w:r>
-            <w:proofErr w:type="spellEnd"/>
-            <w:r>
-              <w:t xml:space="preserve"> </w:t>
-            </w:r>
-            <w:proofErr w:type="spellStart"/>
-            <w:r>
-              <w:t>dapat</w:t>
-            </w:r>
-            <w:proofErr w:type="spellEnd"/>
-            <w:r>
-              <w:t xml:space="preserve"> </w:t>
-            </w:r>
-            <w:proofErr w:type="spellStart"/>
-            <w:r>
-              <w:t>mengakses</w:t>
-            </w:r>
-            <w:proofErr w:type="spellEnd"/>
-            <w:r>
-              <w:t xml:space="preserve"> </w:t>
-            </w:r>
-            <w:proofErr w:type="spellStart"/>
-            <w:r>
-              <w:t>halaman</w:t>
-            </w:r>
-            <w:proofErr w:type="spellEnd"/>
-            <w:r>
-              <w:t xml:space="preserve"> </w:t>
-            </w:r>
-            <w:proofErr w:type="spellStart"/>
-            <w:r>
-              <w:t>utama</w:t>
-            </w:r>
-            <w:proofErr w:type="spellEnd"/>
+              <w:t>Saya menginginkan dapat mengakses halaman utama</w:t>
+            </w:r>
           </w:p>
         </w:tc>
         <w:tc>
@@ -1640,37 +766,8 @@
               <w:jc w:val="center"/>
             </w:pPr>
             <w:r>
-              <w:t xml:space="preserve">Saya </w:t>
-            </w:r>
-            <w:proofErr w:type="spellStart"/>
-            <w:r>
-              <w:t>dapat</w:t>
-            </w:r>
-            <w:proofErr w:type="spellEnd"/>
-            <w:r>
-              <w:t xml:space="preserve"> </w:t>
-            </w:r>
-            <w:proofErr w:type="spellStart"/>
-            <w:r>
-              <w:t>mengakses</w:t>
-            </w:r>
-            <w:proofErr w:type="spellEnd"/>
-            <w:r>
-              <w:t xml:space="preserve"> </w:t>
-            </w:r>
-            <w:proofErr w:type="spellStart"/>
-            <w:r>
-              <w:t>halaman</w:t>
-            </w:r>
-            <w:proofErr w:type="spellEnd"/>
-            <w:r>
-              <w:t xml:space="preserve"> </w:t>
-            </w:r>
-            <w:proofErr w:type="spellStart"/>
-            <w:r>
-              <w:t>utama</w:t>
-            </w:r>
-            <w:proofErr w:type="spellEnd"/>
+              <w:t>Saya dapat mengakses halaman utama</w:t>
+            </w:r>
           </w:p>
         </w:tc>
         <w:tc>
@@ -1734,11 +831,9 @@
               <w:spacing w:after="160" w:line="259" w:lineRule="auto"/>
               <w:jc w:val="center"/>
             </w:pPr>
-            <w:proofErr w:type="spellStart"/>
             <w:r>
               <w:t>Pengguna</w:t>
             </w:r>
-            <w:proofErr w:type="spellEnd"/>
           </w:p>
         </w:tc>
         <w:tc>
@@ -1752,37 +847,8 @@
               <w:jc w:val="center"/>
             </w:pPr>
             <w:r>
-              <w:t xml:space="preserve">Saya </w:t>
-            </w:r>
-            <w:proofErr w:type="spellStart"/>
-            <w:r>
-              <w:t>menginginkan</w:t>
-            </w:r>
-            <w:proofErr w:type="spellEnd"/>
-            <w:r>
-              <w:t xml:space="preserve"> </w:t>
-            </w:r>
-            <w:proofErr w:type="spellStart"/>
-            <w:r>
-              <w:t>membeli</w:t>
-            </w:r>
-            <w:proofErr w:type="spellEnd"/>
-            <w:r>
-              <w:t xml:space="preserve"> </w:t>
-            </w:r>
-            <w:proofErr w:type="spellStart"/>
-            <w:r>
-              <w:t>perlengkapan</w:t>
-            </w:r>
-            <w:proofErr w:type="spellEnd"/>
-            <w:r>
-              <w:t xml:space="preserve"> </w:t>
-            </w:r>
-            <w:proofErr w:type="spellStart"/>
-            <w:r>
-              <w:t>hewan</w:t>
-            </w:r>
-            <w:proofErr w:type="spellEnd"/>
+              <w:t>Saya menginginkan membeli perlengkapan hewan</w:t>
+            </w:r>
           </w:p>
         </w:tc>
         <w:tc>
@@ -1796,37 +862,8 @@
               <w:jc w:val="center"/>
             </w:pPr>
             <w:r>
-              <w:t xml:space="preserve">Saya </w:t>
-            </w:r>
-            <w:proofErr w:type="spellStart"/>
-            <w:r>
-              <w:t>dapat</w:t>
-            </w:r>
-            <w:proofErr w:type="spellEnd"/>
-            <w:r>
-              <w:t xml:space="preserve"> </w:t>
-            </w:r>
-            <w:proofErr w:type="spellStart"/>
-            <w:r>
-              <w:t>membeli</w:t>
-            </w:r>
-            <w:proofErr w:type="spellEnd"/>
-            <w:r>
-              <w:t xml:space="preserve"> </w:t>
-            </w:r>
-            <w:proofErr w:type="spellStart"/>
-            <w:r>
-              <w:t>perlengkapan</w:t>
-            </w:r>
-            <w:proofErr w:type="spellEnd"/>
-            <w:r>
-              <w:t xml:space="preserve"> </w:t>
-            </w:r>
-            <w:proofErr w:type="spellStart"/>
-            <w:r>
-              <w:t>hewan</w:t>
-            </w:r>
-            <w:proofErr w:type="spellEnd"/>
+              <w:t>Saya dapat membeli perlengkapan hewan</w:t>
+            </w:r>
           </w:p>
         </w:tc>
         <w:tc>
@@ -1888,11 +925,9 @@
             <w:pPr>
               <w:jc w:val="center"/>
             </w:pPr>
-            <w:proofErr w:type="spellStart"/>
             <w:r>
               <w:t>Pengguna</w:t>
             </w:r>
-            <w:proofErr w:type="spellEnd"/>
           </w:p>
         </w:tc>
         <w:tc>
@@ -1905,47 +940,7 @@
               <w:jc w:val="center"/>
             </w:pPr>
             <w:r>
-              <w:t xml:space="preserve">Saya </w:t>
-            </w:r>
-            <w:proofErr w:type="spellStart"/>
-            <w:r>
-              <w:t>menginginkan</w:t>
-            </w:r>
-            <w:proofErr w:type="spellEnd"/>
-            <w:r>
-              <w:t xml:space="preserve">  </w:t>
-            </w:r>
-            <w:proofErr w:type="spellStart"/>
-            <w:r>
-              <w:t>membeli</w:t>
-            </w:r>
-            <w:proofErr w:type="spellEnd"/>
-            <w:r>
-              <w:t xml:space="preserve"> </w:t>
-            </w:r>
-            <w:proofErr w:type="spellStart"/>
-            <w:r>
-              <w:t>perlengkapan</w:t>
-            </w:r>
-            <w:proofErr w:type="spellEnd"/>
-            <w:r>
-              <w:t xml:space="preserve"> </w:t>
-            </w:r>
-            <w:proofErr w:type="spellStart"/>
-            <w:r>
-              <w:t>hewan</w:t>
-            </w:r>
-            <w:proofErr w:type="spellEnd"/>
-            <w:r>
-              <w:t xml:space="preserve"> </w:t>
-            </w:r>
-            <w:proofErr w:type="spellStart"/>
-            <w:r>
-              <w:t>berdasarkan</w:t>
-            </w:r>
-            <w:proofErr w:type="spellEnd"/>
-            <w:r>
-              <w:t xml:space="preserve"> wilayah</w:t>
+              <w:t>Saya menginginkan  membeli perlengkapan hewan berdasarkan wilayah</w:t>
             </w:r>
           </w:p>
         </w:tc>
@@ -1959,47 +954,7 @@
               <w:jc w:val="center"/>
             </w:pPr>
             <w:r>
-              <w:t xml:space="preserve">Saya </w:t>
-            </w:r>
-            <w:proofErr w:type="spellStart"/>
-            <w:r>
-              <w:t>dapat</w:t>
-            </w:r>
-            <w:proofErr w:type="spellEnd"/>
-            <w:r>
-              <w:t xml:space="preserve"> </w:t>
-            </w:r>
-            <w:proofErr w:type="spellStart"/>
-            <w:r>
-              <w:t>membeli</w:t>
-            </w:r>
-            <w:proofErr w:type="spellEnd"/>
-            <w:r>
-              <w:t xml:space="preserve"> </w:t>
-            </w:r>
-            <w:proofErr w:type="spellStart"/>
-            <w:r>
-              <w:t>perlengkapan</w:t>
-            </w:r>
-            <w:proofErr w:type="spellEnd"/>
-            <w:r>
-              <w:t xml:space="preserve"> </w:t>
-            </w:r>
-            <w:proofErr w:type="spellStart"/>
-            <w:r>
-              <w:t>hewan</w:t>
-            </w:r>
-            <w:proofErr w:type="spellEnd"/>
-            <w:r>
-              <w:t xml:space="preserve"> </w:t>
-            </w:r>
-            <w:proofErr w:type="spellStart"/>
-            <w:r>
-              <w:t>berdasarkan</w:t>
-            </w:r>
-            <w:proofErr w:type="spellEnd"/>
-            <w:r>
-              <w:t xml:space="preserve"> wilayah</w:t>
+              <w:t>Saya dapat membeli perlengkapan hewan berdasarkan wilayah</w:t>
             </w:r>
           </w:p>
         </w:tc>
@@ -2060,11 +1015,9 @@
             <w:pPr>
               <w:jc w:val="center"/>
             </w:pPr>
-            <w:proofErr w:type="spellStart"/>
             <w:r>
               <w:t>Pengguna</w:t>
             </w:r>
-            <w:proofErr w:type="spellEnd"/>
           </w:p>
         </w:tc>
         <w:tc>
@@ -2079,37 +1032,8 @@
             <w:r>
               <w:t xml:space="preserve">Saya </w:t>
             </w:r>
-            <w:proofErr w:type="spellStart"/>
-            <w:r>
-              <w:t>menginginkan</w:t>
-            </w:r>
-            <w:proofErr w:type="spellEnd"/>
-            <w:r>
-              <w:t xml:space="preserve"> </w:t>
-            </w:r>
-            <w:proofErr w:type="spellStart"/>
-            <w:r>
-              <w:t>menggunakan</w:t>
-            </w:r>
-            <w:proofErr w:type="spellEnd"/>
-            <w:r>
-              <w:t xml:space="preserve"> </w:t>
-            </w:r>
-            <w:proofErr w:type="spellStart"/>
-            <w:r>
-              <w:t>fitur</w:t>
-            </w:r>
-            <w:proofErr w:type="spellEnd"/>
-            <w:r>
-              <w:t xml:space="preserve"> checkout di </w:t>
-            </w:r>
-            <w:proofErr w:type="spellStart"/>
-            <w:r>
-              <w:t>dalam</w:t>
-            </w:r>
-            <w:proofErr w:type="spellEnd"/>
-            <w:r>
-              <w:t xml:space="preserve"> store page </w:t>
+            <w:r>
+              <w:t xml:space="preserve">menginginkan menggunakan fitur checkout di dalam store page </w:t>
             </w:r>
           </w:p>
         </w:tc>
@@ -2123,47 +1047,7 @@
               <w:jc w:val="center"/>
             </w:pPr>
             <w:r>
-              <w:t xml:space="preserve">Saya </w:t>
-            </w:r>
-            <w:proofErr w:type="spellStart"/>
-            <w:r>
-              <w:t>dapat</w:t>
-            </w:r>
-            <w:proofErr w:type="spellEnd"/>
-            <w:r>
-              <w:t xml:space="preserve"> </w:t>
-            </w:r>
-            <w:proofErr w:type="spellStart"/>
-            <w:r>
-              <w:t>menggunakan</w:t>
-            </w:r>
-            <w:proofErr w:type="spellEnd"/>
-            <w:r>
-              <w:t xml:space="preserve"> </w:t>
-            </w:r>
-            <w:proofErr w:type="spellStart"/>
-            <w:r>
-              <w:t>fitur</w:t>
-            </w:r>
-            <w:proofErr w:type="spellEnd"/>
-            <w:r>
-              <w:t xml:space="preserve"> </w:t>
-            </w:r>
-            <w:proofErr w:type="spellStart"/>
-            <w:r>
-              <w:t>chekout</w:t>
-            </w:r>
-            <w:proofErr w:type="spellEnd"/>
-            <w:r>
-              <w:t xml:space="preserve"> di </w:t>
-            </w:r>
-            <w:proofErr w:type="spellStart"/>
-            <w:r>
-              <w:t>dalam</w:t>
-            </w:r>
-            <w:proofErr w:type="spellEnd"/>
-            <w:r>
-              <w:t xml:space="preserve"> store page </w:t>
+              <w:t xml:space="preserve">Saya dapat menggunakan fitur chekout di dalam store page </w:t>
             </w:r>
           </w:p>
         </w:tc>
@@ -2224,11 +1108,9 @@
             <w:pPr>
               <w:jc w:val="center"/>
             </w:pPr>
-            <w:proofErr w:type="spellStart"/>
             <w:r>
               <w:t>Pengguna</w:t>
             </w:r>
-            <w:proofErr w:type="spellEnd"/>
           </w:p>
         </w:tc>
         <w:tc>
@@ -2241,37 +1123,8 @@
               <w:jc w:val="center"/>
             </w:pPr>
             <w:r>
-              <w:t xml:space="preserve">Saya </w:t>
-            </w:r>
-            <w:proofErr w:type="spellStart"/>
-            <w:r>
-              <w:t>menginginkan</w:t>
-            </w:r>
-            <w:proofErr w:type="spellEnd"/>
-            <w:r>
-              <w:t xml:space="preserve"> </w:t>
-            </w:r>
-            <w:proofErr w:type="spellStart"/>
-            <w:r>
-              <w:t>mencari</w:t>
-            </w:r>
-            <w:proofErr w:type="spellEnd"/>
-            <w:r>
-              <w:t xml:space="preserve"> </w:t>
-            </w:r>
-            <w:proofErr w:type="spellStart"/>
-            <w:r>
-              <w:t>hewan</w:t>
-            </w:r>
-            <w:proofErr w:type="spellEnd"/>
-            <w:r>
-              <w:t xml:space="preserve"> </w:t>
-            </w:r>
-            <w:proofErr w:type="spellStart"/>
-            <w:r>
-              <w:t>adopsi</w:t>
-            </w:r>
-            <w:proofErr w:type="spellEnd"/>
+              <w:t>Saya menginginkan mencari hewan adopsi</w:t>
+            </w:r>
           </w:p>
         </w:tc>
         <w:tc>
@@ -2284,39 +1137,7 @@
               <w:jc w:val="center"/>
             </w:pPr>
             <w:r>
-              <w:t xml:space="preserve">Saya </w:t>
-            </w:r>
-            <w:proofErr w:type="spellStart"/>
-            <w:r>
-              <w:t>dapat</w:t>
-            </w:r>
-            <w:proofErr w:type="spellEnd"/>
-            <w:r>
-              <w:t xml:space="preserve"> </w:t>
-            </w:r>
-            <w:proofErr w:type="spellStart"/>
-            <w:r>
-              <w:t>mencari</w:t>
-            </w:r>
-            <w:proofErr w:type="spellEnd"/>
-            <w:r>
-              <w:t xml:space="preserve"> </w:t>
-            </w:r>
-            <w:proofErr w:type="spellStart"/>
-            <w:r>
-              <w:t>hewan</w:t>
-            </w:r>
-            <w:proofErr w:type="spellEnd"/>
-            <w:r>
-              <w:t xml:space="preserve"> </w:t>
-            </w:r>
-            <w:proofErr w:type="spellStart"/>
-            <w:r>
-              <w:t>adopsi</w:t>
-            </w:r>
-            <w:proofErr w:type="spellEnd"/>
-            <w:r>
-              <w:t xml:space="preserve"> </w:t>
+              <w:t xml:space="preserve">Saya dapat mencari hewan adopsi </w:t>
             </w:r>
           </w:p>
         </w:tc>
@@ -2377,11 +1198,9 @@
             <w:pPr>
               <w:jc w:val="center"/>
             </w:pPr>
-            <w:proofErr w:type="spellStart"/>
             <w:r>
               <w:t>Pengguna</w:t>
             </w:r>
-            <w:proofErr w:type="spellEnd"/>
           </w:p>
         </w:tc>
         <w:tc>
@@ -2394,63 +1213,7 @@
               <w:jc w:val="center"/>
             </w:pPr>
             <w:r>
-              <w:t xml:space="preserve">Saya </w:t>
-            </w:r>
-            <w:proofErr w:type="spellStart"/>
-            <w:r>
-              <w:t>menginginkan</w:t>
-            </w:r>
-            <w:proofErr w:type="spellEnd"/>
-            <w:r>
-              <w:t xml:space="preserve"> </w:t>
-            </w:r>
-            <w:proofErr w:type="spellStart"/>
-            <w:r>
-              <w:t>menggunakan</w:t>
-            </w:r>
-            <w:proofErr w:type="spellEnd"/>
-            <w:r>
-              <w:t xml:space="preserve"> </w:t>
-            </w:r>
-            <w:proofErr w:type="spellStart"/>
-            <w:r>
-              <w:t>fitur</w:t>
-            </w:r>
-            <w:proofErr w:type="spellEnd"/>
-            <w:r>
-              <w:t xml:space="preserve"> </w:t>
-            </w:r>
-            <w:proofErr w:type="spellStart"/>
-            <w:r>
-              <w:t>mengadopsi</w:t>
-            </w:r>
-            <w:proofErr w:type="spellEnd"/>
-            <w:r>
-              <w:t xml:space="preserve"> </w:t>
-            </w:r>
-            <w:proofErr w:type="spellStart"/>
-            <w:r>
-              <w:t>hewan</w:t>
-            </w:r>
-            <w:proofErr w:type="spellEnd"/>
-            <w:r>
-              <w:t xml:space="preserve"> yang </w:t>
-            </w:r>
-            <w:proofErr w:type="spellStart"/>
-            <w:r>
-              <w:t>ingin</w:t>
-            </w:r>
-            <w:proofErr w:type="spellEnd"/>
-            <w:r>
-              <w:t xml:space="preserve"> </w:t>
-            </w:r>
-            <w:proofErr w:type="spellStart"/>
-            <w:r>
-              <w:t>dipilih</w:t>
-            </w:r>
-            <w:proofErr w:type="spellEnd"/>
-            <w:r>
-              <w:t xml:space="preserve"> </w:t>
+              <w:t xml:space="preserve">Saya menginginkan menggunakan fitur mengadopsi hewan yang ingin dipilih </w:t>
             </w:r>
           </w:p>
         </w:tc>
@@ -2464,63 +1227,7 @@
               <w:jc w:val="center"/>
             </w:pPr>
             <w:r>
-              <w:t xml:space="preserve">Saya </w:t>
-            </w:r>
-            <w:proofErr w:type="spellStart"/>
-            <w:r>
-              <w:t>dapat</w:t>
-            </w:r>
-            <w:proofErr w:type="spellEnd"/>
-            <w:r>
-              <w:t xml:space="preserve"> </w:t>
-            </w:r>
-            <w:proofErr w:type="spellStart"/>
-            <w:r>
-              <w:t>menggunakan</w:t>
-            </w:r>
-            <w:proofErr w:type="spellEnd"/>
-            <w:r>
-              <w:t xml:space="preserve"> </w:t>
-            </w:r>
-            <w:proofErr w:type="spellStart"/>
-            <w:r>
-              <w:t>fitur</w:t>
-            </w:r>
-            <w:proofErr w:type="spellEnd"/>
-            <w:r>
-              <w:t xml:space="preserve"> </w:t>
-            </w:r>
-            <w:proofErr w:type="spellStart"/>
-            <w:r>
-              <w:t>mengadopsi</w:t>
-            </w:r>
-            <w:proofErr w:type="spellEnd"/>
-            <w:r>
-              <w:t xml:space="preserve"> </w:t>
-            </w:r>
-            <w:proofErr w:type="spellStart"/>
-            <w:r>
-              <w:t>hewan</w:t>
-            </w:r>
-            <w:proofErr w:type="spellEnd"/>
-            <w:r>
-              <w:t xml:space="preserve"> yang </w:t>
-            </w:r>
-            <w:proofErr w:type="spellStart"/>
-            <w:r>
-              <w:t>ingin</w:t>
-            </w:r>
-            <w:proofErr w:type="spellEnd"/>
-            <w:r>
-              <w:t xml:space="preserve"> </w:t>
-            </w:r>
-            <w:proofErr w:type="spellStart"/>
-            <w:r>
-              <w:t>dipilih</w:t>
-            </w:r>
-            <w:proofErr w:type="spellEnd"/>
-            <w:r>
-              <w:t xml:space="preserve"> </w:t>
+              <w:t xml:space="preserve">Saya dapat menggunakan fitur mengadopsi hewan yang ingin dipilih </w:t>
             </w:r>
           </w:p>
           <w:p>
@@ -2586,11 +1293,9 @@
             <w:pPr>
               <w:jc w:val="center"/>
             </w:pPr>
-            <w:proofErr w:type="spellStart"/>
             <w:r>
               <w:t>Pengguna</w:t>
             </w:r>
-            <w:proofErr w:type="spellEnd"/>
           </w:p>
         </w:tc>
         <w:tc>
@@ -2603,39 +1308,7 @@
               <w:jc w:val="center"/>
             </w:pPr>
             <w:r>
-              <w:t xml:space="preserve">Saya </w:t>
-            </w:r>
-            <w:proofErr w:type="spellStart"/>
-            <w:r>
-              <w:t>menginginkan</w:t>
-            </w:r>
-            <w:proofErr w:type="spellEnd"/>
-            <w:r>
-              <w:t xml:space="preserve"> </w:t>
-            </w:r>
-            <w:proofErr w:type="spellStart"/>
-            <w:r>
-              <w:t>mengadopsi</w:t>
-            </w:r>
-            <w:proofErr w:type="spellEnd"/>
-            <w:r>
-              <w:t xml:space="preserve"> </w:t>
-            </w:r>
-            <w:proofErr w:type="spellStart"/>
-            <w:r>
-              <w:t>hewan</w:t>
-            </w:r>
-            <w:proofErr w:type="spellEnd"/>
-            <w:r>
-              <w:t xml:space="preserve"> </w:t>
-            </w:r>
-            <w:proofErr w:type="spellStart"/>
-            <w:r>
-              <w:t>berdasarkan</w:t>
-            </w:r>
-            <w:proofErr w:type="spellEnd"/>
-            <w:r>
-              <w:t xml:space="preserve"> wilayah </w:t>
+              <w:t xml:space="preserve">Saya menginginkan mengadopsi hewan berdasarkan wilayah </w:t>
             </w:r>
           </w:p>
         </w:tc>
@@ -2649,39 +1322,7 @@
               <w:jc w:val="center"/>
             </w:pPr>
             <w:r>
-              <w:t xml:space="preserve">Saya </w:t>
-            </w:r>
-            <w:proofErr w:type="spellStart"/>
-            <w:r>
-              <w:t>dapat</w:t>
-            </w:r>
-            <w:proofErr w:type="spellEnd"/>
-            <w:r>
-              <w:t xml:space="preserve"> </w:t>
-            </w:r>
-            <w:proofErr w:type="spellStart"/>
-            <w:r>
-              <w:t>mengadopsi</w:t>
-            </w:r>
-            <w:proofErr w:type="spellEnd"/>
-            <w:r>
-              <w:t xml:space="preserve"> </w:t>
-            </w:r>
-            <w:proofErr w:type="spellStart"/>
-            <w:r>
-              <w:t>hewan</w:t>
-            </w:r>
-            <w:proofErr w:type="spellEnd"/>
-            <w:r>
-              <w:t xml:space="preserve"> </w:t>
-            </w:r>
-            <w:proofErr w:type="spellStart"/>
-            <w:r>
-              <w:t>berdasakarkan</w:t>
-            </w:r>
-            <w:proofErr w:type="spellEnd"/>
-            <w:r>
-              <w:t xml:space="preserve"> wilayah </w:t>
+              <w:t xml:space="preserve">Saya dapat mengadopsi hewan berdasakarkan wilayah </w:t>
             </w:r>
           </w:p>
         </w:tc>
@@ -2959,21 +1600,8 @@
             <w:pPr>
               <w:jc w:val="center"/>
             </w:pPr>
-            <w:proofErr w:type="spellStart"/>
-            <w:r>
-              <w:t>Implementasi</w:t>
-            </w:r>
-            <w:proofErr w:type="spellEnd"/>
-            <w:r>
-              <w:t xml:space="preserve"> </w:t>
-            </w:r>
-            <w:proofErr w:type="spellStart"/>
-            <w:r>
-              <w:t>Navigasi</w:t>
-            </w:r>
-            <w:proofErr w:type="spellEnd"/>
-            <w:r>
-              <w:t xml:space="preserve"> bar</w:t>
+            <w:r>
+              <w:t>Implementasi Navigasi bar</w:t>
             </w:r>
           </w:p>
         </w:tc>
@@ -2994,13 +1622,8 @@
             <w:pPr>
               <w:jc w:val="center"/>
             </w:pPr>
-            <w:proofErr w:type="spellStart"/>
-            <w:r>
-              <w:t>Membuat</w:t>
-            </w:r>
-            <w:proofErr w:type="spellEnd"/>
-            <w:r>
-              <w:t xml:space="preserve"> UI</w:t>
+            <w:r>
+              <w:t>Membuat UI</w:t>
             </w:r>
           </w:p>
         </w:tc>
@@ -3119,13 +1742,8 @@
             <w:pPr>
               <w:jc w:val="center"/>
             </w:pPr>
-            <w:proofErr w:type="spellStart"/>
-            <w:r>
-              <w:t>Membuat</w:t>
-            </w:r>
-            <w:proofErr w:type="spellEnd"/>
-            <w:r>
-              <w:t xml:space="preserve"> prototype</w:t>
+            <w:r>
+              <w:t>Membuat prototype</w:t>
             </w:r>
           </w:p>
         </w:tc>
@@ -3361,13 +1979,8 @@
             <w:pPr>
               <w:jc w:val="center"/>
             </w:pPr>
-            <w:proofErr w:type="spellStart"/>
-            <w:r>
-              <w:t>Implementasi</w:t>
-            </w:r>
-            <w:proofErr w:type="spellEnd"/>
-            <w:r>
-              <w:t xml:space="preserve"> Homepage</w:t>
+            <w:r>
+              <w:t>Implementasi Homepage</w:t>
             </w:r>
           </w:p>
         </w:tc>
@@ -3388,13 +2001,8 @@
             <w:pPr>
               <w:jc w:val="center"/>
             </w:pPr>
-            <w:proofErr w:type="spellStart"/>
-            <w:r>
-              <w:t>Membuat</w:t>
-            </w:r>
-            <w:proofErr w:type="spellEnd"/>
-            <w:r>
-              <w:t xml:space="preserve"> UI</w:t>
+            <w:r>
+              <w:t>Membuat UI</w:t>
             </w:r>
           </w:p>
         </w:tc>
@@ -3513,13 +2121,8 @@
             <w:pPr>
               <w:jc w:val="center"/>
             </w:pPr>
-            <w:proofErr w:type="spellStart"/>
-            <w:r>
-              <w:t>Membuat</w:t>
-            </w:r>
-            <w:proofErr w:type="spellEnd"/>
-            <w:r>
-              <w:t xml:space="preserve"> prototype</w:t>
+            <w:r>
+              <w:t>Membuat prototype</w:t>
             </w:r>
           </w:p>
         </w:tc>
@@ -3755,13 +2358,8 @@
             <w:pPr>
               <w:jc w:val="center"/>
             </w:pPr>
-            <w:proofErr w:type="spellStart"/>
-            <w:r>
-              <w:t>Implementasi</w:t>
-            </w:r>
-            <w:proofErr w:type="spellEnd"/>
-            <w:r>
-              <w:t xml:space="preserve"> Store Page</w:t>
+            <w:r>
+              <w:t>Implementasi Store Page</w:t>
             </w:r>
           </w:p>
         </w:tc>
@@ -3782,13 +2380,8 @@
             <w:pPr>
               <w:jc w:val="center"/>
             </w:pPr>
-            <w:proofErr w:type="spellStart"/>
-            <w:r>
-              <w:t>Membuat</w:t>
-            </w:r>
-            <w:proofErr w:type="spellEnd"/>
-            <w:r>
-              <w:t xml:space="preserve"> UI</w:t>
+            <w:r>
+              <w:t>Membuat UI</w:t>
             </w:r>
           </w:p>
         </w:tc>
@@ -3907,13 +2500,8 @@
             <w:pPr>
               <w:jc w:val="center"/>
             </w:pPr>
-            <w:proofErr w:type="spellStart"/>
-            <w:r>
-              <w:t>Membuat</w:t>
-            </w:r>
-            <w:proofErr w:type="spellEnd"/>
-            <w:r>
-              <w:t xml:space="preserve"> prototype</w:t>
+            <w:r>
+              <w:t>Membuat prototype</w:t>
             </w:r>
           </w:p>
         </w:tc>
@@ -4218,21 +2806,8 @@
             <w:pPr>
               <w:jc w:val="center"/>
             </w:pPr>
-            <w:proofErr w:type="spellStart"/>
-            <w:r>
-              <w:t>Minggu</w:t>
-            </w:r>
-            <w:proofErr w:type="spellEnd"/>
-            <w:r>
-              <w:t xml:space="preserve">, 7 </w:t>
-            </w:r>
-            <w:proofErr w:type="spellStart"/>
-            <w:r>
-              <w:t>mei</w:t>
-            </w:r>
-            <w:proofErr w:type="spellEnd"/>
-            <w:r>
-              <w:t xml:space="preserve"> 2023</w:t>
+            <w:r>
+              <w:t>Minggu, 7 mei 2023</w:t>
             </w:r>
           </w:p>
         </w:tc>
@@ -4253,21 +2828,8 @@
             <w:pPr>
               <w:jc w:val="center"/>
             </w:pPr>
-            <w:proofErr w:type="spellStart"/>
-            <w:r>
-              <w:t>Senin</w:t>
-            </w:r>
-            <w:proofErr w:type="spellEnd"/>
-            <w:r>
-              <w:t xml:space="preserve">, 8 </w:t>
-            </w:r>
-            <w:proofErr w:type="spellStart"/>
-            <w:r>
-              <w:t>mei</w:t>
-            </w:r>
-            <w:proofErr w:type="spellEnd"/>
-            <w:r>
-              <w:t xml:space="preserve"> 2023</w:t>
+            <w:r>
+              <w:t>Senin, 8 mei 2023</w:t>
             </w:r>
           </w:p>
         </w:tc>
@@ -4316,11 +2878,9 @@
             <w:pPr>
               <w:jc w:val="center"/>
             </w:pPr>
-            <w:proofErr w:type="spellStart"/>
             <w:r>
               <w:t>Pencapaian</w:t>
             </w:r>
-            <w:proofErr w:type="spellEnd"/>
           </w:p>
         </w:tc>
         <w:tc>
@@ -4340,15 +2900,7 @@
               <w:jc w:val="center"/>
             </w:pPr>
             <w:r>
-              <w:t xml:space="preserve">Testing </w:t>
-            </w:r>
-            <w:proofErr w:type="spellStart"/>
-            <w:r>
-              <w:t>berhasil</w:t>
-            </w:r>
-            <w:proofErr w:type="spellEnd"/>
-            <w:r>
-              <w:t xml:space="preserve"> </w:t>
+              <w:t xml:space="preserve">Testing berhasil </w:t>
             </w:r>
           </w:p>
         </w:tc>
@@ -4410,27 +2962,9 @@
             <w:pPr>
               <w:jc w:val="center"/>
             </w:pPr>
-            <w:proofErr w:type="spellStart"/>
-            <w:r>
-              <w:t>Rencana</w:t>
-            </w:r>
-            <w:proofErr w:type="spellEnd"/>
-            <w:r>
-              <w:t xml:space="preserve"> </w:t>
-            </w:r>
-            <w:proofErr w:type="spellStart"/>
-            <w:r>
-              <w:t>hari</w:t>
-            </w:r>
-            <w:proofErr w:type="spellEnd"/>
-            <w:r>
-              <w:t xml:space="preserve"> </w:t>
-            </w:r>
-            <w:proofErr w:type="spellStart"/>
-            <w:r>
-              <w:t>ini</w:t>
-            </w:r>
-            <w:proofErr w:type="spellEnd"/>
+            <w:r>
+              <w:t>Rencana hari ini</w:t>
+            </w:r>
           </w:p>
         </w:tc>
         <w:tc>
@@ -4450,15 +2984,7 @@
               <w:jc w:val="center"/>
             </w:pPr>
             <w:r>
-              <w:t xml:space="preserve">Testing </w:t>
-            </w:r>
-            <w:proofErr w:type="spellStart"/>
-            <w:r>
-              <w:t>dari</w:t>
-            </w:r>
-            <w:proofErr w:type="spellEnd"/>
-            <w:r>
-              <w:t xml:space="preserve"> sprint 1</w:t>
+              <w:t>Testing dari sprint 1</w:t>
             </w:r>
           </w:p>
         </w:tc>
@@ -4479,15 +3005,7 @@
               <w:jc w:val="center"/>
             </w:pPr>
             <w:r>
-              <w:t xml:space="preserve">Testing </w:t>
-            </w:r>
-            <w:proofErr w:type="spellStart"/>
-            <w:r>
-              <w:t>dari</w:t>
-            </w:r>
-            <w:proofErr w:type="spellEnd"/>
-            <w:r>
-              <w:t xml:space="preserve"> Sprint 1</w:t>
+              <w:t>Testing dari Sprint 1</w:t>
             </w:r>
           </w:p>
         </w:tc>
@@ -4528,11 +3046,9 @@
             <w:pPr>
               <w:jc w:val="center"/>
             </w:pPr>
-            <w:proofErr w:type="spellStart"/>
             <w:r>
               <w:t>Hambatan</w:t>
             </w:r>
-            <w:proofErr w:type="spellEnd"/>
           </w:p>
         </w:tc>
         <w:tc>
@@ -4551,19 +3067,9 @@
             <w:pPr>
               <w:jc w:val="center"/>
             </w:pPr>
-            <w:proofErr w:type="spellStart"/>
-            <w:r>
-              <w:t>Tidak</w:t>
-            </w:r>
-            <w:proofErr w:type="spellEnd"/>
-            <w:r>
-              <w:t xml:space="preserve"> </w:t>
-            </w:r>
-            <w:proofErr w:type="spellStart"/>
-            <w:r>
-              <w:t>ada</w:t>
-            </w:r>
-            <w:proofErr w:type="spellEnd"/>
+            <w:r>
+              <w:t>Tidak ada</w:t>
+            </w:r>
           </w:p>
         </w:tc>
         <w:tc>
@@ -4583,47 +3089,7 @@
               <w:jc w:val="center"/>
             </w:pPr>
             <w:r>
-              <w:t xml:space="preserve">Ada </w:t>
-            </w:r>
-            <w:proofErr w:type="spellStart"/>
-            <w:r>
-              <w:t>sedikit</w:t>
-            </w:r>
-            <w:proofErr w:type="spellEnd"/>
-            <w:r>
-              <w:t xml:space="preserve"> </w:t>
-            </w:r>
-            <w:proofErr w:type="spellStart"/>
-            <w:r>
-              <w:t>hambatan</w:t>
-            </w:r>
-            <w:proofErr w:type="spellEnd"/>
-            <w:r>
-              <w:t xml:space="preserve"> </w:t>
-            </w:r>
-            <w:proofErr w:type="spellStart"/>
-            <w:r>
-              <w:t>dibagian</w:t>
-            </w:r>
-            <w:proofErr w:type="spellEnd"/>
-            <w:r>
-              <w:t xml:space="preserve"> </w:t>
-            </w:r>
-            <w:proofErr w:type="spellStart"/>
-            <w:r>
-              <w:t>github</w:t>
-            </w:r>
-            <w:proofErr w:type="spellEnd"/>
-            <w:r>
-              <w:t xml:space="preserve"> dan </w:t>
-            </w:r>
-            <w:proofErr w:type="spellStart"/>
-            <w:r>
-              <w:t>jaringan</w:t>
-            </w:r>
-            <w:proofErr w:type="spellEnd"/>
-            <w:r>
-              <w:t xml:space="preserve"> </w:t>
+              <w:t xml:space="preserve">Ada sedikit hambatan dibagian github dan jaringan </w:t>
             </w:r>
           </w:p>
         </w:tc>
@@ -4672,11 +3138,9 @@
             <w:pPr>
               <w:jc w:val="center"/>
             </w:pPr>
-            <w:proofErr w:type="spellStart"/>
             <w:r>
               <w:t>Pencapaian</w:t>
             </w:r>
-            <w:proofErr w:type="spellEnd"/>
           </w:p>
         </w:tc>
         <w:tc>
@@ -4714,21 +3178,8 @@
             <w:pPr>
               <w:jc w:val="center"/>
             </w:pPr>
-            <w:proofErr w:type="spellStart"/>
-            <w:r>
-              <w:t>Memyiapkan</w:t>
-            </w:r>
-            <w:proofErr w:type="spellEnd"/>
-            <w:r>
-              <w:t xml:space="preserve"> </w:t>
-            </w:r>
-            <w:proofErr w:type="spellStart"/>
-            <w:r>
-              <w:t>prototpye</w:t>
-            </w:r>
-            <w:proofErr w:type="spellEnd"/>
-            <w:r>
-              <w:t xml:space="preserve"> </w:t>
+            <w:r>
+              <w:t xml:space="preserve">Memyiapkan prototpye </w:t>
             </w:r>
           </w:p>
         </w:tc>
@@ -4769,27 +3220,9 @@
             <w:pPr>
               <w:jc w:val="center"/>
             </w:pPr>
-            <w:proofErr w:type="spellStart"/>
-            <w:r>
-              <w:t>Rencana</w:t>
-            </w:r>
-            <w:proofErr w:type="spellEnd"/>
-            <w:r>
-              <w:t xml:space="preserve"> </w:t>
-            </w:r>
-            <w:proofErr w:type="spellStart"/>
-            <w:r>
-              <w:t>hari</w:t>
-            </w:r>
-            <w:proofErr w:type="spellEnd"/>
-            <w:r>
-              <w:t xml:space="preserve"> </w:t>
-            </w:r>
-            <w:proofErr w:type="spellStart"/>
-            <w:r>
-              <w:t>ini</w:t>
-            </w:r>
-            <w:proofErr w:type="spellEnd"/>
+            <w:r>
+              <w:t>Rencana hari ini</w:t>
+            </w:r>
           </w:p>
         </w:tc>
         <w:tc>
@@ -4807,21 +3240,8 @@
             <w:pPr>
               <w:jc w:val="center"/>
             </w:pPr>
-            <w:proofErr w:type="spellStart"/>
-            <w:r>
-              <w:t>Membuat</w:t>
-            </w:r>
-            <w:proofErr w:type="spellEnd"/>
-            <w:r>
-              <w:t xml:space="preserve"> </w:t>
-            </w:r>
-            <w:proofErr w:type="spellStart"/>
-            <w:r>
-              <w:t>rencana</w:t>
-            </w:r>
-            <w:proofErr w:type="spellEnd"/>
-            <w:r>
-              <w:t xml:space="preserve"> Prototype</w:t>
+            <w:r>
+              <w:t>Membuat rencana Prototype</w:t>
             </w:r>
           </w:p>
         </w:tc>
@@ -4840,13 +3260,8 @@
             <w:pPr>
               <w:jc w:val="center"/>
             </w:pPr>
-            <w:proofErr w:type="spellStart"/>
-            <w:r>
-              <w:t>Membuat</w:t>
-            </w:r>
-            <w:proofErr w:type="spellEnd"/>
-            <w:r>
-              <w:t xml:space="preserve"> prototype</w:t>
+            <w:r>
+              <w:t>Membuat prototype</w:t>
             </w:r>
           </w:p>
         </w:tc>
@@ -4887,11 +3302,9 @@
             <w:pPr>
               <w:jc w:val="center"/>
             </w:pPr>
-            <w:proofErr w:type="spellStart"/>
             <w:r>
               <w:t>Hambatan</w:t>
             </w:r>
-            <w:proofErr w:type="spellEnd"/>
           </w:p>
         </w:tc>
         <w:tc>
@@ -4909,19 +3322,9 @@
             <w:pPr>
               <w:jc w:val="center"/>
             </w:pPr>
-            <w:proofErr w:type="spellStart"/>
-            <w:r>
-              <w:t>Tidak</w:t>
-            </w:r>
-            <w:proofErr w:type="spellEnd"/>
-            <w:r>
-              <w:t xml:space="preserve"> </w:t>
-            </w:r>
-            <w:proofErr w:type="spellStart"/>
-            <w:r>
-              <w:t>ada</w:t>
-            </w:r>
-            <w:proofErr w:type="spellEnd"/>
+            <w:r>
+              <w:t>Tidak ada</w:t>
+            </w:r>
           </w:p>
         </w:tc>
         <w:tc>
@@ -4939,19 +3342,9 @@
             <w:pPr>
               <w:jc w:val="center"/>
             </w:pPr>
-            <w:proofErr w:type="spellStart"/>
-            <w:r>
-              <w:t>Tidak</w:t>
-            </w:r>
-            <w:proofErr w:type="spellEnd"/>
-            <w:r>
-              <w:t xml:space="preserve"> </w:t>
-            </w:r>
-            <w:proofErr w:type="spellStart"/>
-            <w:r>
-              <w:t>ada</w:t>
-            </w:r>
-            <w:proofErr w:type="spellEnd"/>
+            <w:r>
+              <w:t>Tidak ada</w:t>
+            </w:r>
           </w:p>
         </w:tc>
       </w:tr>
@@ -4999,11 +3392,9 @@
             <w:pPr>
               <w:jc w:val="center"/>
             </w:pPr>
-            <w:proofErr w:type="spellStart"/>
             <w:r>
               <w:t>Pencapaian</w:t>
             </w:r>
-            <w:proofErr w:type="spellEnd"/>
           </w:p>
         </w:tc>
         <w:tc>
@@ -5021,21 +3412,8 @@
             <w:pPr>
               <w:jc w:val="center"/>
             </w:pPr>
-            <w:proofErr w:type="spellStart"/>
-            <w:r>
-              <w:t>Membuat</w:t>
-            </w:r>
-            <w:proofErr w:type="spellEnd"/>
-            <w:r>
-              <w:t xml:space="preserve"> </w:t>
-            </w:r>
-            <w:proofErr w:type="spellStart"/>
-            <w:r>
-              <w:t>Rancangan</w:t>
-            </w:r>
-            <w:proofErr w:type="spellEnd"/>
-            <w:r>
-              <w:t xml:space="preserve"> UI</w:t>
+            <w:r>
+              <w:t>Membuat Rancangan UI</w:t>
             </w:r>
           </w:p>
         </w:tc>
@@ -5054,13 +3432,8 @@
             <w:pPr>
               <w:jc w:val="center"/>
             </w:pPr>
-            <w:proofErr w:type="spellStart"/>
-            <w:r>
-              <w:t>Menyelesaikan</w:t>
-            </w:r>
-            <w:proofErr w:type="spellEnd"/>
-            <w:r>
-              <w:t xml:space="preserve"> UI</w:t>
+            <w:r>
+              <w:t>Menyelesaikan UI</w:t>
             </w:r>
           </w:p>
         </w:tc>
@@ -5101,27 +3474,9 @@
             <w:pPr>
               <w:jc w:val="center"/>
             </w:pPr>
-            <w:proofErr w:type="spellStart"/>
-            <w:r>
-              <w:t>Rencana</w:t>
-            </w:r>
-            <w:proofErr w:type="spellEnd"/>
-            <w:r>
-              <w:t xml:space="preserve"> </w:t>
-            </w:r>
-            <w:proofErr w:type="spellStart"/>
-            <w:r>
-              <w:t>hari</w:t>
-            </w:r>
-            <w:proofErr w:type="spellEnd"/>
-            <w:r>
-              <w:t xml:space="preserve"> </w:t>
-            </w:r>
-            <w:proofErr w:type="spellStart"/>
-            <w:r>
-              <w:t>ini</w:t>
-            </w:r>
-            <w:proofErr w:type="spellEnd"/>
+            <w:r>
+              <w:t>Rencana hari ini</w:t>
+            </w:r>
           </w:p>
         </w:tc>
         <w:tc>
@@ -5139,13 +3494,8 @@
             <w:pPr>
               <w:jc w:val="center"/>
             </w:pPr>
-            <w:proofErr w:type="spellStart"/>
-            <w:r>
-              <w:t>Merancang</w:t>
-            </w:r>
-            <w:proofErr w:type="spellEnd"/>
-            <w:r>
-              <w:t xml:space="preserve"> UI</w:t>
+            <w:r>
+              <w:t>Merancang UI</w:t>
             </w:r>
           </w:p>
         </w:tc>
@@ -5164,13 +3514,8 @@
             <w:pPr>
               <w:jc w:val="center"/>
             </w:pPr>
-            <w:proofErr w:type="spellStart"/>
-            <w:r>
-              <w:t>Merancang</w:t>
-            </w:r>
-            <w:proofErr w:type="spellEnd"/>
-            <w:r>
-              <w:t xml:space="preserve"> UI</w:t>
+            <w:r>
+              <w:t>Merancang UI</w:t>
             </w:r>
           </w:p>
         </w:tc>
@@ -5211,11 +3556,9 @@
             <w:pPr>
               <w:jc w:val="center"/>
             </w:pPr>
-            <w:proofErr w:type="spellStart"/>
             <w:r>
               <w:t>Hambatan</w:t>
             </w:r>
-            <w:proofErr w:type="spellEnd"/>
           </w:p>
         </w:tc>
         <w:tc>
@@ -5233,13 +3576,8 @@
             <w:pPr>
               <w:jc w:val="center"/>
             </w:pPr>
-            <w:proofErr w:type="spellStart"/>
-            <w:r>
-              <w:t>Tidak</w:t>
-            </w:r>
-            <w:proofErr w:type="spellEnd"/>
-            <w:r>
-              <w:t xml:space="preserve"> Ada</w:t>
+            <w:r>
+              <w:t>Tidak Ada</w:t>
             </w:r>
           </w:p>
         </w:tc>
@@ -5258,13 +3596,8 @@
             <w:pPr>
               <w:jc w:val="center"/>
             </w:pPr>
-            <w:proofErr w:type="spellStart"/>
-            <w:r>
-              <w:t>Tidak</w:t>
-            </w:r>
-            <w:proofErr w:type="spellEnd"/>
-            <w:r>
-              <w:t xml:space="preserve"> Ada</w:t>
+            <w:r>
+              <w:t>Tidak Ada</w:t>
             </w:r>
           </w:p>
         </w:tc>
@@ -5597,6 +3930,9 @@
             <w:pPr>
               <w:jc w:val="center"/>
             </w:pPr>
+            <w:r>
+              <w:t>Implementasi Adopt page</w:t>
+            </w:r>
           </w:p>
         </w:tc>
         <w:tc>
@@ -5616,13 +3952,8 @@
             <w:pPr>
               <w:jc w:val="center"/>
             </w:pPr>
-            <w:proofErr w:type="spellStart"/>
-            <w:r>
-              <w:t>Membuat</w:t>
-            </w:r>
-            <w:proofErr w:type="spellEnd"/>
-            <w:r>
-              <w:t xml:space="preserve"> UI</w:t>
+            <w:r>
+              <w:t>Membuat UI</w:t>
             </w:r>
           </w:p>
         </w:tc>
@@ -5642,6 +3973,9 @@
             <w:pPr>
               <w:jc w:val="center"/>
             </w:pPr>
+            <w:r>
+              <w:t>Prana</w:t>
+            </w:r>
           </w:p>
         </w:tc>
         <w:tc>
@@ -5660,6 +3994,9 @@
             <w:pPr>
               <w:jc w:val="center"/>
             </w:pPr>
+            <w:r>
+              <w:t>10</w:t>
+            </w:r>
           </w:p>
         </w:tc>
         <w:tc>
@@ -5678,6 +4015,9 @@
             <w:pPr>
               <w:jc w:val="center"/>
             </w:pPr>
+            <w:r>
+              <w:t>Done</w:t>
+            </w:r>
           </w:p>
         </w:tc>
       </w:tr>
@@ -5732,13 +4072,8 @@
             <w:pPr>
               <w:jc w:val="center"/>
             </w:pPr>
-            <w:proofErr w:type="spellStart"/>
-            <w:r>
-              <w:t>Membuat</w:t>
-            </w:r>
-            <w:proofErr w:type="spellEnd"/>
-            <w:r>
-              <w:t xml:space="preserve"> prototype</w:t>
+            <w:r>
+              <w:t>Membuat prototype</w:t>
             </w:r>
           </w:p>
         </w:tc>
@@ -5953,6 +4288,9 @@
             <w:pPr>
               <w:jc w:val="center"/>
             </w:pPr>
+            <w:r>
+              <w:t>Implementasi Payment page</w:t>
+            </w:r>
           </w:p>
         </w:tc>
         <w:tc>
@@ -5972,13 +4310,8 @@
             <w:pPr>
               <w:jc w:val="center"/>
             </w:pPr>
-            <w:proofErr w:type="spellStart"/>
-            <w:r>
-              <w:t>Membuat</w:t>
-            </w:r>
-            <w:proofErr w:type="spellEnd"/>
-            <w:r>
-              <w:t xml:space="preserve"> UI</w:t>
+            <w:r>
+              <w:t>Membuat UI</w:t>
             </w:r>
           </w:p>
         </w:tc>
@@ -5998,6 +4331,9 @@
             <w:pPr>
               <w:jc w:val="center"/>
             </w:pPr>
+            <w:r>
+              <w:t>Prana</w:t>
+            </w:r>
           </w:p>
         </w:tc>
         <w:tc>
@@ -6016,6 +4352,9 @@
             <w:pPr>
               <w:jc w:val="center"/>
             </w:pPr>
+            <w:r>
+              <w:t>10</w:t>
+            </w:r>
           </w:p>
         </w:tc>
         <w:tc>
@@ -6034,6 +4373,9 @@
             <w:pPr>
               <w:jc w:val="center"/>
             </w:pPr>
+            <w:r>
+              <w:t>Done</w:t>
+            </w:r>
           </w:p>
         </w:tc>
       </w:tr>
@@ -6088,13 +4430,8 @@
             <w:pPr>
               <w:jc w:val="center"/>
             </w:pPr>
-            <w:proofErr w:type="spellStart"/>
-            <w:r>
-              <w:t>Membuat</w:t>
-            </w:r>
-            <w:proofErr w:type="spellEnd"/>
-            <w:r>
-              <w:t xml:space="preserve"> prototype</w:t>
+            <w:r>
+              <w:t>Membuat prototype</w:t>
             </w:r>
           </w:p>
         </w:tc>

</xml_diff>

<commit_message>
Membuat tabel daily scrum meeting sprint 2
</commit_message>
<xml_diff>
--- a/UTS AGILE.docx
+++ b/UTS AGILE.docx
@@ -29,14 +29,62 @@
           <w:szCs w:val="40"/>
         </w:rPr>
       </w:pPr>
+      <w:proofErr w:type="spellStart"/>
       <w:r>
         <w:rPr>
           <w:rFonts w:ascii="Times New Roman" w:hAnsi="Times New Roman" w:cs="Times New Roman"/>
           <w:sz w:val="40"/>
           <w:szCs w:val="40"/>
         </w:rPr>
-        <w:t>Judul projek : Web Petstore</w:t>
-      </w:r>
+        <w:t>Judul</w:t>
+      </w:r>
+      <w:proofErr w:type="spellEnd"/>
+      <w:r>
+        <w:rPr>
+          <w:rFonts w:ascii="Times New Roman" w:hAnsi="Times New Roman" w:cs="Times New Roman"/>
+          <w:sz w:val="40"/>
+          <w:szCs w:val="40"/>
+        </w:rPr>
+        <w:t xml:space="preserve"> </w:t>
+      </w:r>
+      <w:proofErr w:type="spellStart"/>
+      <w:proofErr w:type="gramStart"/>
+      <w:r>
+        <w:rPr>
+          <w:rFonts w:ascii="Times New Roman" w:hAnsi="Times New Roman" w:cs="Times New Roman"/>
+          <w:sz w:val="40"/>
+          <w:szCs w:val="40"/>
+        </w:rPr>
+        <w:t>projek</w:t>
+      </w:r>
+      <w:proofErr w:type="spellEnd"/>
+      <w:r>
+        <w:rPr>
+          <w:rFonts w:ascii="Times New Roman" w:hAnsi="Times New Roman" w:cs="Times New Roman"/>
+          <w:sz w:val="40"/>
+          <w:szCs w:val="40"/>
+        </w:rPr>
+        <w:t xml:space="preserve"> :</w:t>
+      </w:r>
+      <w:proofErr w:type="gramEnd"/>
+      <w:r>
+        <w:rPr>
+          <w:rFonts w:ascii="Times New Roman" w:hAnsi="Times New Roman" w:cs="Times New Roman"/>
+          <w:sz w:val="40"/>
+          <w:szCs w:val="40"/>
+        </w:rPr>
+        <w:t xml:space="preserve"> Web </w:t>
+      </w:r>
+      <w:proofErr w:type="spellStart"/>
+      <w:r>
+        <w:rPr>
+          <w:rFonts w:ascii="Times New Roman" w:hAnsi="Times New Roman" w:cs="Times New Roman"/>
+          <w:sz w:val="40"/>
+          <w:szCs w:val="40"/>
+        </w:rPr>
+        <w:t>Petstore</w:t>
+      </w:r>
+      <w:proofErr w:type="spellEnd"/>
     </w:p>
     <w:p>
       <w:pPr>
@@ -183,6 +231,7 @@
           <w:szCs w:val="40"/>
         </w:rPr>
       </w:pPr>
+      <w:proofErr w:type="gramStart"/>
       <w:r>
         <w:rPr>
           <w:rFonts w:ascii="Times New Roman" w:hAnsi="Times New Roman" w:cs="Times New Roman"/>
@@ -191,6 +240,7 @@
         </w:rPr>
         <w:t>Oleh :</w:t>
       </w:r>
+      <w:proofErr w:type="gramEnd"/>
     </w:p>
     <w:p>
       <w:pPr>
@@ -201,13 +251,41 @@
           <w:szCs w:val="40"/>
         </w:rPr>
       </w:pPr>
+      <w:proofErr w:type="spellStart"/>
       <w:r>
         <w:rPr>
           <w:rFonts w:ascii="Times New Roman" w:hAnsi="Times New Roman" w:cs="Times New Roman"/>
           <w:sz w:val="40"/>
           <w:szCs w:val="40"/>
         </w:rPr>
-        <w:t xml:space="preserve">Aggota Kelompok: </w:t>
+        <w:t>Aggota</w:t>
+      </w:r>
+      <w:proofErr w:type="spellEnd"/>
+      <w:r>
+        <w:rPr>
+          <w:rFonts w:ascii="Times New Roman" w:hAnsi="Times New Roman" w:cs="Times New Roman"/>
+          <w:sz w:val="40"/>
+          <w:szCs w:val="40"/>
+        </w:rPr>
+        <w:t xml:space="preserve"> </w:t>
+      </w:r>
+      <w:proofErr w:type="spellStart"/>
+      <w:r>
+        <w:rPr>
+          <w:rFonts w:ascii="Times New Roman" w:hAnsi="Times New Roman" w:cs="Times New Roman"/>
+          <w:sz w:val="40"/>
+          <w:szCs w:val="40"/>
+        </w:rPr>
+        <w:t>Kelompok</w:t>
+      </w:r>
+      <w:proofErr w:type="spellEnd"/>
+      <w:r>
+        <w:rPr>
+          <w:rFonts w:ascii="Times New Roman" w:hAnsi="Times New Roman" w:cs="Times New Roman"/>
+          <w:sz w:val="40"/>
+          <w:szCs w:val="40"/>
+        </w:rPr>
+        <w:t xml:space="preserve">: </w:t>
       </w:r>
     </w:p>
     <w:p>
@@ -225,8 +303,36 @@
           <w:sz w:val="40"/>
           <w:szCs w:val="40"/>
         </w:rPr>
-        <w:t>211111348 – Prana Yudistira Tarigan</w:t>
-      </w:r>
+        <w:t xml:space="preserve">211111348 – Prana </w:t>
+      </w:r>
+      <w:proofErr w:type="spellStart"/>
+      <w:r>
+        <w:rPr>
+          <w:rFonts w:ascii="Times New Roman" w:hAnsi="Times New Roman" w:cs="Times New Roman"/>
+          <w:sz w:val="40"/>
+          <w:szCs w:val="40"/>
+        </w:rPr>
+        <w:t>Yudistira</w:t>
+      </w:r>
+      <w:proofErr w:type="spellEnd"/>
+      <w:r>
+        <w:rPr>
+          <w:rFonts w:ascii="Times New Roman" w:hAnsi="Times New Roman" w:cs="Times New Roman"/>
+          <w:sz w:val="40"/>
+          <w:szCs w:val="40"/>
+        </w:rPr>
+        <w:t xml:space="preserve"> </w:t>
+      </w:r>
+      <w:proofErr w:type="spellStart"/>
+      <w:r>
+        <w:rPr>
+          <w:rFonts w:ascii="Times New Roman" w:hAnsi="Times New Roman" w:cs="Times New Roman"/>
+          <w:sz w:val="40"/>
+          <w:szCs w:val="40"/>
+        </w:rPr>
+        <w:t>Tarigan</w:t>
+      </w:r>
+      <w:proofErr w:type="spellEnd"/>
     </w:p>
     <w:p>
       <w:pPr>
@@ -243,8 +349,36 @@
           <w:sz w:val="40"/>
           <w:szCs w:val="40"/>
         </w:rPr>
-        <w:t>211111597 – Aditya Syahputra Sinaga</w:t>
-      </w:r>
+        <w:t xml:space="preserve">211111597 – Aditya </w:t>
+      </w:r>
+      <w:proofErr w:type="spellStart"/>
+      <w:r>
+        <w:rPr>
+          <w:rFonts w:ascii="Times New Roman" w:hAnsi="Times New Roman" w:cs="Times New Roman"/>
+          <w:sz w:val="40"/>
+          <w:szCs w:val="40"/>
+        </w:rPr>
+        <w:t>Syahputra</w:t>
+      </w:r>
+      <w:proofErr w:type="spellEnd"/>
+      <w:r>
+        <w:rPr>
+          <w:rFonts w:ascii="Times New Roman" w:hAnsi="Times New Roman" w:cs="Times New Roman"/>
+          <w:sz w:val="40"/>
+          <w:szCs w:val="40"/>
+        </w:rPr>
+        <w:t xml:space="preserve"> </w:t>
+      </w:r>
+      <w:proofErr w:type="spellStart"/>
+      <w:r>
+        <w:rPr>
+          <w:rFonts w:ascii="Times New Roman" w:hAnsi="Times New Roman" w:cs="Times New Roman"/>
+          <w:sz w:val="40"/>
+          <w:szCs w:val="40"/>
+        </w:rPr>
+        <w:t>Sinaga</w:t>
+      </w:r>
+      <w:proofErr w:type="spellEnd"/>
     </w:p>
     <w:p>
       <w:pPr>
@@ -261,8 +395,18 @@
           <w:sz w:val="40"/>
           <w:szCs w:val="40"/>
         </w:rPr>
-        <w:t>211111476 – Nanda Prayoga</w:t>
-      </w:r>
+        <w:t xml:space="preserve">211111476 – Nanda </w:t>
+      </w:r>
+      <w:proofErr w:type="spellStart"/>
+      <w:r>
+        <w:rPr>
+          <w:rFonts w:ascii="Times New Roman" w:hAnsi="Times New Roman" w:cs="Times New Roman"/>
+          <w:sz w:val="40"/>
+          <w:szCs w:val="40"/>
+        </w:rPr>
+        <w:t>Prayoga</w:t>
+      </w:r>
+      <w:proofErr w:type="spellEnd"/>
     </w:p>
     <w:p>
       <w:pPr>
@@ -331,13 +475,29 @@
           <w:rFonts w:cs="Times New Roman"/>
         </w:rPr>
       </w:pPr>
+      <w:proofErr w:type="spellStart"/>
       <w:r>
         <w:rPr>
           <w:rFonts w:cs="Times New Roman"/>
         </w:rPr>
         <w:lastRenderedPageBreak/>
-        <w:t>Latar Belakang</w:t>
-      </w:r>
+        <w:t>Latar</w:t>
+      </w:r>
+      <w:proofErr w:type="spellEnd"/>
+      <w:r>
+        <w:rPr>
+          <w:rFonts w:cs="Times New Roman"/>
+        </w:rPr>
+        <w:t xml:space="preserve"> </w:t>
+      </w:r>
+      <w:proofErr w:type="spellStart"/>
+      <w:r>
+        <w:rPr>
+          <w:rFonts w:cs="Times New Roman"/>
+        </w:rPr>
+        <w:t>Belakang</w:t>
+      </w:r>
+      <w:proofErr w:type="spellEnd"/>
     </w:p>
     <w:p>
       <w:pPr>
@@ -366,8 +526,32 @@
           <w:sz w:val="28"/>
           <w:szCs w:val="28"/>
         </w:rPr>
-        <w:t>Hasil wawancara :</w:t>
-      </w:r>
+        <w:t xml:space="preserve">Hasil </w:t>
+      </w:r>
+      <w:proofErr w:type="spellStart"/>
+      <w:proofErr w:type="gramStart"/>
+      <w:r>
+        <w:rPr>
+          <w:rFonts w:ascii="Times New Roman" w:hAnsi="Times New Roman" w:cs="Times New Roman"/>
+          <w:b/>
+          <w:bCs/>
+          <w:sz w:val="28"/>
+          <w:szCs w:val="28"/>
+        </w:rPr>
+        <w:t>wawancara</w:t>
+      </w:r>
+      <w:proofErr w:type="spellEnd"/>
+      <w:r>
+        <w:rPr>
+          <w:rFonts w:ascii="Times New Roman" w:hAnsi="Times New Roman" w:cs="Times New Roman"/>
+          <w:b/>
+          <w:bCs/>
+          <w:sz w:val="28"/>
+          <w:szCs w:val="28"/>
+        </w:rPr>
+        <w:t xml:space="preserve"> :</w:t>
+      </w:r>
+      <w:proofErr w:type="gramEnd"/>
     </w:p>
     <w:p>
       <w:pPr>
@@ -377,14 +561,268 @@
           <w:szCs w:val="28"/>
         </w:rPr>
       </w:pPr>
+      <w:proofErr w:type="spellStart"/>
       <w:r>
         <w:rPr>
           <w:rFonts w:ascii="Times New Roman" w:hAnsi="Times New Roman" w:cs="Times New Roman"/>
           <w:sz w:val="28"/>
           <w:szCs w:val="28"/>
         </w:rPr>
-        <w:t>pak agus memiliki toko petshop dan dia ingin membuka website agar pembeli yang jauh tau apa saja yg dia juga dan dia berikan</w:t>
-      </w:r>
+        <w:t>pak</w:t>
+      </w:r>
+      <w:proofErr w:type="spellEnd"/>
+      <w:r>
+        <w:rPr>
+          <w:rFonts w:ascii="Times New Roman" w:hAnsi="Times New Roman" w:cs="Times New Roman"/>
+          <w:sz w:val="28"/>
+          <w:szCs w:val="28"/>
+        </w:rPr>
+        <w:t xml:space="preserve"> </w:t>
+      </w:r>
+      <w:proofErr w:type="spellStart"/>
+      <w:r>
+        <w:rPr>
+          <w:rFonts w:ascii="Times New Roman" w:hAnsi="Times New Roman" w:cs="Times New Roman"/>
+          <w:sz w:val="28"/>
+          <w:szCs w:val="28"/>
+        </w:rPr>
+        <w:t>agus</w:t>
+      </w:r>
+      <w:proofErr w:type="spellEnd"/>
+      <w:r>
+        <w:rPr>
+          <w:rFonts w:ascii="Times New Roman" w:hAnsi="Times New Roman" w:cs="Times New Roman"/>
+          <w:sz w:val="28"/>
+          <w:szCs w:val="28"/>
+        </w:rPr>
+        <w:t xml:space="preserve"> </w:t>
+      </w:r>
+      <w:proofErr w:type="spellStart"/>
+      <w:r>
+        <w:rPr>
+          <w:rFonts w:ascii="Times New Roman" w:hAnsi="Times New Roman" w:cs="Times New Roman"/>
+          <w:sz w:val="28"/>
+          <w:szCs w:val="28"/>
+        </w:rPr>
+        <w:t>memiliki</w:t>
+      </w:r>
+      <w:proofErr w:type="spellEnd"/>
+      <w:r>
+        <w:rPr>
+          <w:rFonts w:ascii="Times New Roman" w:hAnsi="Times New Roman" w:cs="Times New Roman"/>
+          <w:sz w:val="28"/>
+          <w:szCs w:val="28"/>
+        </w:rPr>
+        <w:t xml:space="preserve"> toko </w:t>
+      </w:r>
+      <w:proofErr w:type="spellStart"/>
+      <w:r>
+        <w:rPr>
+          <w:rFonts w:ascii="Times New Roman" w:hAnsi="Times New Roman" w:cs="Times New Roman"/>
+          <w:sz w:val="28"/>
+          <w:szCs w:val="28"/>
+        </w:rPr>
+        <w:t>petshop</w:t>
+      </w:r>
+      <w:proofErr w:type="spellEnd"/>
+      <w:r>
+        <w:rPr>
+          <w:rFonts w:ascii="Times New Roman" w:hAnsi="Times New Roman" w:cs="Times New Roman"/>
+          <w:sz w:val="28"/>
+          <w:szCs w:val="28"/>
+        </w:rPr>
+        <w:t xml:space="preserve"> dan </w:t>
+      </w:r>
+      <w:proofErr w:type="spellStart"/>
+      <w:r>
+        <w:rPr>
+          <w:rFonts w:ascii="Times New Roman" w:hAnsi="Times New Roman" w:cs="Times New Roman"/>
+          <w:sz w:val="28"/>
+          <w:szCs w:val="28"/>
+        </w:rPr>
+        <w:t>dia</w:t>
+      </w:r>
+      <w:proofErr w:type="spellEnd"/>
+      <w:r>
+        <w:rPr>
+          <w:rFonts w:ascii="Times New Roman" w:hAnsi="Times New Roman" w:cs="Times New Roman"/>
+          <w:sz w:val="28"/>
+          <w:szCs w:val="28"/>
+        </w:rPr>
+        <w:t xml:space="preserve"> </w:t>
+      </w:r>
+      <w:proofErr w:type="spellStart"/>
+      <w:r>
+        <w:rPr>
+          <w:rFonts w:ascii="Times New Roman" w:hAnsi="Times New Roman" w:cs="Times New Roman"/>
+          <w:sz w:val="28"/>
+          <w:szCs w:val="28"/>
+        </w:rPr>
+        <w:t>ingin</w:t>
+      </w:r>
+      <w:proofErr w:type="spellEnd"/>
+      <w:r>
+        <w:rPr>
+          <w:rFonts w:ascii="Times New Roman" w:hAnsi="Times New Roman" w:cs="Times New Roman"/>
+          <w:sz w:val="28"/>
+          <w:szCs w:val="28"/>
+        </w:rPr>
+        <w:t xml:space="preserve"> </w:t>
+      </w:r>
+      <w:proofErr w:type="spellStart"/>
+      <w:r>
+        <w:rPr>
+          <w:rFonts w:ascii="Times New Roman" w:hAnsi="Times New Roman" w:cs="Times New Roman"/>
+          <w:sz w:val="28"/>
+          <w:szCs w:val="28"/>
+        </w:rPr>
+        <w:t>membuka</w:t>
+      </w:r>
+      <w:proofErr w:type="spellEnd"/>
+      <w:r>
+        <w:rPr>
+          <w:rFonts w:ascii="Times New Roman" w:hAnsi="Times New Roman" w:cs="Times New Roman"/>
+          <w:sz w:val="28"/>
+          <w:szCs w:val="28"/>
+        </w:rPr>
+        <w:t xml:space="preserve"> website agar </w:t>
+      </w:r>
+      <w:proofErr w:type="spellStart"/>
+      <w:r>
+        <w:rPr>
+          <w:rFonts w:ascii="Times New Roman" w:hAnsi="Times New Roman" w:cs="Times New Roman"/>
+          <w:sz w:val="28"/>
+          <w:szCs w:val="28"/>
+        </w:rPr>
+        <w:t>pembeli</w:t>
+      </w:r>
+      <w:proofErr w:type="spellEnd"/>
+      <w:r>
+        <w:rPr>
+          <w:rFonts w:ascii="Times New Roman" w:hAnsi="Times New Roman" w:cs="Times New Roman"/>
+          <w:sz w:val="28"/>
+          <w:szCs w:val="28"/>
+        </w:rPr>
+        <w:t xml:space="preserve"> yang </w:t>
+      </w:r>
+      <w:proofErr w:type="spellStart"/>
+      <w:r>
+        <w:rPr>
+          <w:rFonts w:ascii="Times New Roman" w:hAnsi="Times New Roman" w:cs="Times New Roman"/>
+          <w:sz w:val="28"/>
+          <w:szCs w:val="28"/>
+        </w:rPr>
+        <w:t>jauh</w:t>
+      </w:r>
+      <w:proofErr w:type="spellEnd"/>
+      <w:r>
+        <w:rPr>
+          <w:rFonts w:ascii="Times New Roman" w:hAnsi="Times New Roman" w:cs="Times New Roman"/>
+          <w:sz w:val="28"/>
+          <w:szCs w:val="28"/>
+        </w:rPr>
+        <w:t xml:space="preserve"> tau </w:t>
+      </w:r>
+      <w:proofErr w:type="spellStart"/>
+      <w:r>
+        <w:rPr>
+          <w:rFonts w:ascii="Times New Roman" w:hAnsi="Times New Roman" w:cs="Times New Roman"/>
+          <w:sz w:val="28"/>
+          <w:szCs w:val="28"/>
+        </w:rPr>
+        <w:t>apa</w:t>
+      </w:r>
+      <w:proofErr w:type="spellEnd"/>
+      <w:r>
+        <w:rPr>
+          <w:rFonts w:ascii="Times New Roman" w:hAnsi="Times New Roman" w:cs="Times New Roman"/>
+          <w:sz w:val="28"/>
+          <w:szCs w:val="28"/>
+        </w:rPr>
+        <w:t xml:space="preserve"> </w:t>
+      </w:r>
+      <w:proofErr w:type="spellStart"/>
+      <w:r>
+        <w:rPr>
+          <w:rFonts w:ascii="Times New Roman" w:hAnsi="Times New Roman" w:cs="Times New Roman"/>
+          <w:sz w:val="28"/>
+          <w:szCs w:val="28"/>
+        </w:rPr>
+        <w:t>saja</w:t>
+      </w:r>
+      <w:proofErr w:type="spellEnd"/>
+      <w:r>
+        <w:rPr>
+          <w:rFonts w:ascii="Times New Roman" w:hAnsi="Times New Roman" w:cs="Times New Roman"/>
+          <w:sz w:val="28"/>
+          <w:szCs w:val="28"/>
+        </w:rPr>
+        <w:t xml:space="preserve"> </w:t>
+      </w:r>
+      <w:proofErr w:type="spellStart"/>
+      <w:r>
+        <w:rPr>
+          <w:rFonts w:ascii="Times New Roman" w:hAnsi="Times New Roman" w:cs="Times New Roman"/>
+          <w:sz w:val="28"/>
+          <w:szCs w:val="28"/>
+        </w:rPr>
+        <w:t>yg</w:t>
+      </w:r>
+      <w:proofErr w:type="spellEnd"/>
+      <w:r>
+        <w:rPr>
+          <w:rFonts w:ascii="Times New Roman" w:hAnsi="Times New Roman" w:cs="Times New Roman"/>
+          <w:sz w:val="28"/>
+          <w:szCs w:val="28"/>
+        </w:rPr>
+        <w:t xml:space="preserve"> </w:t>
+      </w:r>
+      <w:proofErr w:type="spellStart"/>
+      <w:r>
+        <w:rPr>
+          <w:rFonts w:ascii="Times New Roman" w:hAnsi="Times New Roman" w:cs="Times New Roman"/>
+          <w:sz w:val="28"/>
+          <w:szCs w:val="28"/>
+        </w:rPr>
+        <w:t>dia</w:t>
+      </w:r>
+      <w:proofErr w:type="spellEnd"/>
+      <w:r>
+        <w:rPr>
+          <w:rFonts w:ascii="Times New Roman" w:hAnsi="Times New Roman" w:cs="Times New Roman"/>
+          <w:sz w:val="28"/>
+          <w:szCs w:val="28"/>
+        </w:rPr>
+        <w:t xml:space="preserve"> juga dan </w:t>
+      </w:r>
+      <w:proofErr w:type="spellStart"/>
+      <w:r>
+        <w:rPr>
+          <w:rFonts w:ascii="Times New Roman" w:hAnsi="Times New Roman" w:cs="Times New Roman"/>
+          <w:sz w:val="28"/>
+          <w:szCs w:val="28"/>
+        </w:rPr>
+        <w:t>dia</w:t>
+      </w:r>
+      <w:proofErr w:type="spellEnd"/>
+      <w:r>
+        <w:rPr>
+          <w:rFonts w:ascii="Times New Roman" w:hAnsi="Times New Roman" w:cs="Times New Roman"/>
+          <w:sz w:val="28"/>
+          <w:szCs w:val="28"/>
+        </w:rPr>
+        <w:t> </w:t>
+      </w:r>
+      <w:proofErr w:type="spellStart"/>
+      <w:r>
+        <w:rPr>
+          <w:rFonts w:ascii="Times New Roman" w:hAnsi="Times New Roman" w:cs="Times New Roman"/>
+          <w:sz w:val="28"/>
+          <w:szCs w:val="28"/>
+        </w:rPr>
+        <w:t>berikan</w:t>
+      </w:r>
+      <w:proofErr w:type="spellEnd"/>
     </w:p>
     <w:p>
       <w:pPr>
@@ -405,6 +843,8 @@
           <w:szCs w:val="28"/>
         </w:rPr>
       </w:pPr>
+      <w:proofErr w:type="spellStart"/>
+      <w:proofErr w:type="gramStart"/>
       <w:r>
         <w:rPr>
           <w:rFonts w:ascii="Times New Roman" w:hAnsi="Times New Roman" w:cs="Times New Roman"/>
@@ -413,8 +853,20 @@
           <w:sz w:val="28"/>
           <w:szCs w:val="28"/>
         </w:rPr>
-        <w:t>Manfaat :</w:t>
-      </w:r>
+        <w:t>Manfaat</w:t>
+      </w:r>
+      <w:proofErr w:type="spellEnd"/>
+      <w:r>
+        <w:rPr>
+          <w:rFonts w:ascii="Times New Roman" w:hAnsi="Times New Roman" w:cs="Times New Roman"/>
+          <w:b/>
+          <w:bCs/>
+          <w:sz w:val="28"/>
+          <w:szCs w:val="28"/>
+        </w:rPr>
+        <w:t xml:space="preserve"> :</w:t>
+      </w:r>
+      <w:proofErr w:type="gramEnd"/>
     </w:p>
     <w:p>
       <w:pPr>
@@ -424,21 +876,365 @@
           <w:szCs w:val="28"/>
         </w:rPr>
       </w:pPr>
+      <w:proofErr w:type="spellStart"/>
       <w:r>
         <w:rPr>
           <w:rFonts w:ascii="Times New Roman" w:hAnsi="Times New Roman" w:cs="Times New Roman"/>
           <w:sz w:val="28"/>
           <w:szCs w:val="28"/>
         </w:rPr>
-        <w:t xml:space="preserve">Manfaatnya pak agus dapat </w:t>
-      </w:r>
+        <w:t>Manfaatnya</w:t>
+      </w:r>
+      <w:proofErr w:type="spellEnd"/>
       <w:r>
         <w:rPr>
           <w:rFonts w:ascii="Times New Roman" w:hAnsi="Times New Roman" w:cs="Times New Roman"/>
           <w:sz w:val="28"/>
           <w:szCs w:val="28"/>
         </w:rPr>
-        <w:t>menjangkau pelangan yang jauh yang tidak dapat datang langsung ke toko tersebut. Ataupun pelangan yang jauh yang ingin mengadopsi hewan dari toko pa kagus.</w:t>
+        <w:t xml:space="preserve"> </w:t>
+      </w:r>
+      <w:proofErr w:type="spellStart"/>
+      <w:r>
+        <w:rPr>
+          <w:rFonts w:ascii="Times New Roman" w:hAnsi="Times New Roman" w:cs="Times New Roman"/>
+          <w:sz w:val="28"/>
+          <w:szCs w:val="28"/>
+        </w:rPr>
+        <w:t>pak</w:t>
+      </w:r>
+      <w:proofErr w:type="spellEnd"/>
+      <w:r>
+        <w:rPr>
+          <w:rFonts w:ascii="Times New Roman" w:hAnsi="Times New Roman" w:cs="Times New Roman"/>
+          <w:sz w:val="28"/>
+          <w:szCs w:val="28"/>
+        </w:rPr>
+        <w:t xml:space="preserve"> </w:t>
+      </w:r>
+      <w:proofErr w:type="spellStart"/>
+      <w:r>
+        <w:rPr>
+          <w:rFonts w:ascii="Times New Roman" w:hAnsi="Times New Roman" w:cs="Times New Roman"/>
+          <w:sz w:val="28"/>
+          <w:szCs w:val="28"/>
+        </w:rPr>
+        <w:t>agus</w:t>
+      </w:r>
+      <w:proofErr w:type="spellEnd"/>
+      <w:r>
+        <w:rPr>
+          <w:rFonts w:ascii="Times New Roman" w:hAnsi="Times New Roman" w:cs="Times New Roman"/>
+          <w:sz w:val="28"/>
+          <w:szCs w:val="28"/>
+        </w:rPr>
+        <w:t xml:space="preserve"> </w:t>
+      </w:r>
+      <w:proofErr w:type="spellStart"/>
+      <w:r>
+        <w:rPr>
+          <w:rFonts w:ascii="Times New Roman" w:hAnsi="Times New Roman" w:cs="Times New Roman"/>
+          <w:sz w:val="28"/>
+          <w:szCs w:val="28"/>
+        </w:rPr>
+        <w:t>dapat</w:t>
+      </w:r>
+      <w:proofErr w:type="spellEnd"/>
+      <w:r>
+        <w:rPr>
+          <w:rFonts w:ascii="Times New Roman" w:hAnsi="Times New Roman" w:cs="Times New Roman"/>
+          <w:sz w:val="28"/>
+          <w:szCs w:val="28"/>
+        </w:rPr>
+        <w:t xml:space="preserve"> </w:t>
+      </w:r>
+      <w:proofErr w:type="spellStart"/>
+      <w:r>
+        <w:rPr>
+          <w:rFonts w:ascii="Times New Roman" w:hAnsi="Times New Roman" w:cs="Times New Roman"/>
+          <w:sz w:val="28"/>
+          <w:szCs w:val="28"/>
+        </w:rPr>
+        <w:t>menjangkau</w:t>
+      </w:r>
+      <w:proofErr w:type="spellEnd"/>
+      <w:r>
+        <w:rPr>
+          <w:rFonts w:ascii="Times New Roman" w:hAnsi="Times New Roman" w:cs="Times New Roman"/>
+          <w:sz w:val="28"/>
+          <w:szCs w:val="28"/>
+        </w:rPr>
+        <w:t xml:space="preserve"> </w:t>
+      </w:r>
+      <w:proofErr w:type="spellStart"/>
+      <w:r>
+        <w:rPr>
+          <w:rFonts w:ascii="Times New Roman" w:hAnsi="Times New Roman" w:cs="Times New Roman"/>
+          <w:sz w:val="28"/>
+          <w:szCs w:val="28"/>
+        </w:rPr>
+        <w:t>pelangan</w:t>
+      </w:r>
+      <w:proofErr w:type="spellEnd"/>
+      <w:r>
+        <w:rPr>
+          <w:rFonts w:ascii="Times New Roman" w:hAnsi="Times New Roman" w:cs="Times New Roman"/>
+          <w:sz w:val="28"/>
+          <w:szCs w:val="28"/>
+        </w:rPr>
+        <w:t xml:space="preserve"> yang </w:t>
+      </w:r>
+      <w:proofErr w:type="spellStart"/>
+      <w:r>
+        <w:rPr>
+          <w:rFonts w:ascii="Times New Roman" w:hAnsi="Times New Roman" w:cs="Times New Roman"/>
+          <w:sz w:val="28"/>
+          <w:szCs w:val="28"/>
+        </w:rPr>
+        <w:t>jauh</w:t>
+      </w:r>
+      <w:proofErr w:type="spellEnd"/>
+      <w:r>
+        <w:rPr>
+          <w:rFonts w:ascii="Times New Roman" w:hAnsi="Times New Roman" w:cs="Times New Roman"/>
+          <w:sz w:val="28"/>
+          <w:szCs w:val="28"/>
+        </w:rPr>
+        <w:t xml:space="preserve"> yang </w:t>
+      </w:r>
+      <w:proofErr w:type="spellStart"/>
+      <w:r>
+        <w:rPr>
+          <w:rFonts w:ascii="Times New Roman" w:hAnsi="Times New Roman" w:cs="Times New Roman"/>
+          <w:sz w:val="28"/>
+          <w:szCs w:val="28"/>
+        </w:rPr>
+        <w:t>tidak</w:t>
+      </w:r>
+      <w:proofErr w:type="spellEnd"/>
+      <w:r>
+        <w:rPr>
+          <w:rFonts w:ascii="Times New Roman" w:hAnsi="Times New Roman" w:cs="Times New Roman"/>
+          <w:sz w:val="28"/>
+          <w:szCs w:val="28"/>
+        </w:rPr>
+        <w:t xml:space="preserve"> </w:t>
+      </w:r>
+      <w:proofErr w:type="spellStart"/>
+      <w:r>
+        <w:rPr>
+          <w:rFonts w:ascii="Times New Roman" w:hAnsi="Times New Roman" w:cs="Times New Roman"/>
+          <w:sz w:val="28"/>
+          <w:szCs w:val="28"/>
+        </w:rPr>
+        <w:t>dapat</w:t>
+      </w:r>
+      <w:proofErr w:type="spellEnd"/>
+      <w:r>
+        <w:rPr>
+          <w:rFonts w:ascii="Times New Roman" w:hAnsi="Times New Roman" w:cs="Times New Roman"/>
+          <w:sz w:val="28"/>
+          <w:szCs w:val="28"/>
+        </w:rPr>
+        <w:t xml:space="preserve"> </w:t>
+      </w:r>
+      <w:proofErr w:type="spellStart"/>
+      <w:r>
+        <w:rPr>
+          <w:rFonts w:ascii="Times New Roman" w:hAnsi="Times New Roman" w:cs="Times New Roman"/>
+          <w:sz w:val="28"/>
+          <w:szCs w:val="28"/>
+        </w:rPr>
+        <w:t>datang</w:t>
+      </w:r>
+      <w:proofErr w:type="spellEnd"/>
+      <w:r>
+        <w:rPr>
+          <w:rFonts w:ascii="Times New Roman" w:hAnsi="Times New Roman" w:cs="Times New Roman"/>
+          <w:sz w:val="28"/>
+          <w:szCs w:val="28"/>
+        </w:rPr>
+        <w:t xml:space="preserve"> </w:t>
+      </w:r>
+      <w:proofErr w:type="spellStart"/>
+      <w:r>
+        <w:rPr>
+          <w:rFonts w:ascii="Times New Roman" w:hAnsi="Times New Roman" w:cs="Times New Roman"/>
+          <w:sz w:val="28"/>
+          <w:szCs w:val="28"/>
+        </w:rPr>
+        <w:t>langsung</w:t>
+      </w:r>
+      <w:proofErr w:type="spellEnd"/>
+      <w:r>
+        <w:rPr>
+          <w:rFonts w:ascii="Times New Roman" w:hAnsi="Times New Roman" w:cs="Times New Roman"/>
+          <w:sz w:val="28"/>
+          <w:szCs w:val="28"/>
+        </w:rPr>
+        <w:t xml:space="preserve"> </w:t>
+      </w:r>
+      <w:proofErr w:type="spellStart"/>
+      <w:r>
+        <w:rPr>
+          <w:rFonts w:ascii="Times New Roman" w:hAnsi="Times New Roman" w:cs="Times New Roman"/>
+          <w:sz w:val="28"/>
+          <w:szCs w:val="28"/>
+        </w:rPr>
+        <w:t>ke</w:t>
+      </w:r>
+      <w:proofErr w:type="spellEnd"/>
+      <w:r>
+        <w:rPr>
+          <w:rFonts w:ascii="Times New Roman" w:hAnsi="Times New Roman" w:cs="Times New Roman"/>
+          <w:sz w:val="28"/>
+          <w:szCs w:val="28"/>
+        </w:rPr>
+        <w:t xml:space="preserve"> toko </w:t>
+      </w:r>
+      <w:proofErr w:type="spellStart"/>
+      <w:r>
+        <w:rPr>
+          <w:rFonts w:ascii="Times New Roman" w:hAnsi="Times New Roman" w:cs="Times New Roman"/>
+          <w:sz w:val="28"/>
+          <w:szCs w:val="28"/>
+        </w:rPr>
+        <w:t>tersebut</w:t>
+      </w:r>
+      <w:proofErr w:type="spellEnd"/>
+      <w:r>
+        <w:rPr>
+          <w:rFonts w:ascii="Times New Roman" w:hAnsi="Times New Roman" w:cs="Times New Roman"/>
+          <w:sz w:val="28"/>
+          <w:szCs w:val="28"/>
+        </w:rPr>
+        <w:t xml:space="preserve">. </w:t>
+      </w:r>
+      <w:proofErr w:type="spellStart"/>
+      <w:r>
+        <w:rPr>
+          <w:rFonts w:ascii="Times New Roman" w:hAnsi="Times New Roman" w:cs="Times New Roman"/>
+          <w:sz w:val="28"/>
+          <w:szCs w:val="28"/>
+        </w:rPr>
+        <w:t>Ataupun</w:t>
+      </w:r>
+      <w:proofErr w:type="spellEnd"/>
+      <w:r>
+        <w:rPr>
+          <w:rFonts w:ascii="Times New Roman" w:hAnsi="Times New Roman" w:cs="Times New Roman"/>
+          <w:sz w:val="28"/>
+          <w:szCs w:val="28"/>
+        </w:rPr>
+        <w:t xml:space="preserve"> </w:t>
+      </w:r>
+      <w:proofErr w:type="spellStart"/>
+      <w:r>
+        <w:rPr>
+          <w:rFonts w:ascii="Times New Roman" w:hAnsi="Times New Roman" w:cs="Times New Roman"/>
+          <w:sz w:val="28"/>
+          <w:szCs w:val="28"/>
+        </w:rPr>
+        <w:t>pelangan</w:t>
+      </w:r>
+      <w:proofErr w:type="spellEnd"/>
+      <w:r>
+        <w:rPr>
+          <w:rFonts w:ascii="Times New Roman" w:hAnsi="Times New Roman" w:cs="Times New Roman"/>
+          <w:sz w:val="28"/>
+          <w:szCs w:val="28"/>
+        </w:rPr>
+        <w:t xml:space="preserve"> yang </w:t>
+      </w:r>
+      <w:proofErr w:type="spellStart"/>
+      <w:r>
+        <w:rPr>
+          <w:rFonts w:ascii="Times New Roman" w:hAnsi="Times New Roman" w:cs="Times New Roman"/>
+          <w:sz w:val="28"/>
+          <w:szCs w:val="28"/>
+        </w:rPr>
+        <w:t>jauh</w:t>
+      </w:r>
+      <w:proofErr w:type="spellEnd"/>
+      <w:r>
+        <w:rPr>
+          <w:rFonts w:ascii="Times New Roman" w:hAnsi="Times New Roman" w:cs="Times New Roman"/>
+          <w:sz w:val="28"/>
+          <w:szCs w:val="28"/>
+        </w:rPr>
+        <w:t xml:space="preserve"> yang </w:t>
+      </w:r>
+      <w:proofErr w:type="spellStart"/>
+      <w:r>
+        <w:rPr>
+          <w:rFonts w:ascii="Times New Roman" w:hAnsi="Times New Roman" w:cs="Times New Roman"/>
+          <w:sz w:val="28"/>
+          <w:szCs w:val="28"/>
+        </w:rPr>
+        <w:t>ingin</w:t>
+      </w:r>
+      <w:proofErr w:type="spellEnd"/>
+      <w:r>
+        <w:rPr>
+          <w:rFonts w:ascii="Times New Roman" w:hAnsi="Times New Roman" w:cs="Times New Roman"/>
+          <w:sz w:val="28"/>
+          <w:szCs w:val="28"/>
+        </w:rPr>
+        <w:t xml:space="preserve"> </w:t>
+      </w:r>
+      <w:proofErr w:type="spellStart"/>
+      <w:r>
+        <w:rPr>
+          <w:rFonts w:ascii="Times New Roman" w:hAnsi="Times New Roman" w:cs="Times New Roman"/>
+          <w:sz w:val="28"/>
+          <w:szCs w:val="28"/>
+        </w:rPr>
+        <w:t>mengadopsi</w:t>
+      </w:r>
+      <w:proofErr w:type="spellEnd"/>
+      <w:r>
+        <w:rPr>
+          <w:rFonts w:ascii="Times New Roman" w:hAnsi="Times New Roman" w:cs="Times New Roman"/>
+          <w:sz w:val="28"/>
+          <w:szCs w:val="28"/>
+        </w:rPr>
+        <w:t xml:space="preserve"> </w:t>
+      </w:r>
+      <w:proofErr w:type="spellStart"/>
+      <w:r>
+        <w:rPr>
+          <w:rFonts w:ascii="Times New Roman" w:hAnsi="Times New Roman" w:cs="Times New Roman"/>
+          <w:sz w:val="28"/>
+          <w:szCs w:val="28"/>
+        </w:rPr>
+        <w:t>hewan</w:t>
+      </w:r>
+      <w:proofErr w:type="spellEnd"/>
+      <w:r>
+        <w:rPr>
+          <w:rFonts w:ascii="Times New Roman" w:hAnsi="Times New Roman" w:cs="Times New Roman"/>
+          <w:sz w:val="28"/>
+          <w:szCs w:val="28"/>
+        </w:rPr>
+        <w:t xml:space="preserve"> </w:t>
+      </w:r>
+      <w:proofErr w:type="spellStart"/>
+      <w:r>
+        <w:rPr>
+          <w:rFonts w:ascii="Times New Roman" w:hAnsi="Times New Roman" w:cs="Times New Roman"/>
+          <w:sz w:val="28"/>
+          <w:szCs w:val="28"/>
+        </w:rPr>
+        <w:t>dari</w:t>
+      </w:r>
+      <w:proofErr w:type="spellEnd"/>
+      <w:r>
+        <w:rPr>
+          <w:rFonts w:ascii="Times New Roman" w:hAnsi="Times New Roman" w:cs="Times New Roman"/>
+          <w:sz w:val="28"/>
+          <w:szCs w:val="28"/>
+        </w:rPr>
+        <w:t xml:space="preserve"> toko pa kagus.</w:t>
       </w:r>
     </w:p>
     <w:p>
@@ -636,9 +1432,11 @@
               <w:spacing w:after="160" w:line="259" w:lineRule="auto"/>
               <w:jc w:val="center"/>
             </w:pPr>
+            <w:proofErr w:type="spellStart"/>
             <w:r>
               <w:t>Pengguna</w:t>
             </w:r>
+            <w:proofErr w:type="spellEnd"/>
           </w:p>
         </w:tc>
         <w:tc>
@@ -652,8 +1450,29 @@
               <w:jc w:val="center"/>
             </w:pPr>
             <w:r>
-              <w:t>Saya menginginkan Navbar agar akses website mudah</w:t>
-            </w:r>
+              <w:t xml:space="preserve">Saya </w:t>
+            </w:r>
+            <w:proofErr w:type="spellStart"/>
+            <w:r>
+              <w:t>menginginkan</w:t>
+            </w:r>
+            <w:proofErr w:type="spellEnd"/>
+            <w:r>
+              <w:t xml:space="preserve"> Navbar agar </w:t>
+            </w:r>
+            <w:proofErr w:type="spellStart"/>
+            <w:r>
+              <w:t>akses</w:t>
+            </w:r>
+            <w:proofErr w:type="spellEnd"/>
+            <w:r>
+              <w:t xml:space="preserve"> website </w:t>
+            </w:r>
+            <w:proofErr w:type="spellStart"/>
+            <w:r>
+              <w:t>mudah</w:t>
+            </w:r>
+            <w:proofErr w:type="spellEnd"/>
             <w:r>
               <w:t xml:space="preserve">  </w:t>
             </w:r>
@@ -670,7 +1489,39 @@
               <w:jc w:val="center"/>
             </w:pPr>
             <w:r>
-              <w:t xml:space="preserve">Saya dapat mengakses navbar agar website dengan mudah </w:t>
+              <w:t xml:space="preserve">Saya </w:t>
+            </w:r>
+            <w:proofErr w:type="spellStart"/>
+            <w:r>
+              <w:t>dapat</w:t>
+            </w:r>
+            <w:proofErr w:type="spellEnd"/>
+            <w:r>
+              <w:t xml:space="preserve"> </w:t>
+            </w:r>
+            <w:proofErr w:type="spellStart"/>
+            <w:r>
+              <w:t>mengakses</w:t>
+            </w:r>
+            <w:proofErr w:type="spellEnd"/>
+            <w:r>
+              <w:t xml:space="preserve"> navbar agar website </w:t>
+            </w:r>
+            <w:proofErr w:type="spellStart"/>
+            <w:r>
+              <w:t>dengan</w:t>
+            </w:r>
+            <w:proofErr w:type="spellEnd"/>
+            <w:r>
+              <w:t xml:space="preserve"> </w:t>
+            </w:r>
+            <w:proofErr w:type="spellStart"/>
+            <w:r>
+              <w:t>mudah</w:t>
+            </w:r>
+            <w:proofErr w:type="spellEnd"/>
+            <w:r>
+              <w:t xml:space="preserve"> </w:t>
             </w:r>
           </w:p>
         </w:tc>
@@ -735,9 +1586,11 @@
               <w:spacing w:after="160" w:line="259" w:lineRule="auto"/>
               <w:jc w:val="center"/>
             </w:pPr>
+            <w:proofErr w:type="spellStart"/>
             <w:r>
               <w:t>Pengguna</w:t>
             </w:r>
+            <w:proofErr w:type="spellEnd"/>
           </w:p>
         </w:tc>
         <w:tc>
@@ -751,8 +1604,45 @@
               <w:jc w:val="center"/>
             </w:pPr>
             <w:r>
-              <w:t>Saya menginginkan dapat mengakses halaman utama</w:t>
-            </w:r>
+              <w:t xml:space="preserve">Saya </w:t>
+            </w:r>
+            <w:proofErr w:type="spellStart"/>
+            <w:r>
+              <w:t>menginginkan</w:t>
+            </w:r>
+            <w:proofErr w:type="spellEnd"/>
+            <w:r>
+              <w:t xml:space="preserve"> </w:t>
+            </w:r>
+            <w:proofErr w:type="spellStart"/>
+            <w:r>
+              <w:t>dapat</w:t>
+            </w:r>
+            <w:proofErr w:type="spellEnd"/>
+            <w:r>
+              <w:t xml:space="preserve"> </w:t>
+            </w:r>
+            <w:proofErr w:type="spellStart"/>
+            <w:r>
+              <w:t>mengakses</w:t>
+            </w:r>
+            <w:proofErr w:type="spellEnd"/>
+            <w:r>
+              <w:t xml:space="preserve"> </w:t>
+            </w:r>
+            <w:proofErr w:type="spellStart"/>
+            <w:r>
+              <w:t>halaman</w:t>
+            </w:r>
+            <w:proofErr w:type="spellEnd"/>
+            <w:r>
+              <w:t xml:space="preserve"> </w:t>
+            </w:r>
+            <w:proofErr w:type="spellStart"/>
+            <w:r>
+              <w:t>utama</w:t>
+            </w:r>
+            <w:proofErr w:type="spellEnd"/>
           </w:p>
         </w:tc>
         <w:tc>
@@ -766,8 +1656,37 @@
               <w:jc w:val="center"/>
             </w:pPr>
             <w:r>
-              <w:t>Saya dapat mengakses halaman utama</w:t>
-            </w:r>
+              <w:t xml:space="preserve">Saya </w:t>
+            </w:r>
+            <w:proofErr w:type="spellStart"/>
+            <w:r>
+              <w:t>dapat</w:t>
+            </w:r>
+            <w:proofErr w:type="spellEnd"/>
+            <w:r>
+              <w:t xml:space="preserve"> </w:t>
+            </w:r>
+            <w:proofErr w:type="spellStart"/>
+            <w:r>
+              <w:t>mengakses</w:t>
+            </w:r>
+            <w:proofErr w:type="spellEnd"/>
+            <w:r>
+              <w:t xml:space="preserve"> </w:t>
+            </w:r>
+            <w:proofErr w:type="spellStart"/>
+            <w:r>
+              <w:t>halaman</w:t>
+            </w:r>
+            <w:proofErr w:type="spellEnd"/>
+            <w:r>
+              <w:t xml:space="preserve"> </w:t>
+            </w:r>
+            <w:proofErr w:type="spellStart"/>
+            <w:r>
+              <w:t>utama</w:t>
+            </w:r>
+            <w:proofErr w:type="spellEnd"/>
           </w:p>
         </w:tc>
         <w:tc>
@@ -831,9 +1750,11 @@
               <w:spacing w:after="160" w:line="259" w:lineRule="auto"/>
               <w:jc w:val="center"/>
             </w:pPr>
+            <w:proofErr w:type="spellStart"/>
             <w:r>
               <w:t>Pengguna</w:t>
             </w:r>
+            <w:proofErr w:type="spellEnd"/>
           </w:p>
         </w:tc>
         <w:tc>
@@ -847,8 +1768,37 @@
               <w:jc w:val="center"/>
             </w:pPr>
             <w:r>
-              <w:t>Saya menginginkan membeli perlengkapan hewan</w:t>
-            </w:r>
+              <w:t xml:space="preserve">Saya </w:t>
+            </w:r>
+            <w:proofErr w:type="spellStart"/>
+            <w:r>
+              <w:t>menginginkan</w:t>
+            </w:r>
+            <w:proofErr w:type="spellEnd"/>
+            <w:r>
+              <w:t xml:space="preserve"> </w:t>
+            </w:r>
+            <w:proofErr w:type="spellStart"/>
+            <w:r>
+              <w:t>membeli</w:t>
+            </w:r>
+            <w:proofErr w:type="spellEnd"/>
+            <w:r>
+              <w:t xml:space="preserve"> </w:t>
+            </w:r>
+            <w:proofErr w:type="spellStart"/>
+            <w:r>
+              <w:t>perlengkapan</w:t>
+            </w:r>
+            <w:proofErr w:type="spellEnd"/>
+            <w:r>
+              <w:t xml:space="preserve"> </w:t>
+            </w:r>
+            <w:proofErr w:type="spellStart"/>
+            <w:r>
+              <w:t>hewan</w:t>
+            </w:r>
+            <w:proofErr w:type="spellEnd"/>
           </w:p>
         </w:tc>
         <w:tc>
@@ -862,8 +1812,37 @@
               <w:jc w:val="center"/>
             </w:pPr>
             <w:r>
-              <w:t>Saya dapat membeli perlengkapan hewan</w:t>
-            </w:r>
+              <w:t xml:space="preserve">Saya </w:t>
+            </w:r>
+            <w:proofErr w:type="spellStart"/>
+            <w:r>
+              <w:t>dapat</w:t>
+            </w:r>
+            <w:proofErr w:type="spellEnd"/>
+            <w:r>
+              <w:t xml:space="preserve"> </w:t>
+            </w:r>
+            <w:proofErr w:type="spellStart"/>
+            <w:r>
+              <w:t>membeli</w:t>
+            </w:r>
+            <w:proofErr w:type="spellEnd"/>
+            <w:r>
+              <w:t xml:space="preserve"> </w:t>
+            </w:r>
+            <w:proofErr w:type="spellStart"/>
+            <w:r>
+              <w:t>perlengkapan</w:t>
+            </w:r>
+            <w:proofErr w:type="spellEnd"/>
+            <w:r>
+              <w:t xml:space="preserve"> </w:t>
+            </w:r>
+            <w:proofErr w:type="spellStart"/>
+            <w:r>
+              <w:t>hewan</w:t>
+            </w:r>
+            <w:proofErr w:type="spellEnd"/>
           </w:p>
         </w:tc>
         <w:tc>
@@ -925,9 +1904,11 @@
             <w:pPr>
               <w:jc w:val="center"/>
             </w:pPr>
+            <w:proofErr w:type="spellStart"/>
             <w:r>
               <w:t>Pengguna</w:t>
             </w:r>
+            <w:proofErr w:type="spellEnd"/>
           </w:p>
         </w:tc>
         <w:tc>
@@ -940,7 +1921,49 @@
               <w:jc w:val="center"/>
             </w:pPr>
             <w:r>
-              <w:t>Saya menginginkan  membeli perlengkapan hewan berdasarkan wilayah</w:t>
+              <w:t xml:space="preserve">Saya </w:t>
+            </w:r>
+            <w:proofErr w:type="spellStart"/>
+            <w:proofErr w:type="gramStart"/>
+            <w:r>
+              <w:t>menginginkan</w:t>
+            </w:r>
+            <w:proofErr w:type="spellEnd"/>
+            <w:r>
+              <w:t xml:space="preserve">  </w:t>
+            </w:r>
+            <w:proofErr w:type="spellStart"/>
+            <w:r>
+              <w:t>membeli</w:t>
+            </w:r>
+            <w:proofErr w:type="spellEnd"/>
+            <w:proofErr w:type="gramEnd"/>
+            <w:r>
+              <w:t xml:space="preserve"> </w:t>
+            </w:r>
+            <w:proofErr w:type="spellStart"/>
+            <w:r>
+              <w:t>perlengkapan</w:t>
+            </w:r>
+            <w:proofErr w:type="spellEnd"/>
+            <w:r>
+              <w:t xml:space="preserve"> </w:t>
+            </w:r>
+            <w:proofErr w:type="spellStart"/>
+            <w:r>
+              <w:t>hewan</w:t>
+            </w:r>
+            <w:proofErr w:type="spellEnd"/>
+            <w:r>
+              <w:t xml:space="preserve"> </w:t>
+            </w:r>
+            <w:proofErr w:type="spellStart"/>
+            <w:r>
+              <w:t>berdasarkan</w:t>
+            </w:r>
+            <w:proofErr w:type="spellEnd"/>
+            <w:r>
+              <w:t xml:space="preserve"> wilayah</w:t>
             </w:r>
           </w:p>
         </w:tc>
@@ -954,7 +1977,47 @@
               <w:jc w:val="center"/>
             </w:pPr>
             <w:r>
-              <w:t>Saya dapat membeli perlengkapan hewan berdasarkan wilayah</w:t>
+              <w:t xml:space="preserve">Saya </w:t>
+            </w:r>
+            <w:proofErr w:type="spellStart"/>
+            <w:r>
+              <w:t>dapat</w:t>
+            </w:r>
+            <w:proofErr w:type="spellEnd"/>
+            <w:r>
+              <w:t xml:space="preserve"> </w:t>
+            </w:r>
+            <w:proofErr w:type="spellStart"/>
+            <w:r>
+              <w:t>membeli</w:t>
+            </w:r>
+            <w:proofErr w:type="spellEnd"/>
+            <w:r>
+              <w:t xml:space="preserve"> </w:t>
+            </w:r>
+            <w:proofErr w:type="spellStart"/>
+            <w:r>
+              <w:t>perlengkapan</w:t>
+            </w:r>
+            <w:proofErr w:type="spellEnd"/>
+            <w:r>
+              <w:t xml:space="preserve"> </w:t>
+            </w:r>
+            <w:proofErr w:type="spellStart"/>
+            <w:r>
+              <w:t>hewan</w:t>
+            </w:r>
+            <w:proofErr w:type="spellEnd"/>
+            <w:r>
+              <w:t xml:space="preserve"> </w:t>
+            </w:r>
+            <w:proofErr w:type="spellStart"/>
+            <w:r>
+              <w:t>berdasarkan</w:t>
+            </w:r>
+            <w:proofErr w:type="spellEnd"/>
+            <w:r>
+              <w:t xml:space="preserve"> wilayah</w:t>
             </w:r>
           </w:p>
         </w:tc>
@@ -1015,9 +2078,11 @@
             <w:pPr>
               <w:jc w:val="center"/>
             </w:pPr>
+            <w:proofErr w:type="spellStart"/>
             <w:r>
               <w:t>Pengguna</w:t>
             </w:r>
+            <w:proofErr w:type="spellEnd"/>
           </w:p>
         </w:tc>
         <w:tc>
@@ -1032,8 +2097,37 @@
             <w:r>
               <w:t xml:space="preserve">Saya </w:t>
             </w:r>
-            <w:r>
-              <w:t xml:space="preserve">menginginkan menggunakan fitur checkout di dalam store page </w:t>
+            <w:proofErr w:type="spellStart"/>
+            <w:r>
+              <w:t>menginginkan</w:t>
+            </w:r>
+            <w:proofErr w:type="spellEnd"/>
+            <w:r>
+              <w:t xml:space="preserve"> </w:t>
+            </w:r>
+            <w:proofErr w:type="spellStart"/>
+            <w:r>
+              <w:t>menggunakan</w:t>
+            </w:r>
+            <w:proofErr w:type="spellEnd"/>
+            <w:r>
+              <w:t xml:space="preserve"> </w:t>
+            </w:r>
+            <w:proofErr w:type="spellStart"/>
+            <w:r>
+              <w:t>fitur</w:t>
+            </w:r>
+            <w:proofErr w:type="spellEnd"/>
+            <w:r>
+              <w:t xml:space="preserve"> checkout di </w:t>
+            </w:r>
+            <w:proofErr w:type="spellStart"/>
+            <w:r>
+              <w:t>dalam</w:t>
+            </w:r>
+            <w:proofErr w:type="spellEnd"/>
+            <w:r>
+              <w:t xml:space="preserve"> store page </w:t>
             </w:r>
           </w:p>
         </w:tc>
@@ -1047,7 +2141,47 @@
               <w:jc w:val="center"/>
             </w:pPr>
             <w:r>
-              <w:t xml:space="preserve">Saya dapat menggunakan fitur chekout di dalam store page </w:t>
+              <w:t xml:space="preserve">Saya </w:t>
+            </w:r>
+            <w:proofErr w:type="spellStart"/>
+            <w:r>
+              <w:t>dapat</w:t>
+            </w:r>
+            <w:proofErr w:type="spellEnd"/>
+            <w:r>
+              <w:t xml:space="preserve"> </w:t>
+            </w:r>
+            <w:proofErr w:type="spellStart"/>
+            <w:r>
+              <w:t>menggunakan</w:t>
+            </w:r>
+            <w:proofErr w:type="spellEnd"/>
+            <w:r>
+              <w:t xml:space="preserve"> </w:t>
+            </w:r>
+            <w:proofErr w:type="spellStart"/>
+            <w:r>
+              <w:t>fitur</w:t>
+            </w:r>
+            <w:proofErr w:type="spellEnd"/>
+            <w:r>
+              <w:t xml:space="preserve"> </w:t>
+            </w:r>
+            <w:proofErr w:type="spellStart"/>
+            <w:r>
+              <w:t>chekout</w:t>
+            </w:r>
+            <w:proofErr w:type="spellEnd"/>
+            <w:r>
+              <w:t xml:space="preserve"> di </w:t>
+            </w:r>
+            <w:proofErr w:type="spellStart"/>
+            <w:r>
+              <w:t>dalam</w:t>
+            </w:r>
+            <w:proofErr w:type="spellEnd"/>
+            <w:r>
+              <w:t xml:space="preserve"> store page </w:t>
             </w:r>
           </w:p>
         </w:tc>
@@ -1108,9 +2242,11 @@
             <w:pPr>
               <w:jc w:val="center"/>
             </w:pPr>
+            <w:proofErr w:type="spellStart"/>
             <w:r>
               <w:t>Pengguna</w:t>
             </w:r>
+            <w:proofErr w:type="spellEnd"/>
           </w:p>
         </w:tc>
         <w:tc>
@@ -1123,8 +2259,37 @@
               <w:jc w:val="center"/>
             </w:pPr>
             <w:r>
-              <w:t>Saya menginginkan mencari hewan adopsi</w:t>
-            </w:r>
+              <w:t xml:space="preserve">Saya </w:t>
+            </w:r>
+            <w:proofErr w:type="spellStart"/>
+            <w:r>
+              <w:t>menginginkan</w:t>
+            </w:r>
+            <w:proofErr w:type="spellEnd"/>
+            <w:r>
+              <w:t xml:space="preserve"> </w:t>
+            </w:r>
+            <w:proofErr w:type="spellStart"/>
+            <w:r>
+              <w:t>mencari</w:t>
+            </w:r>
+            <w:proofErr w:type="spellEnd"/>
+            <w:r>
+              <w:t xml:space="preserve"> </w:t>
+            </w:r>
+            <w:proofErr w:type="spellStart"/>
+            <w:r>
+              <w:t>hewan</w:t>
+            </w:r>
+            <w:proofErr w:type="spellEnd"/>
+            <w:r>
+              <w:t xml:space="preserve"> </w:t>
+            </w:r>
+            <w:proofErr w:type="spellStart"/>
+            <w:r>
+              <w:t>adopsi</w:t>
+            </w:r>
+            <w:proofErr w:type="spellEnd"/>
           </w:p>
         </w:tc>
         <w:tc>
@@ -1137,7 +2302,39 @@
               <w:jc w:val="center"/>
             </w:pPr>
             <w:r>
-              <w:t xml:space="preserve">Saya dapat mencari hewan adopsi </w:t>
+              <w:t xml:space="preserve">Saya </w:t>
+            </w:r>
+            <w:proofErr w:type="spellStart"/>
+            <w:r>
+              <w:t>dapat</w:t>
+            </w:r>
+            <w:proofErr w:type="spellEnd"/>
+            <w:r>
+              <w:t xml:space="preserve"> </w:t>
+            </w:r>
+            <w:proofErr w:type="spellStart"/>
+            <w:r>
+              <w:t>mencari</w:t>
+            </w:r>
+            <w:proofErr w:type="spellEnd"/>
+            <w:r>
+              <w:t xml:space="preserve"> </w:t>
+            </w:r>
+            <w:proofErr w:type="spellStart"/>
+            <w:r>
+              <w:t>hewan</w:t>
+            </w:r>
+            <w:proofErr w:type="spellEnd"/>
+            <w:r>
+              <w:t xml:space="preserve"> </w:t>
+            </w:r>
+            <w:proofErr w:type="spellStart"/>
+            <w:r>
+              <w:t>adopsi</w:t>
+            </w:r>
+            <w:proofErr w:type="spellEnd"/>
+            <w:r>
+              <w:t xml:space="preserve"> </w:t>
             </w:r>
           </w:p>
         </w:tc>
@@ -1198,9 +2395,11 @@
             <w:pPr>
               <w:jc w:val="center"/>
             </w:pPr>
+            <w:proofErr w:type="spellStart"/>
             <w:r>
               <w:t>Pengguna</w:t>
             </w:r>
+            <w:proofErr w:type="spellEnd"/>
           </w:p>
         </w:tc>
         <w:tc>
@@ -1213,7 +2412,63 @@
               <w:jc w:val="center"/>
             </w:pPr>
             <w:r>
-              <w:t xml:space="preserve">Saya menginginkan menggunakan fitur mengadopsi hewan yang ingin dipilih </w:t>
+              <w:t xml:space="preserve">Saya </w:t>
+            </w:r>
+            <w:proofErr w:type="spellStart"/>
+            <w:r>
+              <w:t>menginginkan</w:t>
+            </w:r>
+            <w:proofErr w:type="spellEnd"/>
+            <w:r>
+              <w:t xml:space="preserve"> </w:t>
+            </w:r>
+            <w:proofErr w:type="spellStart"/>
+            <w:r>
+              <w:t>menggunakan</w:t>
+            </w:r>
+            <w:proofErr w:type="spellEnd"/>
+            <w:r>
+              <w:t xml:space="preserve"> </w:t>
+            </w:r>
+            <w:proofErr w:type="spellStart"/>
+            <w:r>
+              <w:t>fitur</w:t>
+            </w:r>
+            <w:proofErr w:type="spellEnd"/>
+            <w:r>
+              <w:t xml:space="preserve"> </w:t>
+            </w:r>
+            <w:proofErr w:type="spellStart"/>
+            <w:r>
+              <w:t>mengadopsi</w:t>
+            </w:r>
+            <w:proofErr w:type="spellEnd"/>
+            <w:r>
+              <w:t xml:space="preserve"> </w:t>
+            </w:r>
+            <w:proofErr w:type="spellStart"/>
+            <w:r>
+              <w:t>hewan</w:t>
+            </w:r>
+            <w:proofErr w:type="spellEnd"/>
+            <w:r>
+              <w:t xml:space="preserve"> yang </w:t>
+            </w:r>
+            <w:proofErr w:type="spellStart"/>
+            <w:r>
+              <w:t>ingin</w:t>
+            </w:r>
+            <w:proofErr w:type="spellEnd"/>
+            <w:r>
+              <w:t xml:space="preserve"> </w:t>
+            </w:r>
+            <w:proofErr w:type="spellStart"/>
+            <w:r>
+              <w:t>dipilih</w:t>
+            </w:r>
+            <w:proofErr w:type="spellEnd"/>
+            <w:r>
+              <w:t xml:space="preserve"> </w:t>
             </w:r>
           </w:p>
         </w:tc>
@@ -1227,7 +2482,63 @@
               <w:jc w:val="center"/>
             </w:pPr>
             <w:r>
-              <w:t xml:space="preserve">Saya dapat menggunakan fitur mengadopsi hewan yang ingin dipilih </w:t>
+              <w:t xml:space="preserve">Saya </w:t>
+            </w:r>
+            <w:proofErr w:type="spellStart"/>
+            <w:r>
+              <w:t>dapat</w:t>
+            </w:r>
+            <w:proofErr w:type="spellEnd"/>
+            <w:r>
+              <w:t xml:space="preserve"> </w:t>
+            </w:r>
+            <w:proofErr w:type="spellStart"/>
+            <w:r>
+              <w:t>menggunakan</w:t>
+            </w:r>
+            <w:proofErr w:type="spellEnd"/>
+            <w:r>
+              <w:t xml:space="preserve"> </w:t>
+            </w:r>
+            <w:proofErr w:type="spellStart"/>
+            <w:r>
+              <w:t>fitur</w:t>
+            </w:r>
+            <w:proofErr w:type="spellEnd"/>
+            <w:r>
+              <w:t xml:space="preserve"> </w:t>
+            </w:r>
+            <w:proofErr w:type="spellStart"/>
+            <w:r>
+              <w:t>mengadopsi</w:t>
+            </w:r>
+            <w:proofErr w:type="spellEnd"/>
+            <w:r>
+              <w:t xml:space="preserve"> </w:t>
+            </w:r>
+            <w:proofErr w:type="spellStart"/>
+            <w:r>
+              <w:t>hewan</w:t>
+            </w:r>
+            <w:proofErr w:type="spellEnd"/>
+            <w:r>
+              <w:t xml:space="preserve"> yang </w:t>
+            </w:r>
+            <w:proofErr w:type="spellStart"/>
+            <w:r>
+              <w:t>ingin</w:t>
+            </w:r>
+            <w:proofErr w:type="spellEnd"/>
+            <w:r>
+              <w:t xml:space="preserve"> </w:t>
+            </w:r>
+            <w:proofErr w:type="spellStart"/>
+            <w:r>
+              <w:t>dipilih</w:t>
+            </w:r>
+            <w:proofErr w:type="spellEnd"/>
+            <w:r>
+              <w:t xml:space="preserve"> </w:t>
             </w:r>
           </w:p>
           <w:p>
@@ -1293,9 +2604,11 @@
             <w:pPr>
               <w:jc w:val="center"/>
             </w:pPr>
+            <w:proofErr w:type="spellStart"/>
             <w:r>
               <w:t>Pengguna</w:t>
             </w:r>
+            <w:proofErr w:type="spellEnd"/>
           </w:p>
         </w:tc>
         <w:tc>
@@ -1308,7 +2621,39 @@
               <w:jc w:val="center"/>
             </w:pPr>
             <w:r>
-              <w:t xml:space="preserve">Saya menginginkan mengadopsi hewan berdasarkan wilayah </w:t>
+              <w:t xml:space="preserve">Saya </w:t>
+            </w:r>
+            <w:proofErr w:type="spellStart"/>
+            <w:r>
+              <w:t>menginginkan</w:t>
+            </w:r>
+            <w:proofErr w:type="spellEnd"/>
+            <w:r>
+              <w:t xml:space="preserve"> </w:t>
+            </w:r>
+            <w:proofErr w:type="spellStart"/>
+            <w:r>
+              <w:t>mengadopsi</w:t>
+            </w:r>
+            <w:proofErr w:type="spellEnd"/>
+            <w:r>
+              <w:t xml:space="preserve"> </w:t>
+            </w:r>
+            <w:proofErr w:type="spellStart"/>
+            <w:r>
+              <w:t>hewan</w:t>
+            </w:r>
+            <w:proofErr w:type="spellEnd"/>
+            <w:r>
+              <w:t xml:space="preserve"> </w:t>
+            </w:r>
+            <w:proofErr w:type="spellStart"/>
+            <w:r>
+              <w:t>berdasarkan</w:t>
+            </w:r>
+            <w:proofErr w:type="spellEnd"/>
+            <w:r>
+              <w:t xml:space="preserve"> wilayah </w:t>
             </w:r>
           </w:p>
         </w:tc>
@@ -1322,7 +2667,39 @@
               <w:jc w:val="center"/>
             </w:pPr>
             <w:r>
-              <w:t xml:space="preserve">Saya dapat mengadopsi hewan berdasakarkan wilayah </w:t>
+              <w:t xml:space="preserve">Saya </w:t>
+            </w:r>
+            <w:proofErr w:type="spellStart"/>
+            <w:r>
+              <w:t>dapat</w:t>
+            </w:r>
+            <w:proofErr w:type="spellEnd"/>
+            <w:r>
+              <w:t xml:space="preserve"> </w:t>
+            </w:r>
+            <w:proofErr w:type="spellStart"/>
+            <w:r>
+              <w:t>mengadopsi</w:t>
+            </w:r>
+            <w:proofErr w:type="spellEnd"/>
+            <w:r>
+              <w:t xml:space="preserve"> </w:t>
+            </w:r>
+            <w:proofErr w:type="spellStart"/>
+            <w:r>
+              <w:t>hewan</w:t>
+            </w:r>
+            <w:proofErr w:type="spellEnd"/>
+            <w:r>
+              <w:t xml:space="preserve"> </w:t>
+            </w:r>
+            <w:proofErr w:type="spellStart"/>
+            <w:r>
+              <w:t>berdasakarkan</w:t>
+            </w:r>
+            <w:proofErr w:type="spellEnd"/>
+            <w:r>
+              <w:t xml:space="preserve"> wilayah </w:t>
             </w:r>
           </w:p>
         </w:tc>
@@ -1600,8 +2977,21 @@
             <w:pPr>
               <w:jc w:val="center"/>
             </w:pPr>
-            <w:r>
-              <w:t>Implementasi Navigasi bar</w:t>
+            <w:proofErr w:type="spellStart"/>
+            <w:r>
+              <w:t>Implementasi</w:t>
+            </w:r>
+            <w:proofErr w:type="spellEnd"/>
+            <w:r>
+              <w:t xml:space="preserve"> </w:t>
+            </w:r>
+            <w:proofErr w:type="spellStart"/>
+            <w:r>
+              <w:t>Navigasi</w:t>
+            </w:r>
+            <w:proofErr w:type="spellEnd"/>
+            <w:r>
+              <w:t xml:space="preserve"> bar</w:t>
             </w:r>
           </w:p>
         </w:tc>
@@ -1622,8 +3012,13 @@
             <w:pPr>
               <w:jc w:val="center"/>
             </w:pPr>
-            <w:r>
-              <w:t>Membuat UI</w:t>
+            <w:proofErr w:type="spellStart"/>
+            <w:r>
+              <w:t>Membuat</w:t>
+            </w:r>
+            <w:proofErr w:type="spellEnd"/>
+            <w:r>
+              <w:t xml:space="preserve"> UI</w:t>
             </w:r>
           </w:p>
         </w:tc>
@@ -1742,8 +3137,13 @@
             <w:pPr>
               <w:jc w:val="center"/>
             </w:pPr>
-            <w:r>
-              <w:t>Membuat prototype</w:t>
+            <w:proofErr w:type="spellStart"/>
+            <w:r>
+              <w:t>Membuat</w:t>
+            </w:r>
+            <w:proofErr w:type="spellEnd"/>
+            <w:r>
+              <w:t xml:space="preserve"> prototype</w:t>
             </w:r>
           </w:p>
         </w:tc>
@@ -1979,8 +3379,13 @@
             <w:pPr>
               <w:jc w:val="center"/>
             </w:pPr>
-            <w:r>
-              <w:t>Implementasi Homepage</w:t>
+            <w:proofErr w:type="spellStart"/>
+            <w:r>
+              <w:t>Implementasi</w:t>
+            </w:r>
+            <w:proofErr w:type="spellEnd"/>
+            <w:r>
+              <w:t xml:space="preserve"> Homepage</w:t>
             </w:r>
           </w:p>
         </w:tc>
@@ -2001,8 +3406,13 @@
             <w:pPr>
               <w:jc w:val="center"/>
             </w:pPr>
-            <w:r>
-              <w:t>Membuat UI</w:t>
+            <w:proofErr w:type="spellStart"/>
+            <w:r>
+              <w:t>Membuat</w:t>
+            </w:r>
+            <w:proofErr w:type="spellEnd"/>
+            <w:r>
+              <w:t xml:space="preserve"> UI</w:t>
             </w:r>
           </w:p>
         </w:tc>
@@ -2121,8 +3531,13 @@
             <w:pPr>
               <w:jc w:val="center"/>
             </w:pPr>
-            <w:r>
-              <w:t>Membuat prototype</w:t>
+            <w:proofErr w:type="spellStart"/>
+            <w:r>
+              <w:t>Membuat</w:t>
+            </w:r>
+            <w:proofErr w:type="spellEnd"/>
+            <w:r>
+              <w:t xml:space="preserve"> prototype</w:t>
             </w:r>
           </w:p>
         </w:tc>
@@ -2358,8 +3773,13 @@
             <w:pPr>
               <w:jc w:val="center"/>
             </w:pPr>
-            <w:r>
-              <w:t>Implementasi Store Page</w:t>
+            <w:proofErr w:type="spellStart"/>
+            <w:r>
+              <w:t>Implementasi</w:t>
+            </w:r>
+            <w:proofErr w:type="spellEnd"/>
+            <w:r>
+              <w:t xml:space="preserve"> Store Page</w:t>
             </w:r>
           </w:p>
         </w:tc>
@@ -2380,8 +3800,13 @@
             <w:pPr>
               <w:jc w:val="center"/>
             </w:pPr>
-            <w:r>
-              <w:t>Membuat UI</w:t>
+            <w:proofErr w:type="spellStart"/>
+            <w:r>
+              <w:t>Membuat</w:t>
+            </w:r>
+            <w:proofErr w:type="spellEnd"/>
+            <w:r>
+              <w:t xml:space="preserve"> UI</w:t>
             </w:r>
           </w:p>
         </w:tc>
@@ -2500,8 +3925,13 @@
             <w:pPr>
               <w:jc w:val="center"/>
             </w:pPr>
-            <w:r>
-              <w:t>Membuat prototype</w:t>
+            <w:proofErr w:type="spellStart"/>
+            <w:r>
+              <w:t>Membuat</w:t>
+            </w:r>
+            <w:proofErr w:type="spellEnd"/>
+            <w:r>
+              <w:t xml:space="preserve"> prototype</w:t>
             </w:r>
           </w:p>
         </w:tc>
@@ -2806,8 +4236,21 @@
             <w:pPr>
               <w:jc w:val="center"/>
             </w:pPr>
-            <w:r>
-              <w:t>Minggu, 7 mei 2023</w:t>
+            <w:proofErr w:type="spellStart"/>
+            <w:r>
+              <w:t>Minggu</w:t>
+            </w:r>
+            <w:proofErr w:type="spellEnd"/>
+            <w:r>
+              <w:t xml:space="preserve">, 7 </w:t>
+            </w:r>
+            <w:proofErr w:type="spellStart"/>
+            <w:r>
+              <w:t>mei</w:t>
+            </w:r>
+            <w:proofErr w:type="spellEnd"/>
+            <w:r>
+              <w:t xml:space="preserve"> 2023</w:t>
             </w:r>
           </w:p>
         </w:tc>
@@ -2828,8 +4271,21 @@
             <w:pPr>
               <w:jc w:val="center"/>
             </w:pPr>
-            <w:r>
-              <w:t>Senin, 8 mei 2023</w:t>
+            <w:proofErr w:type="spellStart"/>
+            <w:r>
+              <w:t>Senin</w:t>
+            </w:r>
+            <w:proofErr w:type="spellEnd"/>
+            <w:r>
+              <w:t xml:space="preserve">, 8 </w:t>
+            </w:r>
+            <w:proofErr w:type="spellStart"/>
+            <w:r>
+              <w:t>mei</w:t>
+            </w:r>
+            <w:proofErr w:type="spellEnd"/>
+            <w:r>
+              <w:t xml:space="preserve"> 2023</w:t>
             </w:r>
           </w:p>
         </w:tc>
@@ -2878,9 +4334,11 @@
             <w:pPr>
               <w:jc w:val="center"/>
             </w:pPr>
+            <w:proofErr w:type="spellStart"/>
             <w:r>
               <w:t>Pencapaian</w:t>
             </w:r>
+            <w:proofErr w:type="spellEnd"/>
           </w:p>
         </w:tc>
         <w:tc>
@@ -2900,7 +4358,15 @@
               <w:jc w:val="center"/>
             </w:pPr>
             <w:r>
-              <w:t xml:space="preserve">Testing berhasil </w:t>
+              <w:t xml:space="preserve">Testing </w:t>
+            </w:r>
+            <w:proofErr w:type="spellStart"/>
+            <w:r>
+              <w:t>berhasil</w:t>
+            </w:r>
+            <w:proofErr w:type="spellEnd"/>
+            <w:r>
+              <w:t xml:space="preserve"> </w:t>
             </w:r>
           </w:p>
         </w:tc>
@@ -2962,9 +4428,27 @@
             <w:pPr>
               <w:jc w:val="center"/>
             </w:pPr>
-            <w:r>
-              <w:t>Rencana hari ini</w:t>
-            </w:r>
+            <w:proofErr w:type="spellStart"/>
+            <w:r>
+              <w:t>Rencana</w:t>
+            </w:r>
+            <w:proofErr w:type="spellEnd"/>
+            <w:r>
+              <w:t xml:space="preserve"> </w:t>
+            </w:r>
+            <w:proofErr w:type="spellStart"/>
+            <w:r>
+              <w:t>hari</w:t>
+            </w:r>
+            <w:proofErr w:type="spellEnd"/>
+            <w:r>
+              <w:t xml:space="preserve"> </w:t>
+            </w:r>
+            <w:proofErr w:type="spellStart"/>
+            <w:r>
+              <w:t>ini</w:t>
+            </w:r>
+            <w:proofErr w:type="spellEnd"/>
           </w:p>
         </w:tc>
         <w:tc>
@@ -2984,7 +4468,15 @@
               <w:jc w:val="center"/>
             </w:pPr>
             <w:r>
-              <w:t>Testing dari sprint 1</w:t>
+              <w:t xml:space="preserve">Testing </w:t>
+            </w:r>
+            <w:proofErr w:type="spellStart"/>
+            <w:r>
+              <w:t>dari</w:t>
+            </w:r>
+            <w:proofErr w:type="spellEnd"/>
+            <w:r>
+              <w:t xml:space="preserve"> sprint 1</w:t>
             </w:r>
           </w:p>
         </w:tc>
@@ -3005,7 +4497,15 @@
               <w:jc w:val="center"/>
             </w:pPr>
             <w:r>
-              <w:t>Testing dari Sprint 1</w:t>
+              <w:t xml:space="preserve">Testing </w:t>
+            </w:r>
+            <w:proofErr w:type="spellStart"/>
+            <w:r>
+              <w:t>dari</w:t>
+            </w:r>
+            <w:proofErr w:type="spellEnd"/>
+            <w:r>
+              <w:t xml:space="preserve"> Sprint 1</w:t>
             </w:r>
           </w:p>
         </w:tc>
@@ -3046,9 +4546,11 @@
             <w:pPr>
               <w:jc w:val="center"/>
             </w:pPr>
+            <w:proofErr w:type="spellStart"/>
             <w:r>
               <w:t>Hambatan</w:t>
             </w:r>
+            <w:proofErr w:type="spellEnd"/>
           </w:p>
         </w:tc>
         <w:tc>
@@ -3067,9 +4569,19 @@
             <w:pPr>
               <w:jc w:val="center"/>
             </w:pPr>
-            <w:r>
-              <w:t>Tidak ada</w:t>
-            </w:r>
+            <w:proofErr w:type="spellStart"/>
+            <w:r>
+              <w:t>Tidak</w:t>
+            </w:r>
+            <w:proofErr w:type="spellEnd"/>
+            <w:r>
+              <w:t xml:space="preserve"> </w:t>
+            </w:r>
+            <w:proofErr w:type="spellStart"/>
+            <w:r>
+              <w:t>ada</w:t>
+            </w:r>
+            <w:proofErr w:type="spellEnd"/>
           </w:p>
         </w:tc>
         <w:tc>
@@ -3089,7 +4601,47 @@
               <w:jc w:val="center"/>
             </w:pPr>
             <w:r>
-              <w:t xml:space="preserve">Ada sedikit hambatan dibagian github dan jaringan </w:t>
+              <w:t xml:space="preserve">Ada </w:t>
+            </w:r>
+            <w:proofErr w:type="spellStart"/>
+            <w:r>
+              <w:t>sedikit</w:t>
+            </w:r>
+            <w:proofErr w:type="spellEnd"/>
+            <w:r>
+              <w:t xml:space="preserve"> </w:t>
+            </w:r>
+            <w:proofErr w:type="spellStart"/>
+            <w:r>
+              <w:t>hambatan</w:t>
+            </w:r>
+            <w:proofErr w:type="spellEnd"/>
+            <w:r>
+              <w:t xml:space="preserve"> </w:t>
+            </w:r>
+            <w:proofErr w:type="spellStart"/>
+            <w:r>
+              <w:t>dibagian</w:t>
+            </w:r>
+            <w:proofErr w:type="spellEnd"/>
+            <w:r>
+              <w:t xml:space="preserve"> </w:t>
+            </w:r>
+            <w:proofErr w:type="spellStart"/>
+            <w:r>
+              <w:t>github</w:t>
+            </w:r>
+            <w:proofErr w:type="spellEnd"/>
+            <w:r>
+              <w:t xml:space="preserve"> dan </w:t>
+            </w:r>
+            <w:proofErr w:type="spellStart"/>
+            <w:r>
+              <w:t>jaringan</w:t>
+            </w:r>
+            <w:proofErr w:type="spellEnd"/>
+            <w:r>
+              <w:t xml:space="preserve"> </w:t>
             </w:r>
           </w:p>
         </w:tc>
@@ -3138,9 +4690,11 @@
             <w:pPr>
               <w:jc w:val="center"/>
             </w:pPr>
+            <w:proofErr w:type="spellStart"/>
             <w:r>
               <w:t>Pencapaian</w:t>
             </w:r>
+            <w:proofErr w:type="spellEnd"/>
           </w:p>
         </w:tc>
         <w:tc>
@@ -3178,8 +4732,21 @@
             <w:pPr>
               <w:jc w:val="center"/>
             </w:pPr>
-            <w:r>
-              <w:t xml:space="preserve">Memyiapkan prototpye </w:t>
+            <w:proofErr w:type="spellStart"/>
+            <w:r>
+              <w:t>Memyiapkan</w:t>
+            </w:r>
+            <w:proofErr w:type="spellEnd"/>
+            <w:r>
+              <w:t xml:space="preserve"> </w:t>
+            </w:r>
+            <w:proofErr w:type="spellStart"/>
+            <w:r>
+              <w:t>prototpye</w:t>
+            </w:r>
+            <w:proofErr w:type="spellEnd"/>
+            <w:r>
+              <w:t xml:space="preserve"> </w:t>
             </w:r>
           </w:p>
         </w:tc>
@@ -3220,9 +4787,27 @@
             <w:pPr>
               <w:jc w:val="center"/>
             </w:pPr>
-            <w:r>
-              <w:t>Rencana hari ini</w:t>
-            </w:r>
+            <w:proofErr w:type="spellStart"/>
+            <w:r>
+              <w:t>Rencana</w:t>
+            </w:r>
+            <w:proofErr w:type="spellEnd"/>
+            <w:r>
+              <w:t xml:space="preserve"> </w:t>
+            </w:r>
+            <w:proofErr w:type="spellStart"/>
+            <w:r>
+              <w:t>hari</w:t>
+            </w:r>
+            <w:proofErr w:type="spellEnd"/>
+            <w:r>
+              <w:t xml:space="preserve"> </w:t>
+            </w:r>
+            <w:proofErr w:type="spellStart"/>
+            <w:r>
+              <w:t>ini</w:t>
+            </w:r>
+            <w:proofErr w:type="spellEnd"/>
           </w:p>
         </w:tc>
         <w:tc>
@@ -3240,8 +4825,21 @@
             <w:pPr>
               <w:jc w:val="center"/>
             </w:pPr>
-            <w:r>
-              <w:t>Membuat rencana Prototype</w:t>
+            <w:proofErr w:type="spellStart"/>
+            <w:r>
+              <w:t>Membuat</w:t>
+            </w:r>
+            <w:proofErr w:type="spellEnd"/>
+            <w:r>
+              <w:t xml:space="preserve"> </w:t>
+            </w:r>
+            <w:proofErr w:type="spellStart"/>
+            <w:r>
+              <w:t>rencana</w:t>
+            </w:r>
+            <w:proofErr w:type="spellEnd"/>
+            <w:r>
+              <w:t xml:space="preserve"> Prototype</w:t>
             </w:r>
           </w:p>
         </w:tc>
@@ -3260,8 +4858,13 @@
             <w:pPr>
               <w:jc w:val="center"/>
             </w:pPr>
-            <w:r>
-              <w:t>Membuat prototype</w:t>
+            <w:proofErr w:type="spellStart"/>
+            <w:r>
+              <w:t>Membuat</w:t>
+            </w:r>
+            <w:proofErr w:type="spellEnd"/>
+            <w:r>
+              <w:t xml:space="preserve"> prototype</w:t>
             </w:r>
           </w:p>
         </w:tc>
@@ -3302,9 +4905,11 @@
             <w:pPr>
               <w:jc w:val="center"/>
             </w:pPr>
+            <w:proofErr w:type="spellStart"/>
             <w:r>
               <w:t>Hambatan</w:t>
             </w:r>
+            <w:proofErr w:type="spellEnd"/>
           </w:p>
         </w:tc>
         <w:tc>
@@ -3322,9 +4927,19 @@
             <w:pPr>
               <w:jc w:val="center"/>
             </w:pPr>
-            <w:r>
-              <w:t>Tidak ada</w:t>
-            </w:r>
+            <w:proofErr w:type="spellStart"/>
+            <w:r>
+              <w:t>Tidak</w:t>
+            </w:r>
+            <w:proofErr w:type="spellEnd"/>
+            <w:r>
+              <w:t xml:space="preserve"> </w:t>
+            </w:r>
+            <w:proofErr w:type="spellStart"/>
+            <w:r>
+              <w:t>ada</w:t>
+            </w:r>
+            <w:proofErr w:type="spellEnd"/>
           </w:p>
         </w:tc>
         <w:tc>
@@ -3342,9 +4957,19 @@
             <w:pPr>
               <w:jc w:val="center"/>
             </w:pPr>
-            <w:r>
-              <w:t>Tidak ada</w:t>
-            </w:r>
+            <w:proofErr w:type="spellStart"/>
+            <w:r>
+              <w:t>Tidak</w:t>
+            </w:r>
+            <w:proofErr w:type="spellEnd"/>
+            <w:r>
+              <w:t xml:space="preserve"> </w:t>
+            </w:r>
+            <w:proofErr w:type="spellStart"/>
+            <w:r>
+              <w:t>ada</w:t>
+            </w:r>
+            <w:proofErr w:type="spellEnd"/>
           </w:p>
         </w:tc>
       </w:tr>
@@ -3392,9 +5017,11 @@
             <w:pPr>
               <w:jc w:val="center"/>
             </w:pPr>
+            <w:proofErr w:type="spellStart"/>
             <w:r>
               <w:t>Pencapaian</w:t>
             </w:r>
+            <w:proofErr w:type="spellEnd"/>
           </w:p>
         </w:tc>
         <w:tc>
@@ -3412,8 +5039,21 @@
             <w:pPr>
               <w:jc w:val="center"/>
             </w:pPr>
-            <w:r>
-              <w:t>Membuat Rancangan UI</w:t>
+            <w:proofErr w:type="spellStart"/>
+            <w:r>
+              <w:t>Membuat</w:t>
+            </w:r>
+            <w:proofErr w:type="spellEnd"/>
+            <w:r>
+              <w:t xml:space="preserve"> </w:t>
+            </w:r>
+            <w:proofErr w:type="spellStart"/>
+            <w:r>
+              <w:t>Rancangan</w:t>
+            </w:r>
+            <w:proofErr w:type="spellEnd"/>
+            <w:r>
+              <w:t xml:space="preserve"> UI</w:t>
             </w:r>
           </w:p>
         </w:tc>
@@ -3432,8 +5072,13 @@
             <w:pPr>
               <w:jc w:val="center"/>
             </w:pPr>
-            <w:r>
-              <w:t>Menyelesaikan UI</w:t>
+            <w:proofErr w:type="spellStart"/>
+            <w:r>
+              <w:t>Menyelesaikan</w:t>
+            </w:r>
+            <w:proofErr w:type="spellEnd"/>
+            <w:r>
+              <w:t xml:space="preserve"> UI</w:t>
             </w:r>
           </w:p>
         </w:tc>
@@ -3474,9 +5119,27 @@
             <w:pPr>
               <w:jc w:val="center"/>
             </w:pPr>
-            <w:r>
-              <w:t>Rencana hari ini</w:t>
-            </w:r>
+            <w:proofErr w:type="spellStart"/>
+            <w:r>
+              <w:t>Rencana</w:t>
+            </w:r>
+            <w:proofErr w:type="spellEnd"/>
+            <w:r>
+              <w:t xml:space="preserve"> </w:t>
+            </w:r>
+            <w:proofErr w:type="spellStart"/>
+            <w:r>
+              <w:t>hari</w:t>
+            </w:r>
+            <w:proofErr w:type="spellEnd"/>
+            <w:r>
+              <w:t xml:space="preserve"> </w:t>
+            </w:r>
+            <w:proofErr w:type="spellStart"/>
+            <w:r>
+              <w:t>ini</w:t>
+            </w:r>
+            <w:proofErr w:type="spellEnd"/>
           </w:p>
         </w:tc>
         <w:tc>
@@ -3494,8 +5157,13 @@
             <w:pPr>
               <w:jc w:val="center"/>
             </w:pPr>
-            <w:r>
-              <w:t>Merancang UI</w:t>
+            <w:proofErr w:type="spellStart"/>
+            <w:r>
+              <w:t>Merancang</w:t>
+            </w:r>
+            <w:proofErr w:type="spellEnd"/>
+            <w:r>
+              <w:t xml:space="preserve"> UI</w:t>
             </w:r>
           </w:p>
         </w:tc>
@@ -3514,8 +5182,13 @@
             <w:pPr>
               <w:jc w:val="center"/>
             </w:pPr>
-            <w:r>
-              <w:t>Merancang UI</w:t>
+            <w:proofErr w:type="spellStart"/>
+            <w:r>
+              <w:t>Merancang</w:t>
+            </w:r>
+            <w:proofErr w:type="spellEnd"/>
+            <w:r>
+              <w:t xml:space="preserve"> UI</w:t>
             </w:r>
           </w:p>
         </w:tc>
@@ -3556,9 +5229,11 @@
             <w:pPr>
               <w:jc w:val="center"/>
             </w:pPr>
+            <w:proofErr w:type="spellStart"/>
             <w:r>
               <w:t>Hambatan</w:t>
             </w:r>
+            <w:proofErr w:type="spellEnd"/>
           </w:p>
         </w:tc>
         <w:tc>
@@ -3576,8 +5251,13 @@
             <w:pPr>
               <w:jc w:val="center"/>
             </w:pPr>
-            <w:r>
-              <w:t>Tidak Ada</w:t>
+            <w:proofErr w:type="spellStart"/>
+            <w:r>
+              <w:t>Tidak</w:t>
+            </w:r>
+            <w:proofErr w:type="spellEnd"/>
+            <w:r>
+              <w:t xml:space="preserve"> Ada</w:t>
             </w:r>
           </w:p>
         </w:tc>
@@ -3596,8 +5276,13 @@
             <w:pPr>
               <w:jc w:val="center"/>
             </w:pPr>
-            <w:r>
-              <w:t>Tidak Ada</w:t>
+            <w:proofErr w:type="spellStart"/>
+            <w:r>
+              <w:t>Tidak</w:t>
+            </w:r>
+            <w:proofErr w:type="spellEnd"/>
+            <w:r>
+              <w:t xml:space="preserve"> Ada</w:t>
             </w:r>
           </w:p>
         </w:tc>
@@ -3930,8 +5615,13 @@
             <w:pPr>
               <w:jc w:val="center"/>
             </w:pPr>
-            <w:r>
-              <w:t>Implementasi Adopt page</w:t>
+            <w:proofErr w:type="spellStart"/>
+            <w:r>
+              <w:t>Implementasi</w:t>
+            </w:r>
+            <w:proofErr w:type="spellEnd"/>
+            <w:r>
+              <w:t xml:space="preserve"> Adopt page</w:t>
             </w:r>
           </w:p>
         </w:tc>
@@ -3952,8 +5642,13 @@
             <w:pPr>
               <w:jc w:val="center"/>
             </w:pPr>
-            <w:r>
-              <w:t>Membuat UI</w:t>
+            <w:proofErr w:type="spellStart"/>
+            <w:r>
+              <w:t>Membuat</w:t>
+            </w:r>
+            <w:proofErr w:type="spellEnd"/>
+            <w:r>
+              <w:t xml:space="preserve"> UI</w:t>
             </w:r>
           </w:p>
         </w:tc>
@@ -4072,8 +5767,13 @@
             <w:pPr>
               <w:jc w:val="center"/>
             </w:pPr>
-            <w:r>
-              <w:t>Membuat prototype</w:t>
+            <w:proofErr w:type="spellStart"/>
+            <w:r>
+              <w:t>Membuat</w:t>
+            </w:r>
+            <w:proofErr w:type="spellEnd"/>
+            <w:r>
+              <w:t xml:space="preserve"> prototype</w:t>
             </w:r>
           </w:p>
         </w:tc>
@@ -4288,8 +5988,13 @@
             <w:pPr>
               <w:jc w:val="center"/>
             </w:pPr>
-            <w:r>
-              <w:t>Implementasi Payment page</w:t>
+            <w:proofErr w:type="spellStart"/>
+            <w:r>
+              <w:t>Implementasi</w:t>
+            </w:r>
+            <w:proofErr w:type="spellEnd"/>
+            <w:r>
+              <w:t xml:space="preserve"> Payment page</w:t>
             </w:r>
           </w:p>
         </w:tc>
@@ -4310,8 +6015,13 @@
             <w:pPr>
               <w:jc w:val="center"/>
             </w:pPr>
-            <w:r>
-              <w:t>Membuat UI</w:t>
+            <w:proofErr w:type="spellStart"/>
+            <w:r>
+              <w:t>Membuat</w:t>
+            </w:r>
+            <w:proofErr w:type="spellEnd"/>
+            <w:r>
+              <w:t xml:space="preserve"> UI</w:t>
             </w:r>
           </w:p>
         </w:tc>
@@ -4430,8 +6140,13 @@
             <w:pPr>
               <w:jc w:val="center"/>
             </w:pPr>
-            <w:r>
-              <w:t>Membuat prototype</w:t>
+            <w:proofErr w:type="spellStart"/>
+            <w:r>
+              <w:t>Membuat</w:t>
+            </w:r>
+            <w:proofErr w:type="spellEnd"/>
+            <w:r>
+              <w:t xml:space="preserve"> prototype</w:t>
             </w:r>
           </w:p>
         </w:tc>
@@ -4598,6 +6313,1168 @@
             <w:pPr>
               <w:jc w:val="center"/>
             </w:pPr>
+          </w:p>
+        </w:tc>
+      </w:tr>
+    </w:tbl>
+    <w:p>
+      <w:pPr>
+        <w:jc w:val="center"/>
+        <w:rPr>
+          <w:rFonts w:ascii="Times New Roman" w:hAnsi="Times New Roman" w:cs="Times New Roman"/>
+        </w:rPr>
+      </w:pPr>
+    </w:p>
+    <w:p>
+      <w:pPr>
+        <w:jc w:val="center"/>
+        <w:rPr>
+          <w:rFonts w:ascii="Times New Roman" w:hAnsi="Times New Roman" w:cs="Times New Roman"/>
+        </w:rPr>
+      </w:pPr>
+    </w:p>
+    <w:p>
+      <w:pPr>
+        <w:jc w:val="center"/>
+        <w:rPr>
+          <w:rFonts w:ascii="Times New Roman" w:hAnsi="Times New Roman" w:cs="Times New Roman"/>
+        </w:rPr>
+      </w:pPr>
+    </w:p>
+    <w:p>
+      <w:pPr>
+        <w:jc w:val="center"/>
+        <w:rPr>
+          <w:rFonts w:ascii="Times New Roman" w:hAnsi="Times New Roman" w:cs="Times New Roman"/>
+        </w:rPr>
+      </w:pPr>
+    </w:p>
+    <w:p>
+      <w:pPr>
+        <w:jc w:val="center"/>
+        <w:rPr>
+          <w:rFonts w:ascii="Times New Roman" w:hAnsi="Times New Roman" w:cs="Times New Roman"/>
+        </w:rPr>
+      </w:pPr>
+    </w:p>
+    <w:p>
+      <w:pPr>
+        <w:jc w:val="center"/>
+        <w:rPr>
+          <w:rFonts w:ascii="Times New Roman" w:hAnsi="Times New Roman" w:cs="Times New Roman"/>
+        </w:rPr>
+      </w:pPr>
+    </w:p>
+    <w:p>
+      <w:pPr>
+        <w:jc w:val="center"/>
+        <w:rPr>
+          <w:rFonts w:ascii="Times New Roman" w:hAnsi="Times New Roman" w:cs="Times New Roman"/>
+        </w:rPr>
+      </w:pPr>
+    </w:p>
+    <w:p>
+      <w:pPr>
+        <w:jc w:val="center"/>
+        <w:rPr>
+          <w:rFonts w:ascii="Times New Roman" w:hAnsi="Times New Roman" w:cs="Times New Roman"/>
+        </w:rPr>
+      </w:pPr>
+    </w:p>
+    <w:p>
+      <w:pPr>
+        <w:jc w:val="center"/>
+        <w:rPr>
+          <w:rFonts w:ascii="Times New Roman" w:hAnsi="Times New Roman" w:cs="Times New Roman"/>
+        </w:rPr>
+      </w:pPr>
+    </w:p>
+    <w:p>
+      <w:pPr>
+        <w:jc w:val="center"/>
+        <w:rPr>
+          <w:rFonts w:ascii="Times New Roman" w:hAnsi="Times New Roman" w:cs="Times New Roman"/>
+        </w:rPr>
+      </w:pPr>
+    </w:p>
+    <w:p>
+      <w:pPr>
+        <w:jc w:val="center"/>
+        <w:rPr>
+          <w:rFonts w:ascii="Times New Roman" w:hAnsi="Times New Roman" w:cs="Times New Roman"/>
+        </w:rPr>
+      </w:pPr>
+    </w:p>
+    <w:p>
+      <w:pPr>
+        <w:jc w:val="center"/>
+        <w:rPr>
+          <w:rFonts w:ascii="Times New Roman" w:hAnsi="Times New Roman" w:cs="Times New Roman"/>
+        </w:rPr>
+      </w:pPr>
+    </w:p>
+    <w:p>
+      <w:pPr>
+        <w:jc w:val="center"/>
+        <w:rPr>
+          <w:rFonts w:ascii="Times New Roman" w:hAnsi="Times New Roman" w:cs="Times New Roman"/>
+        </w:rPr>
+      </w:pPr>
+    </w:p>
+    <w:p>
+      <w:pPr>
+        <w:jc w:val="center"/>
+        <w:rPr>
+          <w:rFonts w:ascii="Times New Roman" w:hAnsi="Times New Roman" w:cs="Times New Roman"/>
+        </w:rPr>
+      </w:pPr>
+    </w:p>
+    <w:p>
+      <w:pPr>
+        <w:jc w:val="center"/>
+        <w:rPr>
+          <w:rFonts w:ascii="Times New Roman" w:hAnsi="Times New Roman" w:cs="Times New Roman"/>
+        </w:rPr>
+      </w:pPr>
+    </w:p>
+    <w:p>
+      <w:pPr>
+        <w:jc w:val="center"/>
+        <w:rPr>
+          <w:rFonts w:ascii="Times New Roman" w:hAnsi="Times New Roman" w:cs="Times New Roman"/>
+        </w:rPr>
+      </w:pPr>
+    </w:p>
+    <w:p>
+      <w:pPr>
+        <w:jc w:val="center"/>
+        <w:rPr>
+          <w:rFonts w:ascii="Times New Roman" w:hAnsi="Times New Roman" w:cs="Times New Roman"/>
+        </w:rPr>
+      </w:pPr>
+    </w:p>
+    <w:p>
+      <w:pPr>
+        <w:jc w:val="center"/>
+        <w:rPr>
+          <w:rFonts w:ascii="Times New Roman" w:hAnsi="Times New Roman" w:cs="Times New Roman"/>
+        </w:rPr>
+      </w:pPr>
+    </w:p>
+    <w:p>
+      <w:pPr>
+        <w:jc w:val="center"/>
+        <w:rPr>
+          <w:rFonts w:ascii="Times New Roman" w:hAnsi="Times New Roman" w:cs="Times New Roman"/>
+        </w:rPr>
+      </w:pPr>
+    </w:p>
+    <w:p>
+      <w:pPr>
+        <w:jc w:val="center"/>
+        <w:rPr>
+          <w:rFonts w:ascii="Times New Roman" w:hAnsi="Times New Roman" w:cs="Times New Roman"/>
+        </w:rPr>
+      </w:pPr>
+    </w:p>
+    <w:p>
+      <w:pPr>
+        <w:jc w:val="center"/>
+        <w:rPr>
+          <w:rFonts w:ascii="Times New Roman" w:hAnsi="Times New Roman" w:cs="Times New Roman"/>
+        </w:rPr>
+      </w:pPr>
+    </w:p>
+    <w:p>
+      <w:pPr>
+        <w:jc w:val="center"/>
+      </w:pPr>
+      <w:r>
+        <w:rPr>
+          <w:b/>
+          <w:bCs/>
+          <w:sz w:val="40"/>
+          <w:szCs w:val="40"/>
+        </w:rPr>
+        <w:lastRenderedPageBreak/>
+        <w:t xml:space="preserve">SPRINT SCRUM MEETING SPRINT </w:t>
+      </w:r>
+      <w:r>
+        <w:rPr>
+          <w:b/>
+          <w:bCs/>
+          <w:sz w:val="40"/>
+          <w:szCs w:val="40"/>
+        </w:rPr>
+        <w:t>2</w:t>
+      </w:r>
+    </w:p>
+    <w:tbl>
+      <w:tblPr>
+        <w:tblStyle w:val="TableGrid"/>
+        <w:tblpPr w:leftFromText="180" w:rightFromText="180" w:vertAnchor="page" w:horzAnchor="margin" w:tblpXSpec="center" w:tblpY="2414"/>
+        <w:tblW w:w="11129" w:type="dxa"/>
+        <w:tblLook w:val="04A0" w:firstRow="1" w:lastRow="0" w:firstColumn="1" w:lastColumn="0" w:noHBand="0" w:noVBand="1"/>
+      </w:tblPr>
+      <w:tblGrid>
+        <w:gridCol w:w="1986"/>
+        <w:gridCol w:w="2976"/>
+        <w:gridCol w:w="3119"/>
+        <w:gridCol w:w="3048"/>
+      </w:tblGrid>
+      <w:tr>
+        <w:trPr>
+          <w:trHeight w:val="734"/>
+        </w:trPr>
+        <w:tc>
+          <w:tcPr>
+            <w:tcW w:w="1986" w:type="dxa"/>
+            <w:tcBorders>
+              <w:top w:val="single" w:sz="4" w:space="0" w:color="auto"/>
+              <w:left w:val="single" w:sz="4" w:space="0" w:color="auto"/>
+              <w:bottom w:val="single" w:sz="4" w:space="0" w:color="auto"/>
+              <w:right w:val="single" w:sz="4" w:space="0" w:color="auto"/>
+            </w:tcBorders>
+            <w:shd w:val="clear" w:color="auto" w:fill="D5DCE4" w:themeFill="text2" w:themeFillTint="33"/>
+            <w:vAlign w:val="center"/>
+            <w:hideMark/>
+          </w:tcPr>
+          <w:p>
+            <w:pPr>
+              <w:jc w:val="center"/>
+            </w:pPr>
+            <w:r>
+              <w:t>Team Member</w:t>
+            </w:r>
+          </w:p>
+        </w:tc>
+        <w:tc>
+          <w:tcPr>
+            <w:tcW w:w="2976" w:type="dxa"/>
+            <w:tcBorders>
+              <w:top w:val="single" w:sz="4" w:space="0" w:color="auto"/>
+              <w:left w:val="single" w:sz="4" w:space="0" w:color="auto"/>
+              <w:bottom w:val="single" w:sz="4" w:space="0" w:color="auto"/>
+              <w:right w:val="single" w:sz="4" w:space="0" w:color="auto"/>
+            </w:tcBorders>
+            <w:shd w:val="clear" w:color="auto" w:fill="D5DCE4" w:themeFill="text2" w:themeFillTint="33"/>
+            <w:vAlign w:val="center"/>
+            <w:hideMark/>
+          </w:tcPr>
+          <w:p>
+            <w:pPr>
+              <w:jc w:val="center"/>
+            </w:pPr>
+            <w:r>
+              <w:t xml:space="preserve">Question </w:t>
+            </w:r>
+          </w:p>
+        </w:tc>
+        <w:tc>
+          <w:tcPr>
+            <w:tcW w:w="3119" w:type="dxa"/>
+            <w:tcBorders>
+              <w:top w:val="single" w:sz="4" w:space="0" w:color="auto"/>
+              <w:left w:val="single" w:sz="4" w:space="0" w:color="auto"/>
+              <w:bottom w:val="single" w:sz="4" w:space="0" w:color="auto"/>
+              <w:right w:val="single" w:sz="4" w:space="0" w:color="auto"/>
+            </w:tcBorders>
+            <w:shd w:val="clear" w:color="auto" w:fill="D5DCE4" w:themeFill="text2" w:themeFillTint="33"/>
+            <w:vAlign w:val="center"/>
+            <w:hideMark/>
+          </w:tcPr>
+          <w:p>
+            <w:pPr>
+              <w:jc w:val="center"/>
+            </w:pPr>
+            <w:proofErr w:type="spellStart"/>
+            <w:r>
+              <w:t>Selasa</w:t>
+            </w:r>
+            <w:proofErr w:type="spellEnd"/>
+            <w:r>
+              <w:t xml:space="preserve">, </w:t>
+            </w:r>
+            <w:r>
+              <w:t>9</w:t>
+            </w:r>
+            <w:r>
+              <w:t xml:space="preserve"> </w:t>
+            </w:r>
+            <w:proofErr w:type="spellStart"/>
+            <w:r>
+              <w:t>mei</w:t>
+            </w:r>
+            <w:proofErr w:type="spellEnd"/>
+            <w:r>
+              <w:t xml:space="preserve"> 2023</w:t>
+            </w:r>
+          </w:p>
+        </w:tc>
+        <w:tc>
+          <w:tcPr>
+            <w:tcW w:w="3048" w:type="dxa"/>
+            <w:tcBorders>
+              <w:top w:val="single" w:sz="4" w:space="0" w:color="auto"/>
+              <w:left w:val="single" w:sz="4" w:space="0" w:color="auto"/>
+              <w:bottom w:val="single" w:sz="4" w:space="0" w:color="auto"/>
+              <w:right w:val="single" w:sz="4" w:space="0" w:color="auto"/>
+            </w:tcBorders>
+            <w:shd w:val="clear" w:color="auto" w:fill="D5DCE4" w:themeFill="text2" w:themeFillTint="33"/>
+            <w:vAlign w:val="center"/>
+            <w:hideMark/>
+          </w:tcPr>
+          <w:p>
+            <w:pPr>
+              <w:jc w:val="center"/>
+            </w:pPr>
+            <w:r>
+              <w:t>Rabu</w:t>
+            </w:r>
+            <w:r>
+              <w:t xml:space="preserve">, </w:t>
+            </w:r>
+            <w:r>
+              <w:t xml:space="preserve">10 </w:t>
+            </w:r>
+            <w:proofErr w:type="spellStart"/>
+            <w:r>
+              <w:t>mei</w:t>
+            </w:r>
+            <w:proofErr w:type="spellEnd"/>
+            <w:r>
+              <w:t xml:space="preserve"> 2023</w:t>
+            </w:r>
+          </w:p>
+        </w:tc>
+      </w:tr>
+      <w:tr>
+        <w:trPr>
+          <w:trHeight w:val="835"/>
+        </w:trPr>
+        <w:tc>
+          <w:tcPr>
+            <w:tcW w:w="1986" w:type="dxa"/>
+            <w:vMerge w:val="restart"/>
+            <w:tcBorders>
+              <w:top w:val="single" w:sz="4" w:space="0" w:color="auto"/>
+              <w:left w:val="single" w:sz="4" w:space="0" w:color="auto"/>
+              <w:bottom w:val="single" w:sz="4" w:space="0" w:color="auto"/>
+              <w:right w:val="single" w:sz="4" w:space="0" w:color="auto"/>
+            </w:tcBorders>
+            <w:shd w:val="clear" w:color="auto" w:fill="FBE4D5" w:themeFill="accent2" w:themeFillTint="33"/>
+            <w:vAlign w:val="center"/>
+            <w:hideMark/>
+          </w:tcPr>
+          <w:p>
+            <w:pPr>
+              <w:jc w:val="center"/>
+            </w:pPr>
+            <w:r>
+              <w:t>Nanda</w:t>
+            </w:r>
+          </w:p>
+        </w:tc>
+        <w:tc>
+          <w:tcPr>
+            <w:tcW w:w="2976" w:type="dxa"/>
+            <w:tcBorders>
+              <w:top w:val="single" w:sz="4" w:space="0" w:color="auto"/>
+              <w:left w:val="single" w:sz="4" w:space="0" w:color="auto"/>
+              <w:bottom w:val="single" w:sz="4" w:space="0" w:color="auto"/>
+              <w:right w:val="single" w:sz="4" w:space="0" w:color="auto"/>
+            </w:tcBorders>
+            <w:shd w:val="clear" w:color="auto" w:fill="FBE4D5" w:themeFill="accent2" w:themeFillTint="33"/>
+            <w:vAlign w:val="center"/>
+            <w:hideMark/>
+          </w:tcPr>
+          <w:p>
+            <w:pPr>
+              <w:jc w:val="center"/>
+            </w:pPr>
+            <w:proofErr w:type="spellStart"/>
+            <w:r>
+              <w:t>Pencapaian</w:t>
+            </w:r>
+            <w:proofErr w:type="spellEnd"/>
+          </w:p>
+        </w:tc>
+        <w:tc>
+          <w:tcPr>
+            <w:tcW w:w="3119" w:type="dxa"/>
+            <w:tcBorders>
+              <w:top w:val="single" w:sz="4" w:space="0" w:color="auto"/>
+              <w:left w:val="single" w:sz="4" w:space="0" w:color="auto"/>
+              <w:bottom w:val="single" w:sz="4" w:space="0" w:color="auto"/>
+              <w:right w:val="single" w:sz="4" w:space="0" w:color="auto"/>
+            </w:tcBorders>
+            <w:vAlign w:val="center"/>
+          </w:tcPr>
+          <w:p>
+            <w:pPr>
+              <w:jc w:val="center"/>
+            </w:pPr>
+          </w:p>
+        </w:tc>
+        <w:tc>
+          <w:tcPr>
+            <w:tcW w:w="3048" w:type="dxa"/>
+            <w:tcBorders>
+              <w:top w:val="single" w:sz="4" w:space="0" w:color="auto"/>
+              <w:left w:val="single" w:sz="4" w:space="0" w:color="auto"/>
+              <w:bottom w:val="single" w:sz="4" w:space="0" w:color="auto"/>
+              <w:right w:val="single" w:sz="4" w:space="0" w:color="auto"/>
+            </w:tcBorders>
+            <w:vAlign w:val="center"/>
+          </w:tcPr>
+          <w:p>
+            <w:pPr>
+              <w:jc w:val="center"/>
+            </w:pPr>
+          </w:p>
+        </w:tc>
+      </w:tr>
+      <w:tr>
+        <w:trPr>
+          <w:trHeight w:val="835"/>
+        </w:trPr>
+        <w:tc>
+          <w:tcPr>
+            <w:tcW w:w="0" w:type="auto"/>
+            <w:vMerge/>
+            <w:tcBorders>
+              <w:top w:val="single" w:sz="4" w:space="0" w:color="auto"/>
+              <w:left w:val="single" w:sz="4" w:space="0" w:color="auto"/>
+              <w:bottom w:val="single" w:sz="4" w:space="0" w:color="auto"/>
+              <w:right w:val="single" w:sz="4" w:space="0" w:color="auto"/>
+            </w:tcBorders>
+            <w:vAlign w:val="center"/>
+            <w:hideMark/>
+          </w:tcPr>
+          <w:p/>
+        </w:tc>
+        <w:tc>
+          <w:tcPr>
+            <w:tcW w:w="2976" w:type="dxa"/>
+            <w:tcBorders>
+              <w:top w:val="single" w:sz="4" w:space="0" w:color="auto"/>
+              <w:left w:val="single" w:sz="4" w:space="0" w:color="auto"/>
+              <w:bottom w:val="single" w:sz="4" w:space="0" w:color="auto"/>
+              <w:right w:val="single" w:sz="4" w:space="0" w:color="auto"/>
+            </w:tcBorders>
+            <w:shd w:val="clear" w:color="auto" w:fill="FBE4D5" w:themeFill="accent2" w:themeFillTint="33"/>
+            <w:vAlign w:val="center"/>
+            <w:hideMark/>
+          </w:tcPr>
+          <w:p>
+            <w:pPr>
+              <w:jc w:val="center"/>
+            </w:pPr>
+            <w:proofErr w:type="spellStart"/>
+            <w:r>
+              <w:t>Rencana</w:t>
+            </w:r>
+            <w:proofErr w:type="spellEnd"/>
+            <w:r>
+              <w:t xml:space="preserve"> </w:t>
+            </w:r>
+            <w:proofErr w:type="spellStart"/>
+            <w:r>
+              <w:t>hari</w:t>
+            </w:r>
+            <w:proofErr w:type="spellEnd"/>
+            <w:r>
+              <w:t xml:space="preserve"> </w:t>
+            </w:r>
+            <w:proofErr w:type="spellStart"/>
+            <w:r>
+              <w:t>ini</w:t>
+            </w:r>
+            <w:proofErr w:type="spellEnd"/>
+          </w:p>
+        </w:tc>
+        <w:tc>
+          <w:tcPr>
+            <w:tcW w:w="3119" w:type="dxa"/>
+            <w:tcBorders>
+              <w:top w:val="single" w:sz="4" w:space="0" w:color="auto"/>
+              <w:left w:val="single" w:sz="4" w:space="0" w:color="auto"/>
+              <w:bottom w:val="single" w:sz="4" w:space="0" w:color="auto"/>
+              <w:right w:val="single" w:sz="4" w:space="0" w:color="auto"/>
+            </w:tcBorders>
+            <w:vAlign w:val="center"/>
+          </w:tcPr>
+          <w:p>
+            <w:pPr>
+              <w:jc w:val="center"/>
+            </w:pPr>
+          </w:p>
+        </w:tc>
+        <w:tc>
+          <w:tcPr>
+            <w:tcW w:w="3048" w:type="dxa"/>
+            <w:tcBorders>
+              <w:top w:val="single" w:sz="4" w:space="0" w:color="auto"/>
+              <w:left w:val="single" w:sz="4" w:space="0" w:color="auto"/>
+              <w:bottom w:val="single" w:sz="4" w:space="0" w:color="auto"/>
+              <w:right w:val="single" w:sz="4" w:space="0" w:color="auto"/>
+            </w:tcBorders>
+            <w:vAlign w:val="center"/>
+          </w:tcPr>
+          <w:p>
+            <w:pPr>
+              <w:jc w:val="center"/>
+            </w:pPr>
+          </w:p>
+        </w:tc>
+      </w:tr>
+      <w:tr>
+        <w:trPr>
+          <w:trHeight w:val="835"/>
+        </w:trPr>
+        <w:tc>
+          <w:tcPr>
+            <w:tcW w:w="0" w:type="auto"/>
+            <w:vMerge/>
+            <w:tcBorders>
+              <w:top w:val="single" w:sz="4" w:space="0" w:color="auto"/>
+              <w:left w:val="single" w:sz="4" w:space="0" w:color="auto"/>
+              <w:bottom w:val="single" w:sz="4" w:space="0" w:color="auto"/>
+              <w:right w:val="single" w:sz="4" w:space="0" w:color="auto"/>
+            </w:tcBorders>
+            <w:vAlign w:val="center"/>
+            <w:hideMark/>
+          </w:tcPr>
+          <w:p/>
+        </w:tc>
+        <w:tc>
+          <w:tcPr>
+            <w:tcW w:w="2976" w:type="dxa"/>
+            <w:tcBorders>
+              <w:top w:val="single" w:sz="4" w:space="0" w:color="auto"/>
+              <w:left w:val="single" w:sz="4" w:space="0" w:color="auto"/>
+              <w:bottom w:val="single" w:sz="4" w:space="0" w:color="auto"/>
+              <w:right w:val="single" w:sz="4" w:space="0" w:color="auto"/>
+            </w:tcBorders>
+            <w:shd w:val="clear" w:color="auto" w:fill="FBE4D5" w:themeFill="accent2" w:themeFillTint="33"/>
+            <w:vAlign w:val="center"/>
+            <w:hideMark/>
+          </w:tcPr>
+          <w:p>
+            <w:pPr>
+              <w:jc w:val="center"/>
+            </w:pPr>
+            <w:proofErr w:type="spellStart"/>
+            <w:r>
+              <w:t>Hambatan</w:t>
+            </w:r>
+            <w:proofErr w:type="spellEnd"/>
+          </w:p>
+        </w:tc>
+        <w:tc>
+          <w:tcPr>
+            <w:tcW w:w="3119" w:type="dxa"/>
+            <w:tcBorders>
+              <w:top w:val="single" w:sz="4" w:space="0" w:color="auto"/>
+              <w:left w:val="single" w:sz="4" w:space="0" w:color="auto"/>
+              <w:bottom w:val="single" w:sz="4" w:space="0" w:color="auto"/>
+              <w:right w:val="single" w:sz="4" w:space="0" w:color="auto"/>
+            </w:tcBorders>
+            <w:vAlign w:val="center"/>
+          </w:tcPr>
+          <w:p>
+            <w:pPr>
+              <w:jc w:val="center"/>
+            </w:pPr>
+          </w:p>
+        </w:tc>
+        <w:tc>
+          <w:tcPr>
+            <w:tcW w:w="3048" w:type="dxa"/>
+            <w:tcBorders>
+              <w:top w:val="single" w:sz="4" w:space="0" w:color="auto"/>
+              <w:left w:val="single" w:sz="4" w:space="0" w:color="auto"/>
+              <w:bottom w:val="single" w:sz="4" w:space="0" w:color="auto"/>
+              <w:right w:val="single" w:sz="4" w:space="0" w:color="auto"/>
+            </w:tcBorders>
+            <w:vAlign w:val="center"/>
+          </w:tcPr>
+          <w:p>
+            <w:pPr>
+              <w:jc w:val="center"/>
+            </w:pPr>
+          </w:p>
+        </w:tc>
+      </w:tr>
+      <w:tr>
+        <w:trPr>
+          <w:trHeight w:val="835"/>
+        </w:trPr>
+        <w:tc>
+          <w:tcPr>
+            <w:tcW w:w="1986" w:type="dxa"/>
+            <w:vMerge w:val="restart"/>
+            <w:tcBorders>
+              <w:top w:val="single" w:sz="4" w:space="0" w:color="auto"/>
+              <w:left w:val="single" w:sz="4" w:space="0" w:color="auto"/>
+              <w:bottom w:val="single" w:sz="4" w:space="0" w:color="auto"/>
+              <w:right w:val="single" w:sz="4" w:space="0" w:color="auto"/>
+            </w:tcBorders>
+            <w:shd w:val="clear" w:color="auto" w:fill="FBE4D5" w:themeFill="accent2" w:themeFillTint="33"/>
+            <w:vAlign w:val="center"/>
+            <w:hideMark/>
+          </w:tcPr>
+          <w:p>
+            <w:pPr>
+              <w:jc w:val="center"/>
+            </w:pPr>
+            <w:r>
+              <w:t>Aditya</w:t>
+            </w:r>
+          </w:p>
+        </w:tc>
+        <w:tc>
+          <w:tcPr>
+            <w:tcW w:w="2976" w:type="dxa"/>
+            <w:tcBorders>
+              <w:top w:val="single" w:sz="4" w:space="0" w:color="auto"/>
+              <w:left w:val="single" w:sz="4" w:space="0" w:color="auto"/>
+              <w:bottom w:val="single" w:sz="4" w:space="0" w:color="auto"/>
+              <w:right w:val="single" w:sz="4" w:space="0" w:color="auto"/>
+            </w:tcBorders>
+            <w:shd w:val="clear" w:color="auto" w:fill="FBE4D5" w:themeFill="accent2" w:themeFillTint="33"/>
+            <w:vAlign w:val="center"/>
+            <w:hideMark/>
+          </w:tcPr>
+          <w:p>
+            <w:pPr>
+              <w:jc w:val="center"/>
+            </w:pPr>
+            <w:proofErr w:type="spellStart"/>
+            <w:r>
+              <w:t>Pencapaian</w:t>
+            </w:r>
+            <w:proofErr w:type="spellEnd"/>
+          </w:p>
+        </w:tc>
+        <w:tc>
+          <w:tcPr>
+            <w:tcW w:w="3119" w:type="dxa"/>
+            <w:tcBorders>
+              <w:top w:val="single" w:sz="4" w:space="0" w:color="auto"/>
+              <w:left w:val="single" w:sz="4" w:space="0" w:color="auto"/>
+              <w:bottom w:val="single" w:sz="4" w:space="0" w:color="auto"/>
+              <w:right w:val="single" w:sz="4" w:space="0" w:color="auto"/>
+            </w:tcBorders>
+            <w:vAlign w:val="center"/>
+          </w:tcPr>
+          <w:p>
+            <w:pPr>
+              <w:jc w:val="center"/>
+            </w:pPr>
+          </w:p>
+        </w:tc>
+        <w:tc>
+          <w:tcPr>
+            <w:tcW w:w="3048" w:type="dxa"/>
+            <w:tcBorders>
+              <w:top w:val="single" w:sz="4" w:space="0" w:color="auto"/>
+              <w:left w:val="single" w:sz="4" w:space="0" w:color="auto"/>
+              <w:bottom w:val="single" w:sz="4" w:space="0" w:color="auto"/>
+              <w:right w:val="single" w:sz="4" w:space="0" w:color="auto"/>
+            </w:tcBorders>
+            <w:vAlign w:val="center"/>
+          </w:tcPr>
+          <w:p>
+            <w:pPr>
+              <w:jc w:val="center"/>
+            </w:pPr>
+          </w:p>
+        </w:tc>
+      </w:tr>
+      <w:tr>
+        <w:trPr>
+          <w:trHeight w:val="872"/>
+        </w:trPr>
+        <w:tc>
+          <w:tcPr>
+            <w:tcW w:w="0" w:type="auto"/>
+            <w:vMerge/>
+            <w:tcBorders>
+              <w:top w:val="single" w:sz="4" w:space="0" w:color="auto"/>
+              <w:left w:val="single" w:sz="4" w:space="0" w:color="auto"/>
+              <w:bottom w:val="single" w:sz="4" w:space="0" w:color="auto"/>
+              <w:right w:val="single" w:sz="4" w:space="0" w:color="auto"/>
+            </w:tcBorders>
+            <w:vAlign w:val="center"/>
+            <w:hideMark/>
+          </w:tcPr>
+          <w:p/>
+        </w:tc>
+        <w:tc>
+          <w:tcPr>
+            <w:tcW w:w="2976" w:type="dxa"/>
+            <w:tcBorders>
+              <w:top w:val="single" w:sz="4" w:space="0" w:color="auto"/>
+              <w:left w:val="single" w:sz="4" w:space="0" w:color="auto"/>
+              <w:bottom w:val="single" w:sz="4" w:space="0" w:color="auto"/>
+              <w:right w:val="single" w:sz="4" w:space="0" w:color="auto"/>
+            </w:tcBorders>
+            <w:shd w:val="clear" w:color="auto" w:fill="FBE4D5" w:themeFill="accent2" w:themeFillTint="33"/>
+            <w:vAlign w:val="center"/>
+            <w:hideMark/>
+          </w:tcPr>
+          <w:p>
+            <w:pPr>
+              <w:jc w:val="center"/>
+            </w:pPr>
+            <w:proofErr w:type="spellStart"/>
+            <w:r>
+              <w:t>Rencana</w:t>
+            </w:r>
+            <w:proofErr w:type="spellEnd"/>
+            <w:r>
+              <w:t xml:space="preserve"> </w:t>
+            </w:r>
+            <w:proofErr w:type="spellStart"/>
+            <w:r>
+              <w:t>hari</w:t>
+            </w:r>
+            <w:proofErr w:type="spellEnd"/>
+            <w:r>
+              <w:t xml:space="preserve"> </w:t>
+            </w:r>
+            <w:proofErr w:type="spellStart"/>
+            <w:r>
+              <w:t>ini</w:t>
+            </w:r>
+            <w:proofErr w:type="spellEnd"/>
+          </w:p>
+        </w:tc>
+        <w:tc>
+          <w:tcPr>
+            <w:tcW w:w="3119" w:type="dxa"/>
+            <w:tcBorders>
+              <w:top w:val="single" w:sz="4" w:space="0" w:color="auto"/>
+              <w:left w:val="single" w:sz="4" w:space="0" w:color="auto"/>
+              <w:bottom w:val="single" w:sz="4" w:space="0" w:color="auto"/>
+              <w:right w:val="single" w:sz="4" w:space="0" w:color="auto"/>
+            </w:tcBorders>
+            <w:vAlign w:val="center"/>
+          </w:tcPr>
+          <w:p>
+            <w:pPr>
+              <w:jc w:val="center"/>
+            </w:pPr>
+          </w:p>
+        </w:tc>
+        <w:tc>
+          <w:tcPr>
+            <w:tcW w:w="3048" w:type="dxa"/>
+            <w:tcBorders>
+              <w:top w:val="single" w:sz="4" w:space="0" w:color="auto"/>
+              <w:left w:val="single" w:sz="4" w:space="0" w:color="auto"/>
+              <w:bottom w:val="single" w:sz="4" w:space="0" w:color="auto"/>
+              <w:right w:val="single" w:sz="4" w:space="0" w:color="auto"/>
+            </w:tcBorders>
+            <w:vAlign w:val="center"/>
+          </w:tcPr>
+          <w:p>
+            <w:pPr>
+              <w:jc w:val="center"/>
+            </w:pPr>
+          </w:p>
+        </w:tc>
+      </w:tr>
+      <w:tr>
+        <w:trPr>
+          <w:trHeight w:val="835"/>
+        </w:trPr>
+        <w:tc>
+          <w:tcPr>
+            <w:tcW w:w="0" w:type="auto"/>
+            <w:vMerge/>
+            <w:tcBorders>
+              <w:top w:val="single" w:sz="4" w:space="0" w:color="auto"/>
+              <w:left w:val="single" w:sz="4" w:space="0" w:color="auto"/>
+              <w:bottom w:val="single" w:sz="4" w:space="0" w:color="auto"/>
+              <w:right w:val="single" w:sz="4" w:space="0" w:color="auto"/>
+            </w:tcBorders>
+            <w:vAlign w:val="center"/>
+            <w:hideMark/>
+          </w:tcPr>
+          <w:p/>
+        </w:tc>
+        <w:tc>
+          <w:tcPr>
+            <w:tcW w:w="2976" w:type="dxa"/>
+            <w:tcBorders>
+              <w:top w:val="single" w:sz="4" w:space="0" w:color="auto"/>
+              <w:left w:val="single" w:sz="4" w:space="0" w:color="auto"/>
+              <w:bottom w:val="single" w:sz="4" w:space="0" w:color="auto"/>
+              <w:right w:val="single" w:sz="4" w:space="0" w:color="auto"/>
+            </w:tcBorders>
+            <w:shd w:val="clear" w:color="auto" w:fill="FBE4D5" w:themeFill="accent2" w:themeFillTint="33"/>
+            <w:vAlign w:val="center"/>
+            <w:hideMark/>
+          </w:tcPr>
+          <w:p>
+            <w:pPr>
+              <w:jc w:val="center"/>
+            </w:pPr>
+            <w:proofErr w:type="spellStart"/>
+            <w:r>
+              <w:t>Hambatan</w:t>
+            </w:r>
+            <w:proofErr w:type="spellEnd"/>
+          </w:p>
+        </w:tc>
+        <w:tc>
+          <w:tcPr>
+            <w:tcW w:w="3119" w:type="dxa"/>
+            <w:tcBorders>
+              <w:top w:val="single" w:sz="4" w:space="0" w:color="auto"/>
+              <w:left w:val="single" w:sz="4" w:space="0" w:color="auto"/>
+              <w:bottom w:val="single" w:sz="4" w:space="0" w:color="auto"/>
+              <w:right w:val="single" w:sz="4" w:space="0" w:color="auto"/>
+            </w:tcBorders>
+            <w:vAlign w:val="center"/>
+          </w:tcPr>
+          <w:p>
+            <w:pPr>
+              <w:jc w:val="center"/>
+            </w:pPr>
+          </w:p>
+        </w:tc>
+        <w:tc>
+          <w:tcPr>
+            <w:tcW w:w="3048" w:type="dxa"/>
+            <w:tcBorders>
+              <w:top w:val="single" w:sz="4" w:space="0" w:color="auto"/>
+              <w:left w:val="single" w:sz="4" w:space="0" w:color="auto"/>
+              <w:bottom w:val="single" w:sz="4" w:space="0" w:color="auto"/>
+              <w:right w:val="single" w:sz="4" w:space="0" w:color="auto"/>
+            </w:tcBorders>
+            <w:vAlign w:val="center"/>
+          </w:tcPr>
+          <w:p>
+            <w:pPr>
+              <w:jc w:val="center"/>
+            </w:pPr>
+          </w:p>
+        </w:tc>
+      </w:tr>
+      <w:tr>
+        <w:trPr>
+          <w:trHeight w:val="835"/>
+        </w:trPr>
+        <w:tc>
+          <w:tcPr>
+            <w:tcW w:w="1986" w:type="dxa"/>
+            <w:vMerge w:val="restart"/>
+            <w:tcBorders>
+              <w:top w:val="single" w:sz="4" w:space="0" w:color="auto"/>
+              <w:left w:val="single" w:sz="4" w:space="0" w:color="auto"/>
+              <w:bottom w:val="single" w:sz="4" w:space="0" w:color="auto"/>
+              <w:right w:val="single" w:sz="4" w:space="0" w:color="auto"/>
+            </w:tcBorders>
+            <w:shd w:val="clear" w:color="auto" w:fill="FBE4D5" w:themeFill="accent2" w:themeFillTint="33"/>
+            <w:vAlign w:val="center"/>
+            <w:hideMark/>
+          </w:tcPr>
+          <w:p>
+            <w:pPr>
+              <w:jc w:val="center"/>
+            </w:pPr>
+            <w:r>
+              <w:t>Prana</w:t>
+            </w:r>
+          </w:p>
+        </w:tc>
+        <w:tc>
+          <w:tcPr>
+            <w:tcW w:w="2976" w:type="dxa"/>
+            <w:tcBorders>
+              <w:top w:val="single" w:sz="4" w:space="0" w:color="auto"/>
+              <w:left w:val="single" w:sz="4" w:space="0" w:color="auto"/>
+              <w:bottom w:val="single" w:sz="4" w:space="0" w:color="auto"/>
+              <w:right w:val="single" w:sz="4" w:space="0" w:color="auto"/>
+            </w:tcBorders>
+            <w:shd w:val="clear" w:color="auto" w:fill="FBE4D5" w:themeFill="accent2" w:themeFillTint="33"/>
+            <w:vAlign w:val="center"/>
+            <w:hideMark/>
+          </w:tcPr>
+          <w:p>
+            <w:pPr>
+              <w:jc w:val="center"/>
+            </w:pPr>
+            <w:proofErr w:type="spellStart"/>
+            <w:r>
+              <w:t>Pencapaian</w:t>
+            </w:r>
+            <w:proofErr w:type="spellEnd"/>
+          </w:p>
+        </w:tc>
+        <w:tc>
+          <w:tcPr>
+            <w:tcW w:w="3119" w:type="dxa"/>
+            <w:tcBorders>
+              <w:top w:val="single" w:sz="4" w:space="0" w:color="auto"/>
+              <w:left w:val="single" w:sz="4" w:space="0" w:color="auto"/>
+              <w:bottom w:val="single" w:sz="4" w:space="0" w:color="auto"/>
+              <w:right w:val="single" w:sz="4" w:space="0" w:color="auto"/>
+            </w:tcBorders>
+            <w:vAlign w:val="center"/>
+          </w:tcPr>
+          <w:p>
+            <w:pPr>
+              <w:jc w:val="center"/>
+            </w:pPr>
+            <w:proofErr w:type="spellStart"/>
+            <w:r>
+              <w:t>Membuat</w:t>
+            </w:r>
+            <w:proofErr w:type="spellEnd"/>
+            <w:r>
+              <w:t xml:space="preserve"> </w:t>
+            </w:r>
+            <w:proofErr w:type="spellStart"/>
+            <w:r>
+              <w:t>Rancangan</w:t>
+            </w:r>
+            <w:proofErr w:type="spellEnd"/>
+            <w:r>
+              <w:t xml:space="preserve"> UI</w:t>
+            </w:r>
+          </w:p>
+        </w:tc>
+        <w:tc>
+          <w:tcPr>
+            <w:tcW w:w="3048" w:type="dxa"/>
+            <w:tcBorders>
+              <w:top w:val="single" w:sz="4" w:space="0" w:color="auto"/>
+              <w:left w:val="single" w:sz="4" w:space="0" w:color="auto"/>
+              <w:bottom w:val="single" w:sz="4" w:space="0" w:color="auto"/>
+              <w:right w:val="single" w:sz="4" w:space="0" w:color="auto"/>
+            </w:tcBorders>
+            <w:vAlign w:val="center"/>
+          </w:tcPr>
+          <w:p>
+            <w:pPr>
+              <w:jc w:val="center"/>
+            </w:pPr>
+            <w:proofErr w:type="spellStart"/>
+            <w:r>
+              <w:t>Menyelesaikan</w:t>
+            </w:r>
+            <w:proofErr w:type="spellEnd"/>
+            <w:r>
+              <w:t xml:space="preserve"> UI</w:t>
+            </w:r>
+          </w:p>
+        </w:tc>
+      </w:tr>
+      <w:tr>
+        <w:trPr>
+          <w:trHeight w:val="835"/>
+        </w:trPr>
+        <w:tc>
+          <w:tcPr>
+            <w:tcW w:w="0" w:type="auto"/>
+            <w:vMerge/>
+            <w:tcBorders>
+              <w:top w:val="single" w:sz="4" w:space="0" w:color="auto"/>
+              <w:left w:val="single" w:sz="4" w:space="0" w:color="auto"/>
+              <w:bottom w:val="single" w:sz="4" w:space="0" w:color="auto"/>
+              <w:right w:val="single" w:sz="4" w:space="0" w:color="auto"/>
+            </w:tcBorders>
+            <w:vAlign w:val="center"/>
+            <w:hideMark/>
+          </w:tcPr>
+          <w:p/>
+        </w:tc>
+        <w:tc>
+          <w:tcPr>
+            <w:tcW w:w="2976" w:type="dxa"/>
+            <w:tcBorders>
+              <w:top w:val="single" w:sz="4" w:space="0" w:color="auto"/>
+              <w:left w:val="single" w:sz="4" w:space="0" w:color="auto"/>
+              <w:bottom w:val="single" w:sz="4" w:space="0" w:color="auto"/>
+              <w:right w:val="single" w:sz="4" w:space="0" w:color="auto"/>
+            </w:tcBorders>
+            <w:shd w:val="clear" w:color="auto" w:fill="FBE4D5" w:themeFill="accent2" w:themeFillTint="33"/>
+            <w:vAlign w:val="center"/>
+            <w:hideMark/>
+          </w:tcPr>
+          <w:p>
+            <w:pPr>
+              <w:jc w:val="center"/>
+            </w:pPr>
+            <w:proofErr w:type="spellStart"/>
+            <w:r>
+              <w:t>Rencana</w:t>
+            </w:r>
+            <w:proofErr w:type="spellEnd"/>
+            <w:r>
+              <w:t xml:space="preserve"> </w:t>
+            </w:r>
+            <w:proofErr w:type="spellStart"/>
+            <w:r>
+              <w:t>hari</w:t>
+            </w:r>
+            <w:proofErr w:type="spellEnd"/>
+            <w:r>
+              <w:t xml:space="preserve"> </w:t>
+            </w:r>
+            <w:proofErr w:type="spellStart"/>
+            <w:r>
+              <w:t>ini</w:t>
+            </w:r>
+            <w:proofErr w:type="spellEnd"/>
+          </w:p>
+        </w:tc>
+        <w:tc>
+          <w:tcPr>
+            <w:tcW w:w="3119" w:type="dxa"/>
+            <w:tcBorders>
+              <w:top w:val="single" w:sz="4" w:space="0" w:color="auto"/>
+              <w:left w:val="single" w:sz="4" w:space="0" w:color="auto"/>
+              <w:bottom w:val="single" w:sz="4" w:space="0" w:color="auto"/>
+              <w:right w:val="single" w:sz="4" w:space="0" w:color="auto"/>
+            </w:tcBorders>
+            <w:vAlign w:val="center"/>
+          </w:tcPr>
+          <w:p>
+            <w:pPr>
+              <w:jc w:val="center"/>
+            </w:pPr>
+            <w:proofErr w:type="spellStart"/>
+            <w:r>
+              <w:t>Merancang</w:t>
+            </w:r>
+            <w:proofErr w:type="spellEnd"/>
+            <w:r>
+              <w:t xml:space="preserve"> UI</w:t>
+            </w:r>
+          </w:p>
+        </w:tc>
+        <w:tc>
+          <w:tcPr>
+            <w:tcW w:w="3048" w:type="dxa"/>
+            <w:tcBorders>
+              <w:top w:val="single" w:sz="4" w:space="0" w:color="auto"/>
+              <w:left w:val="single" w:sz="4" w:space="0" w:color="auto"/>
+              <w:bottom w:val="single" w:sz="4" w:space="0" w:color="auto"/>
+              <w:right w:val="single" w:sz="4" w:space="0" w:color="auto"/>
+            </w:tcBorders>
+            <w:vAlign w:val="center"/>
+          </w:tcPr>
+          <w:p>
+            <w:pPr>
+              <w:jc w:val="center"/>
+            </w:pPr>
+            <w:proofErr w:type="spellStart"/>
+            <w:r>
+              <w:t>Merancang</w:t>
+            </w:r>
+            <w:proofErr w:type="spellEnd"/>
+            <w:r>
+              <w:t xml:space="preserve"> UI</w:t>
+            </w:r>
+          </w:p>
+        </w:tc>
+      </w:tr>
+      <w:tr>
+        <w:trPr>
+          <w:trHeight w:val="835"/>
+        </w:trPr>
+        <w:tc>
+          <w:tcPr>
+            <w:tcW w:w="0" w:type="auto"/>
+            <w:vMerge/>
+            <w:tcBorders>
+              <w:top w:val="single" w:sz="4" w:space="0" w:color="auto"/>
+              <w:left w:val="single" w:sz="4" w:space="0" w:color="auto"/>
+              <w:bottom w:val="single" w:sz="4" w:space="0" w:color="auto"/>
+              <w:right w:val="single" w:sz="4" w:space="0" w:color="auto"/>
+            </w:tcBorders>
+            <w:vAlign w:val="center"/>
+            <w:hideMark/>
+          </w:tcPr>
+          <w:p/>
+        </w:tc>
+        <w:tc>
+          <w:tcPr>
+            <w:tcW w:w="2976" w:type="dxa"/>
+            <w:tcBorders>
+              <w:top w:val="single" w:sz="4" w:space="0" w:color="auto"/>
+              <w:left w:val="single" w:sz="4" w:space="0" w:color="auto"/>
+              <w:bottom w:val="single" w:sz="4" w:space="0" w:color="auto"/>
+              <w:right w:val="single" w:sz="4" w:space="0" w:color="auto"/>
+            </w:tcBorders>
+            <w:shd w:val="clear" w:color="auto" w:fill="FBE4D5" w:themeFill="accent2" w:themeFillTint="33"/>
+            <w:vAlign w:val="center"/>
+            <w:hideMark/>
+          </w:tcPr>
+          <w:p>
+            <w:pPr>
+              <w:jc w:val="center"/>
+            </w:pPr>
+            <w:proofErr w:type="spellStart"/>
+            <w:r>
+              <w:t>Hambatan</w:t>
+            </w:r>
+            <w:proofErr w:type="spellEnd"/>
+          </w:p>
+        </w:tc>
+        <w:tc>
+          <w:tcPr>
+            <w:tcW w:w="3119" w:type="dxa"/>
+            <w:tcBorders>
+              <w:top w:val="single" w:sz="4" w:space="0" w:color="auto"/>
+              <w:left w:val="single" w:sz="4" w:space="0" w:color="auto"/>
+              <w:bottom w:val="single" w:sz="4" w:space="0" w:color="auto"/>
+              <w:right w:val="single" w:sz="4" w:space="0" w:color="auto"/>
+            </w:tcBorders>
+            <w:vAlign w:val="center"/>
+          </w:tcPr>
+          <w:p>
+            <w:pPr>
+              <w:jc w:val="center"/>
+            </w:pPr>
+            <w:proofErr w:type="spellStart"/>
+            <w:r>
+              <w:t>Tidak</w:t>
+            </w:r>
+            <w:proofErr w:type="spellEnd"/>
+            <w:r>
+              <w:t xml:space="preserve"> Ada</w:t>
+            </w:r>
+          </w:p>
+        </w:tc>
+        <w:tc>
+          <w:tcPr>
+            <w:tcW w:w="3048" w:type="dxa"/>
+            <w:tcBorders>
+              <w:top w:val="single" w:sz="4" w:space="0" w:color="auto"/>
+              <w:left w:val="single" w:sz="4" w:space="0" w:color="auto"/>
+              <w:bottom w:val="single" w:sz="4" w:space="0" w:color="auto"/>
+              <w:right w:val="single" w:sz="4" w:space="0" w:color="auto"/>
+            </w:tcBorders>
+            <w:vAlign w:val="center"/>
+          </w:tcPr>
+          <w:p>
+            <w:pPr>
+              <w:jc w:val="center"/>
+            </w:pPr>
+            <w:proofErr w:type="spellStart"/>
+            <w:r>
+              <w:t>Tidak</w:t>
+            </w:r>
+            <w:proofErr w:type="spellEnd"/>
+            <w:r>
+              <w:t xml:space="preserve"> Ada</w:t>
+            </w:r>
           </w:p>
         </w:tc>
       </w:tr>

</xml_diff>

<commit_message>
Menambahkan SCRUM MEETING SPRINT 2
</commit_message>
<xml_diff>
--- a/UTS AGILE.docx
+++ b/UTS AGILE.docx
@@ -6950,6 +6950,9 @@
             <w:pPr>
               <w:jc w:val="center"/>
             </w:pPr>
+            <w:r>
+              <w:t xml:space="preserve">Menyusun prototype </w:t>
+            </w:r>
           </w:p>
         </w:tc>
         <w:tc>
@@ -6967,6 +6970,22 @@
             <w:pPr>
               <w:jc w:val="center"/>
             </w:pPr>
+            <w:proofErr w:type="spellStart"/>
+            <w:r>
+              <w:t>Memyiapkan</w:t>
+            </w:r>
+            <w:proofErr w:type="spellEnd"/>
+            <w:r>
+              <w:t xml:space="preserve"> </w:t>
+            </w:r>
+            <w:proofErr w:type="spellStart"/>
+            <w:r>
+              <w:t>prototpye</w:t>
+            </w:r>
+            <w:proofErr w:type="spellEnd"/>
+            <w:r>
+              <w:t xml:space="preserve"> </w:t>
+            </w:r>
           </w:p>
         </w:tc>
       </w:tr>
@@ -7044,6 +7063,22 @@
             <w:pPr>
               <w:jc w:val="center"/>
             </w:pPr>
+            <w:proofErr w:type="spellStart"/>
+            <w:r>
+              <w:t>Membuat</w:t>
+            </w:r>
+            <w:proofErr w:type="spellEnd"/>
+            <w:r>
+              <w:t xml:space="preserve"> </w:t>
+            </w:r>
+            <w:proofErr w:type="spellStart"/>
+            <w:r>
+              <w:t>rencana</w:t>
+            </w:r>
+            <w:proofErr w:type="spellEnd"/>
+            <w:r>
+              <w:t xml:space="preserve"> Prototype</w:t>
+            </w:r>
           </w:p>
         </w:tc>
         <w:tc>
@@ -7061,6 +7096,14 @@
             <w:pPr>
               <w:jc w:val="center"/>
             </w:pPr>
+            <w:proofErr w:type="spellStart"/>
+            <w:r>
+              <w:t>Membuat</w:t>
+            </w:r>
+            <w:proofErr w:type="spellEnd"/>
+            <w:r>
+              <w:t xml:space="preserve"> prototype</w:t>
+            </w:r>
           </w:p>
         </w:tc>
       </w:tr>
@@ -7122,6 +7165,19 @@
             <w:pPr>
               <w:jc w:val="center"/>
             </w:pPr>
+            <w:proofErr w:type="spellStart"/>
+            <w:r>
+              <w:t>Tidak</w:t>
+            </w:r>
+            <w:proofErr w:type="spellEnd"/>
+            <w:r>
+              <w:t xml:space="preserve"> </w:t>
+            </w:r>
+            <w:proofErr w:type="spellStart"/>
+            <w:r>
+              <w:t>ada</w:t>
+            </w:r>
+            <w:proofErr w:type="spellEnd"/>
           </w:p>
         </w:tc>
         <w:tc>
@@ -7139,6 +7195,19 @@
             <w:pPr>
               <w:jc w:val="center"/>
             </w:pPr>
+            <w:proofErr w:type="spellStart"/>
+            <w:r>
+              <w:t>Tidak</w:t>
+            </w:r>
+            <w:proofErr w:type="spellEnd"/>
+            <w:r>
+              <w:t xml:space="preserve"> </w:t>
+            </w:r>
+            <w:proofErr w:type="spellStart"/>
+            <w:r>
+              <w:t>ada</w:t>
+            </w:r>
+            <w:proofErr w:type="spellEnd"/>
           </w:p>
         </w:tc>
       </w:tr>

</xml_diff>

<commit_message>
Menambahkan Link FIGMA, Link GITHUB dan Link Trello
</commit_message>
<xml_diff>
--- a/UTS AGILE.docx
+++ b/UTS AGILE.docx
@@ -29,150 +29,152 @@
           <w:szCs w:val="40"/>
         </w:rPr>
       </w:pPr>
+      <w:proofErr w:type="spellStart"/>
       <w:r>
         <w:rPr>
           <w:rFonts w:ascii="Times New Roman" w:hAnsi="Times New Roman" w:cs="Times New Roman"/>
           <w:sz w:val="40"/>
           <w:szCs w:val="40"/>
         </w:rPr>
-        <w:t>Judul projek : Web Petstore</w:t>
-      </w:r>
-    </w:p>
-    <w:p>
-      <w:pPr>
-        <w:jc w:val="center"/>
+        <w:t>Judul</w:t>
+      </w:r>
+      <w:proofErr w:type="spellEnd"/>
+      <w:r>
         <w:rPr>
           <w:rFonts w:ascii="Times New Roman" w:hAnsi="Times New Roman" w:cs="Times New Roman"/>
           <w:sz w:val="40"/>
           <w:szCs w:val="40"/>
         </w:rPr>
-      </w:pPr>
+        <w:t xml:space="preserve"> </w:t>
+      </w:r>
+      <w:proofErr w:type="spellStart"/>
+      <w:proofErr w:type="gramStart"/>
       <w:r>
         <w:rPr>
           <w:rFonts w:ascii="Times New Roman" w:hAnsi="Times New Roman" w:cs="Times New Roman"/>
           <w:sz w:val="40"/>
           <w:szCs w:val="40"/>
         </w:rPr>
-        <w:t>D</w:t>
-      </w:r>
-    </w:p>
-    <w:p>
-      <w:pPr>
-        <w:jc w:val="center"/>
+        <w:t>projek</w:t>
+      </w:r>
+      <w:proofErr w:type="spellEnd"/>
+      <w:r>
         <w:rPr>
           <w:rFonts w:ascii="Times New Roman" w:hAnsi="Times New Roman" w:cs="Times New Roman"/>
           <w:sz w:val="40"/>
           <w:szCs w:val="40"/>
         </w:rPr>
-      </w:pPr>
+        <w:t xml:space="preserve"> :</w:t>
+      </w:r>
+      <w:proofErr w:type="gramEnd"/>
       <w:r>
         <w:rPr>
           <w:rFonts w:ascii="Times New Roman" w:hAnsi="Times New Roman" w:cs="Times New Roman"/>
           <w:sz w:val="40"/>
           <w:szCs w:val="40"/>
         </w:rPr>
-        <w:t>I</w:t>
-      </w:r>
-    </w:p>
-    <w:p>
-      <w:pPr>
-        <w:jc w:val="center"/>
+        <w:t xml:space="preserve"> Web </w:t>
+      </w:r>
+      <w:proofErr w:type="spellStart"/>
+      <w:r>
         <w:rPr>
           <w:rFonts w:ascii="Times New Roman" w:hAnsi="Times New Roman" w:cs="Times New Roman"/>
           <w:sz w:val="40"/>
           <w:szCs w:val="40"/>
         </w:rPr>
-      </w:pPr>
-      <w:r>
+        <w:t>Petstore</w:t>
+      </w:r>
+      <w:proofErr w:type="spellEnd"/>
+    </w:p>
+    <w:p>
+      <w:pPr>
+        <w:jc w:val="center"/>
         <w:rPr>
           <w:rFonts w:ascii="Times New Roman" w:hAnsi="Times New Roman" w:cs="Times New Roman"/>
           <w:sz w:val="40"/>
           <w:szCs w:val="40"/>
         </w:rPr>
-        <w:t>S</w:t>
-      </w:r>
-    </w:p>
-    <w:p>
-      <w:pPr>
-        <w:jc w:val="center"/>
+      </w:pPr>
+      <w:r>
         <w:rPr>
           <w:rFonts w:ascii="Times New Roman" w:hAnsi="Times New Roman" w:cs="Times New Roman"/>
           <w:sz w:val="40"/>
           <w:szCs w:val="40"/>
         </w:rPr>
-      </w:pPr>
-      <w:r>
+        <w:t>D</w:t>
+      </w:r>
+    </w:p>
+    <w:p>
+      <w:pPr>
+        <w:jc w:val="center"/>
         <w:rPr>
           <w:rFonts w:ascii="Times New Roman" w:hAnsi="Times New Roman" w:cs="Times New Roman"/>
           <w:sz w:val="40"/>
           <w:szCs w:val="40"/>
         </w:rPr>
-        <w:t>U</w:t>
-      </w:r>
-    </w:p>
-    <w:p>
-      <w:pPr>
-        <w:jc w:val="center"/>
+      </w:pPr>
+      <w:r>
         <w:rPr>
           <w:rFonts w:ascii="Times New Roman" w:hAnsi="Times New Roman" w:cs="Times New Roman"/>
           <w:sz w:val="40"/>
           <w:szCs w:val="40"/>
         </w:rPr>
-      </w:pPr>
-      <w:r>
+        <w:t>I</w:t>
+      </w:r>
+    </w:p>
+    <w:p>
+      <w:pPr>
+        <w:jc w:val="center"/>
         <w:rPr>
           <w:rFonts w:ascii="Times New Roman" w:hAnsi="Times New Roman" w:cs="Times New Roman"/>
           <w:sz w:val="40"/>
           <w:szCs w:val="40"/>
         </w:rPr>
-        <w:t>S</w:t>
-      </w:r>
-    </w:p>
-    <w:p>
-      <w:pPr>
-        <w:jc w:val="center"/>
+      </w:pPr>
+      <w:r>
         <w:rPr>
           <w:rFonts w:ascii="Times New Roman" w:hAnsi="Times New Roman" w:cs="Times New Roman"/>
           <w:sz w:val="40"/>
           <w:szCs w:val="40"/>
         </w:rPr>
-      </w:pPr>
-      <w:r>
+        <w:t>S</w:t>
+      </w:r>
+    </w:p>
+    <w:p>
+      <w:pPr>
+        <w:jc w:val="center"/>
         <w:rPr>
           <w:rFonts w:ascii="Times New Roman" w:hAnsi="Times New Roman" w:cs="Times New Roman"/>
           <w:sz w:val="40"/>
           <w:szCs w:val="40"/>
         </w:rPr>
-        <w:t>U</w:t>
-      </w:r>
-    </w:p>
-    <w:p>
-      <w:pPr>
-        <w:jc w:val="center"/>
+      </w:pPr>
+      <w:r>
         <w:rPr>
           <w:rFonts w:ascii="Times New Roman" w:hAnsi="Times New Roman" w:cs="Times New Roman"/>
           <w:sz w:val="40"/>
           <w:szCs w:val="40"/>
         </w:rPr>
-      </w:pPr>
-      <w:r>
+        <w:t>U</w:t>
+      </w:r>
+    </w:p>
+    <w:p>
+      <w:pPr>
+        <w:jc w:val="center"/>
         <w:rPr>
           <w:rFonts w:ascii="Times New Roman" w:hAnsi="Times New Roman" w:cs="Times New Roman"/>
           <w:sz w:val="40"/>
           <w:szCs w:val="40"/>
         </w:rPr>
-        <w:t>N</w:t>
-      </w:r>
-    </w:p>
-    <w:p>
-      <w:pPr>
-        <w:jc w:val="center"/>
+      </w:pPr>
+      <w:r>
         <w:rPr>
           <w:rFonts w:ascii="Times New Roman" w:hAnsi="Times New Roman" w:cs="Times New Roman"/>
           <w:sz w:val="40"/>
           <w:szCs w:val="40"/>
         </w:rPr>
-      </w:pPr>
+        <w:t>S</w:t>
+      </w:r>
     </w:p>
     <w:p>
       <w:pPr>
@@ -189,7 +191,7 @@
           <w:sz w:val="40"/>
           <w:szCs w:val="40"/>
         </w:rPr>
-        <w:t>Oleh :</w:t>
+        <w:t>U</w:t>
       </w:r>
     </w:p>
     <w:p>
@@ -207,7 +209,7 @@
           <w:sz w:val="40"/>
           <w:szCs w:val="40"/>
         </w:rPr>
-        <w:t xml:space="preserve">Aggota Kelompok: </w:t>
+        <w:t>N</w:t>
       </w:r>
     </w:p>
     <w:p>
@@ -219,70 +221,72 @@
           <w:szCs w:val="40"/>
         </w:rPr>
       </w:pPr>
-      <w:r>
+    </w:p>
+    <w:p>
+      <w:pPr>
+        <w:jc w:val="center"/>
         <w:rPr>
           <w:rFonts w:ascii="Times New Roman" w:hAnsi="Times New Roman" w:cs="Times New Roman"/>
           <w:sz w:val="40"/>
           <w:szCs w:val="40"/>
         </w:rPr>
-        <w:t>211111348 – Prana Yudistira Tarigan</w:t>
-      </w:r>
-    </w:p>
-    <w:p>
-      <w:pPr>
-        <w:jc w:val="center"/>
+      </w:pPr>
+      <w:proofErr w:type="gramStart"/>
+      <w:r>
         <w:rPr>
           <w:rFonts w:ascii="Times New Roman" w:hAnsi="Times New Roman" w:cs="Times New Roman"/>
           <w:sz w:val="40"/>
           <w:szCs w:val="40"/>
         </w:rPr>
-      </w:pPr>
-      <w:r>
+        <w:t>Oleh :</w:t>
+      </w:r>
+      <w:proofErr w:type="gramEnd"/>
+    </w:p>
+    <w:p>
+      <w:pPr>
+        <w:jc w:val="center"/>
         <w:rPr>
           <w:rFonts w:ascii="Times New Roman" w:hAnsi="Times New Roman" w:cs="Times New Roman"/>
           <w:sz w:val="40"/>
           <w:szCs w:val="40"/>
         </w:rPr>
-        <w:t>211111597 – Aditya Syahputra Sinaga</w:t>
-      </w:r>
-    </w:p>
-    <w:p>
-      <w:pPr>
-        <w:jc w:val="center"/>
+      </w:pPr>
+      <w:proofErr w:type="spellStart"/>
+      <w:r>
         <w:rPr>
           <w:rFonts w:ascii="Times New Roman" w:hAnsi="Times New Roman" w:cs="Times New Roman"/>
           <w:sz w:val="40"/>
           <w:szCs w:val="40"/>
         </w:rPr>
-      </w:pPr>
+        <w:t>Aggota</w:t>
+      </w:r>
+      <w:proofErr w:type="spellEnd"/>
       <w:r>
         <w:rPr>
           <w:rFonts w:ascii="Times New Roman" w:hAnsi="Times New Roman" w:cs="Times New Roman"/>
           <w:sz w:val="40"/>
           <w:szCs w:val="40"/>
         </w:rPr>
-        <w:t>211111476 – Nanda Prayoga</w:t>
-      </w:r>
-    </w:p>
-    <w:p>
-      <w:pPr>
-        <w:jc w:val="center"/>
+        <w:t xml:space="preserve"> </w:t>
+      </w:r>
+      <w:proofErr w:type="spellStart"/>
+      <w:r>
         <w:rPr>
           <w:rFonts w:ascii="Times New Roman" w:hAnsi="Times New Roman" w:cs="Times New Roman"/>
           <w:sz w:val="40"/>
           <w:szCs w:val="40"/>
         </w:rPr>
-      </w:pPr>
-    </w:p>
-    <w:p>
-      <w:pPr>
-        <w:jc w:val="center"/>
+        <w:t>Kelompok</w:t>
+      </w:r>
+      <w:proofErr w:type="spellEnd"/>
+      <w:r>
         <w:rPr>
           <w:rFonts w:ascii="Times New Roman" w:hAnsi="Times New Roman" w:cs="Times New Roman"/>
           <w:sz w:val="40"/>
           <w:szCs w:val="40"/>
         </w:rPr>
-      </w:pPr>
+        <w:t xml:space="preserve">: </w:t>
+      </w:r>
     </w:p>
     <w:p>
       <w:pPr>
@@ -293,35 +297,165 @@
           <w:szCs w:val="40"/>
         </w:rPr>
       </w:pPr>
-    </w:p>
-    <w:p>
-      <w:pPr>
-        <w:jc w:val="center"/>
+      <w:r>
         <w:rPr>
           <w:rFonts w:ascii="Times New Roman" w:hAnsi="Times New Roman" w:cs="Times New Roman"/>
           <w:sz w:val="40"/>
           <w:szCs w:val="40"/>
         </w:rPr>
-      </w:pPr>
-    </w:p>
-    <w:p>
-      <w:pPr>
-        <w:jc w:val="center"/>
+        <w:t xml:space="preserve">211111348 – Prana </w:t>
+      </w:r>
+      <w:proofErr w:type="spellStart"/>
+      <w:r>
         <w:rPr>
           <w:rFonts w:ascii="Times New Roman" w:hAnsi="Times New Roman" w:cs="Times New Roman"/>
           <w:sz w:val="40"/>
           <w:szCs w:val="40"/>
         </w:rPr>
-      </w:pPr>
-    </w:p>
-    <w:p>
-      <w:pPr>
-        <w:jc w:val="center"/>
+        <w:t>Yudistira</w:t>
+      </w:r>
+      <w:proofErr w:type="spellEnd"/>
+      <w:r>
         <w:rPr>
           <w:rFonts w:ascii="Times New Roman" w:hAnsi="Times New Roman" w:cs="Times New Roman"/>
           <w:sz w:val="40"/>
           <w:szCs w:val="40"/>
         </w:rPr>
+        <w:t xml:space="preserve"> </w:t>
+      </w:r>
+      <w:proofErr w:type="spellStart"/>
+      <w:r>
+        <w:rPr>
+          <w:rFonts w:ascii="Times New Roman" w:hAnsi="Times New Roman" w:cs="Times New Roman"/>
+          <w:sz w:val="40"/>
+          <w:szCs w:val="40"/>
+        </w:rPr>
+        <w:t>Tarigan</w:t>
+      </w:r>
+      <w:proofErr w:type="spellEnd"/>
+    </w:p>
+    <w:p>
+      <w:pPr>
+        <w:jc w:val="center"/>
+        <w:rPr>
+          <w:rFonts w:ascii="Times New Roman" w:hAnsi="Times New Roman" w:cs="Times New Roman"/>
+          <w:sz w:val="40"/>
+          <w:szCs w:val="40"/>
+        </w:rPr>
+      </w:pPr>
+      <w:r>
+        <w:rPr>
+          <w:rFonts w:ascii="Times New Roman" w:hAnsi="Times New Roman" w:cs="Times New Roman"/>
+          <w:sz w:val="40"/>
+          <w:szCs w:val="40"/>
+        </w:rPr>
+        <w:t xml:space="preserve">211111597 – Aditya </w:t>
+      </w:r>
+      <w:proofErr w:type="spellStart"/>
+      <w:r>
+        <w:rPr>
+          <w:rFonts w:ascii="Times New Roman" w:hAnsi="Times New Roman" w:cs="Times New Roman"/>
+          <w:sz w:val="40"/>
+          <w:szCs w:val="40"/>
+        </w:rPr>
+        <w:t>Syahputra</w:t>
+      </w:r>
+      <w:proofErr w:type="spellEnd"/>
+      <w:r>
+        <w:rPr>
+          <w:rFonts w:ascii="Times New Roman" w:hAnsi="Times New Roman" w:cs="Times New Roman"/>
+          <w:sz w:val="40"/>
+          <w:szCs w:val="40"/>
+        </w:rPr>
+        <w:t xml:space="preserve"> Sinaga</w:t>
+      </w:r>
+    </w:p>
+    <w:p>
+      <w:pPr>
+        <w:jc w:val="center"/>
+        <w:rPr>
+          <w:rFonts w:ascii="Times New Roman" w:hAnsi="Times New Roman" w:cs="Times New Roman"/>
+          <w:sz w:val="40"/>
+          <w:szCs w:val="40"/>
+        </w:rPr>
+      </w:pPr>
+      <w:r>
+        <w:rPr>
+          <w:rFonts w:ascii="Times New Roman" w:hAnsi="Times New Roman" w:cs="Times New Roman"/>
+          <w:sz w:val="40"/>
+          <w:szCs w:val="40"/>
+        </w:rPr>
+        <w:t xml:space="preserve">211111476 – Nanda </w:t>
+      </w:r>
+      <w:proofErr w:type="spellStart"/>
+      <w:r>
+        <w:rPr>
+          <w:rFonts w:ascii="Times New Roman" w:hAnsi="Times New Roman" w:cs="Times New Roman"/>
+          <w:sz w:val="40"/>
+          <w:szCs w:val="40"/>
+        </w:rPr>
+        <w:t>Prayoga</w:t>
+      </w:r>
+      <w:proofErr w:type="spellEnd"/>
+    </w:p>
+    <w:p>
+      <w:pPr>
+        <w:jc w:val="center"/>
+        <w:rPr>
+          <w:rFonts w:ascii="Times New Roman" w:hAnsi="Times New Roman" w:cs="Times New Roman"/>
+          <w:sz w:val="40"/>
+          <w:szCs w:val="40"/>
+        </w:rPr>
+      </w:pPr>
+    </w:p>
+    <w:p>
+      <w:pPr>
+        <w:jc w:val="center"/>
+        <w:rPr>
+          <w:rFonts w:ascii="Times New Roman" w:hAnsi="Times New Roman" w:cs="Times New Roman"/>
+          <w:sz w:val="40"/>
+          <w:szCs w:val="40"/>
+        </w:rPr>
+      </w:pPr>
+    </w:p>
+    <w:p>
+      <w:pPr>
+        <w:jc w:val="center"/>
+        <w:rPr>
+          <w:rFonts w:ascii="Times New Roman" w:hAnsi="Times New Roman" w:cs="Times New Roman"/>
+          <w:sz w:val="40"/>
+          <w:szCs w:val="40"/>
+        </w:rPr>
+      </w:pPr>
+    </w:p>
+    <w:p>
+      <w:pPr>
+        <w:jc w:val="center"/>
+        <w:rPr>
+          <w:rFonts w:ascii="Times New Roman" w:hAnsi="Times New Roman" w:cs="Times New Roman"/>
+          <w:sz w:val="40"/>
+          <w:szCs w:val="40"/>
+        </w:rPr>
+      </w:pPr>
+    </w:p>
+    <w:p>
+      <w:pPr>
+        <w:jc w:val="center"/>
+        <w:rPr>
+          <w:rFonts w:ascii="Times New Roman" w:hAnsi="Times New Roman" w:cs="Times New Roman"/>
+          <w:sz w:val="40"/>
+          <w:szCs w:val="40"/>
+        </w:rPr>
+      </w:pPr>
+    </w:p>
+    <w:p>
+      <w:pPr>
+        <w:jc w:val="center"/>
+        <w:rPr>
+          <w:rFonts w:ascii="Times New Roman" w:hAnsi="Times New Roman" w:cs="Times New Roman"/>
+          <w:sz w:val="40"/>
+          <w:szCs w:val="40"/>
+        </w:rPr>
       </w:pPr>
     </w:p>
     <w:p>
@@ -331,13 +465,29 @@
           <w:rFonts w:cs="Times New Roman"/>
         </w:rPr>
       </w:pPr>
+      <w:proofErr w:type="spellStart"/>
       <w:r>
         <w:rPr>
           <w:rFonts w:cs="Times New Roman"/>
         </w:rPr>
         <w:lastRenderedPageBreak/>
-        <w:t>Latar Belakang</w:t>
-      </w:r>
+        <w:t>Latar</w:t>
+      </w:r>
+      <w:proofErr w:type="spellEnd"/>
+      <w:r>
+        <w:rPr>
+          <w:rFonts w:cs="Times New Roman"/>
+        </w:rPr>
+        <w:t xml:space="preserve"> </w:t>
+      </w:r>
+      <w:proofErr w:type="spellStart"/>
+      <w:r>
+        <w:rPr>
+          <w:rFonts w:cs="Times New Roman"/>
+        </w:rPr>
+        <w:t>Belakang</w:t>
+      </w:r>
+      <w:proofErr w:type="spellEnd"/>
     </w:p>
     <w:p>
       <w:pPr>
@@ -366,37 +516,11 @@
           <w:sz w:val="28"/>
           <w:szCs w:val="28"/>
         </w:rPr>
-        <w:t>Hasil wawancara :</w:t>
-      </w:r>
-    </w:p>
-    <w:p>
-      <w:pPr>
-        <w:rPr>
-          <w:rFonts w:ascii="Times New Roman" w:hAnsi="Times New Roman" w:cs="Times New Roman"/>
-          <w:sz w:val="28"/>
-          <w:szCs w:val="28"/>
-        </w:rPr>
-      </w:pPr>
-      <w:r>
-        <w:rPr>
-          <w:rFonts w:ascii="Times New Roman" w:hAnsi="Times New Roman" w:cs="Times New Roman"/>
-          <w:sz w:val="28"/>
-          <w:szCs w:val="28"/>
-        </w:rPr>
-        <w:t>pak agus memiliki toko petshop dan dia ingin membuka website agar pembeli yang jauh tau apa saja yg dia juga dan dia berikan</w:t>
-      </w:r>
-    </w:p>
-    <w:p>
-      <w:pPr>
-        <w:rPr>
-          <w:rFonts w:ascii="Times New Roman" w:hAnsi="Times New Roman" w:cs="Times New Roman"/>
-          <w:sz w:val="28"/>
-          <w:szCs w:val="28"/>
-        </w:rPr>
-      </w:pPr>
-    </w:p>
-    <w:p>
-      <w:pPr>
+        <w:t xml:space="preserve">Hasil </w:t>
+      </w:r>
+      <w:proofErr w:type="spellStart"/>
+      <w:proofErr w:type="gramStart"/>
+      <w:r>
         <w:rPr>
           <w:rFonts w:ascii="Times New Roman" w:hAnsi="Times New Roman" w:cs="Times New Roman"/>
           <w:b/>
@@ -404,7 +528,9 @@
           <w:sz w:val="28"/>
           <w:szCs w:val="28"/>
         </w:rPr>
-      </w:pPr>
+        <w:t>wawancara</w:t>
+      </w:r>
+      <w:proofErr w:type="spellEnd"/>
       <w:r>
         <w:rPr>
           <w:rFonts w:ascii="Times New Roman" w:hAnsi="Times New Roman" w:cs="Times New Roman"/>
@@ -413,8 +539,9 @@
           <w:sz w:val="28"/>
           <w:szCs w:val="28"/>
         </w:rPr>
-        <w:t>Manfaat :</w:t>
-      </w:r>
+        <w:t xml:space="preserve"> :</w:t>
+      </w:r>
+      <w:proofErr w:type="gramEnd"/>
     </w:p>
     <w:p>
       <w:pPr>
@@ -424,21 +551,680 @@
           <w:szCs w:val="28"/>
         </w:rPr>
       </w:pPr>
+      <w:proofErr w:type="spellStart"/>
       <w:r>
         <w:rPr>
           <w:rFonts w:ascii="Times New Roman" w:hAnsi="Times New Roman" w:cs="Times New Roman"/>
           <w:sz w:val="28"/>
           <w:szCs w:val="28"/>
         </w:rPr>
-        <w:t xml:space="preserve">Manfaatnya pak agus dapat </w:t>
-      </w:r>
+        <w:t>pak</w:t>
+      </w:r>
+      <w:proofErr w:type="spellEnd"/>
       <w:r>
         <w:rPr>
           <w:rFonts w:ascii="Times New Roman" w:hAnsi="Times New Roman" w:cs="Times New Roman"/>
           <w:sz w:val="28"/>
           <w:szCs w:val="28"/>
         </w:rPr>
-        <w:t>menjangkau pelangan yang jauh yang tidak dapat datang langsung ke toko tersebut. Ataupun pelangan yang jauh yang ingin mengadopsi hewan dari toko pa kagus.</w:t>
+        <w:t xml:space="preserve"> </w:t>
+      </w:r>
+      <w:proofErr w:type="spellStart"/>
+      <w:r>
+        <w:rPr>
+          <w:rFonts w:ascii="Times New Roman" w:hAnsi="Times New Roman" w:cs="Times New Roman"/>
+          <w:sz w:val="28"/>
+          <w:szCs w:val="28"/>
+        </w:rPr>
+        <w:t>agus</w:t>
+      </w:r>
+      <w:proofErr w:type="spellEnd"/>
+      <w:r>
+        <w:rPr>
+          <w:rFonts w:ascii="Times New Roman" w:hAnsi="Times New Roman" w:cs="Times New Roman"/>
+          <w:sz w:val="28"/>
+          <w:szCs w:val="28"/>
+        </w:rPr>
+        <w:t xml:space="preserve"> </w:t>
+      </w:r>
+      <w:proofErr w:type="spellStart"/>
+      <w:r>
+        <w:rPr>
+          <w:rFonts w:ascii="Times New Roman" w:hAnsi="Times New Roman" w:cs="Times New Roman"/>
+          <w:sz w:val="28"/>
+          <w:szCs w:val="28"/>
+        </w:rPr>
+        <w:t>memiliki</w:t>
+      </w:r>
+      <w:proofErr w:type="spellEnd"/>
+      <w:r>
+        <w:rPr>
+          <w:rFonts w:ascii="Times New Roman" w:hAnsi="Times New Roman" w:cs="Times New Roman"/>
+          <w:sz w:val="28"/>
+          <w:szCs w:val="28"/>
+        </w:rPr>
+        <w:t xml:space="preserve"> toko </w:t>
+      </w:r>
+      <w:proofErr w:type="spellStart"/>
+      <w:r>
+        <w:rPr>
+          <w:rFonts w:ascii="Times New Roman" w:hAnsi="Times New Roman" w:cs="Times New Roman"/>
+          <w:sz w:val="28"/>
+          <w:szCs w:val="28"/>
+        </w:rPr>
+        <w:t>petshop</w:t>
+      </w:r>
+      <w:proofErr w:type="spellEnd"/>
+      <w:r>
+        <w:rPr>
+          <w:rFonts w:ascii="Times New Roman" w:hAnsi="Times New Roman" w:cs="Times New Roman"/>
+          <w:sz w:val="28"/>
+          <w:szCs w:val="28"/>
+        </w:rPr>
+        <w:t xml:space="preserve"> dan </w:t>
+      </w:r>
+      <w:proofErr w:type="spellStart"/>
+      <w:r>
+        <w:rPr>
+          <w:rFonts w:ascii="Times New Roman" w:hAnsi="Times New Roman" w:cs="Times New Roman"/>
+          <w:sz w:val="28"/>
+          <w:szCs w:val="28"/>
+        </w:rPr>
+        <w:t>dia</w:t>
+      </w:r>
+      <w:proofErr w:type="spellEnd"/>
+      <w:r>
+        <w:rPr>
+          <w:rFonts w:ascii="Times New Roman" w:hAnsi="Times New Roman" w:cs="Times New Roman"/>
+          <w:sz w:val="28"/>
+          <w:szCs w:val="28"/>
+        </w:rPr>
+        <w:t xml:space="preserve"> </w:t>
+      </w:r>
+      <w:proofErr w:type="spellStart"/>
+      <w:r>
+        <w:rPr>
+          <w:rFonts w:ascii="Times New Roman" w:hAnsi="Times New Roman" w:cs="Times New Roman"/>
+          <w:sz w:val="28"/>
+          <w:szCs w:val="28"/>
+        </w:rPr>
+        <w:t>ingin</w:t>
+      </w:r>
+      <w:proofErr w:type="spellEnd"/>
+      <w:r>
+        <w:rPr>
+          <w:rFonts w:ascii="Times New Roman" w:hAnsi="Times New Roman" w:cs="Times New Roman"/>
+          <w:sz w:val="28"/>
+          <w:szCs w:val="28"/>
+        </w:rPr>
+        <w:t xml:space="preserve"> </w:t>
+      </w:r>
+      <w:proofErr w:type="spellStart"/>
+      <w:r>
+        <w:rPr>
+          <w:rFonts w:ascii="Times New Roman" w:hAnsi="Times New Roman" w:cs="Times New Roman"/>
+          <w:sz w:val="28"/>
+          <w:szCs w:val="28"/>
+        </w:rPr>
+        <w:t>membuka</w:t>
+      </w:r>
+      <w:proofErr w:type="spellEnd"/>
+      <w:r>
+        <w:rPr>
+          <w:rFonts w:ascii="Times New Roman" w:hAnsi="Times New Roman" w:cs="Times New Roman"/>
+          <w:sz w:val="28"/>
+          <w:szCs w:val="28"/>
+        </w:rPr>
+        <w:t xml:space="preserve"> website agar </w:t>
+      </w:r>
+      <w:proofErr w:type="spellStart"/>
+      <w:r>
+        <w:rPr>
+          <w:rFonts w:ascii="Times New Roman" w:hAnsi="Times New Roman" w:cs="Times New Roman"/>
+          <w:sz w:val="28"/>
+          <w:szCs w:val="28"/>
+        </w:rPr>
+        <w:t>pembeli</w:t>
+      </w:r>
+      <w:proofErr w:type="spellEnd"/>
+      <w:r>
+        <w:rPr>
+          <w:rFonts w:ascii="Times New Roman" w:hAnsi="Times New Roman" w:cs="Times New Roman"/>
+          <w:sz w:val="28"/>
+          <w:szCs w:val="28"/>
+        </w:rPr>
+        <w:t xml:space="preserve"> yang </w:t>
+      </w:r>
+      <w:proofErr w:type="spellStart"/>
+      <w:r>
+        <w:rPr>
+          <w:rFonts w:ascii="Times New Roman" w:hAnsi="Times New Roman" w:cs="Times New Roman"/>
+          <w:sz w:val="28"/>
+          <w:szCs w:val="28"/>
+        </w:rPr>
+        <w:t>jauh</w:t>
+      </w:r>
+      <w:proofErr w:type="spellEnd"/>
+      <w:r>
+        <w:rPr>
+          <w:rFonts w:ascii="Times New Roman" w:hAnsi="Times New Roman" w:cs="Times New Roman"/>
+          <w:sz w:val="28"/>
+          <w:szCs w:val="28"/>
+        </w:rPr>
+        <w:t xml:space="preserve"> tau </w:t>
+      </w:r>
+      <w:proofErr w:type="spellStart"/>
+      <w:r>
+        <w:rPr>
+          <w:rFonts w:ascii="Times New Roman" w:hAnsi="Times New Roman" w:cs="Times New Roman"/>
+          <w:sz w:val="28"/>
+          <w:szCs w:val="28"/>
+        </w:rPr>
+        <w:t>apa</w:t>
+      </w:r>
+      <w:proofErr w:type="spellEnd"/>
+      <w:r>
+        <w:rPr>
+          <w:rFonts w:ascii="Times New Roman" w:hAnsi="Times New Roman" w:cs="Times New Roman"/>
+          <w:sz w:val="28"/>
+          <w:szCs w:val="28"/>
+        </w:rPr>
+        <w:t xml:space="preserve"> </w:t>
+      </w:r>
+      <w:proofErr w:type="spellStart"/>
+      <w:r>
+        <w:rPr>
+          <w:rFonts w:ascii="Times New Roman" w:hAnsi="Times New Roman" w:cs="Times New Roman"/>
+          <w:sz w:val="28"/>
+          <w:szCs w:val="28"/>
+        </w:rPr>
+        <w:t>saja</w:t>
+      </w:r>
+      <w:proofErr w:type="spellEnd"/>
+      <w:r>
+        <w:rPr>
+          <w:rFonts w:ascii="Times New Roman" w:hAnsi="Times New Roman" w:cs="Times New Roman"/>
+          <w:sz w:val="28"/>
+          <w:szCs w:val="28"/>
+        </w:rPr>
+        <w:t xml:space="preserve"> </w:t>
+      </w:r>
+      <w:proofErr w:type="spellStart"/>
+      <w:r>
+        <w:rPr>
+          <w:rFonts w:ascii="Times New Roman" w:hAnsi="Times New Roman" w:cs="Times New Roman"/>
+          <w:sz w:val="28"/>
+          <w:szCs w:val="28"/>
+        </w:rPr>
+        <w:t>yg</w:t>
+      </w:r>
+      <w:proofErr w:type="spellEnd"/>
+      <w:r>
+        <w:rPr>
+          <w:rFonts w:ascii="Times New Roman" w:hAnsi="Times New Roman" w:cs="Times New Roman"/>
+          <w:sz w:val="28"/>
+          <w:szCs w:val="28"/>
+        </w:rPr>
+        <w:t xml:space="preserve"> </w:t>
+      </w:r>
+      <w:proofErr w:type="spellStart"/>
+      <w:r>
+        <w:rPr>
+          <w:rFonts w:ascii="Times New Roman" w:hAnsi="Times New Roman" w:cs="Times New Roman"/>
+          <w:sz w:val="28"/>
+          <w:szCs w:val="28"/>
+        </w:rPr>
+        <w:t>dia</w:t>
+      </w:r>
+      <w:proofErr w:type="spellEnd"/>
+      <w:r>
+        <w:rPr>
+          <w:rFonts w:ascii="Times New Roman" w:hAnsi="Times New Roman" w:cs="Times New Roman"/>
+          <w:sz w:val="28"/>
+          <w:szCs w:val="28"/>
+        </w:rPr>
+        <w:t xml:space="preserve"> juga dan </w:t>
+      </w:r>
+      <w:proofErr w:type="spellStart"/>
+      <w:r>
+        <w:rPr>
+          <w:rFonts w:ascii="Times New Roman" w:hAnsi="Times New Roman" w:cs="Times New Roman"/>
+          <w:sz w:val="28"/>
+          <w:szCs w:val="28"/>
+        </w:rPr>
+        <w:t>dia</w:t>
+      </w:r>
+      <w:proofErr w:type="spellEnd"/>
+      <w:r>
+        <w:rPr>
+          <w:rFonts w:ascii="Times New Roman" w:hAnsi="Times New Roman" w:cs="Times New Roman"/>
+          <w:sz w:val="28"/>
+          <w:szCs w:val="28"/>
+        </w:rPr>
+        <w:t> </w:t>
+      </w:r>
+      <w:proofErr w:type="spellStart"/>
+      <w:r>
+        <w:rPr>
+          <w:rFonts w:ascii="Times New Roman" w:hAnsi="Times New Roman" w:cs="Times New Roman"/>
+          <w:sz w:val="28"/>
+          <w:szCs w:val="28"/>
+        </w:rPr>
+        <w:t>berikan</w:t>
+      </w:r>
+      <w:proofErr w:type="spellEnd"/>
+    </w:p>
+    <w:p>
+      <w:pPr>
+        <w:rPr>
+          <w:rFonts w:ascii="Times New Roman" w:hAnsi="Times New Roman" w:cs="Times New Roman"/>
+          <w:sz w:val="28"/>
+          <w:szCs w:val="28"/>
+        </w:rPr>
+      </w:pPr>
+    </w:p>
+    <w:p>
+      <w:pPr>
+        <w:rPr>
+          <w:rFonts w:ascii="Times New Roman" w:hAnsi="Times New Roman" w:cs="Times New Roman"/>
+          <w:b/>
+          <w:bCs/>
+          <w:sz w:val="28"/>
+          <w:szCs w:val="28"/>
+        </w:rPr>
+      </w:pPr>
+      <w:proofErr w:type="spellStart"/>
+      <w:proofErr w:type="gramStart"/>
+      <w:r>
+        <w:rPr>
+          <w:rFonts w:ascii="Times New Roman" w:hAnsi="Times New Roman" w:cs="Times New Roman"/>
+          <w:b/>
+          <w:bCs/>
+          <w:sz w:val="28"/>
+          <w:szCs w:val="28"/>
+        </w:rPr>
+        <w:t>Manfaat</w:t>
+      </w:r>
+      <w:proofErr w:type="spellEnd"/>
+      <w:r>
+        <w:rPr>
+          <w:rFonts w:ascii="Times New Roman" w:hAnsi="Times New Roman" w:cs="Times New Roman"/>
+          <w:b/>
+          <w:bCs/>
+          <w:sz w:val="28"/>
+          <w:szCs w:val="28"/>
+        </w:rPr>
+        <w:t xml:space="preserve"> :</w:t>
+      </w:r>
+      <w:proofErr w:type="gramEnd"/>
+    </w:p>
+    <w:p>
+      <w:pPr>
+        <w:rPr>
+          <w:rFonts w:ascii="Times New Roman" w:hAnsi="Times New Roman" w:cs="Times New Roman"/>
+          <w:sz w:val="28"/>
+          <w:szCs w:val="28"/>
+        </w:rPr>
+      </w:pPr>
+      <w:proofErr w:type="spellStart"/>
+      <w:r>
+        <w:rPr>
+          <w:rFonts w:ascii="Times New Roman" w:hAnsi="Times New Roman" w:cs="Times New Roman"/>
+          <w:sz w:val="28"/>
+          <w:szCs w:val="28"/>
+        </w:rPr>
+        <w:t>Manfaatnya</w:t>
+      </w:r>
+      <w:proofErr w:type="spellEnd"/>
+      <w:r>
+        <w:rPr>
+          <w:rFonts w:ascii="Times New Roman" w:hAnsi="Times New Roman" w:cs="Times New Roman"/>
+          <w:sz w:val="28"/>
+          <w:szCs w:val="28"/>
+        </w:rPr>
+        <w:t xml:space="preserve"> </w:t>
+      </w:r>
+      <w:proofErr w:type="spellStart"/>
+      <w:r>
+        <w:rPr>
+          <w:rFonts w:ascii="Times New Roman" w:hAnsi="Times New Roman" w:cs="Times New Roman"/>
+          <w:sz w:val="28"/>
+          <w:szCs w:val="28"/>
+        </w:rPr>
+        <w:t>pak</w:t>
+      </w:r>
+      <w:proofErr w:type="spellEnd"/>
+      <w:r>
+        <w:rPr>
+          <w:rFonts w:ascii="Times New Roman" w:hAnsi="Times New Roman" w:cs="Times New Roman"/>
+          <w:sz w:val="28"/>
+          <w:szCs w:val="28"/>
+        </w:rPr>
+        <w:t xml:space="preserve"> </w:t>
+      </w:r>
+      <w:proofErr w:type="spellStart"/>
+      <w:r>
+        <w:rPr>
+          <w:rFonts w:ascii="Times New Roman" w:hAnsi="Times New Roman" w:cs="Times New Roman"/>
+          <w:sz w:val="28"/>
+          <w:szCs w:val="28"/>
+        </w:rPr>
+        <w:t>agus</w:t>
+      </w:r>
+      <w:proofErr w:type="spellEnd"/>
+      <w:r>
+        <w:rPr>
+          <w:rFonts w:ascii="Times New Roman" w:hAnsi="Times New Roman" w:cs="Times New Roman"/>
+          <w:sz w:val="28"/>
+          <w:szCs w:val="28"/>
+        </w:rPr>
+        <w:t xml:space="preserve"> </w:t>
+      </w:r>
+      <w:proofErr w:type="spellStart"/>
+      <w:r>
+        <w:rPr>
+          <w:rFonts w:ascii="Times New Roman" w:hAnsi="Times New Roman" w:cs="Times New Roman"/>
+          <w:sz w:val="28"/>
+          <w:szCs w:val="28"/>
+        </w:rPr>
+        <w:t>dapat</w:t>
+      </w:r>
+      <w:proofErr w:type="spellEnd"/>
+      <w:r>
+        <w:rPr>
+          <w:rFonts w:ascii="Times New Roman" w:hAnsi="Times New Roman" w:cs="Times New Roman"/>
+          <w:sz w:val="28"/>
+          <w:szCs w:val="28"/>
+        </w:rPr>
+        <w:t xml:space="preserve"> </w:t>
+      </w:r>
+      <w:proofErr w:type="spellStart"/>
+      <w:r>
+        <w:rPr>
+          <w:rFonts w:ascii="Times New Roman" w:hAnsi="Times New Roman" w:cs="Times New Roman"/>
+          <w:sz w:val="28"/>
+          <w:szCs w:val="28"/>
+        </w:rPr>
+        <w:t>menjangkau</w:t>
+      </w:r>
+      <w:proofErr w:type="spellEnd"/>
+      <w:r>
+        <w:rPr>
+          <w:rFonts w:ascii="Times New Roman" w:hAnsi="Times New Roman" w:cs="Times New Roman"/>
+          <w:sz w:val="28"/>
+          <w:szCs w:val="28"/>
+        </w:rPr>
+        <w:t xml:space="preserve"> </w:t>
+      </w:r>
+      <w:proofErr w:type="spellStart"/>
+      <w:r>
+        <w:rPr>
+          <w:rFonts w:ascii="Times New Roman" w:hAnsi="Times New Roman" w:cs="Times New Roman"/>
+          <w:sz w:val="28"/>
+          <w:szCs w:val="28"/>
+        </w:rPr>
+        <w:t>pelangan</w:t>
+      </w:r>
+      <w:proofErr w:type="spellEnd"/>
+      <w:r>
+        <w:rPr>
+          <w:rFonts w:ascii="Times New Roman" w:hAnsi="Times New Roman" w:cs="Times New Roman"/>
+          <w:sz w:val="28"/>
+          <w:szCs w:val="28"/>
+        </w:rPr>
+        <w:t xml:space="preserve"> yang </w:t>
+      </w:r>
+      <w:proofErr w:type="spellStart"/>
+      <w:r>
+        <w:rPr>
+          <w:rFonts w:ascii="Times New Roman" w:hAnsi="Times New Roman" w:cs="Times New Roman"/>
+          <w:sz w:val="28"/>
+          <w:szCs w:val="28"/>
+        </w:rPr>
+        <w:t>jauh</w:t>
+      </w:r>
+      <w:proofErr w:type="spellEnd"/>
+      <w:r>
+        <w:rPr>
+          <w:rFonts w:ascii="Times New Roman" w:hAnsi="Times New Roman" w:cs="Times New Roman"/>
+          <w:sz w:val="28"/>
+          <w:szCs w:val="28"/>
+        </w:rPr>
+        <w:t xml:space="preserve"> yang </w:t>
+      </w:r>
+      <w:proofErr w:type="spellStart"/>
+      <w:r>
+        <w:rPr>
+          <w:rFonts w:ascii="Times New Roman" w:hAnsi="Times New Roman" w:cs="Times New Roman"/>
+          <w:sz w:val="28"/>
+          <w:szCs w:val="28"/>
+        </w:rPr>
+        <w:t>tidak</w:t>
+      </w:r>
+      <w:proofErr w:type="spellEnd"/>
+      <w:r>
+        <w:rPr>
+          <w:rFonts w:ascii="Times New Roman" w:hAnsi="Times New Roman" w:cs="Times New Roman"/>
+          <w:sz w:val="28"/>
+          <w:szCs w:val="28"/>
+        </w:rPr>
+        <w:t xml:space="preserve"> </w:t>
+      </w:r>
+      <w:proofErr w:type="spellStart"/>
+      <w:r>
+        <w:rPr>
+          <w:rFonts w:ascii="Times New Roman" w:hAnsi="Times New Roman" w:cs="Times New Roman"/>
+          <w:sz w:val="28"/>
+          <w:szCs w:val="28"/>
+        </w:rPr>
+        <w:t>dapat</w:t>
+      </w:r>
+      <w:proofErr w:type="spellEnd"/>
+      <w:r>
+        <w:rPr>
+          <w:rFonts w:ascii="Times New Roman" w:hAnsi="Times New Roman" w:cs="Times New Roman"/>
+          <w:sz w:val="28"/>
+          <w:szCs w:val="28"/>
+        </w:rPr>
+        <w:t xml:space="preserve"> </w:t>
+      </w:r>
+      <w:proofErr w:type="spellStart"/>
+      <w:r>
+        <w:rPr>
+          <w:rFonts w:ascii="Times New Roman" w:hAnsi="Times New Roman" w:cs="Times New Roman"/>
+          <w:sz w:val="28"/>
+          <w:szCs w:val="28"/>
+        </w:rPr>
+        <w:t>datang</w:t>
+      </w:r>
+      <w:proofErr w:type="spellEnd"/>
+      <w:r>
+        <w:rPr>
+          <w:rFonts w:ascii="Times New Roman" w:hAnsi="Times New Roman" w:cs="Times New Roman"/>
+          <w:sz w:val="28"/>
+          <w:szCs w:val="28"/>
+        </w:rPr>
+        <w:t xml:space="preserve"> </w:t>
+      </w:r>
+      <w:proofErr w:type="spellStart"/>
+      <w:r>
+        <w:rPr>
+          <w:rFonts w:ascii="Times New Roman" w:hAnsi="Times New Roman" w:cs="Times New Roman"/>
+          <w:sz w:val="28"/>
+          <w:szCs w:val="28"/>
+        </w:rPr>
+        <w:t>langsung</w:t>
+      </w:r>
+      <w:proofErr w:type="spellEnd"/>
+      <w:r>
+        <w:rPr>
+          <w:rFonts w:ascii="Times New Roman" w:hAnsi="Times New Roman" w:cs="Times New Roman"/>
+          <w:sz w:val="28"/>
+          <w:szCs w:val="28"/>
+        </w:rPr>
+        <w:t xml:space="preserve"> </w:t>
+      </w:r>
+      <w:proofErr w:type="spellStart"/>
+      <w:r>
+        <w:rPr>
+          <w:rFonts w:ascii="Times New Roman" w:hAnsi="Times New Roman" w:cs="Times New Roman"/>
+          <w:sz w:val="28"/>
+          <w:szCs w:val="28"/>
+        </w:rPr>
+        <w:t>ke</w:t>
+      </w:r>
+      <w:proofErr w:type="spellEnd"/>
+      <w:r>
+        <w:rPr>
+          <w:rFonts w:ascii="Times New Roman" w:hAnsi="Times New Roman" w:cs="Times New Roman"/>
+          <w:sz w:val="28"/>
+          <w:szCs w:val="28"/>
+        </w:rPr>
+        <w:t xml:space="preserve"> toko </w:t>
+      </w:r>
+      <w:proofErr w:type="spellStart"/>
+      <w:r>
+        <w:rPr>
+          <w:rFonts w:ascii="Times New Roman" w:hAnsi="Times New Roman" w:cs="Times New Roman"/>
+          <w:sz w:val="28"/>
+          <w:szCs w:val="28"/>
+        </w:rPr>
+        <w:t>tersebut</w:t>
+      </w:r>
+      <w:proofErr w:type="spellEnd"/>
+      <w:r>
+        <w:rPr>
+          <w:rFonts w:ascii="Times New Roman" w:hAnsi="Times New Roman" w:cs="Times New Roman"/>
+          <w:sz w:val="28"/>
+          <w:szCs w:val="28"/>
+        </w:rPr>
+        <w:t xml:space="preserve">. </w:t>
+      </w:r>
+      <w:proofErr w:type="spellStart"/>
+      <w:r>
+        <w:rPr>
+          <w:rFonts w:ascii="Times New Roman" w:hAnsi="Times New Roman" w:cs="Times New Roman"/>
+          <w:sz w:val="28"/>
+          <w:szCs w:val="28"/>
+        </w:rPr>
+        <w:t>Ataupun</w:t>
+      </w:r>
+      <w:proofErr w:type="spellEnd"/>
+      <w:r>
+        <w:rPr>
+          <w:rFonts w:ascii="Times New Roman" w:hAnsi="Times New Roman" w:cs="Times New Roman"/>
+          <w:sz w:val="28"/>
+          <w:szCs w:val="28"/>
+        </w:rPr>
+        <w:t xml:space="preserve"> </w:t>
+      </w:r>
+      <w:proofErr w:type="spellStart"/>
+      <w:r>
+        <w:rPr>
+          <w:rFonts w:ascii="Times New Roman" w:hAnsi="Times New Roman" w:cs="Times New Roman"/>
+          <w:sz w:val="28"/>
+          <w:szCs w:val="28"/>
+        </w:rPr>
+        <w:t>pelangan</w:t>
+      </w:r>
+      <w:proofErr w:type="spellEnd"/>
+      <w:r>
+        <w:rPr>
+          <w:rFonts w:ascii="Times New Roman" w:hAnsi="Times New Roman" w:cs="Times New Roman"/>
+          <w:sz w:val="28"/>
+          <w:szCs w:val="28"/>
+        </w:rPr>
+        <w:t xml:space="preserve"> yang </w:t>
+      </w:r>
+      <w:proofErr w:type="spellStart"/>
+      <w:r>
+        <w:rPr>
+          <w:rFonts w:ascii="Times New Roman" w:hAnsi="Times New Roman" w:cs="Times New Roman"/>
+          <w:sz w:val="28"/>
+          <w:szCs w:val="28"/>
+        </w:rPr>
+        <w:t>jauh</w:t>
+      </w:r>
+      <w:proofErr w:type="spellEnd"/>
+      <w:r>
+        <w:rPr>
+          <w:rFonts w:ascii="Times New Roman" w:hAnsi="Times New Roman" w:cs="Times New Roman"/>
+          <w:sz w:val="28"/>
+          <w:szCs w:val="28"/>
+        </w:rPr>
+        <w:t xml:space="preserve"> yang </w:t>
+      </w:r>
+      <w:proofErr w:type="spellStart"/>
+      <w:r>
+        <w:rPr>
+          <w:rFonts w:ascii="Times New Roman" w:hAnsi="Times New Roman" w:cs="Times New Roman"/>
+          <w:sz w:val="28"/>
+          <w:szCs w:val="28"/>
+        </w:rPr>
+        <w:t>ingin</w:t>
+      </w:r>
+      <w:proofErr w:type="spellEnd"/>
+      <w:r>
+        <w:rPr>
+          <w:rFonts w:ascii="Times New Roman" w:hAnsi="Times New Roman" w:cs="Times New Roman"/>
+          <w:sz w:val="28"/>
+          <w:szCs w:val="28"/>
+        </w:rPr>
+        <w:t xml:space="preserve"> </w:t>
+      </w:r>
+      <w:proofErr w:type="spellStart"/>
+      <w:r>
+        <w:rPr>
+          <w:rFonts w:ascii="Times New Roman" w:hAnsi="Times New Roman" w:cs="Times New Roman"/>
+          <w:sz w:val="28"/>
+          <w:szCs w:val="28"/>
+        </w:rPr>
+        <w:t>mengadopsi</w:t>
+      </w:r>
+      <w:proofErr w:type="spellEnd"/>
+      <w:r>
+        <w:rPr>
+          <w:rFonts w:ascii="Times New Roman" w:hAnsi="Times New Roman" w:cs="Times New Roman"/>
+          <w:sz w:val="28"/>
+          <w:szCs w:val="28"/>
+        </w:rPr>
+        <w:t xml:space="preserve"> </w:t>
+      </w:r>
+      <w:proofErr w:type="spellStart"/>
+      <w:r>
+        <w:rPr>
+          <w:rFonts w:ascii="Times New Roman" w:hAnsi="Times New Roman" w:cs="Times New Roman"/>
+          <w:sz w:val="28"/>
+          <w:szCs w:val="28"/>
+        </w:rPr>
+        <w:t>hewan</w:t>
+      </w:r>
+      <w:proofErr w:type="spellEnd"/>
+      <w:r>
+        <w:rPr>
+          <w:rFonts w:ascii="Times New Roman" w:hAnsi="Times New Roman" w:cs="Times New Roman"/>
+          <w:sz w:val="28"/>
+          <w:szCs w:val="28"/>
+        </w:rPr>
+        <w:t xml:space="preserve"> </w:t>
+      </w:r>
+      <w:proofErr w:type="spellStart"/>
+      <w:r>
+        <w:rPr>
+          <w:rFonts w:ascii="Times New Roman" w:hAnsi="Times New Roman" w:cs="Times New Roman"/>
+          <w:sz w:val="28"/>
+          <w:szCs w:val="28"/>
+        </w:rPr>
+        <w:t>dari</w:t>
+      </w:r>
+      <w:proofErr w:type="spellEnd"/>
+      <w:r>
+        <w:rPr>
+          <w:rFonts w:ascii="Times New Roman" w:hAnsi="Times New Roman" w:cs="Times New Roman"/>
+          <w:sz w:val="28"/>
+          <w:szCs w:val="28"/>
+        </w:rPr>
+        <w:t xml:space="preserve"> toko pa kagus.</w:t>
       </w:r>
     </w:p>
     <w:p>
@@ -636,9 +1422,11 @@
               <w:spacing w:after="160" w:line="259" w:lineRule="auto"/>
               <w:jc w:val="center"/>
             </w:pPr>
+            <w:proofErr w:type="spellStart"/>
             <w:r>
               <w:t>Pengguna</w:t>
             </w:r>
+            <w:proofErr w:type="spellEnd"/>
           </w:p>
         </w:tc>
         <w:tc>
@@ -652,8 +1440,29 @@
               <w:jc w:val="center"/>
             </w:pPr>
             <w:r>
-              <w:t>Saya menginginkan Navbar agar akses website mudah</w:t>
-            </w:r>
+              <w:t xml:space="preserve">Saya </w:t>
+            </w:r>
+            <w:proofErr w:type="spellStart"/>
+            <w:r>
+              <w:t>menginginkan</w:t>
+            </w:r>
+            <w:proofErr w:type="spellEnd"/>
+            <w:r>
+              <w:t xml:space="preserve"> Navbar agar </w:t>
+            </w:r>
+            <w:proofErr w:type="spellStart"/>
+            <w:r>
+              <w:t>akses</w:t>
+            </w:r>
+            <w:proofErr w:type="spellEnd"/>
+            <w:r>
+              <w:t xml:space="preserve"> website </w:t>
+            </w:r>
+            <w:proofErr w:type="spellStart"/>
+            <w:r>
+              <w:t>mudah</w:t>
+            </w:r>
+            <w:proofErr w:type="spellEnd"/>
             <w:r>
               <w:t xml:space="preserve">  </w:t>
             </w:r>
@@ -670,7 +1479,39 @@
               <w:jc w:val="center"/>
             </w:pPr>
             <w:r>
-              <w:t xml:space="preserve">Saya dapat mengakses navbar agar website dengan mudah </w:t>
+              <w:t xml:space="preserve">Saya </w:t>
+            </w:r>
+            <w:proofErr w:type="spellStart"/>
+            <w:r>
+              <w:t>dapat</w:t>
+            </w:r>
+            <w:proofErr w:type="spellEnd"/>
+            <w:r>
+              <w:t xml:space="preserve"> </w:t>
+            </w:r>
+            <w:proofErr w:type="spellStart"/>
+            <w:r>
+              <w:t>mengakses</w:t>
+            </w:r>
+            <w:proofErr w:type="spellEnd"/>
+            <w:r>
+              <w:t xml:space="preserve"> navbar agar website </w:t>
+            </w:r>
+            <w:proofErr w:type="spellStart"/>
+            <w:r>
+              <w:t>dengan</w:t>
+            </w:r>
+            <w:proofErr w:type="spellEnd"/>
+            <w:r>
+              <w:t xml:space="preserve"> </w:t>
+            </w:r>
+            <w:proofErr w:type="spellStart"/>
+            <w:r>
+              <w:t>mudah</w:t>
+            </w:r>
+            <w:proofErr w:type="spellEnd"/>
+            <w:r>
+              <w:t xml:space="preserve"> </w:t>
             </w:r>
           </w:p>
         </w:tc>
@@ -735,9 +1576,11 @@
               <w:spacing w:after="160" w:line="259" w:lineRule="auto"/>
               <w:jc w:val="center"/>
             </w:pPr>
+            <w:proofErr w:type="spellStart"/>
             <w:r>
               <w:t>Pengguna</w:t>
             </w:r>
+            <w:proofErr w:type="spellEnd"/>
           </w:p>
         </w:tc>
         <w:tc>
@@ -751,8 +1594,45 @@
               <w:jc w:val="center"/>
             </w:pPr>
             <w:r>
-              <w:t>Saya menginginkan dapat mengakses halaman utama</w:t>
-            </w:r>
+              <w:t xml:space="preserve">Saya </w:t>
+            </w:r>
+            <w:proofErr w:type="spellStart"/>
+            <w:r>
+              <w:t>menginginkan</w:t>
+            </w:r>
+            <w:proofErr w:type="spellEnd"/>
+            <w:r>
+              <w:t xml:space="preserve"> </w:t>
+            </w:r>
+            <w:proofErr w:type="spellStart"/>
+            <w:r>
+              <w:t>dapat</w:t>
+            </w:r>
+            <w:proofErr w:type="spellEnd"/>
+            <w:r>
+              <w:t xml:space="preserve"> </w:t>
+            </w:r>
+            <w:proofErr w:type="spellStart"/>
+            <w:r>
+              <w:t>mengakses</w:t>
+            </w:r>
+            <w:proofErr w:type="spellEnd"/>
+            <w:r>
+              <w:t xml:space="preserve"> </w:t>
+            </w:r>
+            <w:proofErr w:type="spellStart"/>
+            <w:r>
+              <w:t>halaman</w:t>
+            </w:r>
+            <w:proofErr w:type="spellEnd"/>
+            <w:r>
+              <w:t xml:space="preserve"> </w:t>
+            </w:r>
+            <w:proofErr w:type="spellStart"/>
+            <w:r>
+              <w:t>utama</w:t>
+            </w:r>
+            <w:proofErr w:type="spellEnd"/>
           </w:p>
         </w:tc>
         <w:tc>
@@ -766,8 +1646,37 @@
               <w:jc w:val="center"/>
             </w:pPr>
             <w:r>
-              <w:t>Saya dapat mengakses halaman utama</w:t>
-            </w:r>
+              <w:t xml:space="preserve">Saya </w:t>
+            </w:r>
+            <w:proofErr w:type="spellStart"/>
+            <w:r>
+              <w:t>dapat</w:t>
+            </w:r>
+            <w:proofErr w:type="spellEnd"/>
+            <w:r>
+              <w:t xml:space="preserve"> </w:t>
+            </w:r>
+            <w:proofErr w:type="spellStart"/>
+            <w:r>
+              <w:t>mengakses</w:t>
+            </w:r>
+            <w:proofErr w:type="spellEnd"/>
+            <w:r>
+              <w:t xml:space="preserve"> </w:t>
+            </w:r>
+            <w:proofErr w:type="spellStart"/>
+            <w:r>
+              <w:t>halaman</w:t>
+            </w:r>
+            <w:proofErr w:type="spellEnd"/>
+            <w:r>
+              <w:t xml:space="preserve"> </w:t>
+            </w:r>
+            <w:proofErr w:type="spellStart"/>
+            <w:r>
+              <w:t>utama</w:t>
+            </w:r>
+            <w:proofErr w:type="spellEnd"/>
           </w:p>
         </w:tc>
         <w:tc>
@@ -831,9 +1740,11 @@
               <w:spacing w:after="160" w:line="259" w:lineRule="auto"/>
               <w:jc w:val="center"/>
             </w:pPr>
+            <w:proofErr w:type="spellStart"/>
             <w:r>
               <w:t>Pengguna</w:t>
             </w:r>
+            <w:proofErr w:type="spellEnd"/>
           </w:p>
         </w:tc>
         <w:tc>
@@ -847,8 +1758,37 @@
               <w:jc w:val="center"/>
             </w:pPr>
             <w:r>
-              <w:t>Saya menginginkan membeli perlengkapan hewan</w:t>
-            </w:r>
+              <w:t xml:space="preserve">Saya </w:t>
+            </w:r>
+            <w:proofErr w:type="spellStart"/>
+            <w:r>
+              <w:t>menginginkan</w:t>
+            </w:r>
+            <w:proofErr w:type="spellEnd"/>
+            <w:r>
+              <w:t xml:space="preserve"> </w:t>
+            </w:r>
+            <w:proofErr w:type="spellStart"/>
+            <w:r>
+              <w:t>membeli</w:t>
+            </w:r>
+            <w:proofErr w:type="spellEnd"/>
+            <w:r>
+              <w:t xml:space="preserve"> </w:t>
+            </w:r>
+            <w:proofErr w:type="spellStart"/>
+            <w:r>
+              <w:t>perlengkapan</w:t>
+            </w:r>
+            <w:proofErr w:type="spellEnd"/>
+            <w:r>
+              <w:t xml:space="preserve"> </w:t>
+            </w:r>
+            <w:proofErr w:type="spellStart"/>
+            <w:r>
+              <w:t>hewan</w:t>
+            </w:r>
+            <w:proofErr w:type="spellEnd"/>
           </w:p>
         </w:tc>
         <w:tc>
@@ -862,8 +1802,37 @@
               <w:jc w:val="center"/>
             </w:pPr>
             <w:r>
-              <w:t>Saya dapat membeli perlengkapan hewan</w:t>
-            </w:r>
+              <w:t xml:space="preserve">Saya </w:t>
+            </w:r>
+            <w:proofErr w:type="spellStart"/>
+            <w:r>
+              <w:t>dapat</w:t>
+            </w:r>
+            <w:proofErr w:type="spellEnd"/>
+            <w:r>
+              <w:t xml:space="preserve"> </w:t>
+            </w:r>
+            <w:proofErr w:type="spellStart"/>
+            <w:r>
+              <w:t>membeli</w:t>
+            </w:r>
+            <w:proofErr w:type="spellEnd"/>
+            <w:r>
+              <w:t xml:space="preserve"> </w:t>
+            </w:r>
+            <w:proofErr w:type="spellStart"/>
+            <w:r>
+              <w:t>perlengkapan</w:t>
+            </w:r>
+            <w:proofErr w:type="spellEnd"/>
+            <w:r>
+              <w:t xml:space="preserve"> </w:t>
+            </w:r>
+            <w:proofErr w:type="spellStart"/>
+            <w:r>
+              <w:t>hewan</w:t>
+            </w:r>
+            <w:proofErr w:type="spellEnd"/>
           </w:p>
         </w:tc>
         <w:tc>
@@ -925,9 +1894,11 @@
             <w:pPr>
               <w:jc w:val="center"/>
             </w:pPr>
+            <w:proofErr w:type="spellStart"/>
             <w:r>
               <w:t>Pengguna</w:t>
             </w:r>
+            <w:proofErr w:type="spellEnd"/>
           </w:p>
         </w:tc>
         <w:tc>
@@ -940,7 +1911,49 @@
               <w:jc w:val="center"/>
             </w:pPr>
             <w:r>
-              <w:t>Saya menginginkan  membeli perlengkapan hewan berdasarkan wilayah</w:t>
+              <w:t xml:space="preserve">Saya </w:t>
+            </w:r>
+            <w:proofErr w:type="spellStart"/>
+            <w:proofErr w:type="gramStart"/>
+            <w:r>
+              <w:t>menginginkan</w:t>
+            </w:r>
+            <w:proofErr w:type="spellEnd"/>
+            <w:r>
+              <w:t xml:space="preserve">  </w:t>
+            </w:r>
+            <w:proofErr w:type="spellStart"/>
+            <w:r>
+              <w:t>membeli</w:t>
+            </w:r>
+            <w:proofErr w:type="spellEnd"/>
+            <w:proofErr w:type="gramEnd"/>
+            <w:r>
+              <w:t xml:space="preserve"> </w:t>
+            </w:r>
+            <w:proofErr w:type="spellStart"/>
+            <w:r>
+              <w:t>perlengkapan</w:t>
+            </w:r>
+            <w:proofErr w:type="spellEnd"/>
+            <w:r>
+              <w:t xml:space="preserve"> </w:t>
+            </w:r>
+            <w:proofErr w:type="spellStart"/>
+            <w:r>
+              <w:t>hewan</w:t>
+            </w:r>
+            <w:proofErr w:type="spellEnd"/>
+            <w:r>
+              <w:t xml:space="preserve"> </w:t>
+            </w:r>
+            <w:proofErr w:type="spellStart"/>
+            <w:r>
+              <w:t>berdasarkan</w:t>
+            </w:r>
+            <w:proofErr w:type="spellEnd"/>
+            <w:r>
+              <w:t xml:space="preserve"> wilayah</w:t>
             </w:r>
           </w:p>
         </w:tc>
@@ -954,7 +1967,47 @@
               <w:jc w:val="center"/>
             </w:pPr>
             <w:r>
-              <w:t>Saya dapat membeli perlengkapan hewan berdasarkan wilayah</w:t>
+              <w:t xml:space="preserve">Saya </w:t>
+            </w:r>
+            <w:proofErr w:type="spellStart"/>
+            <w:r>
+              <w:t>dapat</w:t>
+            </w:r>
+            <w:proofErr w:type="spellEnd"/>
+            <w:r>
+              <w:t xml:space="preserve"> </w:t>
+            </w:r>
+            <w:proofErr w:type="spellStart"/>
+            <w:r>
+              <w:t>membeli</w:t>
+            </w:r>
+            <w:proofErr w:type="spellEnd"/>
+            <w:r>
+              <w:t xml:space="preserve"> </w:t>
+            </w:r>
+            <w:proofErr w:type="spellStart"/>
+            <w:r>
+              <w:t>perlengkapan</w:t>
+            </w:r>
+            <w:proofErr w:type="spellEnd"/>
+            <w:r>
+              <w:t xml:space="preserve"> </w:t>
+            </w:r>
+            <w:proofErr w:type="spellStart"/>
+            <w:r>
+              <w:t>hewan</w:t>
+            </w:r>
+            <w:proofErr w:type="spellEnd"/>
+            <w:r>
+              <w:t xml:space="preserve"> </w:t>
+            </w:r>
+            <w:proofErr w:type="spellStart"/>
+            <w:r>
+              <w:t>berdasarkan</w:t>
+            </w:r>
+            <w:proofErr w:type="spellEnd"/>
+            <w:r>
+              <w:t xml:space="preserve"> wilayah</w:t>
             </w:r>
           </w:p>
         </w:tc>
@@ -1015,9 +2068,11 @@
             <w:pPr>
               <w:jc w:val="center"/>
             </w:pPr>
+            <w:proofErr w:type="spellStart"/>
             <w:r>
               <w:t>Pengguna</w:t>
             </w:r>
+            <w:proofErr w:type="spellEnd"/>
           </w:p>
         </w:tc>
         <w:tc>
@@ -1032,8 +2087,37 @@
             <w:r>
               <w:t xml:space="preserve">Saya </w:t>
             </w:r>
-            <w:r>
-              <w:t xml:space="preserve">menginginkan menggunakan fitur checkout di dalam store page </w:t>
+            <w:proofErr w:type="spellStart"/>
+            <w:r>
+              <w:t>menginginkan</w:t>
+            </w:r>
+            <w:proofErr w:type="spellEnd"/>
+            <w:r>
+              <w:t xml:space="preserve"> </w:t>
+            </w:r>
+            <w:proofErr w:type="spellStart"/>
+            <w:r>
+              <w:t>menggunakan</w:t>
+            </w:r>
+            <w:proofErr w:type="spellEnd"/>
+            <w:r>
+              <w:t xml:space="preserve"> </w:t>
+            </w:r>
+            <w:proofErr w:type="spellStart"/>
+            <w:r>
+              <w:t>fitur</w:t>
+            </w:r>
+            <w:proofErr w:type="spellEnd"/>
+            <w:r>
+              <w:t xml:space="preserve"> checkout di </w:t>
+            </w:r>
+            <w:proofErr w:type="spellStart"/>
+            <w:r>
+              <w:t>dalam</w:t>
+            </w:r>
+            <w:proofErr w:type="spellEnd"/>
+            <w:r>
+              <w:t xml:space="preserve"> store page </w:t>
             </w:r>
           </w:p>
         </w:tc>
@@ -1047,7 +2131,47 @@
               <w:jc w:val="center"/>
             </w:pPr>
             <w:r>
-              <w:t xml:space="preserve">Saya dapat menggunakan fitur chekout di dalam store page </w:t>
+              <w:t xml:space="preserve">Saya </w:t>
+            </w:r>
+            <w:proofErr w:type="spellStart"/>
+            <w:r>
+              <w:t>dapat</w:t>
+            </w:r>
+            <w:proofErr w:type="spellEnd"/>
+            <w:r>
+              <w:t xml:space="preserve"> </w:t>
+            </w:r>
+            <w:proofErr w:type="spellStart"/>
+            <w:r>
+              <w:t>menggunakan</w:t>
+            </w:r>
+            <w:proofErr w:type="spellEnd"/>
+            <w:r>
+              <w:t xml:space="preserve"> </w:t>
+            </w:r>
+            <w:proofErr w:type="spellStart"/>
+            <w:r>
+              <w:t>fitur</w:t>
+            </w:r>
+            <w:proofErr w:type="spellEnd"/>
+            <w:r>
+              <w:t xml:space="preserve"> </w:t>
+            </w:r>
+            <w:proofErr w:type="spellStart"/>
+            <w:r>
+              <w:t>chekout</w:t>
+            </w:r>
+            <w:proofErr w:type="spellEnd"/>
+            <w:r>
+              <w:t xml:space="preserve"> di </w:t>
+            </w:r>
+            <w:proofErr w:type="spellStart"/>
+            <w:r>
+              <w:t>dalam</w:t>
+            </w:r>
+            <w:proofErr w:type="spellEnd"/>
+            <w:r>
+              <w:t xml:space="preserve"> store page </w:t>
             </w:r>
           </w:p>
         </w:tc>
@@ -1108,9 +2232,11 @@
             <w:pPr>
               <w:jc w:val="center"/>
             </w:pPr>
+            <w:proofErr w:type="spellStart"/>
             <w:r>
               <w:t>Pengguna</w:t>
             </w:r>
+            <w:proofErr w:type="spellEnd"/>
           </w:p>
         </w:tc>
         <w:tc>
@@ -1123,8 +2249,37 @@
               <w:jc w:val="center"/>
             </w:pPr>
             <w:r>
-              <w:t>Saya menginginkan mencari hewan adopsi</w:t>
-            </w:r>
+              <w:t xml:space="preserve">Saya </w:t>
+            </w:r>
+            <w:proofErr w:type="spellStart"/>
+            <w:r>
+              <w:t>menginginkan</w:t>
+            </w:r>
+            <w:proofErr w:type="spellEnd"/>
+            <w:r>
+              <w:t xml:space="preserve"> </w:t>
+            </w:r>
+            <w:proofErr w:type="spellStart"/>
+            <w:r>
+              <w:t>mencari</w:t>
+            </w:r>
+            <w:proofErr w:type="spellEnd"/>
+            <w:r>
+              <w:t xml:space="preserve"> </w:t>
+            </w:r>
+            <w:proofErr w:type="spellStart"/>
+            <w:r>
+              <w:t>hewan</w:t>
+            </w:r>
+            <w:proofErr w:type="spellEnd"/>
+            <w:r>
+              <w:t xml:space="preserve"> </w:t>
+            </w:r>
+            <w:proofErr w:type="spellStart"/>
+            <w:r>
+              <w:t>adopsi</w:t>
+            </w:r>
+            <w:proofErr w:type="spellEnd"/>
           </w:p>
         </w:tc>
         <w:tc>
@@ -1137,7 +2292,39 @@
               <w:jc w:val="center"/>
             </w:pPr>
             <w:r>
-              <w:t xml:space="preserve">Saya dapat mencari hewan adopsi </w:t>
+              <w:t xml:space="preserve">Saya </w:t>
+            </w:r>
+            <w:proofErr w:type="spellStart"/>
+            <w:r>
+              <w:t>dapat</w:t>
+            </w:r>
+            <w:proofErr w:type="spellEnd"/>
+            <w:r>
+              <w:t xml:space="preserve"> </w:t>
+            </w:r>
+            <w:proofErr w:type="spellStart"/>
+            <w:r>
+              <w:t>mencari</w:t>
+            </w:r>
+            <w:proofErr w:type="spellEnd"/>
+            <w:r>
+              <w:t xml:space="preserve"> </w:t>
+            </w:r>
+            <w:proofErr w:type="spellStart"/>
+            <w:r>
+              <w:t>hewan</w:t>
+            </w:r>
+            <w:proofErr w:type="spellEnd"/>
+            <w:r>
+              <w:t xml:space="preserve"> </w:t>
+            </w:r>
+            <w:proofErr w:type="spellStart"/>
+            <w:r>
+              <w:t>adopsi</w:t>
+            </w:r>
+            <w:proofErr w:type="spellEnd"/>
+            <w:r>
+              <w:t xml:space="preserve"> </w:t>
             </w:r>
           </w:p>
         </w:tc>
@@ -1198,9 +2385,11 @@
             <w:pPr>
               <w:jc w:val="center"/>
             </w:pPr>
+            <w:proofErr w:type="spellStart"/>
             <w:r>
               <w:t>Pengguna</w:t>
             </w:r>
+            <w:proofErr w:type="spellEnd"/>
           </w:p>
         </w:tc>
         <w:tc>
@@ -1213,7 +2402,63 @@
               <w:jc w:val="center"/>
             </w:pPr>
             <w:r>
-              <w:t xml:space="preserve">Saya menginginkan menggunakan fitur mengadopsi hewan yang ingin dipilih </w:t>
+              <w:t xml:space="preserve">Saya </w:t>
+            </w:r>
+            <w:proofErr w:type="spellStart"/>
+            <w:r>
+              <w:t>menginginkan</w:t>
+            </w:r>
+            <w:proofErr w:type="spellEnd"/>
+            <w:r>
+              <w:t xml:space="preserve"> </w:t>
+            </w:r>
+            <w:proofErr w:type="spellStart"/>
+            <w:r>
+              <w:t>menggunakan</w:t>
+            </w:r>
+            <w:proofErr w:type="spellEnd"/>
+            <w:r>
+              <w:t xml:space="preserve"> </w:t>
+            </w:r>
+            <w:proofErr w:type="spellStart"/>
+            <w:r>
+              <w:t>fitur</w:t>
+            </w:r>
+            <w:proofErr w:type="spellEnd"/>
+            <w:r>
+              <w:t xml:space="preserve"> </w:t>
+            </w:r>
+            <w:proofErr w:type="spellStart"/>
+            <w:r>
+              <w:t>mengadopsi</w:t>
+            </w:r>
+            <w:proofErr w:type="spellEnd"/>
+            <w:r>
+              <w:t xml:space="preserve"> </w:t>
+            </w:r>
+            <w:proofErr w:type="spellStart"/>
+            <w:r>
+              <w:t>hewan</w:t>
+            </w:r>
+            <w:proofErr w:type="spellEnd"/>
+            <w:r>
+              <w:t xml:space="preserve"> yang </w:t>
+            </w:r>
+            <w:proofErr w:type="spellStart"/>
+            <w:r>
+              <w:t>ingin</w:t>
+            </w:r>
+            <w:proofErr w:type="spellEnd"/>
+            <w:r>
+              <w:t xml:space="preserve"> </w:t>
+            </w:r>
+            <w:proofErr w:type="spellStart"/>
+            <w:r>
+              <w:t>dipilih</w:t>
+            </w:r>
+            <w:proofErr w:type="spellEnd"/>
+            <w:r>
+              <w:t xml:space="preserve"> </w:t>
             </w:r>
           </w:p>
         </w:tc>
@@ -1227,7 +2472,63 @@
               <w:jc w:val="center"/>
             </w:pPr>
             <w:r>
-              <w:t xml:space="preserve">Saya dapat menggunakan fitur mengadopsi hewan yang ingin dipilih </w:t>
+              <w:t xml:space="preserve">Saya </w:t>
+            </w:r>
+            <w:proofErr w:type="spellStart"/>
+            <w:r>
+              <w:t>dapat</w:t>
+            </w:r>
+            <w:proofErr w:type="spellEnd"/>
+            <w:r>
+              <w:t xml:space="preserve"> </w:t>
+            </w:r>
+            <w:proofErr w:type="spellStart"/>
+            <w:r>
+              <w:t>menggunakan</w:t>
+            </w:r>
+            <w:proofErr w:type="spellEnd"/>
+            <w:r>
+              <w:t xml:space="preserve"> </w:t>
+            </w:r>
+            <w:proofErr w:type="spellStart"/>
+            <w:r>
+              <w:t>fitur</w:t>
+            </w:r>
+            <w:proofErr w:type="spellEnd"/>
+            <w:r>
+              <w:t xml:space="preserve"> </w:t>
+            </w:r>
+            <w:proofErr w:type="spellStart"/>
+            <w:r>
+              <w:t>mengadopsi</w:t>
+            </w:r>
+            <w:proofErr w:type="spellEnd"/>
+            <w:r>
+              <w:t xml:space="preserve"> </w:t>
+            </w:r>
+            <w:proofErr w:type="spellStart"/>
+            <w:r>
+              <w:t>hewan</w:t>
+            </w:r>
+            <w:proofErr w:type="spellEnd"/>
+            <w:r>
+              <w:t xml:space="preserve"> yang </w:t>
+            </w:r>
+            <w:proofErr w:type="spellStart"/>
+            <w:r>
+              <w:t>ingin</w:t>
+            </w:r>
+            <w:proofErr w:type="spellEnd"/>
+            <w:r>
+              <w:t xml:space="preserve"> </w:t>
+            </w:r>
+            <w:proofErr w:type="spellStart"/>
+            <w:r>
+              <w:t>dipilih</w:t>
+            </w:r>
+            <w:proofErr w:type="spellEnd"/>
+            <w:r>
+              <w:t xml:space="preserve"> </w:t>
             </w:r>
           </w:p>
           <w:p>
@@ -1293,9 +2594,11 @@
             <w:pPr>
               <w:jc w:val="center"/>
             </w:pPr>
+            <w:proofErr w:type="spellStart"/>
             <w:r>
               <w:t>Pengguna</w:t>
             </w:r>
+            <w:proofErr w:type="spellEnd"/>
           </w:p>
         </w:tc>
         <w:tc>
@@ -1308,7 +2611,39 @@
               <w:jc w:val="center"/>
             </w:pPr>
             <w:r>
-              <w:t xml:space="preserve">Saya menginginkan mengadopsi hewan berdasarkan wilayah </w:t>
+              <w:t xml:space="preserve">Saya </w:t>
+            </w:r>
+            <w:proofErr w:type="spellStart"/>
+            <w:r>
+              <w:t>menginginkan</w:t>
+            </w:r>
+            <w:proofErr w:type="spellEnd"/>
+            <w:r>
+              <w:t xml:space="preserve"> </w:t>
+            </w:r>
+            <w:proofErr w:type="spellStart"/>
+            <w:r>
+              <w:t>mengadopsi</w:t>
+            </w:r>
+            <w:proofErr w:type="spellEnd"/>
+            <w:r>
+              <w:t xml:space="preserve"> </w:t>
+            </w:r>
+            <w:proofErr w:type="spellStart"/>
+            <w:r>
+              <w:t>hewan</w:t>
+            </w:r>
+            <w:proofErr w:type="spellEnd"/>
+            <w:r>
+              <w:t xml:space="preserve"> </w:t>
+            </w:r>
+            <w:proofErr w:type="spellStart"/>
+            <w:r>
+              <w:t>berdasarkan</w:t>
+            </w:r>
+            <w:proofErr w:type="spellEnd"/>
+            <w:r>
+              <w:t xml:space="preserve"> wilayah </w:t>
             </w:r>
           </w:p>
         </w:tc>
@@ -1322,7 +2657,39 @@
               <w:jc w:val="center"/>
             </w:pPr>
             <w:r>
-              <w:t xml:space="preserve">Saya dapat mengadopsi hewan berdasakarkan wilayah </w:t>
+              <w:t xml:space="preserve">Saya </w:t>
+            </w:r>
+            <w:proofErr w:type="spellStart"/>
+            <w:r>
+              <w:t>dapat</w:t>
+            </w:r>
+            <w:proofErr w:type="spellEnd"/>
+            <w:r>
+              <w:t xml:space="preserve"> </w:t>
+            </w:r>
+            <w:proofErr w:type="spellStart"/>
+            <w:r>
+              <w:t>mengadopsi</w:t>
+            </w:r>
+            <w:proofErr w:type="spellEnd"/>
+            <w:r>
+              <w:t xml:space="preserve"> </w:t>
+            </w:r>
+            <w:proofErr w:type="spellStart"/>
+            <w:r>
+              <w:t>hewan</w:t>
+            </w:r>
+            <w:proofErr w:type="spellEnd"/>
+            <w:r>
+              <w:t xml:space="preserve"> </w:t>
+            </w:r>
+            <w:proofErr w:type="spellStart"/>
+            <w:r>
+              <w:t>berdasakarkan</w:t>
+            </w:r>
+            <w:proofErr w:type="spellEnd"/>
+            <w:r>
+              <w:t xml:space="preserve"> wilayah </w:t>
             </w:r>
           </w:p>
         </w:tc>
@@ -1600,8 +2967,21 @@
             <w:pPr>
               <w:jc w:val="center"/>
             </w:pPr>
-            <w:r>
-              <w:t>Implementasi Navigasi bar</w:t>
+            <w:proofErr w:type="spellStart"/>
+            <w:r>
+              <w:t>Implementasi</w:t>
+            </w:r>
+            <w:proofErr w:type="spellEnd"/>
+            <w:r>
+              <w:t xml:space="preserve"> </w:t>
+            </w:r>
+            <w:proofErr w:type="spellStart"/>
+            <w:r>
+              <w:t>Navigasi</w:t>
+            </w:r>
+            <w:proofErr w:type="spellEnd"/>
+            <w:r>
+              <w:t xml:space="preserve"> bar</w:t>
             </w:r>
           </w:p>
         </w:tc>
@@ -1622,8 +3002,13 @@
             <w:pPr>
               <w:jc w:val="center"/>
             </w:pPr>
-            <w:r>
-              <w:t>Membuat UI</w:t>
+            <w:proofErr w:type="spellStart"/>
+            <w:r>
+              <w:t>Membuat</w:t>
+            </w:r>
+            <w:proofErr w:type="spellEnd"/>
+            <w:r>
+              <w:t xml:space="preserve"> UI</w:t>
             </w:r>
           </w:p>
         </w:tc>
@@ -1742,8 +3127,13 @@
             <w:pPr>
               <w:jc w:val="center"/>
             </w:pPr>
-            <w:r>
-              <w:t>Membuat prototype</w:t>
+            <w:proofErr w:type="spellStart"/>
+            <w:r>
+              <w:t>Membuat</w:t>
+            </w:r>
+            <w:proofErr w:type="spellEnd"/>
+            <w:r>
+              <w:t xml:space="preserve"> prototype</w:t>
             </w:r>
           </w:p>
         </w:tc>
@@ -1979,8 +3369,13 @@
             <w:pPr>
               <w:jc w:val="center"/>
             </w:pPr>
-            <w:r>
-              <w:t>Implementasi Homepage</w:t>
+            <w:proofErr w:type="spellStart"/>
+            <w:r>
+              <w:t>Implementasi</w:t>
+            </w:r>
+            <w:proofErr w:type="spellEnd"/>
+            <w:r>
+              <w:t xml:space="preserve"> Homepage</w:t>
             </w:r>
           </w:p>
         </w:tc>
@@ -2001,8 +3396,13 @@
             <w:pPr>
               <w:jc w:val="center"/>
             </w:pPr>
-            <w:r>
-              <w:t>Membuat UI</w:t>
+            <w:proofErr w:type="spellStart"/>
+            <w:r>
+              <w:t>Membuat</w:t>
+            </w:r>
+            <w:proofErr w:type="spellEnd"/>
+            <w:r>
+              <w:t xml:space="preserve"> UI</w:t>
             </w:r>
           </w:p>
         </w:tc>
@@ -2121,8 +3521,13 @@
             <w:pPr>
               <w:jc w:val="center"/>
             </w:pPr>
-            <w:r>
-              <w:t>Membuat prototype</w:t>
+            <w:proofErr w:type="spellStart"/>
+            <w:r>
+              <w:t>Membuat</w:t>
+            </w:r>
+            <w:proofErr w:type="spellEnd"/>
+            <w:r>
+              <w:t xml:space="preserve"> prototype</w:t>
             </w:r>
           </w:p>
         </w:tc>
@@ -2358,8 +3763,13 @@
             <w:pPr>
               <w:jc w:val="center"/>
             </w:pPr>
-            <w:r>
-              <w:t>Implementasi Store Page</w:t>
+            <w:proofErr w:type="spellStart"/>
+            <w:r>
+              <w:t>Implementasi</w:t>
+            </w:r>
+            <w:proofErr w:type="spellEnd"/>
+            <w:r>
+              <w:t xml:space="preserve"> Store Page</w:t>
             </w:r>
           </w:p>
         </w:tc>
@@ -2380,8 +3790,13 @@
             <w:pPr>
               <w:jc w:val="center"/>
             </w:pPr>
-            <w:r>
-              <w:t>Membuat UI</w:t>
+            <w:proofErr w:type="spellStart"/>
+            <w:r>
+              <w:t>Membuat</w:t>
+            </w:r>
+            <w:proofErr w:type="spellEnd"/>
+            <w:r>
+              <w:t xml:space="preserve"> UI</w:t>
             </w:r>
           </w:p>
         </w:tc>
@@ -2500,8 +3915,13 @@
             <w:pPr>
               <w:jc w:val="center"/>
             </w:pPr>
-            <w:r>
-              <w:t>Membuat prototype</w:t>
+            <w:proofErr w:type="spellStart"/>
+            <w:r>
+              <w:t>Membuat</w:t>
+            </w:r>
+            <w:proofErr w:type="spellEnd"/>
+            <w:r>
+              <w:t xml:space="preserve"> prototype</w:t>
             </w:r>
           </w:p>
         </w:tc>
@@ -2806,8 +4226,21 @@
             <w:pPr>
               <w:jc w:val="center"/>
             </w:pPr>
-            <w:r>
-              <w:t>Minggu, 7 mei 2023</w:t>
+            <w:proofErr w:type="spellStart"/>
+            <w:r>
+              <w:t>Minggu</w:t>
+            </w:r>
+            <w:proofErr w:type="spellEnd"/>
+            <w:r>
+              <w:t xml:space="preserve">, 7 </w:t>
+            </w:r>
+            <w:proofErr w:type="spellStart"/>
+            <w:r>
+              <w:t>mei</w:t>
+            </w:r>
+            <w:proofErr w:type="spellEnd"/>
+            <w:r>
+              <w:t xml:space="preserve"> 2023</w:t>
             </w:r>
           </w:p>
         </w:tc>
@@ -2828,8 +4261,21 @@
             <w:pPr>
               <w:jc w:val="center"/>
             </w:pPr>
-            <w:r>
-              <w:t>Senin, 8 mei 2023</w:t>
+            <w:proofErr w:type="spellStart"/>
+            <w:r>
+              <w:t>Senin</w:t>
+            </w:r>
+            <w:proofErr w:type="spellEnd"/>
+            <w:r>
+              <w:t xml:space="preserve">, 8 </w:t>
+            </w:r>
+            <w:proofErr w:type="spellStart"/>
+            <w:r>
+              <w:t>mei</w:t>
+            </w:r>
+            <w:proofErr w:type="spellEnd"/>
+            <w:r>
+              <w:t xml:space="preserve"> 2023</w:t>
             </w:r>
           </w:p>
         </w:tc>
@@ -2878,9 +4324,11 @@
             <w:pPr>
               <w:jc w:val="center"/>
             </w:pPr>
+            <w:proofErr w:type="spellStart"/>
             <w:r>
               <w:t>Pencapaian</w:t>
             </w:r>
+            <w:proofErr w:type="spellEnd"/>
           </w:p>
         </w:tc>
         <w:tc>
@@ -2900,7 +4348,15 @@
               <w:jc w:val="center"/>
             </w:pPr>
             <w:r>
-              <w:t xml:space="preserve">Testing berhasil </w:t>
+              <w:t xml:space="preserve">Testing </w:t>
+            </w:r>
+            <w:proofErr w:type="spellStart"/>
+            <w:r>
+              <w:t>berhasil</w:t>
+            </w:r>
+            <w:proofErr w:type="spellEnd"/>
+            <w:r>
+              <w:t xml:space="preserve"> </w:t>
             </w:r>
           </w:p>
         </w:tc>
@@ -2962,9 +4418,27 @@
             <w:pPr>
               <w:jc w:val="center"/>
             </w:pPr>
-            <w:r>
-              <w:t>Rencana hari ini</w:t>
-            </w:r>
+            <w:proofErr w:type="spellStart"/>
+            <w:r>
+              <w:t>Rencana</w:t>
+            </w:r>
+            <w:proofErr w:type="spellEnd"/>
+            <w:r>
+              <w:t xml:space="preserve"> </w:t>
+            </w:r>
+            <w:proofErr w:type="spellStart"/>
+            <w:r>
+              <w:t>hari</w:t>
+            </w:r>
+            <w:proofErr w:type="spellEnd"/>
+            <w:r>
+              <w:t xml:space="preserve"> </w:t>
+            </w:r>
+            <w:proofErr w:type="spellStart"/>
+            <w:r>
+              <w:t>ini</w:t>
+            </w:r>
+            <w:proofErr w:type="spellEnd"/>
           </w:p>
         </w:tc>
         <w:tc>
@@ -2984,7 +4458,15 @@
               <w:jc w:val="center"/>
             </w:pPr>
             <w:r>
-              <w:t>Testing dari sprint 1</w:t>
+              <w:t xml:space="preserve">Testing </w:t>
+            </w:r>
+            <w:proofErr w:type="spellStart"/>
+            <w:r>
+              <w:t>dari</w:t>
+            </w:r>
+            <w:proofErr w:type="spellEnd"/>
+            <w:r>
+              <w:t xml:space="preserve"> sprint 1</w:t>
             </w:r>
           </w:p>
         </w:tc>
@@ -3005,7 +4487,15 @@
               <w:jc w:val="center"/>
             </w:pPr>
             <w:r>
-              <w:t>Testing dari Sprint 1</w:t>
+              <w:t xml:space="preserve">Testing </w:t>
+            </w:r>
+            <w:proofErr w:type="spellStart"/>
+            <w:r>
+              <w:t>dari</w:t>
+            </w:r>
+            <w:proofErr w:type="spellEnd"/>
+            <w:r>
+              <w:t xml:space="preserve"> Sprint 1</w:t>
             </w:r>
           </w:p>
         </w:tc>
@@ -3046,9 +4536,11 @@
             <w:pPr>
               <w:jc w:val="center"/>
             </w:pPr>
+            <w:proofErr w:type="spellStart"/>
             <w:r>
               <w:t>Hambatan</w:t>
             </w:r>
+            <w:proofErr w:type="spellEnd"/>
           </w:p>
         </w:tc>
         <w:tc>
@@ -3067,9 +4559,19 @@
             <w:pPr>
               <w:jc w:val="center"/>
             </w:pPr>
-            <w:r>
-              <w:t>Tidak ada</w:t>
-            </w:r>
+            <w:proofErr w:type="spellStart"/>
+            <w:r>
+              <w:t>Tidak</w:t>
+            </w:r>
+            <w:proofErr w:type="spellEnd"/>
+            <w:r>
+              <w:t xml:space="preserve"> </w:t>
+            </w:r>
+            <w:proofErr w:type="spellStart"/>
+            <w:r>
+              <w:t>ada</w:t>
+            </w:r>
+            <w:proofErr w:type="spellEnd"/>
           </w:p>
         </w:tc>
         <w:tc>
@@ -3089,7 +4591,47 @@
               <w:jc w:val="center"/>
             </w:pPr>
             <w:r>
-              <w:t xml:space="preserve">Ada sedikit hambatan dibagian github dan jaringan </w:t>
+              <w:t xml:space="preserve">Ada </w:t>
+            </w:r>
+            <w:proofErr w:type="spellStart"/>
+            <w:r>
+              <w:t>sedikit</w:t>
+            </w:r>
+            <w:proofErr w:type="spellEnd"/>
+            <w:r>
+              <w:t xml:space="preserve"> </w:t>
+            </w:r>
+            <w:proofErr w:type="spellStart"/>
+            <w:r>
+              <w:t>hambatan</w:t>
+            </w:r>
+            <w:proofErr w:type="spellEnd"/>
+            <w:r>
+              <w:t xml:space="preserve"> </w:t>
+            </w:r>
+            <w:proofErr w:type="spellStart"/>
+            <w:r>
+              <w:t>dibagian</w:t>
+            </w:r>
+            <w:proofErr w:type="spellEnd"/>
+            <w:r>
+              <w:t xml:space="preserve"> </w:t>
+            </w:r>
+            <w:proofErr w:type="spellStart"/>
+            <w:r>
+              <w:t>github</w:t>
+            </w:r>
+            <w:proofErr w:type="spellEnd"/>
+            <w:r>
+              <w:t xml:space="preserve"> dan </w:t>
+            </w:r>
+            <w:proofErr w:type="spellStart"/>
+            <w:r>
+              <w:t>jaringan</w:t>
+            </w:r>
+            <w:proofErr w:type="spellEnd"/>
+            <w:r>
+              <w:t xml:space="preserve"> </w:t>
             </w:r>
           </w:p>
         </w:tc>
@@ -3138,9 +4680,11 @@
             <w:pPr>
               <w:jc w:val="center"/>
             </w:pPr>
+            <w:proofErr w:type="spellStart"/>
             <w:r>
               <w:t>Pencapaian</w:t>
             </w:r>
+            <w:proofErr w:type="spellEnd"/>
           </w:p>
         </w:tc>
         <w:tc>
@@ -3178,8 +4722,21 @@
             <w:pPr>
               <w:jc w:val="center"/>
             </w:pPr>
-            <w:r>
-              <w:t xml:space="preserve">Memyiapkan prototpye </w:t>
+            <w:proofErr w:type="spellStart"/>
+            <w:r>
+              <w:t>Memyiapkan</w:t>
+            </w:r>
+            <w:proofErr w:type="spellEnd"/>
+            <w:r>
+              <w:t xml:space="preserve"> </w:t>
+            </w:r>
+            <w:proofErr w:type="spellStart"/>
+            <w:r>
+              <w:t>prototpye</w:t>
+            </w:r>
+            <w:proofErr w:type="spellEnd"/>
+            <w:r>
+              <w:t xml:space="preserve"> </w:t>
             </w:r>
           </w:p>
         </w:tc>
@@ -3220,9 +4777,27 @@
             <w:pPr>
               <w:jc w:val="center"/>
             </w:pPr>
-            <w:r>
-              <w:t>Rencana hari ini</w:t>
-            </w:r>
+            <w:proofErr w:type="spellStart"/>
+            <w:r>
+              <w:t>Rencana</w:t>
+            </w:r>
+            <w:proofErr w:type="spellEnd"/>
+            <w:r>
+              <w:t xml:space="preserve"> </w:t>
+            </w:r>
+            <w:proofErr w:type="spellStart"/>
+            <w:r>
+              <w:t>hari</w:t>
+            </w:r>
+            <w:proofErr w:type="spellEnd"/>
+            <w:r>
+              <w:t xml:space="preserve"> </w:t>
+            </w:r>
+            <w:proofErr w:type="spellStart"/>
+            <w:r>
+              <w:t>ini</w:t>
+            </w:r>
+            <w:proofErr w:type="spellEnd"/>
           </w:p>
         </w:tc>
         <w:tc>
@@ -3240,8 +4815,21 @@
             <w:pPr>
               <w:jc w:val="center"/>
             </w:pPr>
-            <w:r>
-              <w:t>Membuat rencana Prototype</w:t>
+            <w:proofErr w:type="spellStart"/>
+            <w:r>
+              <w:t>Membuat</w:t>
+            </w:r>
+            <w:proofErr w:type="spellEnd"/>
+            <w:r>
+              <w:t xml:space="preserve"> </w:t>
+            </w:r>
+            <w:proofErr w:type="spellStart"/>
+            <w:r>
+              <w:t>rencana</w:t>
+            </w:r>
+            <w:proofErr w:type="spellEnd"/>
+            <w:r>
+              <w:t xml:space="preserve"> Prototype</w:t>
             </w:r>
           </w:p>
         </w:tc>
@@ -3260,8 +4848,13 @@
             <w:pPr>
               <w:jc w:val="center"/>
             </w:pPr>
-            <w:r>
-              <w:t>Membuat prototype</w:t>
+            <w:proofErr w:type="spellStart"/>
+            <w:r>
+              <w:t>Membuat</w:t>
+            </w:r>
+            <w:proofErr w:type="spellEnd"/>
+            <w:r>
+              <w:t xml:space="preserve"> prototype</w:t>
             </w:r>
           </w:p>
         </w:tc>
@@ -3302,9 +4895,11 @@
             <w:pPr>
               <w:jc w:val="center"/>
             </w:pPr>
+            <w:proofErr w:type="spellStart"/>
             <w:r>
               <w:t>Hambatan</w:t>
             </w:r>
+            <w:proofErr w:type="spellEnd"/>
           </w:p>
         </w:tc>
         <w:tc>
@@ -3322,9 +4917,19 @@
             <w:pPr>
               <w:jc w:val="center"/>
             </w:pPr>
-            <w:r>
-              <w:t>Tidak ada</w:t>
-            </w:r>
+            <w:proofErr w:type="spellStart"/>
+            <w:r>
+              <w:t>Tidak</w:t>
+            </w:r>
+            <w:proofErr w:type="spellEnd"/>
+            <w:r>
+              <w:t xml:space="preserve"> </w:t>
+            </w:r>
+            <w:proofErr w:type="spellStart"/>
+            <w:r>
+              <w:t>ada</w:t>
+            </w:r>
+            <w:proofErr w:type="spellEnd"/>
           </w:p>
         </w:tc>
         <w:tc>
@@ -3342,9 +4947,19 @@
             <w:pPr>
               <w:jc w:val="center"/>
             </w:pPr>
-            <w:r>
-              <w:t>Tidak ada</w:t>
-            </w:r>
+            <w:proofErr w:type="spellStart"/>
+            <w:r>
+              <w:t>Tidak</w:t>
+            </w:r>
+            <w:proofErr w:type="spellEnd"/>
+            <w:r>
+              <w:t xml:space="preserve"> </w:t>
+            </w:r>
+            <w:proofErr w:type="spellStart"/>
+            <w:r>
+              <w:t>ada</w:t>
+            </w:r>
+            <w:proofErr w:type="spellEnd"/>
           </w:p>
         </w:tc>
       </w:tr>
@@ -3392,9 +5007,11 @@
             <w:pPr>
               <w:jc w:val="center"/>
             </w:pPr>
+            <w:proofErr w:type="spellStart"/>
             <w:r>
               <w:t>Pencapaian</w:t>
             </w:r>
+            <w:proofErr w:type="spellEnd"/>
           </w:p>
         </w:tc>
         <w:tc>
@@ -3412,8 +5029,21 @@
             <w:pPr>
               <w:jc w:val="center"/>
             </w:pPr>
-            <w:r>
-              <w:t>Membuat Rancangan UI</w:t>
+            <w:proofErr w:type="spellStart"/>
+            <w:r>
+              <w:t>Membuat</w:t>
+            </w:r>
+            <w:proofErr w:type="spellEnd"/>
+            <w:r>
+              <w:t xml:space="preserve"> </w:t>
+            </w:r>
+            <w:proofErr w:type="spellStart"/>
+            <w:r>
+              <w:t>Rancangan</w:t>
+            </w:r>
+            <w:proofErr w:type="spellEnd"/>
+            <w:r>
+              <w:t xml:space="preserve"> UI</w:t>
             </w:r>
           </w:p>
         </w:tc>
@@ -3432,8 +5062,13 @@
             <w:pPr>
               <w:jc w:val="center"/>
             </w:pPr>
-            <w:r>
-              <w:t>Menyelesaikan UI</w:t>
+            <w:proofErr w:type="spellStart"/>
+            <w:r>
+              <w:t>Menyelesaikan</w:t>
+            </w:r>
+            <w:proofErr w:type="spellEnd"/>
+            <w:r>
+              <w:t xml:space="preserve"> UI</w:t>
             </w:r>
           </w:p>
         </w:tc>
@@ -3474,9 +5109,27 @@
             <w:pPr>
               <w:jc w:val="center"/>
             </w:pPr>
-            <w:r>
-              <w:t>Rencana hari ini</w:t>
-            </w:r>
+            <w:proofErr w:type="spellStart"/>
+            <w:r>
+              <w:t>Rencana</w:t>
+            </w:r>
+            <w:proofErr w:type="spellEnd"/>
+            <w:r>
+              <w:t xml:space="preserve"> </w:t>
+            </w:r>
+            <w:proofErr w:type="spellStart"/>
+            <w:r>
+              <w:t>hari</w:t>
+            </w:r>
+            <w:proofErr w:type="spellEnd"/>
+            <w:r>
+              <w:t xml:space="preserve"> </w:t>
+            </w:r>
+            <w:proofErr w:type="spellStart"/>
+            <w:r>
+              <w:t>ini</w:t>
+            </w:r>
+            <w:proofErr w:type="spellEnd"/>
           </w:p>
         </w:tc>
         <w:tc>
@@ -3494,8 +5147,13 @@
             <w:pPr>
               <w:jc w:val="center"/>
             </w:pPr>
-            <w:r>
-              <w:t>Merancang UI</w:t>
+            <w:proofErr w:type="spellStart"/>
+            <w:r>
+              <w:t>Merancang</w:t>
+            </w:r>
+            <w:proofErr w:type="spellEnd"/>
+            <w:r>
+              <w:t xml:space="preserve"> UI</w:t>
             </w:r>
           </w:p>
         </w:tc>
@@ -3514,8 +5172,13 @@
             <w:pPr>
               <w:jc w:val="center"/>
             </w:pPr>
-            <w:r>
-              <w:t>Merancang UI</w:t>
+            <w:proofErr w:type="spellStart"/>
+            <w:r>
+              <w:t>Merancang</w:t>
+            </w:r>
+            <w:proofErr w:type="spellEnd"/>
+            <w:r>
+              <w:t xml:space="preserve"> UI</w:t>
             </w:r>
           </w:p>
         </w:tc>
@@ -3556,9 +5219,11 @@
             <w:pPr>
               <w:jc w:val="center"/>
             </w:pPr>
+            <w:proofErr w:type="spellStart"/>
             <w:r>
               <w:t>Hambatan</w:t>
             </w:r>
+            <w:proofErr w:type="spellEnd"/>
           </w:p>
         </w:tc>
         <w:tc>
@@ -3576,8 +5241,13 @@
             <w:pPr>
               <w:jc w:val="center"/>
             </w:pPr>
-            <w:r>
-              <w:t>Tidak Ada</w:t>
+            <w:proofErr w:type="spellStart"/>
+            <w:r>
+              <w:t>Tidak</w:t>
+            </w:r>
+            <w:proofErr w:type="spellEnd"/>
+            <w:r>
+              <w:t xml:space="preserve"> Ada</w:t>
             </w:r>
           </w:p>
         </w:tc>
@@ -3596,8 +5266,13 @@
             <w:pPr>
               <w:jc w:val="center"/>
             </w:pPr>
-            <w:r>
-              <w:t>Tidak Ada</w:t>
+            <w:proofErr w:type="spellStart"/>
+            <w:r>
+              <w:t>Tidak</w:t>
+            </w:r>
+            <w:proofErr w:type="spellEnd"/>
+            <w:r>
+              <w:t xml:space="preserve"> Ada</w:t>
             </w:r>
           </w:p>
         </w:tc>
@@ -3921,8 +5596,13 @@
             <w:pPr>
               <w:jc w:val="center"/>
             </w:pPr>
-            <w:r>
-              <w:t>Implementasi Adopt page</w:t>
+            <w:proofErr w:type="spellStart"/>
+            <w:r>
+              <w:t>Implementasi</w:t>
+            </w:r>
+            <w:proofErr w:type="spellEnd"/>
+            <w:r>
+              <w:t xml:space="preserve"> Adopt page</w:t>
             </w:r>
           </w:p>
         </w:tc>
@@ -3943,8 +5623,13 @@
             <w:pPr>
               <w:jc w:val="center"/>
             </w:pPr>
-            <w:r>
-              <w:t>Membuat UI</w:t>
+            <w:proofErr w:type="spellStart"/>
+            <w:r>
+              <w:t>Membuat</w:t>
+            </w:r>
+            <w:proofErr w:type="spellEnd"/>
+            <w:r>
+              <w:t xml:space="preserve"> UI</w:t>
             </w:r>
           </w:p>
         </w:tc>
@@ -4063,8 +5748,13 @@
             <w:pPr>
               <w:jc w:val="center"/>
             </w:pPr>
-            <w:r>
-              <w:t>Membuat prototype</w:t>
+            <w:proofErr w:type="spellStart"/>
+            <w:r>
+              <w:t>Membuat</w:t>
+            </w:r>
+            <w:proofErr w:type="spellEnd"/>
+            <w:r>
+              <w:t xml:space="preserve"> prototype</w:t>
             </w:r>
           </w:p>
         </w:tc>
@@ -4297,8 +5987,13 @@
             <w:pPr>
               <w:jc w:val="center"/>
             </w:pPr>
-            <w:r>
-              <w:t>Implementasi Payment page</w:t>
+            <w:proofErr w:type="spellStart"/>
+            <w:r>
+              <w:t>Implementasi</w:t>
+            </w:r>
+            <w:proofErr w:type="spellEnd"/>
+            <w:r>
+              <w:t xml:space="preserve"> Payment page</w:t>
             </w:r>
           </w:p>
         </w:tc>
@@ -4319,8 +6014,13 @@
             <w:pPr>
               <w:jc w:val="center"/>
             </w:pPr>
-            <w:r>
-              <w:t>Membuat UI</w:t>
+            <w:proofErr w:type="spellStart"/>
+            <w:r>
+              <w:t>Membuat</w:t>
+            </w:r>
+            <w:proofErr w:type="spellEnd"/>
+            <w:r>
+              <w:t xml:space="preserve"> UI</w:t>
             </w:r>
           </w:p>
         </w:tc>
@@ -4439,8 +6139,13 @@
             <w:pPr>
               <w:jc w:val="center"/>
             </w:pPr>
-            <w:r>
-              <w:t>Membuat prototype</w:t>
+            <w:proofErr w:type="spellStart"/>
+            <w:r>
+              <w:t>Membuat</w:t>
+            </w:r>
+            <w:proofErr w:type="spellEnd"/>
+            <w:r>
+              <w:t xml:space="preserve"> prototype</w:t>
             </w:r>
           </w:p>
         </w:tc>
@@ -4800,22 +6505,39 @@
     <w:p>
       <w:pPr>
         <w:jc w:val="center"/>
-      </w:pPr>
-      <w:r>
         <w:rPr>
           <w:b/>
           <w:bCs/>
           <w:sz w:val="40"/>
           <w:szCs w:val="40"/>
         </w:rPr>
+      </w:pPr>
+      <w:r>
+        <w:rPr>
+          <w:b/>
+          <w:bCs/>
+          <w:sz w:val="40"/>
+          <w:szCs w:val="40"/>
+        </w:rPr>
         <w:lastRenderedPageBreak/>
         <w:t>SPRINT SCRUM MEETING SPRINT 2</w:t>
       </w:r>
+    </w:p>
+    <w:p>
+      <w:pPr>
+        <w:jc w:val="center"/>
+        <w:rPr>
+          <w:b/>
+          <w:bCs/>
+          <w:sz w:val="40"/>
+          <w:szCs w:val="40"/>
+        </w:rPr>
+      </w:pPr>
     </w:p>
     <w:tbl>
       <w:tblPr>
         <w:tblStyle w:val="TableGrid"/>
-        <w:tblpPr w:leftFromText="180" w:rightFromText="180" w:vertAnchor="page" w:horzAnchor="margin" w:tblpXSpec="center" w:tblpY="2414"/>
+        <w:tblpPr w:leftFromText="180" w:rightFromText="180" w:vertAnchor="page" w:horzAnchor="margin" w:tblpXSpec="center" w:tblpY="2881"/>
         <w:tblW w:w="11129" w:type="dxa"/>
         <w:tblLook w:val="04A0" w:firstRow="1" w:lastRow="0" w:firstColumn="1" w:lastColumn="0" w:noHBand="0" w:noVBand="1"/>
       </w:tblPr>
@@ -4890,8 +6612,21 @@
             <w:pPr>
               <w:jc w:val="center"/>
             </w:pPr>
-            <w:r>
-              <w:t>Selasa, 9 mei 2023</w:t>
+            <w:proofErr w:type="spellStart"/>
+            <w:r>
+              <w:t>Selasa</w:t>
+            </w:r>
+            <w:proofErr w:type="spellEnd"/>
+            <w:r>
+              <w:t xml:space="preserve">, 9 </w:t>
+            </w:r>
+            <w:proofErr w:type="spellStart"/>
+            <w:r>
+              <w:t>mei</w:t>
+            </w:r>
+            <w:proofErr w:type="spellEnd"/>
+            <w:r>
+              <w:t xml:space="preserve"> 2023</w:t>
             </w:r>
           </w:p>
         </w:tc>
@@ -4913,7 +6648,15 @@
               <w:jc w:val="center"/>
             </w:pPr>
             <w:r>
-              <w:t>Rabu, 10 mei 2023</w:t>
+              <w:t xml:space="preserve">Rabu, 10 </w:t>
+            </w:r>
+            <w:proofErr w:type="spellStart"/>
+            <w:r>
+              <w:t>mei</w:t>
+            </w:r>
+            <w:proofErr w:type="spellEnd"/>
+            <w:r>
+              <w:t xml:space="preserve"> 2023</w:t>
             </w:r>
           </w:p>
         </w:tc>
@@ -4962,9 +6705,11 @@
             <w:pPr>
               <w:jc w:val="center"/>
             </w:pPr>
+            <w:proofErr w:type="spellStart"/>
             <w:r>
               <w:t>Pencapaian</w:t>
             </w:r>
+            <w:proofErr w:type="spellEnd"/>
           </w:p>
         </w:tc>
         <w:tc>
@@ -4983,7 +6728,15 @@
               <w:jc w:val="center"/>
             </w:pPr>
             <w:r>
-              <w:t xml:space="preserve">Testing berhasil </w:t>
+              <w:t xml:space="preserve">Testing </w:t>
+            </w:r>
+            <w:proofErr w:type="spellStart"/>
+            <w:r>
+              <w:t>berhasil</w:t>
+            </w:r>
+            <w:proofErr w:type="spellEnd"/>
+            <w:r>
+              <w:t xml:space="preserve"> </w:t>
             </w:r>
           </w:p>
         </w:tc>
@@ -5044,9 +6797,27 @@
             <w:pPr>
               <w:jc w:val="center"/>
             </w:pPr>
-            <w:r>
-              <w:t>Rencana hari ini</w:t>
-            </w:r>
+            <w:proofErr w:type="spellStart"/>
+            <w:r>
+              <w:t>Rencana</w:t>
+            </w:r>
+            <w:proofErr w:type="spellEnd"/>
+            <w:r>
+              <w:t xml:space="preserve"> </w:t>
+            </w:r>
+            <w:proofErr w:type="spellStart"/>
+            <w:r>
+              <w:t>hari</w:t>
+            </w:r>
+            <w:proofErr w:type="spellEnd"/>
+            <w:r>
+              <w:t xml:space="preserve"> </w:t>
+            </w:r>
+            <w:proofErr w:type="spellStart"/>
+            <w:r>
+              <w:t>ini</w:t>
+            </w:r>
+            <w:proofErr w:type="spellEnd"/>
           </w:p>
         </w:tc>
         <w:tc>
@@ -5065,7 +6836,15 @@
               <w:jc w:val="center"/>
             </w:pPr>
             <w:r>
-              <w:t>Testing dari sprint 1</w:t>
+              <w:t xml:space="preserve">Testing </w:t>
+            </w:r>
+            <w:proofErr w:type="spellStart"/>
+            <w:r>
+              <w:t>dari</w:t>
+            </w:r>
+            <w:proofErr w:type="spellEnd"/>
+            <w:r>
+              <w:t xml:space="preserve"> sprint 1</w:t>
             </w:r>
           </w:p>
         </w:tc>
@@ -5085,7 +6864,15 @@
               <w:jc w:val="center"/>
             </w:pPr>
             <w:r>
-              <w:t>Testing dari Sprint 1</w:t>
+              <w:t xml:space="preserve">Testing </w:t>
+            </w:r>
+            <w:proofErr w:type="spellStart"/>
+            <w:r>
+              <w:t>dari</w:t>
+            </w:r>
+            <w:proofErr w:type="spellEnd"/>
+            <w:r>
+              <w:t xml:space="preserve"> Sprint 1</w:t>
             </w:r>
           </w:p>
         </w:tc>
@@ -5126,9 +6913,11 @@
             <w:pPr>
               <w:jc w:val="center"/>
             </w:pPr>
+            <w:proofErr w:type="spellStart"/>
             <w:r>
               <w:t>Hambatan</w:t>
             </w:r>
+            <w:proofErr w:type="spellEnd"/>
           </w:p>
         </w:tc>
         <w:tc>
@@ -5146,9 +6935,19 @@
             <w:pPr>
               <w:jc w:val="center"/>
             </w:pPr>
-            <w:r>
-              <w:t>Tidak ada</w:t>
-            </w:r>
+            <w:proofErr w:type="spellStart"/>
+            <w:r>
+              <w:t>Tidak</w:t>
+            </w:r>
+            <w:proofErr w:type="spellEnd"/>
+            <w:r>
+              <w:t xml:space="preserve"> </w:t>
+            </w:r>
+            <w:proofErr w:type="spellStart"/>
+            <w:r>
+              <w:t>ada</w:t>
+            </w:r>
+            <w:proofErr w:type="spellEnd"/>
           </w:p>
         </w:tc>
         <w:tc>
@@ -5167,7 +6966,47 @@
               <w:jc w:val="center"/>
             </w:pPr>
             <w:r>
-              <w:t xml:space="preserve">Ada sedikit hambatan dibagian github dan jaringan </w:t>
+              <w:t xml:space="preserve">Ada </w:t>
+            </w:r>
+            <w:proofErr w:type="spellStart"/>
+            <w:r>
+              <w:t>sedikit</w:t>
+            </w:r>
+            <w:proofErr w:type="spellEnd"/>
+            <w:r>
+              <w:t xml:space="preserve"> </w:t>
+            </w:r>
+            <w:proofErr w:type="spellStart"/>
+            <w:r>
+              <w:t>hambatan</w:t>
+            </w:r>
+            <w:proofErr w:type="spellEnd"/>
+            <w:r>
+              <w:t xml:space="preserve"> </w:t>
+            </w:r>
+            <w:proofErr w:type="spellStart"/>
+            <w:r>
+              <w:t>dibagian</w:t>
+            </w:r>
+            <w:proofErr w:type="spellEnd"/>
+            <w:r>
+              <w:t xml:space="preserve"> </w:t>
+            </w:r>
+            <w:proofErr w:type="spellStart"/>
+            <w:r>
+              <w:t>github</w:t>
+            </w:r>
+            <w:proofErr w:type="spellEnd"/>
+            <w:r>
+              <w:t xml:space="preserve"> dan </w:t>
+            </w:r>
+            <w:proofErr w:type="spellStart"/>
+            <w:r>
+              <w:t>jaringan</w:t>
+            </w:r>
+            <w:proofErr w:type="spellEnd"/>
+            <w:r>
+              <w:t xml:space="preserve"> </w:t>
             </w:r>
           </w:p>
         </w:tc>
@@ -5216,9 +7055,11 @@
             <w:pPr>
               <w:jc w:val="center"/>
             </w:pPr>
+            <w:proofErr w:type="spellStart"/>
             <w:r>
               <w:t>Pencapaian</w:t>
             </w:r>
+            <w:proofErr w:type="spellEnd"/>
           </w:p>
         </w:tc>
         <w:tc>
@@ -5256,8 +7097,21 @@
             <w:pPr>
               <w:jc w:val="center"/>
             </w:pPr>
-            <w:r>
-              <w:t xml:space="preserve">Memyiapkan prototpye </w:t>
+            <w:proofErr w:type="spellStart"/>
+            <w:r>
+              <w:t>Memyiapkan</w:t>
+            </w:r>
+            <w:proofErr w:type="spellEnd"/>
+            <w:r>
+              <w:t xml:space="preserve"> </w:t>
+            </w:r>
+            <w:proofErr w:type="spellStart"/>
+            <w:r>
+              <w:t>prototpye</w:t>
+            </w:r>
+            <w:proofErr w:type="spellEnd"/>
+            <w:r>
+              <w:t xml:space="preserve"> </w:t>
             </w:r>
           </w:p>
         </w:tc>
@@ -5298,9 +7152,27 @@
             <w:pPr>
               <w:jc w:val="center"/>
             </w:pPr>
-            <w:r>
-              <w:t>Rencana hari ini</w:t>
-            </w:r>
+            <w:proofErr w:type="spellStart"/>
+            <w:r>
+              <w:t>Rencana</w:t>
+            </w:r>
+            <w:proofErr w:type="spellEnd"/>
+            <w:r>
+              <w:t xml:space="preserve"> </w:t>
+            </w:r>
+            <w:proofErr w:type="spellStart"/>
+            <w:r>
+              <w:t>hari</w:t>
+            </w:r>
+            <w:proofErr w:type="spellEnd"/>
+            <w:r>
+              <w:t xml:space="preserve"> </w:t>
+            </w:r>
+            <w:proofErr w:type="spellStart"/>
+            <w:r>
+              <w:t>ini</w:t>
+            </w:r>
+            <w:proofErr w:type="spellEnd"/>
           </w:p>
         </w:tc>
         <w:tc>
@@ -5318,8 +7190,21 @@
             <w:pPr>
               <w:jc w:val="center"/>
             </w:pPr>
-            <w:r>
-              <w:t>Membuat rencana Prototype</w:t>
+            <w:proofErr w:type="spellStart"/>
+            <w:r>
+              <w:t>Membuat</w:t>
+            </w:r>
+            <w:proofErr w:type="spellEnd"/>
+            <w:r>
+              <w:t xml:space="preserve"> </w:t>
+            </w:r>
+            <w:proofErr w:type="spellStart"/>
+            <w:r>
+              <w:t>rencana</w:t>
+            </w:r>
+            <w:proofErr w:type="spellEnd"/>
+            <w:r>
+              <w:t xml:space="preserve"> Prototype</w:t>
             </w:r>
           </w:p>
         </w:tc>
@@ -5338,8 +7223,13 @@
             <w:pPr>
               <w:jc w:val="center"/>
             </w:pPr>
-            <w:r>
-              <w:t>Membuat prototype</w:t>
+            <w:proofErr w:type="spellStart"/>
+            <w:r>
+              <w:t>Membuat</w:t>
+            </w:r>
+            <w:proofErr w:type="spellEnd"/>
+            <w:r>
+              <w:t xml:space="preserve"> prototype</w:t>
             </w:r>
           </w:p>
         </w:tc>
@@ -5380,9 +7270,11 @@
             <w:pPr>
               <w:jc w:val="center"/>
             </w:pPr>
+            <w:proofErr w:type="spellStart"/>
             <w:r>
               <w:t>Hambatan</w:t>
             </w:r>
+            <w:proofErr w:type="spellEnd"/>
           </w:p>
         </w:tc>
         <w:tc>
@@ -5400,9 +7292,19 @@
             <w:pPr>
               <w:jc w:val="center"/>
             </w:pPr>
-            <w:r>
-              <w:t>Tidak ada</w:t>
-            </w:r>
+            <w:proofErr w:type="spellStart"/>
+            <w:r>
+              <w:t>Tidak</w:t>
+            </w:r>
+            <w:proofErr w:type="spellEnd"/>
+            <w:r>
+              <w:t xml:space="preserve"> </w:t>
+            </w:r>
+            <w:proofErr w:type="spellStart"/>
+            <w:r>
+              <w:t>ada</w:t>
+            </w:r>
+            <w:proofErr w:type="spellEnd"/>
           </w:p>
         </w:tc>
         <w:tc>
@@ -5420,9 +7322,19 @@
             <w:pPr>
               <w:jc w:val="center"/>
             </w:pPr>
-            <w:r>
-              <w:t>Tidak ada</w:t>
-            </w:r>
+            <w:proofErr w:type="spellStart"/>
+            <w:r>
+              <w:t>Tidak</w:t>
+            </w:r>
+            <w:proofErr w:type="spellEnd"/>
+            <w:r>
+              <w:t xml:space="preserve"> </w:t>
+            </w:r>
+            <w:proofErr w:type="spellStart"/>
+            <w:r>
+              <w:t>ada</w:t>
+            </w:r>
+            <w:proofErr w:type="spellEnd"/>
           </w:p>
         </w:tc>
       </w:tr>
@@ -5470,9 +7382,11 @@
             <w:pPr>
               <w:jc w:val="center"/>
             </w:pPr>
+            <w:proofErr w:type="spellStart"/>
             <w:r>
               <w:t>Pencapaian</w:t>
             </w:r>
+            <w:proofErr w:type="spellEnd"/>
           </w:p>
         </w:tc>
         <w:tc>
@@ -5490,8 +7404,21 @@
             <w:pPr>
               <w:jc w:val="center"/>
             </w:pPr>
-            <w:r>
-              <w:t>Membuat Rancangan UI</w:t>
+            <w:proofErr w:type="spellStart"/>
+            <w:r>
+              <w:t>Membuat</w:t>
+            </w:r>
+            <w:proofErr w:type="spellEnd"/>
+            <w:r>
+              <w:t xml:space="preserve"> </w:t>
+            </w:r>
+            <w:proofErr w:type="spellStart"/>
+            <w:r>
+              <w:t>Rancangan</w:t>
+            </w:r>
+            <w:proofErr w:type="spellEnd"/>
+            <w:r>
+              <w:t xml:space="preserve"> UI</w:t>
             </w:r>
           </w:p>
         </w:tc>
@@ -5510,8 +7437,13 @@
             <w:pPr>
               <w:jc w:val="center"/>
             </w:pPr>
-            <w:r>
-              <w:t>Menyelesaikan UI</w:t>
+            <w:proofErr w:type="spellStart"/>
+            <w:r>
+              <w:t>Menyelesaikan</w:t>
+            </w:r>
+            <w:proofErr w:type="spellEnd"/>
+            <w:r>
+              <w:t xml:space="preserve"> UI</w:t>
             </w:r>
           </w:p>
         </w:tc>
@@ -5552,9 +7484,27 @@
             <w:pPr>
               <w:jc w:val="center"/>
             </w:pPr>
-            <w:r>
-              <w:t>Rencana hari ini</w:t>
-            </w:r>
+            <w:proofErr w:type="spellStart"/>
+            <w:r>
+              <w:t>Rencana</w:t>
+            </w:r>
+            <w:proofErr w:type="spellEnd"/>
+            <w:r>
+              <w:t xml:space="preserve"> </w:t>
+            </w:r>
+            <w:proofErr w:type="spellStart"/>
+            <w:r>
+              <w:t>hari</w:t>
+            </w:r>
+            <w:proofErr w:type="spellEnd"/>
+            <w:r>
+              <w:t xml:space="preserve"> </w:t>
+            </w:r>
+            <w:proofErr w:type="spellStart"/>
+            <w:r>
+              <w:t>ini</w:t>
+            </w:r>
+            <w:proofErr w:type="spellEnd"/>
           </w:p>
         </w:tc>
         <w:tc>
@@ -5572,8 +7522,13 @@
             <w:pPr>
               <w:jc w:val="center"/>
             </w:pPr>
-            <w:r>
-              <w:t>Merancang UI</w:t>
+            <w:proofErr w:type="spellStart"/>
+            <w:r>
+              <w:t>Merancang</w:t>
+            </w:r>
+            <w:proofErr w:type="spellEnd"/>
+            <w:r>
+              <w:t xml:space="preserve"> UI</w:t>
             </w:r>
           </w:p>
         </w:tc>
@@ -5592,8 +7547,13 @@
             <w:pPr>
               <w:jc w:val="center"/>
             </w:pPr>
-            <w:r>
-              <w:t>Merancang UI</w:t>
+            <w:proofErr w:type="spellStart"/>
+            <w:r>
+              <w:t>Merancang</w:t>
+            </w:r>
+            <w:proofErr w:type="spellEnd"/>
+            <w:r>
+              <w:t xml:space="preserve"> UI</w:t>
             </w:r>
           </w:p>
         </w:tc>
@@ -5634,9 +7594,11 @@
             <w:pPr>
               <w:jc w:val="center"/>
             </w:pPr>
+            <w:proofErr w:type="spellStart"/>
             <w:r>
               <w:t>Hambatan</w:t>
             </w:r>
+            <w:proofErr w:type="spellEnd"/>
           </w:p>
         </w:tc>
         <w:tc>
@@ -5654,8 +7616,13 @@
             <w:pPr>
               <w:jc w:val="center"/>
             </w:pPr>
-            <w:r>
-              <w:t>Tidak Ada</w:t>
+            <w:proofErr w:type="spellStart"/>
+            <w:r>
+              <w:t>Tidak</w:t>
+            </w:r>
+            <w:proofErr w:type="spellEnd"/>
+            <w:r>
+              <w:t xml:space="preserve"> Ada</w:t>
             </w:r>
           </w:p>
         </w:tc>
@@ -5674,8 +7641,13 @@
             <w:pPr>
               <w:jc w:val="center"/>
             </w:pPr>
-            <w:r>
-              <w:t>Tidak Ada</w:t>
+            <w:proofErr w:type="spellStart"/>
+            <w:r>
+              <w:t>Tidak</w:t>
+            </w:r>
+            <w:proofErr w:type="spellEnd"/>
+            <w:r>
+              <w:t xml:space="preserve"> Ada</w:t>
             </w:r>
           </w:p>
         </w:tc>
@@ -5684,10 +7656,261 @@
     <w:p>
       <w:pPr>
         <w:jc w:val="center"/>
-        <w:rPr>
-          <w:rFonts w:ascii="Times New Roman" w:hAnsi="Times New Roman" w:cs="Times New Roman"/>
-        </w:rPr>
-      </w:pPr>
+      </w:pPr>
+    </w:p>
+    <w:p>
+      <w:pPr>
+        <w:jc w:val="center"/>
+      </w:pPr>
+    </w:p>
+    <w:p>
+      <w:pPr>
+        <w:jc w:val="center"/>
+      </w:pPr>
+    </w:p>
+    <w:p>
+      <w:pPr>
+        <w:jc w:val="center"/>
+      </w:pPr>
+    </w:p>
+    <w:p>
+      <w:pPr>
+        <w:jc w:val="center"/>
+      </w:pPr>
+    </w:p>
+    <w:p>
+      <w:pPr>
+        <w:jc w:val="center"/>
+      </w:pPr>
+    </w:p>
+    <w:p>
+      <w:pPr>
+        <w:jc w:val="center"/>
+      </w:pPr>
+    </w:p>
+    <w:p>
+      <w:pPr>
+        <w:jc w:val="center"/>
+      </w:pPr>
+    </w:p>
+    <w:p>
+      <w:pPr>
+        <w:jc w:val="center"/>
+      </w:pPr>
+    </w:p>
+    <w:p>
+      <w:pPr>
+        <w:jc w:val="center"/>
+      </w:pPr>
+      <w:r>
+        <w:rPr>
+          <w:noProof/>
+          <w14:ligatures w14:val="none"/>
+        </w:rPr>
+        <w:lastRenderedPageBreak/>
+        <w:drawing>
+          <wp:inline distT="0" distB="0" distL="0" distR="0" wp14:anchorId="0728DBE6" wp14:editId="321A5936">
+            <wp:extent cx="4763386" cy="2593728"/>
+            <wp:effectExtent l="0" t="0" r="0" b="0"/>
+            <wp:docPr id="1799349214" name="Picture 1"/>
+            <wp:cNvGraphicFramePr>
+              <a:graphicFrameLocks xmlns:a="http://schemas.openxmlformats.org/drawingml/2006/main" noChangeAspect="1"/>
+            </wp:cNvGraphicFramePr>
+            <a:graphic xmlns:a="http://schemas.openxmlformats.org/drawingml/2006/main">
+              <a:graphicData uri="http://schemas.openxmlformats.org/drawingml/2006/picture">
+                <pic:pic xmlns:pic="http://schemas.openxmlformats.org/drawingml/2006/picture">
+                  <pic:nvPicPr>
+                    <pic:cNvPr id="1799349214" name=""/>
+                    <pic:cNvPicPr/>
+                  </pic:nvPicPr>
+                  <pic:blipFill>
+                    <a:blip r:embed="rId4"/>
+                    <a:stretch>
+                      <a:fillRect/>
+                    </a:stretch>
+                  </pic:blipFill>
+                  <pic:spPr>
+                    <a:xfrm>
+                      <a:off x="0" y="0"/>
+                      <a:ext cx="4782648" cy="2604217"/>
+                    </a:xfrm>
+                    <a:prstGeom prst="rect">
+                      <a:avLst/>
+                    </a:prstGeom>
+                  </pic:spPr>
+                </pic:pic>
+              </a:graphicData>
+            </a:graphic>
+          </wp:inline>
+        </w:drawing>
+      </w:r>
+    </w:p>
+    <w:p>
+      <w:pPr>
+        <w:rPr>
+          <w:rFonts w:ascii="Times New Roman" w:hAnsi="Times New Roman" w:cs="Times New Roman"/>
+          <w:sz w:val="56"/>
+          <w:szCs w:val="56"/>
+        </w:rPr>
+      </w:pPr>
+      <w:r>
+        <w:rPr>
+          <w:rFonts w:ascii="Times New Roman" w:hAnsi="Times New Roman" w:cs="Times New Roman"/>
+          <w:sz w:val="56"/>
+          <w:szCs w:val="56"/>
+        </w:rPr>
+        <w:t xml:space="preserve">LINK TRELLO  </w:t>
+      </w:r>
+    </w:p>
+    <w:p>
+      <w:pPr>
+        <w:rPr>
+          <w:sz w:val="56"/>
+          <w:szCs w:val="56"/>
+        </w:rPr>
+      </w:pPr>
+      <w:hyperlink r:id="rId5" w:history="1">
+        <w:r>
+          <w:rPr>
+            <w:rStyle w:val="Hyperlink"/>
+            <w:sz w:val="56"/>
+            <w:szCs w:val="56"/>
+          </w:rPr>
+          <w:t>UTS AGILE | Trello</w:t>
+        </w:r>
+      </w:hyperlink>
+    </w:p>
+    <w:p>
+      <w:pPr>
+        <w:rPr>
+          <w:sz w:val="56"/>
+          <w:szCs w:val="56"/>
+        </w:rPr>
+      </w:pPr>
+      <w:r>
+        <w:rPr>
+          <w:sz w:val="56"/>
+          <w:szCs w:val="56"/>
+        </w:rPr>
+        <w:t>LINK GITHUB</w:t>
+      </w:r>
+    </w:p>
+    <w:p>
+      <w:pPr>
+        <w:rPr>
+          <w:sz w:val="56"/>
+          <w:szCs w:val="56"/>
+        </w:rPr>
+      </w:pPr>
+      <w:r>
+        <w:rPr>
+          <w:sz w:val="56"/>
+          <w:szCs w:val="56"/>
+        </w:rPr>
+        <w:t xml:space="preserve"> </w:t>
+      </w:r>
+      <w:hyperlink r:id="rId6" w:history="1">
+        <w:proofErr w:type="spellStart"/>
+        <w:r>
+          <w:rPr>
+            <w:rStyle w:val="Hyperlink"/>
+            <w:sz w:val="56"/>
+            <w:szCs w:val="56"/>
+          </w:rPr>
+          <w:t>Adtysnga</w:t>
+        </w:r>
+        <w:proofErr w:type="spellEnd"/>
+        <w:r>
+          <w:rPr>
+            <w:rStyle w:val="Hyperlink"/>
+            <w:sz w:val="56"/>
+            <w:szCs w:val="56"/>
+          </w:rPr>
+          <w:t>/UTS-AGILE (github.com)</w:t>
+        </w:r>
+      </w:hyperlink>
+    </w:p>
+    <w:p>
+      <w:pPr>
+        <w:rPr>
+          <w:sz w:val="56"/>
+          <w:szCs w:val="56"/>
+        </w:rPr>
+      </w:pPr>
+      <w:r>
+        <w:rPr>
+          <w:noProof/>
+          <w14:ligatures w14:val="none"/>
+        </w:rPr>
+        <w:drawing>
+          <wp:inline distT="0" distB="0" distL="0" distR="0" wp14:anchorId="26222609" wp14:editId="4310CC7A">
+            <wp:extent cx="4120807" cy="2317897"/>
+            <wp:effectExtent l="0" t="0" r="0" b="6350"/>
+            <wp:docPr id="287306892" name="Picture 1"/>
+            <wp:cNvGraphicFramePr>
+              <a:graphicFrameLocks xmlns:a="http://schemas.openxmlformats.org/drawingml/2006/main" noChangeAspect="1"/>
+            </wp:cNvGraphicFramePr>
+            <a:graphic xmlns:a="http://schemas.openxmlformats.org/drawingml/2006/main">
+              <a:graphicData uri="http://schemas.openxmlformats.org/drawingml/2006/picture">
+                <pic:pic xmlns:pic="http://schemas.openxmlformats.org/drawingml/2006/picture">
+                  <pic:nvPicPr>
+                    <pic:cNvPr id="287306892" name=""/>
+                    <pic:cNvPicPr/>
+                  </pic:nvPicPr>
+                  <pic:blipFill>
+                    <a:blip r:embed="rId7"/>
+                    <a:stretch>
+                      <a:fillRect/>
+                    </a:stretch>
+                  </pic:blipFill>
+                  <pic:spPr>
+                    <a:xfrm>
+                      <a:off x="0" y="0"/>
+                      <a:ext cx="4141865" cy="2329742"/>
+                    </a:xfrm>
+                    <a:prstGeom prst="rect">
+                      <a:avLst/>
+                    </a:prstGeom>
+                  </pic:spPr>
+                </pic:pic>
+              </a:graphicData>
+            </a:graphic>
+          </wp:inline>
+        </w:drawing>
+      </w:r>
+    </w:p>
+    <w:p>
+      <w:pPr>
+        <w:rPr>
+          <w:sz w:val="56"/>
+          <w:szCs w:val="56"/>
+        </w:rPr>
+      </w:pPr>
+      <w:r>
+        <w:rPr>
+          <w:sz w:val="56"/>
+          <w:szCs w:val="56"/>
+        </w:rPr>
+        <w:t>LINK FIGMA</w:t>
+      </w:r>
+    </w:p>
+    <w:p>
+      <w:pPr>
+        <w:rPr>
+          <w:sz w:val="56"/>
+          <w:szCs w:val="56"/>
+        </w:rPr>
+      </w:pPr>
+      <w:hyperlink r:id="rId8" w:history="1">
+        <w:r>
+          <w:rPr>
+            <w:rStyle w:val="Hyperlink"/>
+            <w:sz w:val="56"/>
+            <w:szCs w:val="56"/>
+          </w:rPr>
+          <w:t>Untitled – Figma</w:t>
+        </w:r>
+      </w:hyperlink>
     </w:p>
     <w:sectPr>
       <w:pgSz w:w="11906" w:h="16838"/>
@@ -6194,6 +8417,18 @@
       </w:tblBorders>
     </w:tblPr>
   </w:style>
+  <w:style w:type="character" w:styleId="Hyperlink">
+    <w:name w:val="Hyperlink"/>
+    <w:basedOn w:val="DefaultParagraphFont"/>
+    <w:uiPriority w:val="99"/>
+    <w:semiHidden/>
+    <w:unhideWhenUsed/>
+    <w:rsid w:val="00C25009"/>
+    <w:rPr>
+      <w:color w:val="0000FF"/>
+      <w:u w:val="single"/>
+    </w:rPr>
+  </w:style>
 </w:styles>
 </file>
 

</xml_diff>

<commit_message>
Membuat sprint review dan sprint restropective table
</commit_message>
<xml_diff>
--- a/UTS AGILE.docx
+++ b/UTS AGILE.docx
@@ -29,152 +29,150 @@
           <w:szCs w:val="40"/>
         </w:rPr>
       </w:pPr>
-      <w:proofErr w:type="spellStart"/>
       <w:r>
         <w:rPr>
           <w:rFonts w:ascii="Times New Roman" w:hAnsi="Times New Roman" w:cs="Times New Roman"/>
           <w:sz w:val="40"/>
           <w:szCs w:val="40"/>
         </w:rPr>
-        <w:t>Judul</w:t>
+        <w:t>Judul projek : Web Petstore</w:t>
       </w:r>
-      <w:proofErr w:type="spellEnd"/>
-      <w:r>
+    </w:p>
+    <w:p>
+      <w:pPr>
+        <w:jc w:val="center"/>
         <w:rPr>
           <w:rFonts w:ascii="Times New Roman" w:hAnsi="Times New Roman" w:cs="Times New Roman"/>
           <w:sz w:val="40"/>
           <w:szCs w:val="40"/>
         </w:rPr>
-        <w:t xml:space="preserve"> </w:t>
-      </w:r>
-      <w:proofErr w:type="spellStart"/>
-      <w:proofErr w:type="gramStart"/>
+      </w:pPr>
       <w:r>
         <w:rPr>
           <w:rFonts w:ascii="Times New Roman" w:hAnsi="Times New Roman" w:cs="Times New Roman"/>
           <w:sz w:val="40"/>
           <w:szCs w:val="40"/>
         </w:rPr>
-        <w:t>projek</w:t>
+        <w:t>D</w:t>
       </w:r>
-      <w:proofErr w:type="spellEnd"/>
-      <w:r>
+    </w:p>
+    <w:p>
+      <w:pPr>
+        <w:jc w:val="center"/>
         <w:rPr>
           <w:rFonts w:ascii="Times New Roman" w:hAnsi="Times New Roman" w:cs="Times New Roman"/>
           <w:sz w:val="40"/>
           <w:szCs w:val="40"/>
         </w:rPr>
-        <w:t xml:space="preserve"> :</w:t>
-      </w:r>
-      <w:proofErr w:type="gramEnd"/>
+      </w:pPr>
       <w:r>
         <w:rPr>
           <w:rFonts w:ascii="Times New Roman" w:hAnsi="Times New Roman" w:cs="Times New Roman"/>
           <w:sz w:val="40"/>
           <w:szCs w:val="40"/>
         </w:rPr>
-        <w:t xml:space="preserve"> Web </w:t>
+        <w:t>I</w:t>
       </w:r>
-      <w:proofErr w:type="spellStart"/>
-      <w:r>
+    </w:p>
+    <w:p>
+      <w:pPr>
+        <w:jc w:val="center"/>
         <w:rPr>
           <w:rFonts w:ascii="Times New Roman" w:hAnsi="Times New Roman" w:cs="Times New Roman"/>
           <w:sz w:val="40"/>
           <w:szCs w:val="40"/>
         </w:rPr>
-        <w:t>Petstore</w:t>
-      </w:r>
-      <w:proofErr w:type="spellEnd"/>
-    </w:p>
-    <w:p>
-      <w:pPr>
-        <w:jc w:val="center"/>
+      </w:pPr>
+      <w:r>
         <w:rPr>
           <w:rFonts w:ascii="Times New Roman" w:hAnsi="Times New Roman" w:cs="Times New Roman"/>
           <w:sz w:val="40"/>
           <w:szCs w:val="40"/>
         </w:rPr>
-      </w:pPr>
-      <w:r>
+        <w:t>S</w:t>
+      </w:r>
+    </w:p>
+    <w:p>
+      <w:pPr>
+        <w:jc w:val="center"/>
         <w:rPr>
           <w:rFonts w:ascii="Times New Roman" w:hAnsi="Times New Roman" w:cs="Times New Roman"/>
           <w:sz w:val="40"/>
           <w:szCs w:val="40"/>
         </w:rPr>
-        <w:t>D</w:t>
-      </w:r>
-    </w:p>
-    <w:p>
-      <w:pPr>
-        <w:jc w:val="center"/>
+      </w:pPr>
+      <w:r>
         <w:rPr>
           <w:rFonts w:ascii="Times New Roman" w:hAnsi="Times New Roman" w:cs="Times New Roman"/>
           <w:sz w:val="40"/>
           <w:szCs w:val="40"/>
         </w:rPr>
-      </w:pPr>
-      <w:r>
+        <w:t>U</w:t>
+      </w:r>
+    </w:p>
+    <w:p>
+      <w:pPr>
+        <w:jc w:val="center"/>
         <w:rPr>
           <w:rFonts w:ascii="Times New Roman" w:hAnsi="Times New Roman" w:cs="Times New Roman"/>
           <w:sz w:val="40"/>
           <w:szCs w:val="40"/>
         </w:rPr>
-        <w:t>I</w:t>
-      </w:r>
-    </w:p>
-    <w:p>
-      <w:pPr>
-        <w:jc w:val="center"/>
+      </w:pPr>
+      <w:r>
         <w:rPr>
           <w:rFonts w:ascii="Times New Roman" w:hAnsi="Times New Roman" w:cs="Times New Roman"/>
           <w:sz w:val="40"/>
           <w:szCs w:val="40"/>
         </w:rPr>
-      </w:pPr>
-      <w:r>
+        <w:t>S</w:t>
+      </w:r>
+    </w:p>
+    <w:p>
+      <w:pPr>
+        <w:jc w:val="center"/>
         <w:rPr>
           <w:rFonts w:ascii="Times New Roman" w:hAnsi="Times New Roman" w:cs="Times New Roman"/>
           <w:sz w:val="40"/>
           <w:szCs w:val="40"/>
         </w:rPr>
-        <w:t>S</w:t>
-      </w:r>
-    </w:p>
-    <w:p>
-      <w:pPr>
-        <w:jc w:val="center"/>
+      </w:pPr>
+      <w:r>
         <w:rPr>
           <w:rFonts w:ascii="Times New Roman" w:hAnsi="Times New Roman" w:cs="Times New Roman"/>
           <w:sz w:val="40"/>
           <w:szCs w:val="40"/>
         </w:rPr>
-      </w:pPr>
-      <w:r>
+        <w:t>U</w:t>
+      </w:r>
+    </w:p>
+    <w:p>
+      <w:pPr>
+        <w:jc w:val="center"/>
         <w:rPr>
           <w:rFonts w:ascii="Times New Roman" w:hAnsi="Times New Roman" w:cs="Times New Roman"/>
           <w:sz w:val="40"/>
           <w:szCs w:val="40"/>
         </w:rPr>
-        <w:t>U</w:t>
-      </w:r>
-    </w:p>
-    <w:p>
-      <w:pPr>
-        <w:jc w:val="center"/>
+      </w:pPr>
+      <w:r>
         <w:rPr>
           <w:rFonts w:ascii="Times New Roman" w:hAnsi="Times New Roman" w:cs="Times New Roman"/>
           <w:sz w:val="40"/>
           <w:szCs w:val="40"/>
         </w:rPr>
-      </w:pPr>
-      <w:r>
+        <w:t>N</w:t>
+      </w:r>
+    </w:p>
+    <w:p>
+      <w:pPr>
+        <w:jc w:val="center"/>
         <w:rPr>
           <w:rFonts w:ascii="Times New Roman" w:hAnsi="Times New Roman" w:cs="Times New Roman"/>
           <w:sz w:val="40"/>
           <w:szCs w:val="40"/>
         </w:rPr>
-        <w:t>S</w:t>
-      </w:r>
+      </w:pPr>
     </w:p>
     <w:p>
       <w:pPr>
@@ -191,7 +189,7 @@
           <w:sz w:val="40"/>
           <w:szCs w:val="40"/>
         </w:rPr>
-        <w:t>U</w:t>
+        <w:t>Oleh :</w:t>
       </w:r>
     </w:p>
     <w:p>
@@ -209,7 +207,7 @@
           <w:sz w:val="40"/>
           <w:szCs w:val="40"/>
         </w:rPr>
-        <w:t>N</w:t>
+        <w:t xml:space="preserve">Aggota Kelompok: </w:t>
       </w:r>
     </w:p>
     <w:p>
@@ -221,72 +219,70 @@
           <w:szCs w:val="40"/>
         </w:rPr>
       </w:pPr>
-    </w:p>
-    <w:p>
-      <w:pPr>
-        <w:jc w:val="center"/>
+      <w:r>
         <w:rPr>
           <w:rFonts w:ascii="Times New Roman" w:hAnsi="Times New Roman" w:cs="Times New Roman"/>
           <w:sz w:val="40"/>
           <w:szCs w:val="40"/>
         </w:rPr>
-      </w:pPr>
-      <w:proofErr w:type="gramStart"/>
-      <w:r>
+        <w:t>211111348 – Prana Yudistira Tarigan</w:t>
+      </w:r>
+    </w:p>
+    <w:p>
+      <w:pPr>
+        <w:jc w:val="center"/>
         <w:rPr>
           <w:rFonts w:ascii="Times New Roman" w:hAnsi="Times New Roman" w:cs="Times New Roman"/>
           <w:sz w:val="40"/>
           <w:szCs w:val="40"/>
         </w:rPr>
-        <w:t>Oleh :</w:t>
-      </w:r>
-      <w:proofErr w:type="gramEnd"/>
-    </w:p>
-    <w:p>
-      <w:pPr>
-        <w:jc w:val="center"/>
+      </w:pPr>
+      <w:r>
         <w:rPr>
           <w:rFonts w:ascii="Times New Roman" w:hAnsi="Times New Roman" w:cs="Times New Roman"/>
           <w:sz w:val="40"/>
           <w:szCs w:val="40"/>
         </w:rPr>
-      </w:pPr>
-      <w:proofErr w:type="spellStart"/>
-      <w:r>
+        <w:t>211111597 – Aditya Syahputra Sinaga</w:t>
+      </w:r>
+    </w:p>
+    <w:p>
+      <w:pPr>
+        <w:jc w:val="center"/>
         <w:rPr>
           <w:rFonts w:ascii="Times New Roman" w:hAnsi="Times New Roman" w:cs="Times New Roman"/>
           <w:sz w:val="40"/>
           <w:szCs w:val="40"/>
         </w:rPr>
-        <w:t>Aggota</w:t>
-      </w:r>
-      <w:proofErr w:type="spellEnd"/>
+      </w:pPr>
       <w:r>
         <w:rPr>
           <w:rFonts w:ascii="Times New Roman" w:hAnsi="Times New Roman" w:cs="Times New Roman"/>
           <w:sz w:val="40"/>
           <w:szCs w:val="40"/>
         </w:rPr>
-        <w:t xml:space="preserve"> </w:t>
+        <w:t>211111476 – Nanda Prayoga</w:t>
       </w:r>
-      <w:proofErr w:type="spellStart"/>
-      <w:r>
+    </w:p>
+    <w:p>
+      <w:pPr>
+        <w:jc w:val="center"/>
         <w:rPr>
           <w:rFonts w:ascii="Times New Roman" w:hAnsi="Times New Roman" w:cs="Times New Roman"/>
           <w:sz w:val="40"/>
           <w:szCs w:val="40"/>
         </w:rPr>
-        <w:t>Kelompok</w:t>
-      </w:r>
-      <w:proofErr w:type="spellEnd"/>
-      <w:r>
+      </w:pPr>
+    </w:p>
+    <w:p>
+      <w:pPr>
+        <w:jc w:val="center"/>
         <w:rPr>
           <w:rFonts w:ascii="Times New Roman" w:hAnsi="Times New Roman" w:cs="Times New Roman"/>
           <w:sz w:val="40"/>
           <w:szCs w:val="40"/>
         </w:rPr>
-        <w:t xml:space="preserve">: </w:t>
-      </w:r>
+      </w:pPr>
     </w:p>
     <w:p>
       <w:pPr>
@@ -297,197 +293,51 @@
           <w:szCs w:val="40"/>
         </w:rPr>
       </w:pPr>
-      <w:r>
+    </w:p>
+    <w:p>
+      <w:pPr>
+        <w:jc w:val="center"/>
         <w:rPr>
           <w:rFonts w:ascii="Times New Roman" w:hAnsi="Times New Roman" w:cs="Times New Roman"/>
           <w:sz w:val="40"/>
           <w:szCs w:val="40"/>
         </w:rPr>
-        <w:t xml:space="preserve">211111348 – Prana </w:t>
-      </w:r>
-      <w:proofErr w:type="spellStart"/>
-      <w:r>
+      </w:pPr>
+    </w:p>
+    <w:p>
+      <w:pPr>
+        <w:jc w:val="center"/>
         <w:rPr>
           <w:rFonts w:ascii="Times New Roman" w:hAnsi="Times New Roman" w:cs="Times New Roman"/>
           <w:sz w:val="40"/>
           <w:szCs w:val="40"/>
         </w:rPr>
-        <w:t>Yudistira</w:t>
-      </w:r>
-      <w:proofErr w:type="spellEnd"/>
-      <w:r>
+      </w:pPr>
+    </w:p>
+    <w:p>
+      <w:pPr>
+        <w:jc w:val="center"/>
         <w:rPr>
           <w:rFonts w:ascii="Times New Roman" w:hAnsi="Times New Roman" w:cs="Times New Roman"/>
           <w:sz w:val="40"/>
           <w:szCs w:val="40"/>
         </w:rPr>
-        <w:t xml:space="preserve"> </w:t>
+      </w:pPr>
+    </w:p>
+    <w:p>
+      <w:pPr>
+        <w:pStyle w:val="Heading1"/>
+        <w:rPr>
+          <w:rFonts w:cs="Times New Roman"/>
+        </w:rPr>
+      </w:pPr>
+      <w:r>
+        <w:rPr>
+          <w:rFonts w:cs="Times New Roman"/>
+        </w:rPr>
+        <w:lastRenderedPageBreak/>
+        <w:t>Latar Belakang</w:t>
       </w:r>
-      <w:proofErr w:type="spellStart"/>
-      <w:r>
-        <w:rPr>
-          <w:rFonts w:ascii="Times New Roman" w:hAnsi="Times New Roman" w:cs="Times New Roman"/>
-          <w:sz w:val="40"/>
-          <w:szCs w:val="40"/>
-        </w:rPr>
-        <w:t>Tarigan</w:t>
-      </w:r>
-      <w:proofErr w:type="spellEnd"/>
-    </w:p>
-    <w:p>
-      <w:pPr>
-        <w:jc w:val="center"/>
-        <w:rPr>
-          <w:rFonts w:ascii="Times New Roman" w:hAnsi="Times New Roman" w:cs="Times New Roman"/>
-          <w:sz w:val="40"/>
-          <w:szCs w:val="40"/>
-        </w:rPr>
-      </w:pPr>
-      <w:r>
-        <w:rPr>
-          <w:rFonts w:ascii="Times New Roman" w:hAnsi="Times New Roman" w:cs="Times New Roman"/>
-          <w:sz w:val="40"/>
-          <w:szCs w:val="40"/>
-        </w:rPr>
-        <w:t xml:space="preserve">211111597 – Aditya </w:t>
-      </w:r>
-      <w:proofErr w:type="spellStart"/>
-      <w:r>
-        <w:rPr>
-          <w:rFonts w:ascii="Times New Roman" w:hAnsi="Times New Roman" w:cs="Times New Roman"/>
-          <w:sz w:val="40"/>
-          <w:szCs w:val="40"/>
-        </w:rPr>
-        <w:t>Syahputra</w:t>
-      </w:r>
-      <w:proofErr w:type="spellEnd"/>
-      <w:r>
-        <w:rPr>
-          <w:rFonts w:ascii="Times New Roman" w:hAnsi="Times New Roman" w:cs="Times New Roman"/>
-          <w:sz w:val="40"/>
-          <w:szCs w:val="40"/>
-        </w:rPr>
-        <w:t xml:space="preserve"> Sinaga</w:t>
-      </w:r>
-    </w:p>
-    <w:p>
-      <w:pPr>
-        <w:jc w:val="center"/>
-        <w:rPr>
-          <w:rFonts w:ascii="Times New Roman" w:hAnsi="Times New Roman" w:cs="Times New Roman"/>
-          <w:sz w:val="40"/>
-          <w:szCs w:val="40"/>
-        </w:rPr>
-      </w:pPr>
-      <w:r>
-        <w:rPr>
-          <w:rFonts w:ascii="Times New Roman" w:hAnsi="Times New Roman" w:cs="Times New Roman"/>
-          <w:sz w:val="40"/>
-          <w:szCs w:val="40"/>
-        </w:rPr>
-        <w:t xml:space="preserve">211111476 – Nanda </w:t>
-      </w:r>
-      <w:proofErr w:type="spellStart"/>
-      <w:r>
-        <w:rPr>
-          <w:rFonts w:ascii="Times New Roman" w:hAnsi="Times New Roman" w:cs="Times New Roman"/>
-          <w:sz w:val="40"/>
-          <w:szCs w:val="40"/>
-        </w:rPr>
-        <w:t>Prayoga</w:t>
-      </w:r>
-      <w:proofErr w:type="spellEnd"/>
-    </w:p>
-    <w:p>
-      <w:pPr>
-        <w:jc w:val="center"/>
-        <w:rPr>
-          <w:rFonts w:ascii="Times New Roman" w:hAnsi="Times New Roman" w:cs="Times New Roman"/>
-          <w:sz w:val="40"/>
-          <w:szCs w:val="40"/>
-        </w:rPr>
-      </w:pPr>
-    </w:p>
-    <w:p>
-      <w:pPr>
-        <w:jc w:val="center"/>
-        <w:rPr>
-          <w:rFonts w:ascii="Times New Roman" w:hAnsi="Times New Roman" w:cs="Times New Roman"/>
-          <w:sz w:val="40"/>
-          <w:szCs w:val="40"/>
-        </w:rPr>
-      </w:pPr>
-    </w:p>
-    <w:p>
-      <w:pPr>
-        <w:jc w:val="center"/>
-        <w:rPr>
-          <w:rFonts w:ascii="Times New Roman" w:hAnsi="Times New Roman" w:cs="Times New Roman"/>
-          <w:sz w:val="40"/>
-          <w:szCs w:val="40"/>
-        </w:rPr>
-      </w:pPr>
-    </w:p>
-    <w:p>
-      <w:pPr>
-        <w:jc w:val="center"/>
-        <w:rPr>
-          <w:rFonts w:ascii="Times New Roman" w:hAnsi="Times New Roman" w:cs="Times New Roman"/>
-          <w:sz w:val="40"/>
-          <w:szCs w:val="40"/>
-        </w:rPr>
-      </w:pPr>
-    </w:p>
-    <w:p>
-      <w:pPr>
-        <w:jc w:val="center"/>
-        <w:rPr>
-          <w:rFonts w:ascii="Times New Roman" w:hAnsi="Times New Roman" w:cs="Times New Roman"/>
-          <w:sz w:val="40"/>
-          <w:szCs w:val="40"/>
-        </w:rPr>
-      </w:pPr>
-    </w:p>
-    <w:p>
-      <w:pPr>
-        <w:jc w:val="center"/>
-        <w:rPr>
-          <w:rFonts w:ascii="Times New Roman" w:hAnsi="Times New Roman" w:cs="Times New Roman"/>
-          <w:sz w:val="40"/>
-          <w:szCs w:val="40"/>
-        </w:rPr>
-      </w:pPr>
-    </w:p>
-    <w:p>
-      <w:pPr>
-        <w:pStyle w:val="Heading1"/>
-        <w:rPr>
-          <w:rFonts w:cs="Times New Roman"/>
-        </w:rPr>
-      </w:pPr>
-      <w:proofErr w:type="spellStart"/>
-      <w:r>
-        <w:rPr>
-          <w:rFonts w:cs="Times New Roman"/>
-        </w:rPr>
-        <w:lastRenderedPageBreak/>
-        <w:t>Latar</w:t>
-      </w:r>
-      <w:proofErr w:type="spellEnd"/>
-      <w:r>
-        <w:rPr>
-          <w:rFonts w:cs="Times New Roman"/>
-        </w:rPr>
-        <w:t xml:space="preserve"> </w:t>
-      </w:r>
-      <w:proofErr w:type="spellStart"/>
-      <w:r>
-        <w:rPr>
-          <w:rFonts w:cs="Times New Roman"/>
-        </w:rPr>
-        <w:t>Belakang</w:t>
-      </w:r>
-      <w:proofErr w:type="spellEnd"/>
     </w:p>
     <w:p>
       <w:pPr>
@@ -516,11 +366,37 @@
           <w:sz w:val="28"/>
           <w:szCs w:val="28"/>
         </w:rPr>
-        <w:t xml:space="preserve">Hasil </w:t>
+        <w:t>Hasil wawancara :</w:t>
       </w:r>
-      <w:proofErr w:type="spellStart"/>
-      <w:proofErr w:type="gramStart"/>
+    </w:p>
+    <w:p>
+      <w:pPr>
+        <w:rPr>
+          <w:rFonts w:ascii="Times New Roman" w:hAnsi="Times New Roman" w:cs="Times New Roman"/>
+          <w:sz w:val="28"/>
+          <w:szCs w:val="28"/>
+        </w:rPr>
+      </w:pPr>
       <w:r>
+        <w:rPr>
+          <w:rFonts w:ascii="Times New Roman" w:hAnsi="Times New Roman" w:cs="Times New Roman"/>
+          <w:sz w:val="28"/>
+          <w:szCs w:val="28"/>
+        </w:rPr>
+        <w:t>pak agus memiliki toko petshop dan dia ingin membuka website agar pembeli yang jauh tau apa saja yg dia juga dan dia berikan</w:t>
+      </w:r>
+    </w:p>
+    <w:p>
+      <w:pPr>
+        <w:rPr>
+          <w:rFonts w:ascii="Times New Roman" w:hAnsi="Times New Roman" w:cs="Times New Roman"/>
+          <w:sz w:val="28"/>
+          <w:szCs w:val="28"/>
+        </w:rPr>
+      </w:pPr>
+    </w:p>
+    <w:p>
+      <w:pPr>
         <w:rPr>
           <w:rFonts w:ascii="Times New Roman" w:hAnsi="Times New Roman" w:cs="Times New Roman"/>
           <w:b/>
@@ -528,9 +404,7 @@
           <w:sz w:val="28"/>
           <w:szCs w:val="28"/>
         </w:rPr>
-        <w:t>wawancara</w:t>
-      </w:r>
-      <w:proofErr w:type="spellEnd"/>
+      </w:pPr>
       <w:r>
         <w:rPr>
           <w:rFonts w:ascii="Times New Roman" w:hAnsi="Times New Roman" w:cs="Times New Roman"/>
@@ -539,9 +413,8 @@
           <w:sz w:val="28"/>
           <w:szCs w:val="28"/>
         </w:rPr>
-        <w:t xml:space="preserve"> :</w:t>
+        <w:t>Manfaat :</w:t>
       </w:r>
-      <w:proofErr w:type="gramEnd"/>
     </w:p>
     <w:p>
       <w:pPr>
@@ -551,680 +424,21 @@
           <w:szCs w:val="28"/>
         </w:rPr>
       </w:pPr>
-      <w:proofErr w:type="spellStart"/>
       <w:r>
         <w:rPr>
           <w:rFonts w:ascii="Times New Roman" w:hAnsi="Times New Roman" w:cs="Times New Roman"/>
           <w:sz w:val="28"/>
           <w:szCs w:val="28"/>
         </w:rPr>
-        <w:t>pak</w:t>
+        <w:t xml:space="preserve">Manfaatnya pak agus dapat </w:t>
       </w:r>
-      <w:proofErr w:type="spellEnd"/>
       <w:r>
         <w:rPr>
           <w:rFonts w:ascii="Times New Roman" w:hAnsi="Times New Roman" w:cs="Times New Roman"/>
           <w:sz w:val="28"/>
           <w:szCs w:val="28"/>
         </w:rPr>
-        <w:t xml:space="preserve"> </w:t>
-      </w:r>
-      <w:proofErr w:type="spellStart"/>
-      <w:r>
-        <w:rPr>
-          <w:rFonts w:ascii="Times New Roman" w:hAnsi="Times New Roman" w:cs="Times New Roman"/>
-          <w:sz w:val="28"/>
-          <w:szCs w:val="28"/>
-        </w:rPr>
-        <w:t>agus</w:t>
-      </w:r>
-      <w:proofErr w:type="spellEnd"/>
-      <w:r>
-        <w:rPr>
-          <w:rFonts w:ascii="Times New Roman" w:hAnsi="Times New Roman" w:cs="Times New Roman"/>
-          <w:sz w:val="28"/>
-          <w:szCs w:val="28"/>
-        </w:rPr>
-        <w:t xml:space="preserve"> </w:t>
-      </w:r>
-      <w:proofErr w:type="spellStart"/>
-      <w:r>
-        <w:rPr>
-          <w:rFonts w:ascii="Times New Roman" w:hAnsi="Times New Roman" w:cs="Times New Roman"/>
-          <w:sz w:val="28"/>
-          <w:szCs w:val="28"/>
-        </w:rPr>
-        <w:t>memiliki</w:t>
-      </w:r>
-      <w:proofErr w:type="spellEnd"/>
-      <w:r>
-        <w:rPr>
-          <w:rFonts w:ascii="Times New Roman" w:hAnsi="Times New Roman" w:cs="Times New Roman"/>
-          <w:sz w:val="28"/>
-          <w:szCs w:val="28"/>
-        </w:rPr>
-        <w:t xml:space="preserve"> toko </w:t>
-      </w:r>
-      <w:proofErr w:type="spellStart"/>
-      <w:r>
-        <w:rPr>
-          <w:rFonts w:ascii="Times New Roman" w:hAnsi="Times New Roman" w:cs="Times New Roman"/>
-          <w:sz w:val="28"/>
-          <w:szCs w:val="28"/>
-        </w:rPr>
-        <w:t>petshop</w:t>
-      </w:r>
-      <w:proofErr w:type="spellEnd"/>
-      <w:r>
-        <w:rPr>
-          <w:rFonts w:ascii="Times New Roman" w:hAnsi="Times New Roman" w:cs="Times New Roman"/>
-          <w:sz w:val="28"/>
-          <w:szCs w:val="28"/>
-        </w:rPr>
-        <w:t xml:space="preserve"> dan </w:t>
-      </w:r>
-      <w:proofErr w:type="spellStart"/>
-      <w:r>
-        <w:rPr>
-          <w:rFonts w:ascii="Times New Roman" w:hAnsi="Times New Roman" w:cs="Times New Roman"/>
-          <w:sz w:val="28"/>
-          <w:szCs w:val="28"/>
-        </w:rPr>
-        <w:t>dia</w:t>
-      </w:r>
-      <w:proofErr w:type="spellEnd"/>
-      <w:r>
-        <w:rPr>
-          <w:rFonts w:ascii="Times New Roman" w:hAnsi="Times New Roman" w:cs="Times New Roman"/>
-          <w:sz w:val="28"/>
-          <w:szCs w:val="28"/>
-        </w:rPr>
-        <w:t xml:space="preserve"> </w:t>
-      </w:r>
-      <w:proofErr w:type="spellStart"/>
-      <w:r>
-        <w:rPr>
-          <w:rFonts w:ascii="Times New Roman" w:hAnsi="Times New Roman" w:cs="Times New Roman"/>
-          <w:sz w:val="28"/>
-          <w:szCs w:val="28"/>
-        </w:rPr>
-        <w:t>ingin</w:t>
-      </w:r>
-      <w:proofErr w:type="spellEnd"/>
-      <w:r>
-        <w:rPr>
-          <w:rFonts w:ascii="Times New Roman" w:hAnsi="Times New Roman" w:cs="Times New Roman"/>
-          <w:sz w:val="28"/>
-          <w:szCs w:val="28"/>
-        </w:rPr>
-        <w:t xml:space="preserve"> </w:t>
-      </w:r>
-      <w:proofErr w:type="spellStart"/>
-      <w:r>
-        <w:rPr>
-          <w:rFonts w:ascii="Times New Roman" w:hAnsi="Times New Roman" w:cs="Times New Roman"/>
-          <w:sz w:val="28"/>
-          <w:szCs w:val="28"/>
-        </w:rPr>
-        <w:t>membuka</w:t>
-      </w:r>
-      <w:proofErr w:type="spellEnd"/>
-      <w:r>
-        <w:rPr>
-          <w:rFonts w:ascii="Times New Roman" w:hAnsi="Times New Roman" w:cs="Times New Roman"/>
-          <w:sz w:val="28"/>
-          <w:szCs w:val="28"/>
-        </w:rPr>
-        <w:t xml:space="preserve"> website agar </w:t>
-      </w:r>
-      <w:proofErr w:type="spellStart"/>
-      <w:r>
-        <w:rPr>
-          <w:rFonts w:ascii="Times New Roman" w:hAnsi="Times New Roman" w:cs="Times New Roman"/>
-          <w:sz w:val="28"/>
-          <w:szCs w:val="28"/>
-        </w:rPr>
-        <w:t>pembeli</w:t>
-      </w:r>
-      <w:proofErr w:type="spellEnd"/>
-      <w:r>
-        <w:rPr>
-          <w:rFonts w:ascii="Times New Roman" w:hAnsi="Times New Roman" w:cs="Times New Roman"/>
-          <w:sz w:val="28"/>
-          <w:szCs w:val="28"/>
-        </w:rPr>
-        <w:t xml:space="preserve"> yang </w:t>
-      </w:r>
-      <w:proofErr w:type="spellStart"/>
-      <w:r>
-        <w:rPr>
-          <w:rFonts w:ascii="Times New Roman" w:hAnsi="Times New Roman" w:cs="Times New Roman"/>
-          <w:sz w:val="28"/>
-          <w:szCs w:val="28"/>
-        </w:rPr>
-        <w:t>jauh</w:t>
-      </w:r>
-      <w:proofErr w:type="spellEnd"/>
-      <w:r>
-        <w:rPr>
-          <w:rFonts w:ascii="Times New Roman" w:hAnsi="Times New Roman" w:cs="Times New Roman"/>
-          <w:sz w:val="28"/>
-          <w:szCs w:val="28"/>
-        </w:rPr>
-        <w:t xml:space="preserve"> tau </w:t>
-      </w:r>
-      <w:proofErr w:type="spellStart"/>
-      <w:r>
-        <w:rPr>
-          <w:rFonts w:ascii="Times New Roman" w:hAnsi="Times New Roman" w:cs="Times New Roman"/>
-          <w:sz w:val="28"/>
-          <w:szCs w:val="28"/>
-        </w:rPr>
-        <w:t>apa</w:t>
-      </w:r>
-      <w:proofErr w:type="spellEnd"/>
-      <w:r>
-        <w:rPr>
-          <w:rFonts w:ascii="Times New Roman" w:hAnsi="Times New Roman" w:cs="Times New Roman"/>
-          <w:sz w:val="28"/>
-          <w:szCs w:val="28"/>
-        </w:rPr>
-        <w:t xml:space="preserve"> </w:t>
-      </w:r>
-      <w:proofErr w:type="spellStart"/>
-      <w:r>
-        <w:rPr>
-          <w:rFonts w:ascii="Times New Roman" w:hAnsi="Times New Roman" w:cs="Times New Roman"/>
-          <w:sz w:val="28"/>
-          <w:szCs w:val="28"/>
-        </w:rPr>
-        <w:t>saja</w:t>
-      </w:r>
-      <w:proofErr w:type="spellEnd"/>
-      <w:r>
-        <w:rPr>
-          <w:rFonts w:ascii="Times New Roman" w:hAnsi="Times New Roman" w:cs="Times New Roman"/>
-          <w:sz w:val="28"/>
-          <w:szCs w:val="28"/>
-        </w:rPr>
-        <w:t xml:space="preserve"> </w:t>
-      </w:r>
-      <w:proofErr w:type="spellStart"/>
-      <w:r>
-        <w:rPr>
-          <w:rFonts w:ascii="Times New Roman" w:hAnsi="Times New Roman" w:cs="Times New Roman"/>
-          <w:sz w:val="28"/>
-          <w:szCs w:val="28"/>
-        </w:rPr>
-        <w:t>yg</w:t>
-      </w:r>
-      <w:proofErr w:type="spellEnd"/>
-      <w:r>
-        <w:rPr>
-          <w:rFonts w:ascii="Times New Roman" w:hAnsi="Times New Roman" w:cs="Times New Roman"/>
-          <w:sz w:val="28"/>
-          <w:szCs w:val="28"/>
-        </w:rPr>
-        <w:t xml:space="preserve"> </w:t>
-      </w:r>
-      <w:proofErr w:type="spellStart"/>
-      <w:r>
-        <w:rPr>
-          <w:rFonts w:ascii="Times New Roman" w:hAnsi="Times New Roman" w:cs="Times New Roman"/>
-          <w:sz w:val="28"/>
-          <w:szCs w:val="28"/>
-        </w:rPr>
-        <w:t>dia</w:t>
-      </w:r>
-      <w:proofErr w:type="spellEnd"/>
-      <w:r>
-        <w:rPr>
-          <w:rFonts w:ascii="Times New Roman" w:hAnsi="Times New Roman" w:cs="Times New Roman"/>
-          <w:sz w:val="28"/>
-          <w:szCs w:val="28"/>
-        </w:rPr>
-        <w:t xml:space="preserve"> juga dan </w:t>
-      </w:r>
-      <w:proofErr w:type="spellStart"/>
-      <w:r>
-        <w:rPr>
-          <w:rFonts w:ascii="Times New Roman" w:hAnsi="Times New Roman" w:cs="Times New Roman"/>
-          <w:sz w:val="28"/>
-          <w:szCs w:val="28"/>
-        </w:rPr>
-        <w:t>dia</w:t>
-      </w:r>
-      <w:proofErr w:type="spellEnd"/>
-      <w:r>
-        <w:rPr>
-          <w:rFonts w:ascii="Times New Roman" w:hAnsi="Times New Roman" w:cs="Times New Roman"/>
-          <w:sz w:val="28"/>
-          <w:szCs w:val="28"/>
-        </w:rPr>
-        <w:t> </w:t>
-      </w:r>
-      <w:proofErr w:type="spellStart"/>
-      <w:r>
-        <w:rPr>
-          <w:rFonts w:ascii="Times New Roman" w:hAnsi="Times New Roman" w:cs="Times New Roman"/>
-          <w:sz w:val="28"/>
-          <w:szCs w:val="28"/>
-        </w:rPr>
-        <w:t>berikan</w:t>
-      </w:r>
-      <w:proofErr w:type="spellEnd"/>
-    </w:p>
-    <w:p>
-      <w:pPr>
-        <w:rPr>
-          <w:rFonts w:ascii="Times New Roman" w:hAnsi="Times New Roman" w:cs="Times New Roman"/>
-          <w:sz w:val="28"/>
-          <w:szCs w:val="28"/>
-        </w:rPr>
-      </w:pPr>
-    </w:p>
-    <w:p>
-      <w:pPr>
-        <w:rPr>
-          <w:rFonts w:ascii="Times New Roman" w:hAnsi="Times New Roman" w:cs="Times New Roman"/>
-          <w:b/>
-          <w:bCs/>
-          <w:sz w:val="28"/>
-          <w:szCs w:val="28"/>
-        </w:rPr>
-      </w:pPr>
-      <w:proofErr w:type="spellStart"/>
-      <w:proofErr w:type="gramStart"/>
-      <w:r>
-        <w:rPr>
-          <w:rFonts w:ascii="Times New Roman" w:hAnsi="Times New Roman" w:cs="Times New Roman"/>
-          <w:b/>
-          <w:bCs/>
-          <w:sz w:val="28"/>
-          <w:szCs w:val="28"/>
-        </w:rPr>
-        <w:t>Manfaat</w:t>
-      </w:r>
-      <w:proofErr w:type="spellEnd"/>
-      <w:r>
-        <w:rPr>
-          <w:rFonts w:ascii="Times New Roman" w:hAnsi="Times New Roman" w:cs="Times New Roman"/>
-          <w:b/>
-          <w:bCs/>
-          <w:sz w:val="28"/>
-          <w:szCs w:val="28"/>
-        </w:rPr>
-        <w:t xml:space="preserve"> :</w:t>
-      </w:r>
-      <w:proofErr w:type="gramEnd"/>
-    </w:p>
-    <w:p>
-      <w:pPr>
-        <w:rPr>
-          <w:rFonts w:ascii="Times New Roman" w:hAnsi="Times New Roman" w:cs="Times New Roman"/>
-          <w:sz w:val="28"/>
-          <w:szCs w:val="28"/>
-        </w:rPr>
-      </w:pPr>
-      <w:proofErr w:type="spellStart"/>
-      <w:r>
-        <w:rPr>
-          <w:rFonts w:ascii="Times New Roman" w:hAnsi="Times New Roman" w:cs="Times New Roman"/>
-          <w:sz w:val="28"/>
-          <w:szCs w:val="28"/>
-        </w:rPr>
-        <w:t>Manfaatnya</w:t>
-      </w:r>
-      <w:proofErr w:type="spellEnd"/>
-      <w:r>
-        <w:rPr>
-          <w:rFonts w:ascii="Times New Roman" w:hAnsi="Times New Roman" w:cs="Times New Roman"/>
-          <w:sz w:val="28"/>
-          <w:szCs w:val="28"/>
-        </w:rPr>
-        <w:t xml:space="preserve"> </w:t>
-      </w:r>
-      <w:proofErr w:type="spellStart"/>
-      <w:r>
-        <w:rPr>
-          <w:rFonts w:ascii="Times New Roman" w:hAnsi="Times New Roman" w:cs="Times New Roman"/>
-          <w:sz w:val="28"/>
-          <w:szCs w:val="28"/>
-        </w:rPr>
-        <w:t>pak</w:t>
-      </w:r>
-      <w:proofErr w:type="spellEnd"/>
-      <w:r>
-        <w:rPr>
-          <w:rFonts w:ascii="Times New Roman" w:hAnsi="Times New Roman" w:cs="Times New Roman"/>
-          <w:sz w:val="28"/>
-          <w:szCs w:val="28"/>
-        </w:rPr>
-        <w:t xml:space="preserve"> </w:t>
-      </w:r>
-      <w:proofErr w:type="spellStart"/>
-      <w:r>
-        <w:rPr>
-          <w:rFonts w:ascii="Times New Roman" w:hAnsi="Times New Roman" w:cs="Times New Roman"/>
-          <w:sz w:val="28"/>
-          <w:szCs w:val="28"/>
-        </w:rPr>
-        <w:t>agus</w:t>
-      </w:r>
-      <w:proofErr w:type="spellEnd"/>
-      <w:r>
-        <w:rPr>
-          <w:rFonts w:ascii="Times New Roman" w:hAnsi="Times New Roman" w:cs="Times New Roman"/>
-          <w:sz w:val="28"/>
-          <w:szCs w:val="28"/>
-        </w:rPr>
-        <w:t xml:space="preserve"> </w:t>
-      </w:r>
-      <w:proofErr w:type="spellStart"/>
-      <w:r>
-        <w:rPr>
-          <w:rFonts w:ascii="Times New Roman" w:hAnsi="Times New Roman" w:cs="Times New Roman"/>
-          <w:sz w:val="28"/>
-          <w:szCs w:val="28"/>
-        </w:rPr>
-        <w:t>dapat</w:t>
-      </w:r>
-      <w:proofErr w:type="spellEnd"/>
-      <w:r>
-        <w:rPr>
-          <w:rFonts w:ascii="Times New Roman" w:hAnsi="Times New Roman" w:cs="Times New Roman"/>
-          <w:sz w:val="28"/>
-          <w:szCs w:val="28"/>
-        </w:rPr>
-        <w:t xml:space="preserve"> </w:t>
-      </w:r>
-      <w:proofErr w:type="spellStart"/>
-      <w:r>
-        <w:rPr>
-          <w:rFonts w:ascii="Times New Roman" w:hAnsi="Times New Roman" w:cs="Times New Roman"/>
-          <w:sz w:val="28"/>
-          <w:szCs w:val="28"/>
-        </w:rPr>
-        <w:t>menjangkau</w:t>
-      </w:r>
-      <w:proofErr w:type="spellEnd"/>
-      <w:r>
-        <w:rPr>
-          <w:rFonts w:ascii="Times New Roman" w:hAnsi="Times New Roman" w:cs="Times New Roman"/>
-          <w:sz w:val="28"/>
-          <w:szCs w:val="28"/>
-        </w:rPr>
-        <w:t xml:space="preserve"> </w:t>
-      </w:r>
-      <w:proofErr w:type="spellStart"/>
-      <w:r>
-        <w:rPr>
-          <w:rFonts w:ascii="Times New Roman" w:hAnsi="Times New Roman" w:cs="Times New Roman"/>
-          <w:sz w:val="28"/>
-          <w:szCs w:val="28"/>
-        </w:rPr>
-        <w:t>pelangan</w:t>
-      </w:r>
-      <w:proofErr w:type="spellEnd"/>
-      <w:r>
-        <w:rPr>
-          <w:rFonts w:ascii="Times New Roman" w:hAnsi="Times New Roman" w:cs="Times New Roman"/>
-          <w:sz w:val="28"/>
-          <w:szCs w:val="28"/>
-        </w:rPr>
-        <w:t xml:space="preserve"> yang </w:t>
-      </w:r>
-      <w:proofErr w:type="spellStart"/>
-      <w:r>
-        <w:rPr>
-          <w:rFonts w:ascii="Times New Roman" w:hAnsi="Times New Roman" w:cs="Times New Roman"/>
-          <w:sz w:val="28"/>
-          <w:szCs w:val="28"/>
-        </w:rPr>
-        <w:t>jauh</w:t>
-      </w:r>
-      <w:proofErr w:type="spellEnd"/>
-      <w:r>
-        <w:rPr>
-          <w:rFonts w:ascii="Times New Roman" w:hAnsi="Times New Roman" w:cs="Times New Roman"/>
-          <w:sz w:val="28"/>
-          <w:szCs w:val="28"/>
-        </w:rPr>
-        <w:t xml:space="preserve"> yang </w:t>
-      </w:r>
-      <w:proofErr w:type="spellStart"/>
-      <w:r>
-        <w:rPr>
-          <w:rFonts w:ascii="Times New Roman" w:hAnsi="Times New Roman" w:cs="Times New Roman"/>
-          <w:sz w:val="28"/>
-          <w:szCs w:val="28"/>
-        </w:rPr>
-        <w:t>tidak</w:t>
-      </w:r>
-      <w:proofErr w:type="spellEnd"/>
-      <w:r>
-        <w:rPr>
-          <w:rFonts w:ascii="Times New Roman" w:hAnsi="Times New Roman" w:cs="Times New Roman"/>
-          <w:sz w:val="28"/>
-          <w:szCs w:val="28"/>
-        </w:rPr>
-        <w:t xml:space="preserve"> </w:t>
-      </w:r>
-      <w:proofErr w:type="spellStart"/>
-      <w:r>
-        <w:rPr>
-          <w:rFonts w:ascii="Times New Roman" w:hAnsi="Times New Roman" w:cs="Times New Roman"/>
-          <w:sz w:val="28"/>
-          <w:szCs w:val="28"/>
-        </w:rPr>
-        <w:t>dapat</w:t>
-      </w:r>
-      <w:proofErr w:type="spellEnd"/>
-      <w:r>
-        <w:rPr>
-          <w:rFonts w:ascii="Times New Roman" w:hAnsi="Times New Roman" w:cs="Times New Roman"/>
-          <w:sz w:val="28"/>
-          <w:szCs w:val="28"/>
-        </w:rPr>
-        <w:t xml:space="preserve"> </w:t>
-      </w:r>
-      <w:proofErr w:type="spellStart"/>
-      <w:r>
-        <w:rPr>
-          <w:rFonts w:ascii="Times New Roman" w:hAnsi="Times New Roman" w:cs="Times New Roman"/>
-          <w:sz w:val="28"/>
-          <w:szCs w:val="28"/>
-        </w:rPr>
-        <w:t>datang</w:t>
-      </w:r>
-      <w:proofErr w:type="spellEnd"/>
-      <w:r>
-        <w:rPr>
-          <w:rFonts w:ascii="Times New Roman" w:hAnsi="Times New Roman" w:cs="Times New Roman"/>
-          <w:sz w:val="28"/>
-          <w:szCs w:val="28"/>
-        </w:rPr>
-        <w:t xml:space="preserve"> </w:t>
-      </w:r>
-      <w:proofErr w:type="spellStart"/>
-      <w:r>
-        <w:rPr>
-          <w:rFonts w:ascii="Times New Roman" w:hAnsi="Times New Roman" w:cs="Times New Roman"/>
-          <w:sz w:val="28"/>
-          <w:szCs w:val="28"/>
-        </w:rPr>
-        <w:t>langsung</w:t>
-      </w:r>
-      <w:proofErr w:type="spellEnd"/>
-      <w:r>
-        <w:rPr>
-          <w:rFonts w:ascii="Times New Roman" w:hAnsi="Times New Roman" w:cs="Times New Roman"/>
-          <w:sz w:val="28"/>
-          <w:szCs w:val="28"/>
-        </w:rPr>
-        <w:t xml:space="preserve"> </w:t>
-      </w:r>
-      <w:proofErr w:type="spellStart"/>
-      <w:r>
-        <w:rPr>
-          <w:rFonts w:ascii="Times New Roman" w:hAnsi="Times New Roman" w:cs="Times New Roman"/>
-          <w:sz w:val="28"/>
-          <w:szCs w:val="28"/>
-        </w:rPr>
-        <w:t>ke</w:t>
-      </w:r>
-      <w:proofErr w:type="spellEnd"/>
-      <w:r>
-        <w:rPr>
-          <w:rFonts w:ascii="Times New Roman" w:hAnsi="Times New Roman" w:cs="Times New Roman"/>
-          <w:sz w:val="28"/>
-          <w:szCs w:val="28"/>
-        </w:rPr>
-        <w:t xml:space="preserve"> toko </w:t>
-      </w:r>
-      <w:proofErr w:type="spellStart"/>
-      <w:r>
-        <w:rPr>
-          <w:rFonts w:ascii="Times New Roman" w:hAnsi="Times New Roman" w:cs="Times New Roman"/>
-          <w:sz w:val="28"/>
-          <w:szCs w:val="28"/>
-        </w:rPr>
-        <w:t>tersebut</w:t>
-      </w:r>
-      <w:proofErr w:type="spellEnd"/>
-      <w:r>
-        <w:rPr>
-          <w:rFonts w:ascii="Times New Roman" w:hAnsi="Times New Roman" w:cs="Times New Roman"/>
-          <w:sz w:val="28"/>
-          <w:szCs w:val="28"/>
-        </w:rPr>
-        <w:t xml:space="preserve">. </w:t>
-      </w:r>
-      <w:proofErr w:type="spellStart"/>
-      <w:r>
-        <w:rPr>
-          <w:rFonts w:ascii="Times New Roman" w:hAnsi="Times New Roman" w:cs="Times New Roman"/>
-          <w:sz w:val="28"/>
-          <w:szCs w:val="28"/>
-        </w:rPr>
-        <w:t>Ataupun</w:t>
-      </w:r>
-      <w:proofErr w:type="spellEnd"/>
-      <w:r>
-        <w:rPr>
-          <w:rFonts w:ascii="Times New Roman" w:hAnsi="Times New Roman" w:cs="Times New Roman"/>
-          <w:sz w:val="28"/>
-          <w:szCs w:val="28"/>
-        </w:rPr>
-        <w:t xml:space="preserve"> </w:t>
-      </w:r>
-      <w:proofErr w:type="spellStart"/>
-      <w:r>
-        <w:rPr>
-          <w:rFonts w:ascii="Times New Roman" w:hAnsi="Times New Roman" w:cs="Times New Roman"/>
-          <w:sz w:val="28"/>
-          <w:szCs w:val="28"/>
-        </w:rPr>
-        <w:t>pelangan</w:t>
-      </w:r>
-      <w:proofErr w:type="spellEnd"/>
-      <w:r>
-        <w:rPr>
-          <w:rFonts w:ascii="Times New Roman" w:hAnsi="Times New Roman" w:cs="Times New Roman"/>
-          <w:sz w:val="28"/>
-          <w:szCs w:val="28"/>
-        </w:rPr>
-        <w:t xml:space="preserve"> yang </w:t>
-      </w:r>
-      <w:proofErr w:type="spellStart"/>
-      <w:r>
-        <w:rPr>
-          <w:rFonts w:ascii="Times New Roman" w:hAnsi="Times New Roman" w:cs="Times New Roman"/>
-          <w:sz w:val="28"/>
-          <w:szCs w:val="28"/>
-        </w:rPr>
-        <w:t>jauh</w:t>
-      </w:r>
-      <w:proofErr w:type="spellEnd"/>
-      <w:r>
-        <w:rPr>
-          <w:rFonts w:ascii="Times New Roman" w:hAnsi="Times New Roman" w:cs="Times New Roman"/>
-          <w:sz w:val="28"/>
-          <w:szCs w:val="28"/>
-        </w:rPr>
-        <w:t xml:space="preserve"> yang </w:t>
-      </w:r>
-      <w:proofErr w:type="spellStart"/>
-      <w:r>
-        <w:rPr>
-          <w:rFonts w:ascii="Times New Roman" w:hAnsi="Times New Roman" w:cs="Times New Roman"/>
-          <w:sz w:val="28"/>
-          <w:szCs w:val="28"/>
-        </w:rPr>
-        <w:t>ingin</w:t>
-      </w:r>
-      <w:proofErr w:type="spellEnd"/>
-      <w:r>
-        <w:rPr>
-          <w:rFonts w:ascii="Times New Roman" w:hAnsi="Times New Roman" w:cs="Times New Roman"/>
-          <w:sz w:val="28"/>
-          <w:szCs w:val="28"/>
-        </w:rPr>
-        <w:t xml:space="preserve"> </w:t>
-      </w:r>
-      <w:proofErr w:type="spellStart"/>
-      <w:r>
-        <w:rPr>
-          <w:rFonts w:ascii="Times New Roman" w:hAnsi="Times New Roman" w:cs="Times New Roman"/>
-          <w:sz w:val="28"/>
-          <w:szCs w:val="28"/>
-        </w:rPr>
-        <w:t>mengadopsi</w:t>
-      </w:r>
-      <w:proofErr w:type="spellEnd"/>
-      <w:r>
-        <w:rPr>
-          <w:rFonts w:ascii="Times New Roman" w:hAnsi="Times New Roman" w:cs="Times New Roman"/>
-          <w:sz w:val="28"/>
-          <w:szCs w:val="28"/>
-        </w:rPr>
-        <w:t xml:space="preserve"> </w:t>
-      </w:r>
-      <w:proofErr w:type="spellStart"/>
-      <w:r>
-        <w:rPr>
-          <w:rFonts w:ascii="Times New Roman" w:hAnsi="Times New Roman" w:cs="Times New Roman"/>
-          <w:sz w:val="28"/>
-          <w:szCs w:val="28"/>
-        </w:rPr>
-        <w:t>hewan</w:t>
-      </w:r>
-      <w:proofErr w:type="spellEnd"/>
-      <w:r>
-        <w:rPr>
-          <w:rFonts w:ascii="Times New Roman" w:hAnsi="Times New Roman" w:cs="Times New Roman"/>
-          <w:sz w:val="28"/>
-          <w:szCs w:val="28"/>
-        </w:rPr>
-        <w:t xml:space="preserve"> </w:t>
-      </w:r>
-      <w:proofErr w:type="spellStart"/>
-      <w:r>
-        <w:rPr>
-          <w:rFonts w:ascii="Times New Roman" w:hAnsi="Times New Roman" w:cs="Times New Roman"/>
-          <w:sz w:val="28"/>
-          <w:szCs w:val="28"/>
-        </w:rPr>
-        <w:t>dari</w:t>
-      </w:r>
-      <w:proofErr w:type="spellEnd"/>
-      <w:r>
-        <w:rPr>
-          <w:rFonts w:ascii="Times New Roman" w:hAnsi="Times New Roman" w:cs="Times New Roman"/>
-          <w:sz w:val="28"/>
-          <w:szCs w:val="28"/>
-        </w:rPr>
-        <w:t xml:space="preserve"> toko pa kagus.</w:t>
+        <w:t>menjangkau pelangan yang jauh yang tidak dapat datang langsung ke toko tersebut. Ataupun pelangan yang jauh yang ingin mengadopsi hewan dari toko pa kagus.</w:t>
       </w:r>
     </w:p>
     <w:p>
@@ -1422,11 +636,9 @@
               <w:spacing w:after="160" w:line="259" w:lineRule="auto"/>
               <w:jc w:val="center"/>
             </w:pPr>
-            <w:proofErr w:type="spellStart"/>
             <w:r>
               <w:t>Pengguna</w:t>
             </w:r>
-            <w:proofErr w:type="spellEnd"/>
           </w:p>
         </w:tc>
         <w:tc>
@@ -1440,29 +652,8 @@
               <w:jc w:val="center"/>
             </w:pPr>
             <w:r>
-              <w:t xml:space="preserve">Saya </w:t>
-            </w:r>
-            <w:proofErr w:type="spellStart"/>
-            <w:r>
-              <w:t>menginginkan</w:t>
-            </w:r>
-            <w:proofErr w:type="spellEnd"/>
-            <w:r>
-              <w:t xml:space="preserve"> Navbar agar </w:t>
-            </w:r>
-            <w:proofErr w:type="spellStart"/>
-            <w:r>
-              <w:t>akses</w:t>
-            </w:r>
-            <w:proofErr w:type="spellEnd"/>
-            <w:r>
-              <w:t xml:space="preserve"> website </w:t>
-            </w:r>
-            <w:proofErr w:type="spellStart"/>
-            <w:r>
-              <w:t>mudah</w:t>
-            </w:r>
-            <w:proofErr w:type="spellEnd"/>
+              <w:t>Saya menginginkan Navbar agar akses website mudah</w:t>
+            </w:r>
             <w:r>
               <w:t xml:space="preserve">  </w:t>
             </w:r>
@@ -1479,39 +670,7 @@
               <w:jc w:val="center"/>
             </w:pPr>
             <w:r>
-              <w:t xml:space="preserve">Saya </w:t>
-            </w:r>
-            <w:proofErr w:type="spellStart"/>
-            <w:r>
-              <w:t>dapat</w:t>
-            </w:r>
-            <w:proofErr w:type="spellEnd"/>
-            <w:r>
-              <w:t xml:space="preserve"> </w:t>
-            </w:r>
-            <w:proofErr w:type="spellStart"/>
-            <w:r>
-              <w:t>mengakses</w:t>
-            </w:r>
-            <w:proofErr w:type="spellEnd"/>
-            <w:r>
-              <w:t xml:space="preserve"> navbar agar website </w:t>
-            </w:r>
-            <w:proofErr w:type="spellStart"/>
-            <w:r>
-              <w:t>dengan</w:t>
-            </w:r>
-            <w:proofErr w:type="spellEnd"/>
-            <w:r>
-              <w:t xml:space="preserve"> </w:t>
-            </w:r>
-            <w:proofErr w:type="spellStart"/>
-            <w:r>
-              <w:t>mudah</w:t>
-            </w:r>
-            <w:proofErr w:type="spellEnd"/>
-            <w:r>
-              <w:t xml:space="preserve"> </w:t>
+              <w:t xml:space="preserve">Saya dapat mengakses navbar agar website dengan mudah </w:t>
             </w:r>
           </w:p>
         </w:tc>
@@ -1576,11 +735,9 @@
               <w:spacing w:after="160" w:line="259" w:lineRule="auto"/>
               <w:jc w:val="center"/>
             </w:pPr>
-            <w:proofErr w:type="spellStart"/>
             <w:r>
               <w:t>Pengguna</w:t>
             </w:r>
-            <w:proofErr w:type="spellEnd"/>
           </w:p>
         </w:tc>
         <w:tc>
@@ -1594,45 +751,8 @@
               <w:jc w:val="center"/>
             </w:pPr>
             <w:r>
-              <w:t xml:space="preserve">Saya </w:t>
-            </w:r>
-            <w:proofErr w:type="spellStart"/>
-            <w:r>
-              <w:t>menginginkan</w:t>
-            </w:r>
-            <w:proofErr w:type="spellEnd"/>
-            <w:r>
-              <w:t xml:space="preserve"> </w:t>
-            </w:r>
-            <w:proofErr w:type="spellStart"/>
-            <w:r>
-              <w:t>dapat</w:t>
-            </w:r>
-            <w:proofErr w:type="spellEnd"/>
-            <w:r>
-              <w:t xml:space="preserve"> </w:t>
-            </w:r>
-            <w:proofErr w:type="spellStart"/>
-            <w:r>
-              <w:t>mengakses</w:t>
-            </w:r>
-            <w:proofErr w:type="spellEnd"/>
-            <w:r>
-              <w:t xml:space="preserve"> </w:t>
-            </w:r>
-            <w:proofErr w:type="spellStart"/>
-            <w:r>
-              <w:t>halaman</w:t>
-            </w:r>
-            <w:proofErr w:type="spellEnd"/>
-            <w:r>
-              <w:t xml:space="preserve"> </w:t>
-            </w:r>
-            <w:proofErr w:type="spellStart"/>
-            <w:r>
-              <w:t>utama</w:t>
-            </w:r>
-            <w:proofErr w:type="spellEnd"/>
+              <w:t>Saya menginginkan dapat mengakses halaman utama</w:t>
+            </w:r>
           </w:p>
         </w:tc>
         <w:tc>
@@ -1646,37 +766,8 @@
               <w:jc w:val="center"/>
             </w:pPr>
             <w:r>
-              <w:t xml:space="preserve">Saya </w:t>
-            </w:r>
-            <w:proofErr w:type="spellStart"/>
-            <w:r>
-              <w:t>dapat</w:t>
-            </w:r>
-            <w:proofErr w:type="spellEnd"/>
-            <w:r>
-              <w:t xml:space="preserve"> </w:t>
-            </w:r>
-            <w:proofErr w:type="spellStart"/>
-            <w:r>
-              <w:t>mengakses</w:t>
-            </w:r>
-            <w:proofErr w:type="spellEnd"/>
-            <w:r>
-              <w:t xml:space="preserve"> </w:t>
-            </w:r>
-            <w:proofErr w:type="spellStart"/>
-            <w:r>
-              <w:t>halaman</w:t>
-            </w:r>
-            <w:proofErr w:type="spellEnd"/>
-            <w:r>
-              <w:t xml:space="preserve"> </w:t>
-            </w:r>
-            <w:proofErr w:type="spellStart"/>
-            <w:r>
-              <w:t>utama</w:t>
-            </w:r>
-            <w:proofErr w:type="spellEnd"/>
+              <w:t>Saya dapat mengakses halaman utama</w:t>
+            </w:r>
           </w:p>
         </w:tc>
         <w:tc>
@@ -1740,11 +831,9 @@
               <w:spacing w:after="160" w:line="259" w:lineRule="auto"/>
               <w:jc w:val="center"/>
             </w:pPr>
-            <w:proofErr w:type="spellStart"/>
             <w:r>
               <w:t>Pengguna</w:t>
             </w:r>
-            <w:proofErr w:type="spellEnd"/>
           </w:p>
         </w:tc>
         <w:tc>
@@ -1758,37 +847,8 @@
               <w:jc w:val="center"/>
             </w:pPr>
             <w:r>
-              <w:t xml:space="preserve">Saya </w:t>
-            </w:r>
-            <w:proofErr w:type="spellStart"/>
-            <w:r>
-              <w:t>menginginkan</w:t>
-            </w:r>
-            <w:proofErr w:type="spellEnd"/>
-            <w:r>
-              <w:t xml:space="preserve"> </w:t>
-            </w:r>
-            <w:proofErr w:type="spellStart"/>
-            <w:r>
-              <w:t>membeli</w:t>
-            </w:r>
-            <w:proofErr w:type="spellEnd"/>
-            <w:r>
-              <w:t xml:space="preserve"> </w:t>
-            </w:r>
-            <w:proofErr w:type="spellStart"/>
-            <w:r>
-              <w:t>perlengkapan</w:t>
-            </w:r>
-            <w:proofErr w:type="spellEnd"/>
-            <w:r>
-              <w:t xml:space="preserve"> </w:t>
-            </w:r>
-            <w:proofErr w:type="spellStart"/>
-            <w:r>
-              <w:t>hewan</w:t>
-            </w:r>
-            <w:proofErr w:type="spellEnd"/>
+              <w:t>Saya menginginkan membeli perlengkapan hewan</w:t>
+            </w:r>
           </w:p>
         </w:tc>
         <w:tc>
@@ -1802,37 +862,8 @@
               <w:jc w:val="center"/>
             </w:pPr>
             <w:r>
-              <w:t xml:space="preserve">Saya </w:t>
-            </w:r>
-            <w:proofErr w:type="spellStart"/>
-            <w:r>
-              <w:t>dapat</w:t>
-            </w:r>
-            <w:proofErr w:type="spellEnd"/>
-            <w:r>
-              <w:t xml:space="preserve"> </w:t>
-            </w:r>
-            <w:proofErr w:type="spellStart"/>
-            <w:r>
-              <w:t>membeli</w:t>
-            </w:r>
-            <w:proofErr w:type="spellEnd"/>
-            <w:r>
-              <w:t xml:space="preserve"> </w:t>
-            </w:r>
-            <w:proofErr w:type="spellStart"/>
-            <w:r>
-              <w:t>perlengkapan</w:t>
-            </w:r>
-            <w:proofErr w:type="spellEnd"/>
-            <w:r>
-              <w:t xml:space="preserve"> </w:t>
-            </w:r>
-            <w:proofErr w:type="spellStart"/>
-            <w:r>
-              <w:t>hewan</w:t>
-            </w:r>
-            <w:proofErr w:type="spellEnd"/>
+              <w:t>Saya dapat membeli perlengkapan hewan</w:t>
+            </w:r>
           </w:p>
         </w:tc>
         <w:tc>
@@ -1894,11 +925,9 @@
             <w:pPr>
               <w:jc w:val="center"/>
             </w:pPr>
-            <w:proofErr w:type="spellStart"/>
             <w:r>
               <w:t>Pengguna</w:t>
             </w:r>
-            <w:proofErr w:type="spellEnd"/>
           </w:p>
         </w:tc>
         <w:tc>
@@ -1911,49 +940,7 @@
               <w:jc w:val="center"/>
             </w:pPr>
             <w:r>
-              <w:t xml:space="preserve">Saya </w:t>
-            </w:r>
-            <w:proofErr w:type="spellStart"/>
-            <w:proofErr w:type="gramStart"/>
-            <w:r>
-              <w:t>menginginkan</w:t>
-            </w:r>
-            <w:proofErr w:type="spellEnd"/>
-            <w:r>
-              <w:t xml:space="preserve">  </w:t>
-            </w:r>
-            <w:proofErr w:type="spellStart"/>
-            <w:r>
-              <w:t>membeli</w:t>
-            </w:r>
-            <w:proofErr w:type="spellEnd"/>
-            <w:proofErr w:type="gramEnd"/>
-            <w:r>
-              <w:t xml:space="preserve"> </w:t>
-            </w:r>
-            <w:proofErr w:type="spellStart"/>
-            <w:r>
-              <w:t>perlengkapan</w:t>
-            </w:r>
-            <w:proofErr w:type="spellEnd"/>
-            <w:r>
-              <w:t xml:space="preserve"> </w:t>
-            </w:r>
-            <w:proofErr w:type="spellStart"/>
-            <w:r>
-              <w:t>hewan</w:t>
-            </w:r>
-            <w:proofErr w:type="spellEnd"/>
-            <w:r>
-              <w:t xml:space="preserve"> </w:t>
-            </w:r>
-            <w:proofErr w:type="spellStart"/>
-            <w:r>
-              <w:t>berdasarkan</w:t>
-            </w:r>
-            <w:proofErr w:type="spellEnd"/>
-            <w:r>
-              <w:t xml:space="preserve"> wilayah</w:t>
+              <w:t>Saya menginginkan  membeli perlengkapan hewan berdasarkan wilayah</w:t>
             </w:r>
           </w:p>
         </w:tc>
@@ -1967,47 +954,7 @@
               <w:jc w:val="center"/>
             </w:pPr>
             <w:r>
-              <w:t xml:space="preserve">Saya </w:t>
-            </w:r>
-            <w:proofErr w:type="spellStart"/>
-            <w:r>
-              <w:t>dapat</w:t>
-            </w:r>
-            <w:proofErr w:type="spellEnd"/>
-            <w:r>
-              <w:t xml:space="preserve"> </w:t>
-            </w:r>
-            <w:proofErr w:type="spellStart"/>
-            <w:r>
-              <w:t>membeli</w:t>
-            </w:r>
-            <w:proofErr w:type="spellEnd"/>
-            <w:r>
-              <w:t xml:space="preserve"> </w:t>
-            </w:r>
-            <w:proofErr w:type="spellStart"/>
-            <w:r>
-              <w:t>perlengkapan</w:t>
-            </w:r>
-            <w:proofErr w:type="spellEnd"/>
-            <w:r>
-              <w:t xml:space="preserve"> </w:t>
-            </w:r>
-            <w:proofErr w:type="spellStart"/>
-            <w:r>
-              <w:t>hewan</w:t>
-            </w:r>
-            <w:proofErr w:type="spellEnd"/>
-            <w:r>
-              <w:t xml:space="preserve"> </w:t>
-            </w:r>
-            <w:proofErr w:type="spellStart"/>
-            <w:r>
-              <w:t>berdasarkan</w:t>
-            </w:r>
-            <w:proofErr w:type="spellEnd"/>
-            <w:r>
-              <w:t xml:space="preserve"> wilayah</w:t>
+              <w:t>Saya dapat membeli perlengkapan hewan berdasarkan wilayah</w:t>
             </w:r>
           </w:p>
         </w:tc>
@@ -2068,11 +1015,9 @@
             <w:pPr>
               <w:jc w:val="center"/>
             </w:pPr>
-            <w:proofErr w:type="spellStart"/>
             <w:r>
               <w:t>Pengguna</w:t>
             </w:r>
-            <w:proofErr w:type="spellEnd"/>
           </w:p>
         </w:tc>
         <w:tc>
@@ -2087,37 +1032,8 @@
             <w:r>
               <w:t xml:space="preserve">Saya </w:t>
             </w:r>
-            <w:proofErr w:type="spellStart"/>
-            <w:r>
-              <w:t>menginginkan</w:t>
-            </w:r>
-            <w:proofErr w:type="spellEnd"/>
-            <w:r>
-              <w:t xml:space="preserve"> </w:t>
-            </w:r>
-            <w:proofErr w:type="spellStart"/>
-            <w:r>
-              <w:t>menggunakan</w:t>
-            </w:r>
-            <w:proofErr w:type="spellEnd"/>
-            <w:r>
-              <w:t xml:space="preserve"> </w:t>
-            </w:r>
-            <w:proofErr w:type="spellStart"/>
-            <w:r>
-              <w:t>fitur</w:t>
-            </w:r>
-            <w:proofErr w:type="spellEnd"/>
-            <w:r>
-              <w:t xml:space="preserve"> checkout di </w:t>
-            </w:r>
-            <w:proofErr w:type="spellStart"/>
-            <w:r>
-              <w:t>dalam</w:t>
-            </w:r>
-            <w:proofErr w:type="spellEnd"/>
-            <w:r>
-              <w:t xml:space="preserve"> store page </w:t>
+            <w:r>
+              <w:t xml:space="preserve">menginginkan menggunakan fitur checkout di dalam store page </w:t>
             </w:r>
           </w:p>
         </w:tc>
@@ -2131,47 +1047,7 @@
               <w:jc w:val="center"/>
             </w:pPr>
             <w:r>
-              <w:t xml:space="preserve">Saya </w:t>
-            </w:r>
-            <w:proofErr w:type="spellStart"/>
-            <w:r>
-              <w:t>dapat</w:t>
-            </w:r>
-            <w:proofErr w:type="spellEnd"/>
-            <w:r>
-              <w:t xml:space="preserve"> </w:t>
-            </w:r>
-            <w:proofErr w:type="spellStart"/>
-            <w:r>
-              <w:t>menggunakan</w:t>
-            </w:r>
-            <w:proofErr w:type="spellEnd"/>
-            <w:r>
-              <w:t xml:space="preserve"> </w:t>
-            </w:r>
-            <w:proofErr w:type="spellStart"/>
-            <w:r>
-              <w:t>fitur</w:t>
-            </w:r>
-            <w:proofErr w:type="spellEnd"/>
-            <w:r>
-              <w:t xml:space="preserve"> </w:t>
-            </w:r>
-            <w:proofErr w:type="spellStart"/>
-            <w:r>
-              <w:t>chekout</w:t>
-            </w:r>
-            <w:proofErr w:type="spellEnd"/>
-            <w:r>
-              <w:t xml:space="preserve"> di </w:t>
-            </w:r>
-            <w:proofErr w:type="spellStart"/>
-            <w:r>
-              <w:t>dalam</w:t>
-            </w:r>
-            <w:proofErr w:type="spellEnd"/>
-            <w:r>
-              <w:t xml:space="preserve"> store page </w:t>
+              <w:t xml:space="preserve">Saya dapat menggunakan fitur chekout di dalam store page </w:t>
             </w:r>
           </w:p>
         </w:tc>
@@ -2232,11 +1108,9 @@
             <w:pPr>
               <w:jc w:val="center"/>
             </w:pPr>
-            <w:proofErr w:type="spellStart"/>
             <w:r>
               <w:t>Pengguna</w:t>
             </w:r>
-            <w:proofErr w:type="spellEnd"/>
           </w:p>
         </w:tc>
         <w:tc>
@@ -2249,37 +1123,8 @@
               <w:jc w:val="center"/>
             </w:pPr>
             <w:r>
-              <w:t xml:space="preserve">Saya </w:t>
-            </w:r>
-            <w:proofErr w:type="spellStart"/>
-            <w:r>
-              <w:t>menginginkan</w:t>
-            </w:r>
-            <w:proofErr w:type="spellEnd"/>
-            <w:r>
-              <w:t xml:space="preserve"> </w:t>
-            </w:r>
-            <w:proofErr w:type="spellStart"/>
-            <w:r>
-              <w:t>mencari</w:t>
-            </w:r>
-            <w:proofErr w:type="spellEnd"/>
-            <w:r>
-              <w:t xml:space="preserve"> </w:t>
-            </w:r>
-            <w:proofErr w:type="spellStart"/>
-            <w:r>
-              <w:t>hewan</w:t>
-            </w:r>
-            <w:proofErr w:type="spellEnd"/>
-            <w:r>
-              <w:t xml:space="preserve"> </w:t>
-            </w:r>
-            <w:proofErr w:type="spellStart"/>
-            <w:r>
-              <w:t>adopsi</w:t>
-            </w:r>
-            <w:proofErr w:type="spellEnd"/>
+              <w:t>Saya menginginkan mencari hewan adopsi</w:t>
+            </w:r>
           </w:p>
         </w:tc>
         <w:tc>
@@ -2292,39 +1137,7 @@
               <w:jc w:val="center"/>
             </w:pPr>
             <w:r>
-              <w:t xml:space="preserve">Saya </w:t>
-            </w:r>
-            <w:proofErr w:type="spellStart"/>
-            <w:r>
-              <w:t>dapat</w:t>
-            </w:r>
-            <w:proofErr w:type="spellEnd"/>
-            <w:r>
-              <w:t xml:space="preserve"> </w:t>
-            </w:r>
-            <w:proofErr w:type="spellStart"/>
-            <w:r>
-              <w:t>mencari</w:t>
-            </w:r>
-            <w:proofErr w:type="spellEnd"/>
-            <w:r>
-              <w:t xml:space="preserve"> </w:t>
-            </w:r>
-            <w:proofErr w:type="spellStart"/>
-            <w:r>
-              <w:t>hewan</w:t>
-            </w:r>
-            <w:proofErr w:type="spellEnd"/>
-            <w:r>
-              <w:t xml:space="preserve"> </w:t>
-            </w:r>
-            <w:proofErr w:type="spellStart"/>
-            <w:r>
-              <w:t>adopsi</w:t>
-            </w:r>
-            <w:proofErr w:type="spellEnd"/>
-            <w:r>
-              <w:t xml:space="preserve"> </w:t>
+              <w:t xml:space="preserve">Saya dapat mencari hewan adopsi </w:t>
             </w:r>
           </w:p>
         </w:tc>
@@ -2385,11 +1198,9 @@
             <w:pPr>
               <w:jc w:val="center"/>
             </w:pPr>
-            <w:proofErr w:type="spellStart"/>
             <w:r>
               <w:t>Pengguna</w:t>
             </w:r>
-            <w:proofErr w:type="spellEnd"/>
           </w:p>
         </w:tc>
         <w:tc>
@@ -2402,63 +1213,7 @@
               <w:jc w:val="center"/>
             </w:pPr>
             <w:r>
-              <w:t xml:space="preserve">Saya </w:t>
-            </w:r>
-            <w:proofErr w:type="spellStart"/>
-            <w:r>
-              <w:t>menginginkan</w:t>
-            </w:r>
-            <w:proofErr w:type="spellEnd"/>
-            <w:r>
-              <w:t xml:space="preserve"> </w:t>
-            </w:r>
-            <w:proofErr w:type="spellStart"/>
-            <w:r>
-              <w:t>menggunakan</w:t>
-            </w:r>
-            <w:proofErr w:type="spellEnd"/>
-            <w:r>
-              <w:t xml:space="preserve"> </w:t>
-            </w:r>
-            <w:proofErr w:type="spellStart"/>
-            <w:r>
-              <w:t>fitur</w:t>
-            </w:r>
-            <w:proofErr w:type="spellEnd"/>
-            <w:r>
-              <w:t xml:space="preserve"> </w:t>
-            </w:r>
-            <w:proofErr w:type="spellStart"/>
-            <w:r>
-              <w:t>mengadopsi</w:t>
-            </w:r>
-            <w:proofErr w:type="spellEnd"/>
-            <w:r>
-              <w:t xml:space="preserve"> </w:t>
-            </w:r>
-            <w:proofErr w:type="spellStart"/>
-            <w:r>
-              <w:t>hewan</w:t>
-            </w:r>
-            <w:proofErr w:type="spellEnd"/>
-            <w:r>
-              <w:t xml:space="preserve"> yang </w:t>
-            </w:r>
-            <w:proofErr w:type="spellStart"/>
-            <w:r>
-              <w:t>ingin</w:t>
-            </w:r>
-            <w:proofErr w:type="spellEnd"/>
-            <w:r>
-              <w:t xml:space="preserve"> </w:t>
-            </w:r>
-            <w:proofErr w:type="spellStart"/>
-            <w:r>
-              <w:t>dipilih</w:t>
-            </w:r>
-            <w:proofErr w:type="spellEnd"/>
-            <w:r>
-              <w:t xml:space="preserve"> </w:t>
+              <w:t xml:space="preserve">Saya menginginkan menggunakan fitur mengadopsi hewan yang ingin dipilih </w:t>
             </w:r>
           </w:p>
         </w:tc>
@@ -2472,63 +1227,7 @@
               <w:jc w:val="center"/>
             </w:pPr>
             <w:r>
-              <w:t xml:space="preserve">Saya </w:t>
-            </w:r>
-            <w:proofErr w:type="spellStart"/>
-            <w:r>
-              <w:t>dapat</w:t>
-            </w:r>
-            <w:proofErr w:type="spellEnd"/>
-            <w:r>
-              <w:t xml:space="preserve"> </w:t>
-            </w:r>
-            <w:proofErr w:type="spellStart"/>
-            <w:r>
-              <w:t>menggunakan</w:t>
-            </w:r>
-            <w:proofErr w:type="spellEnd"/>
-            <w:r>
-              <w:t xml:space="preserve"> </w:t>
-            </w:r>
-            <w:proofErr w:type="spellStart"/>
-            <w:r>
-              <w:t>fitur</w:t>
-            </w:r>
-            <w:proofErr w:type="spellEnd"/>
-            <w:r>
-              <w:t xml:space="preserve"> </w:t>
-            </w:r>
-            <w:proofErr w:type="spellStart"/>
-            <w:r>
-              <w:t>mengadopsi</w:t>
-            </w:r>
-            <w:proofErr w:type="spellEnd"/>
-            <w:r>
-              <w:t xml:space="preserve"> </w:t>
-            </w:r>
-            <w:proofErr w:type="spellStart"/>
-            <w:r>
-              <w:t>hewan</w:t>
-            </w:r>
-            <w:proofErr w:type="spellEnd"/>
-            <w:r>
-              <w:t xml:space="preserve"> yang </w:t>
-            </w:r>
-            <w:proofErr w:type="spellStart"/>
-            <w:r>
-              <w:t>ingin</w:t>
-            </w:r>
-            <w:proofErr w:type="spellEnd"/>
-            <w:r>
-              <w:t xml:space="preserve"> </w:t>
-            </w:r>
-            <w:proofErr w:type="spellStart"/>
-            <w:r>
-              <w:t>dipilih</w:t>
-            </w:r>
-            <w:proofErr w:type="spellEnd"/>
-            <w:r>
-              <w:t xml:space="preserve"> </w:t>
+              <w:t xml:space="preserve">Saya dapat menggunakan fitur mengadopsi hewan yang ingin dipilih </w:t>
             </w:r>
           </w:p>
           <w:p>
@@ -2594,11 +1293,9 @@
             <w:pPr>
               <w:jc w:val="center"/>
             </w:pPr>
-            <w:proofErr w:type="spellStart"/>
             <w:r>
               <w:t>Pengguna</w:t>
             </w:r>
-            <w:proofErr w:type="spellEnd"/>
           </w:p>
         </w:tc>
         <w:tc>
@@ -2611,39 +1308,7 @@
               <w:jc w:val="center"/>
             </w:pPr>
             <w:r>
-              <w:t xml:space="preserve">Saya </w:t>
-            </w:r>
-            <w:proofErr w:type="spellStart"/>
-            <w:r>
-              <w:t>menginginkan</w:t>
-            </w:r>
-            <w:proofErr w:type="spellEnd"/>
-            <w:r>
-              <w:t xml:space="preserve"> </w:t>
-            </w:r>
-            <w:proofErr w:type="spellStart"/>
-            <w:r>
-              <w:t>mengadopsi</w:t>
-            </w:r>
-            <w:proofErr w:type="spellEnd"/>
-            <w:r>
-              <w:t xml:space="preserve"> </w:t>
-            </w:r>
-            <w:proofErr w:type="spellStart"/>
-            <w:r>
-              <w:t>hewan</w:t>
-            </w:r>
-            <w:proofErr w:type="spellEnd"/>
-            <w:r>
-              <w:t xml:space="preserve"> </w:t>
-            </w:r>
-            <w:proofErr w:type="spellStart"/>
-            <w:r>
-              <w:t>berdasarkan</w:t>
-            </w:r>
-            <w:proofErr w:type="spellEnd"/>
-            <w:r>
-              <w:t xml:space="preserve"> wilayah </w:t>
+              <w:t xml:space="preserve">Saya menginginkan mengadopsi hewan berdasarkan wilayah </w:t>
             </w:r>
           </w:p>
         </w:tc>
@@ -2657,39 +1322,7 @@
               <w:jc w:val="center"/>
             </w:pPr>
             <w:r>
-              <w:t xml:space="preserve">Saya </w:t>
-            </w:r>
-            <w:proofErr w:type="spellStart"/>
-            <w:r>
-              <w:t>dapat</w:t>
-            </w:r>
-            <w:proofErr w:type="spellEnd"/>
-            <w:r>
-              <w:t xml:space="preserve"> </w:t>
-            </w:r>
-            <w:proofErr w:type="spellStart"/>
-            <w:r>
-              <w:t>mengadopsi</w:t>
-            </w:r>
-            <w:proofErr w:type="spellEnd"/>
-            <w:r>
-              <w:t xml:space="preserve"> </w:t>
-            </w:r>
-            <w:proofErr w:type="spellStart"/>
-            <w:r>
-              <w:t>hewan</w:t>
-            </w:r>
-            <w:proofErr w:type="spellEnd"/>
-            <w:r>
-              <w:t xml:space="preserve"> </w:t>
-            </w:r>
-            <w:proofErr w:type="spellStart"/>
-            <w:r>
-              <w:t>berdasakarkan</w:t>
-            </w:r>
-            <w:proofErr w:type="spellEnd"/>
-            <w:r>
-              <w:t xml:space="preserve"> wilayah </w:t>
+              <w:t xml:space="preserve">Saya dapat mengadopsi hewan berdasakarkan wilayah </w:t>
             </w:r>
           </w:p>
         </w:tc>
@@ -2967,21 +1600,8 @@
             <w:pPr>
               <w:jc w:val="center"/>
             </w:pPr>
-            <w:proofErr w:type="spellStart"/>
-            <w:r>
-              <w:t>Implementasi</w:t>
-            </w:r>
-            <w:proofErr w:type="spellEnd"/>
-            <w:r>
-              <w:t xml:space="preserve"> </w:t>
-            </w:r>
-            <w:proofErr w:type="spellStart"/>
-            <w:r>
-              <w:t>Navigasi</w:t>
-            </w:r>
-            <w:proofErr w:type="spellEnd"/>
-            <w:r>
-              <w:t xml:space="preserve"> bar</w:t>
+            <w:r>
+              <w:t>Implementasi Navigasi bar</w:t>
             </w:r>
           </w:p>
         </w:tc>
@@ -3002,13 +1622,8 @@
             <w:pPr>
               <w:jc w:val="center"/>
             </w:pPr>
-            <w:proofErr w:type="spellStart"/>
-            <w:r>
-              <w:t>Membuat</w:t>
-            </w:r>
-            <w:proofErr w:type="spellEnd"/>
-            <w:r>
-              <w:t xml:space="preserve"> UI</w:t>
+            <w:r>
+              <w:t>Membuat UI</w:t>
             </w:r>
           </w:p>
         </w:tc>
@@ -3127,13 +1742,8 @@
             <w:pPr>
               <w:jc w:val="center"/>
             </w:pPr>
-            <w:proofErr w:type="spellStart"/>
-            <w:r>
-              <w:t>Membuat</w:t>
-            </w:r>
-            <w:proofErr w:type="spellEnd"/>
-            <w:r>
-              <w:t xml:space="preserve"> prototype</w:t>
+            <w:r>
+              <w:t>Membuat prototype</w:t>
             </w:r>
           </w:p>
         </w:tc>
@@ -3369,13 +1979,8 @@
             <w:pPr>
               <w:jc w:val="center"/>
             </w:pPr>
-            <w:proofErr w:type="spellStart"/>
-            <w:r>
-              <w:t>Implementasi</w:t>
-            </w:r>
-            <w:proofErr w:type="spellEnd"/>
-            <w:r>
-              <w:t xml:space="preserve"> Homepage</w:t>
+            <w:r>
+              <w:t>Implementasi Homepage</w:t>
             </w:r>
           </w:p>
         </w:tc>
@@ -3396,13 +2001,8 @@
             <w:pPr>
               <w:jc w:val="center"/>
             </w:pPr>
-            <w:proofErr w:type="spellStart"/>
-            <w:r>
-              <w:t>Membuat</w:t>
-            </w:r>
-            <w:proofErr w:type="spellEnd"/>
-            <w:r>
-              <w:t xml:space="preserve"> UI</w:t>
+            <w:r>
+              <w:t>Membuat UI</w:t>
             </w:r>
           </w:p>
         </w:tc>
@@ -3521,13 +2121,8 @@
             <w:pPr>
               <w:jc w:val="center"/>
             </w:pPr>
-            <w:proofErr w:type="spellStart"/>
-            <w:r>
-              <w:t>Membuat</w:t>
-            </w:r>
-            <w:proofErr w:type="spellEnd"/>
-            <w:r>
-              <w:t xml:space="preserve"> prototype</w:t>
+            <w:r>
+              <w:t>Membuat prototype</w:t>
             </w:r>
           </w:p>
         </w:tc>
@@ -3763,13 +2358,8 @@
             <w:pPr>
               <w:jc w:val="center"/>
             </w:pPr>
-            <w:proofErr w:type="spellStart"/>
-            <w:r>
-              <w:t>Implementasi</w:t>
-            </w:r>
-            <w:proofErr w:type="spellEnd"/>
-            <w:r>
-              <w:t xml:space="preserve"> Store Page</w:t>
+            <w:r>
+              <w:t>Implementasi Store Page</w:t>
             </w:r>
           </w:p>
         </w:tc>
@@ -3790,13 +2380,8 @@
             <w:pPr>
               <w:jc w:val="center"/>
             </w:pPr>
-            <w:proofErr w:type="spellStart"/>
-            <w:r>
-              <w:t>Membuat</w:t>
-            </w:r>
-            <w:proofErr w:type="spellEnd"/>
-            <w:r>
-              <w:t xml:space="preserve"> UI</w:t>
+            <w:r>
+              <w:t>Membuat UI</w:t>
             </w:r>
           </w:p>
         </w:tc>
@@ -3915,13 +2500,8 @@
             <w:pPr>
               <w:jc w:val="center"/>
             </w:pPr>
-            <w:proofErr w:type="spellStart"/>
-            <w:r>
-              <w:t>Membuat</w:t>
-            </w:r>
-            <w:proofErr w:type="spellEnd"/>
-            <w:r>
-              <w:t xml:space="preserve"> prototype</w:t>
+            <w:r>
+              <w:t>Membuat prototype</w:t>
             </w:r>
           </w:p>
         </w:tc>
@@ -4226,21 +2806,8 @@
             <w:pPr>
               <w:jc w:val="center"/>
             </w:pPr>
-            <w:proofErr w:type="spellStart"/>
-            <w:r>
-              <w:t>Minggu</w:t>
-            </w:r>
-            <w:proofErr w:type="spellEnd"/>
-            <w:r>
-              <w:t xml:space="preserve">, 7 </w:t>
-            </w:r>
-            <w:proofErr w:type="spellStart"/>
-            <w:r>
-              <w:t>mei</w:t>
-            </w:r>
-            <w:proofErr w:type="spellEnd"/>
-            <w:r>
-              <w:t xml:space="preserve"> 2023</w:t>
+            <w:r>
+              <w:t>Minggu, 7 mei 2023</w:t>
             </w:r>
           </w:p>
         </w:tc>
@@ -4261,21 +2828,8 @@
             <w:pPr>
               <w:jc w:val="center"/>
             </w:pPr>
-            <w:proofErr w:type="spellStart"/>
-            <w:r>
-              <w:t>Senin</w:t>
-            </w:r>
-            <w:proofErr w:type="spellEnd"/>
-            <w:r>
-              <w:t xml:space="preserve">, 8 </w:t>
-            </w:r>
-            <w:proofErr w:type="spellStart"/>
-            <w:r>
-              <w:t>mei</w:t>
-            </w:r>
-            <w:proofErr w:type="spellEnd"/>
-            <w:r>
-              <w:t xml:space="preserve"> 2023</w:t>
+            <w:r>
+              <w:t>Senin, 8 mei 2023</w:t>
             </w:r>
           </w:p>
         </w:tc>
@@ -4324,11 +2878,9 @@
             <w:pPr>
               <w:jc w:val="center"/>
             </w:pPr>
-            <w:proofErr w:type="spellStart"/>
             <w:r>
               <w:t>Pencapaian</w:t>
             </w:r>
-            <w:proofErr w:type="spellEnd"/>
           </w:p>
         </w:tc>
         <w:tc>
@@ -4348,15 +2900,7 @@
               <w:jc w:val="center"/>
             </w:pPr>
             <w:r>
-              <w:t xml:space="preserve">Testing </w:t>
-            </w:r>
-            <w:proofErr w:type="spellStart"/>
-            <w:r>
-              <w:t>berhasil</w:t>
-            </w:r>
-            <w:proofErr w:type="spellEnd"/>
-            <w:r>
-              <w:t xml:space="preserve"> </w:t>
+              <w:t xml:space="preserve">Testing berhasil </w:t>
             </w:r>
           </w:p>
         </w:tc>
@@ -4418,27 +2962,9 @@
             <w:pPr>
               <w:jc w:val="center"/>
             </w:pPr>
-            <w:proofErr w:type="spellStart"/>
-            <w:r>
-              <w:t>Rencana</w:t>
-            </w:r>
-            <w:proofErr w:type="spellEnd"/>
-            <w:r>
-              <w:t xml:space="preserve"> </w:t>
-            </w:r>
-            <w:proofErr w:type="spellStart"/>
-            <w:r>
-              <w:t>hari</w:t>
-            </w:r>
-            <w:proofErr w:type="spellEnd"/>
-            <w:r>
-              <w:t xml:space="preserve"> </w:t>
-            </w:r>
-            <w:proofErr w:type="spellStart"/>
-            <w:r>
-              <w:t>ini</w:t>
-            </w:r>
-            <w:proofErr w:type="spellEnd"/>
+            <w:r>
+              <w:t>Rencana hari ini</w:t>
+            </w:r>
           </w:p>
         </w:tc>
         <w:tc>
@@ -4458,15 +2984,7 @@
               <w:jc w:val="center"/>
             </w:pPr>
             <w:r>
-              <w:t xml:space="preserve">Testing </w:t>
-            </w:r>
-            <w:proofErr w:type="spellStart"/>
-            <w:r>
-              <w:t>dari</w:t>
-            </w:r>
-            <w:proofErr w:type="spellEnd"/>
-            <w:r>
-              <w:t xml:space="preserve"> sprint 1</w:t>
+              <w:t>Testing dari sprint 1</w:t>
             </w:r>
           </w:p>
         </w:tc>
@@ -4487,15 +3005,7 @@
               <w:jc w:val="center"/>
             </w:pPr>
             <w:r>
-              <w:t xml:space="preserve">Testing </w:t>
-            </w:r>
-            <w:proofErr w:type="spellStart"/>
-            <w:r>
-              <w:t>dari</w:t>
-            </w:r>
-            <w:proofErr w:type="spellEnd"/>
-            <w:r>
-              <w:t xml:space="preserve"> Sprint 1</w:t>
+              <w:t>Testing dari Sprint 1</w:t>
             </w:r>
           </w:p>
         </w:tc>
@@ -4536,11 +3046,9 @@
             <w:pPr>
               <w:jc w:val="center"/>
             </w:pPr>
-            <w:proofErr w:type="spellStart"/>
             <w:r>
               <w:t>Hambatan</w:t>
             </w:r>
-            <w:proofErr w:type="spellEnd"/>
           </w:p>
         </w:tc>
         <w:tc>
@@ -4559,19 +3067,9 @@
             <w:pPr>
               <w:jc w:val="center"/>
             </w:pPr>
-            <w:proofErr w:type="spellStart"/>
-            <w:r>
-              <w:t>Tidak</w:t>
-            </w:r>
-            <w:proofErr w:type="spellEnd"/>
-            <w:r>
-              <w:t xml:space="preserve"> </w:t>
-            </w:r>
-            <w:proofErr w:type="spellStart"/>
-            <w:r>
-              <w:t>ada</w:t>
-            </w:r>
-            <w:proofErr w:type="spellEnd"/>
+            <w:r>
+              <w:t>Tidak ada</w:t>
+            </w:r>
           </w:p>
         </w:tc>
         <w:tc>
@@ -4591,47 +3089,7 @@
               <w:jc w:val="center"/>
             </w:pPr>
             <w:r>
-              <w:t xml:space="preserve">Ada </w:t>
-            </w:r>
-            <w:proofErr w:type="spellStart"/>
-            <w:r>
-              <w:t>sedikit</w:t>
-            </w:r>
-            <w:proofErr w:type="spellEnd"/>
-            <w:r>
-              <w:t xml:space="preserve"> </w:t>
-            </w:r>
-            <w:proofErr w:type="spellStart"/>
-            <w:r>
-              <w:t>hambatan</w:t>
-            </w:r>
-            <w:proofErr w:type="spellEnd"/>
-            <w:r>
-              <w:t xml:space="preserve"> </w:t>
-            </w:r>
-            <w:proofErr w:type="spellStart"/>
-            <w:r>
-              <w:t>dibagian</w:t>
-            </w:r>
-            <w:proofErr w:type="spellEnd"/>
-            <w:r>
-              <w:t xml:space="preserve"> </w:t>
-            </w:r>
-            <w:proofErr w:type="spellStart"/>
-            <w:r>
-              <w:t>github</w:t>
-            </w:r>
-            <w:proofErr w:type="spellEnd"/>
-            <w:r>
-              <w:t xml:space="preserve"> dan </w:t>
-            </w:r>
-            <w:proofErr w:type="spellStart"/>
-            <w:r>
-              <w:t>jaringan</w:t>
-            </w:r>
-            <w:proofErr w:type="spellEnd"/>
-            <w:r>
-              <w:t xml:space="preserve"> </w:t>
+              <w:t xml:space="preserve">Ada sedikit hambatan dibagian github dan jaringan </w:t>
             </w:r>
           </w:p>
         </w:tc>
@@ -4680,11 +3138,9 @@
             <w:pPr>
               <w:jc w:val="center"/>
             </w:pPr>
-            <w:proofErr w:type="spellStart"/>
             <w:r>
               <w:t>Pencapaian</w:t>
             </w:r>
-            <w:proofErr w:type="spellEnd"/>
           </w:p>
         </w:tc>
         <w:tc>
@@ -4722,21 +3178,8 @@
             <w:pPr>
               <w:jc w:val="center"/>
             </w:pPr>
-            <w:proofErr w:type="spellStart"/>
-            <w:r>
-              <w:t>Memyiapkan</w:t>
-            </w:r>
-            <w:proofErr w:type="spellEnd"/>
-            <w:r>
-              <w:t xml:space="preserve"> </w:t>
-            </w:r>
-            <w:proofErr w:type="spellStart"/>
-            <w:r>
-              <w:t>prototpye</w:t>
-            </w:r>
-            <w:proofErr w:type="spellEnd"/>
-            <w:r>
-              <w:t xml:space="preserve"> </w:t>
+            <w:r>
+              <w:t xml:space="preserve">Memyiapkan prototpye </w:t>
             </w:r>
           </w:p>
         </w:tc>
@@ -4777,27 +3220,9 @@
             <w:pPr>
               <w:jc w:val="center"/>
             </w:pPr>
-            <w:proofErr w:type="spellStart"/>
-            <w:r>
-              <w:t>Rencana</w:t>
-            </w:r>
-            <w:proofErr w:type="spellEnd"/>
-            <w:r>
-              <w:t xml:space="preserve"> </w:t>
-            </w:r>
-            <w:proofErr w:type="spellStart"/>
-            <w:r>
-              <w:t>hari</w:t>
-            </w:r>
-            <w:proofErr w:type="spellEnd"/>
-            <w:r>
-              <w:t xml:space="preserve"> </w:t>
-            </w:r>
-            <w:proofErr w:type="spellStart"/>
-            <w:r>
-              <w:t>ini</w:t>
-            </w:r>
-            <w:proofErr w:type="spellEnd"/>
+            <w:r>
+              <w:t>Rencana hari ini</w:t>
+            </w:r>
           </w:p>
         </w:tc>
         <w:tc>
@@ -4815,21 +3240,8 @@
             <w:pPr>
               <w:jc w:val="center"/>
             </w:pPr>
-            <w:proofErr w:type="spellStart"/>
-            <w:r>
-              <w:t>Membuat</w:t>
-            </w:r>
-            <w:proofErr w:type="spellEnd"/>
-            <w:r>
-              <w:t xml:space="preserve"> </w:t>
-            </w:r>
-            <w:proofErr w:type="spellStart"/>
-            <w:r>
-              <w:t>rencana</w:t>
-            </w:r>
-            <w:proofErr w:type="spellEnd"/>
-            <w:r>
-              <w:t xml:space="preserve"> Prototype</w:t>
+            <w:r>
+              <w:t>Membuat rencana Prototype</w:t>
             </w:r>
           </w:p>
         </w:tc>
@@ -4848,13 +3260,8 @@
             <w:pPr>
               <w:jc w:val="center"/>
             </w:pPr>
-            <w:proofErr w:type="spellStart"/>
-            <w:r>
-              <w:t>Membuat</w:t>
-            </w:r>
-            <w:proofErr w:type="spellEnd"/>
-            <w:r>
-              <w:t xml:space="preserve"> prototype</w:t>
+            <w:r>
+              <w:t>Membuat prototype</w:t>
             </w:r>
           </w:p>
         </w:tc>
@@ -4895,11 +3302,9 @@
             <w:pPr>
               <w:jc w:val="center"/>
             </w:pPr>
-            <w:proofErr w:type="spellStart"/>
             <w:r>
               <w:t>Hambatan</w:t>
             </w:r>
-            <w:proofErr w:type="spellEnd"/>
           </w:p>
         </w:tc>
         <w:tc>
@@ -4917,19 +3322,9 @@
             <w:pPr>
               <w:jc w:val="center"/>
             </w:pPr>
-            <w:proofErr w:type="spellStart"/>
-            <w:r>
-              <w:t>Tidak</w:t>
-            </w:r>
-            <w:proofErr w:type="spellEnd"/>
-            <w:r>
-              <w:t xml:space="preserve"> </w:t>
-            </w:r>
-            <w:proofErr w:type="spellStart"/>
-            <w:r>
-              <w:t>ada</w:t>
-            </w:r>
-            <w:proofErr w:type="spellEnd"/>
+            <w:r>
+              <w:t>Tidak ada</w:t>
+            </w:r>
           </w:p>
         </w:tc>
         <w:tc>
@@ -4947,19 +3342,9 @@
             <w:pPr>
               <w:jc w:val="center"/>
             </w:pPr>
-            <w:proofErr w:type="spellStart"/>
-            <w:r>
-              <w:t>Tidak</w:t>
-            </w:r>
-            <w:proofErr w:type="spellEnd"/>
-            <w:r>
-              <w:t xml:space="preserve"> </w:t>
-            </w:r>
-            <w:proofErr w:type="spellStart"/>
-            <w:r>
-              <w:t>ada</w:t>
-            </w:r>
-            <w:proofErr w:type="spellEnd"/>
+            <w:r>
+              <w:t>Tidak ada</w:t>
+            </w:r>
           </w:p>
         </w:tc>
       </w:tr>
@@ -5007,11 +3392,9 @@
             <w:pPr>
               <w:jc w:val="center"/>
             </w:pPr>
-            <w:proofErr w:type="spellStart"/>
             <w:r>
               <w:t>Pencapaian</w:t>
             </w:r>
-            <w:proofErr w:type="spellEnd"/>
           </w:p>
         </w:tc>
         <w:tc>
@@ -5029,21 +3412,8 @@
             <w:pPr>
               <w:jc w:val="center"/>
             </w:pPr>
-            <w:proofErr w:type="spellStart"/>
-            <w:r>
-              <w:t>Membuat</w:t>
-            </w:r>
-            <w:proofErr w:type="spellEnd"/>
-            <w:r>
-              <w:t xml:space="preserve"> </w:t>
-            </w:r>
-            <w:proofErr w:type="spellStart"/>
-            <w:r>
-              <w:t>Rancangan</w:t>
-            </w:r>
-            <w:proofErr w:type="spellEnd"/>
-            <w:r>
-              <w:t xml:space="preserve"> UI</w:t>
+            <w:r>
+              <w:t>Membuat Rancangan UI</w:t>
             </w:r>
           </w:p>
         </w:tc>
@@ -5062,13 +3432,8 @@
             <w:pPr>
               <w:jc w:val="center"/>
             </w:pPr>
-            <w:proofErr w:type="spellStart"/>
-            <w:r>
-              <w:t>Menyelesaikan</w:t>
-            </w:r>
-            <w:proofErr w:type="spellEnd"/>
-            <w:r>
-              <w:t xml:space="preserve"> UI</w:t>
+            <w:r>
+              <w:t>Menyelesaikan UI</w:t>
             </w:r>
           </w:p>
         </w:tc>
@@ -5109,27 +3474,9 @@
             <w:pPr>
               <w:jc w:val="center"/>
             </w:pPr>
-            <w:proofErr w:type="spellStart"/>
-            <w:r>
-              <w:t>Rencana</w:t>
-            </w:r>
-            <w:proofErr w:type="spellEnd"/>
-            <w:r>
-              <w:t xml:space="preserve"> </w:t>
-            </w:r>
-            <w:proofErr w:type="spellStart"/>
-            <w:r>
-              <w:t>hari</w:t>
-            </w:r>
-            <w:proofErr w:type="spellEnd"/>
-            <w:r>
-              <w:t xml:space="preserve"> </w:t>
-            </w:r>
-            <w:proofErr w:type="spellStart"/>
-            <w:r>
-              <w:t>ini</w:t>
-            </w:r>
-            <w:proofErr w:type="spellEnd"/>
+            <w:r>
+              <w:t>Rencana hari ini</w:t>
+            </w:r>
           </w:p>
         </w:tc>
         <w:tc>
@@ -5147,13 +3494,8 @@
             <w:pPr>
               <w:jc w:val="center"/>
             </w:pPr>
-            <w:proofErr w:type="spellStart"/>
-            <w:r>
-              <w:t>Merancang</w:t>
-            </w:r>
-            <w:proofErr w:type="spellEnd"/>
-            <w:r>
-              <w:t xml:space="preserve"> UI</w:t>
+            <w:r>
+              <w:t>Merancang UI</w:t>
             </w:r>
           </w:p>
         </w:tc>
@@ -5172,13 +3514,8 @@
             <w:pPr>
               <w:jc w:val="center"/>
             </w:pPr>
-            <w:proofErr w:type="spellStart"/>
-            <w:r>
-              <w:t>Merancang</w:t>
-            </w:r>
-            <w:proofErr w:type="spellEnd"/>
-            <w:r>
-              <w:t xml:space="preserve"> UI</w:t>
+            <w:r>
+              <w:t>Merancang UI</w:t>
             </w:r>
           </w:p>
         </w:tc>
@@ -5219,11 +3556,9 @@
             <w:pPr>
               <w:jc w:val="center"/>
             </w:pPr>
-            <w:proofErr w:type="spellStart"/>
             <w:r>
               <w:t>Hambatan</w:t>
             </w:r>
-            <w:proofErr w:type="spellEnd"/>
           </w:p>
         </w:tc>
         <w:tc>
@@ -5241,13 +3576,8 @@
             <w:pPr>
               <w:jc w:val="center"/>
             </w:pPr>
-            <w:proofErr w:type="spellStart"/>
-            <w:r>
-              <w:t>Tidak</w:t>
-            </w:r>
-            <w:proofErr w:type="spellEnd"/>
-            <w:r>
-              <w:t xml:space="preserve"> Ada</w:t>
+            <w:r>
+              <w:t>Tidak Ada</w:t>
             </w:r>
           </w:p>
         </w:tc>
@@ -5266,13 +3596,8 @@
             <w:pPr>
               <w:jc w:val="center"/>
             </w:pPr>
-            <w:proofErr w:type="spellStart"/>
-            <w:r>
-              <w:t>Tidak</w:t>
-            </w:r>
-            <w:proofErr w:type="spellEnd"/>
-            <w:r>
-              <w:t xml:space="preserve"> Ada</w:t>
+            <w:r>
+              <w:t>Tidak Ada</w:t>
             </w:r>
           </w:p>
         </w:tc>
@@ -5596,13 +3921,8 @@
             <w:pPr>
               <w:jc w:val="center"/>
             </w:pPr>
-            <w:proofErr w:type="spellStart"/>
-            <w:r>
-              <w:t>Implementasi</w:t>
-            </w:r>
-            <w:proofErr w:type="spellEnd"/>
-            <w:r>
-              <w:t xml:space="preserve"> Adopt page</w:t>
+            <w:r>
+              <w:t>Implementasi Adopt page</w:t>
             </w:r>
           </w:p>
         </w:tc>
@@ -5623,13 +3943,8 @@
             <w:pPr>
               <w:jc w:val="center"/>
             </w:pPr>
-            <w:proofErr w:type="spellStart"/>
-            <w:r>
-              <w:t>Membuat</w:t>
-            </w:r>
-            <w:proofErr w:type="spellEnd"/>
-            <w:r>
-              <w:t xml:space="preserve"> UI</w:t>
+            <w:r>
+              <w:t>Membuat UI</w:t>
             </w:r>
           </w:p>
         </w:tc>
@@ -5748,13 +4063,8 @@
             <w:pPr>
               <w:jc w:val="center"/>
             </w:pPr>
-            <w:proofErr w:type="spellStart"/>
-            <w:r>
-              <w:t>Membuat</w:t>
-            </w:r>
-            <w:proofErr w:type="spellEnd"/>
-            <w:r>
-              <w:t xml:space="preserve"> prototype</w:t>
+            <w:r>
+              <w:t>Membuat prototype</w:t>
             </w:r>
           </w:p>
         </w:tc>
@@ -5987,13 +4297,8 @@
             <w:pPr>
               <w:jc w:val="center"/>
             </w:pPr>
-            <w:proofErr w:type="spellStart"/>
-            <w:r>
-              <w:t>Implementasi</w:t>
-            </w:r>
-            <w:proofErr w:type="spellEnd"/>
-            <w:r>
-              <w:t xml:space="preserve"> Payment page</w:t>
+            <w:r>
+              <w:t>Implementasi Payment page</w:t>
             </w:r>
           </w:p>
         </w:tc>
@@ -6014,13 +4319,8 @@
             <w:pPr>
               <w:jc w:val="center"/>
             </w:pPr>
-            <w:proofErr w:type="spellStart"/>
-            <w:r>
-              <w:t>Membuat</w:t>
-            </w:r>
-            <w:proofErr w:type="spellEnd"/>
-            <w:r>
-              <w:t xml:space="preserve"> UI</w:t>
+            <w:r>
+              <w:t>Membuat UI</w:t>
             </w:r>
           </w:p>
         </w:tc>
@@ -6139,13 +4439,8 @@
             <w:pPr>
               <w:jc w:val="center"/>
             </w:pPr>
-            <w:proofErr w:type="spellStart"/>
-            <w:r>
-              <w:t>Membuat</w:t>
-            </w:r>
-            <w:proofErr w:type="spellEnd"/>
-            <w:r>
-              <w:t xml:space="preserve"> prototype</w:t>
+            <w:r>
+              <w:t>Membuat prototype</w:t>
             </w:r>
           </w:p>
         </w:tc>
@@ -6612,21 +4907,8 @@
             <w:pPr>
               <w:jc w:val="center"/>
             </w:pPr>
-            <w:proofErr w:type="spellStart"/>
-            <w:r>
-              <w:t>Selasa</w:t>
-            </w:r>
-            <w:proofErr w:type="spellEnd"/>
-            <w:r>
-              <w:t xml:space="preserve">, 9 </w:t>
-            </w:r>
-            <w:proofErr w:type="spellStart"/>
-            <w:r>
-              <w:t>mei</w:t>
-            </w:r>
-            <w:proofErr w:type="spellEnd"/>
-            <w:r>
-              <w:t xml:space="preserve"> 2023</w:t>
+            <w:r>
+              <w:t>Selasa, 9 mei 2023</w:t>
             </w:r>
           </w:p>
         </w:tc>
@@ -6648,15 +4930,7 @@
               <w:jc w:val="center"/>
             </w:pPr>
             <w:r>
-              <w:t xml:space="preserve">Rabu, 10 </w:t>
-            </w:r>
-            <w:proofErr w:type="spellStart"/>
-            <w:r>
-              <w:t>mei</w:t>
-            </w:r>
-            <w:proofErr w:type="spellEnd"/>
-            <w:r>
-              <w:t xml:space="preserve"> 2023</w:t>
+              <w:t>Rabu, 10 mei 2023</w:t>
             </w:r>
           </w:p>
         </w:tc>
@@ -6705,11 +4979,9 @@
             <w:pPr>
               <w:jc w:val="center"/>
             </w:pPr>
-            <w:proofErr w:type="spellStart"/>
             <w:r>
               <w:t>Pencapaian</w:t>
             </w:r>
-            <w:proofErr w:type="spellEnd"/>
           </w:p>
         </w:tc>
         <w:tc>
@@ -6728,15 +5000,7 @@
               <w:jc w:val="center"/>
             </w:pPr>
             <w:r>
-              <w:t xml:space="preserve">Testing </w:t>
-            </w:r>
-            <w:proofErr w:type="spellStart"/>
-            <w:r>
-              <w:t>berhasil</w:t>
-            </w:r>
-            <w:proofErr w:type="spellEnd"/>
-            <w:r>
-              <w:t xml:space="preserve"> </w:t>
+              <w:t xml:space="preserve">Testing berhasil </w:t>
             </w:r>
           </w:p>
         </w:tc>
@@ -6797,27 +5061,9 @@
             <w:pPr>
               <w:jc w:val="center"/>
             </w:pPr>
-            <w:proofErr w:type="spellStart"/>
-            <w:r>
-              <w:t>Rencana</w:t>
-            </w:r>
-            <w:proofErr w:type="spellEnd"/>
-            <w:r>
-              <w:t xml:space="preserve"> </w:t>
-            </w:r>
-            <w:proofErr w:type="spellStart"/>
-            <w:r>
-              <w:t>hari</w:t>
-            </w:r>
-            <w:proofErr w:type="spellEnd"/>
-            <w:r>
-              <w:t xml:space="preserve"> </w:t>
-            </w:r>
-            <w:proofErr w:type="spellStart"/>
-            <w:r>
-              <w:t>ini</w:t>
-            </w:r>
-            <w:proofErr w:type="spellEnd"/>
+            <w:r>
+              <w:t>Rencana hari ini</w:t>
+            </w:r>
           </w:p>
         </w:tc>
         <w:tc>
@@ -6836,15 +5082,7 @@
               <w:jc w:val="center"/>
             </w:pPr>
             <w:r>
-              <w:t xml:space="preserve">Testing </w:t>
-            </w:r>
-            <w:proofErr w:type="spellStart"/>
-            <w:r>
-              <w:t>dari</w:t>
-            </w:r>
-            <w:proofErr w:type="spellEnd"/>
-            <w:r>
-              <w:t xml:space="preserve"> sprint 1</w:t>
+              <w:t>Testing dari sprint 1</w:t>
             </w:r>
           </w:p>
         </w:tc>
@@ -6864,15 +5102,7 @@
               <w:jc w:val="center"/>
             </w:pPr>
             <w:r>
-              <w:t xml:space="preserve">Testing </w:t>
-            </w:r>
-            <w:proofErr w:type="spellStart"/>
-            <w:r>
-              <w:t>dari</w:t>
-            </w:r>
-            <w:proofErr w:type="spellEnd"/>
-            <w:r>
-              <w:t xml:space="preserve"> Sprint 1</w:t>
+              <w:t>Testing dari Sprint 1</w:t>
             </w:r>
           </w:p>
         </w:tc>
@@ -6913,11 +5143,9 @@
             <w:pPr>
               <w:jc w:val="center"/>
             </w:pPr>
-            <w:proofErr w:type="spellStart"/>
             <w:r>
               <w:t>Hambatan</w:t>
             </w:r>
-            <w:proofErr w:type="spellEnd"/>
           </w:p>
         </w:tc>
         <w:tc>
@@ -6935,19 +5163,9 @@
             <w:pPr>
               <w:jc w:val="center"/>
             </w:pPr>
-            <w:proofErr w:type="spellStart"/>
-            <w:r>
-              <w:t>Tidak</w:t>
-            </w:r>
-            <w:proofErr w:type="spellEnd"/>
-            <w:r>
-              <w:t xml:space="preserve"> </w:t>
-            </w:r>
-            <w:proofErr w:type="spellStart"/>
-            <w:r>
-              <w:t>ada</w:t>
-            </w:r>
-            <w:proofErr w:type="spellEnd"/>
+            <w:r>
+              <w:t>Tidak ada</w:t>
+            </w:r>
           </w:p>
         </w:tc>
         <w:tc>
@@ -6966,47 +5184,7 @@
               <w:jc w:val="center"/>
             </w:pPr>
             <w:r>
-              <w:t xml:space="preserve">Ada </w:t>
-            </w:r>
-            <w:proofErr w:type="spellStart"/>
-            <w:r>
-              <w:t>sedikit</w:t>
-            </w:r>
-            <w:proofErr w:type="spellEnd"/>
-            <w:r>
-              <w:t xml:space="preserve"> </w:t>
-            </w:r>
-            <w:proofErr w:type="spellStart"/>
-            <w:r>
-              <w:t>hambatan</w:t>
-            </w:r>
-            <w:proofErr w:type="spellEnd"/>
-            <w:r>
-              <w:t xml:space="preserve"> </w:t>
-            </w:r>
-            <w:proofErr w:type="spellStart"/>
-            <w:r>
-              <w:t>dibagian</w:t>
-            </w:r>
-            <w:proofErr w:type="spellEnd"/>
-            <w:r>
-              <w:t xml:space="preserve"> </w:t>
-            </w:r>
-            <w:proofErr w:type="spellStart"/>
-            <w:r>
-              <w:t>github</w:t>
-            </w:r>
-            <w:proofErr w:type="spellEnd"/>
-            <w:r>
-              <w:t xml:space="preserve"> dan </w:t>
-            </w:r>
-            <w:proofErr w:type="spellStart"/>
-            <w:r>
-              <w:t>jaringan</w:t>
-            </w:r>
-            <w:proofErr w:type="spellEnd"/>
-            <w:r>
-              <w:t xml:space="preserve"> </w:t>
+              <w:t xml:space="preserve">Ada sedikit hambatan dibagian github dan jaringan </w:t>
             </w:r>
           </w:p>
         </w:tc>
@@ -7055,11 +5233,9 @@
             <w:pPr>
               <w:jc w:val="center"/>
             </w:pPr>
-            <w:proofErr w:type="spellStart"/>
             <w:r>
               <w:t>Pencapaian</w:t>
             </w:r>
-            <w:proofErr w:type="spellEnd"/>
           </w:p>
         </w:tc>
         <w:tc>
@@ -7097,21 +5273,8 @@
             <w:pPr>
               <w:jc w:val="center"/>
             </w:pPr>
-            <w:proofErr w:type="spellStart"/>
-            <w:r>
-              <w:t>Memyiapkan</w:t>
-            </w:r>
-            <w:proofErr w:type="spellEnd"/>
-            <w:r>
-              <w:t xml:space="preserve"> </w:t>
-            </w:r>
-            <w:proofErr w:type="spellStart"/>
-            <w:r>
-              <w:t>prototpye</w:t>
-            </w:r>
-            <w:proofErr w:type="spellEnd"/>
-            <w:r>
-              <w:t xml:space="preserve"> </w:t>
+            <w:r>
+              <w:t xml:space="preserve">Memyiapkan prototpye </w:t>
             </w:r>
           </w:p>
         </w:tc>
@@ -7152,27 +5315,9 @@
             <w:pPr>
               <w:jc w:val="center"/>
             </w:pPr>
-            <w:proofErr w:type="spellStart"/>
-            <w:r>
-              <w:t>Rencana</w:t>
-            </w:r>
-            <w:proofErr w:type="spellEnd"/>
-            <w:r>
-              <w:t xml:space="preserve"> </w:t>
-            </w:r>
-            <w:proofErr w:type="spellStart"/>
-            <w:r>
-              <w:t>hari</w:t>
-            </w:r>
-            <w:proofErr w:type="spellEnd"/>
-            <w:r>
-              <w:t xml:space="preserve"> </w:t>
-            </w:r>
-            <w:proofErr w:type="spellStart"/>
-            <w:r>
-              <w:t>ini</w:t>
-            </w:r>
-            <w:proofErr w:type="spellEnd"/>
+            <w:r>
+              <w:t>Rencana hari ini</w:t>
+            </w:r>
           </w:p>
         </w:tc>
         <w:tc>
@@ -7190,21 +5335,8 @@
             <w:pPr>
               <w:jc w:val="center"/>
             </w:pPr>
-            <w:proofErr w:type="spellStart"/>
-            <w:r>
-              <w:t>Membuat</w:t>
-            </w:r>
-            <w:proofErr w:type="spellEnd"/>
-            <w:r>
-              <w:t xml:space="preserve"> </w:t>
-            </w:r>
-            <w:proofErr w:type="spellStart"/>
-            <w:r>
-              <w:t>rencana</w:t>
-            </w:r>
-            <w:proofErr w:type="spellEnd"/>
-            <w:r>
-              <w:t xml:space="preserve"> Prototype</w:t>
+            <w:r>
+              <w:t>Membuat rencana Prototype</w:t>
             </w:r>
           </w:p>
         </w:tc>
@@ -7223,13 +5355,8 @@
             <w:pPr>
               <w:jc w:val="center"/>
             </w:pPr>
-            <w:proofErr w:type="spellStart"/>
-            <w:r>
-              <w:t>Membuat</w:t>
-            </w:r>
-            <w:proofErr w:type="spellEnd"/>
-            <w:r>
-              <w:t xml:space="preserve"> prototype</w:t>
+            <w:r>
+              <w:t>Membuat prototype</w:t>
             </w:r>
           </w:p>
         </w:tc>
@@ -7270,11 +5397,9 @@
             <w:pPr>
               <w:jc w:val="center"/>
             </w:pPr>
-            <w:proofErr w:type="spellStart"/>
             <w:r>
               <w:t>Hambatan</w:t>
             </w:r>
-            <w:proofErr w:type="spellEnd"/>
           </w:p>
         </w:tc>
         <w:tc>
@@ -7292,19 +5417,9 @@
             <w:pPr>
               <w:jc w:val="center"/>
             </w:pPr>
-            <w:proofErr w:type="spellStart"/>
-            <w:r>
-              <w:t>Tidak</w:t>
-            </w:r>
-            <w:proofErr w:type="spellEnd"/>
-            <w:r>
-              <w:t xml:space="preserve"> </w:t>
-            </w:r>
-            <w:proofErr w:type="spellStart"/>
-            <w:r>
-              <w:t>ada</w:t>
-            </w:r>
-            <w:proofErr w:type="spellEnd"/>
+            <w:r>
+              <w:t>Tidak ada</w:t>
+            </w:r>
           </w:p>
         </w:tc>
         <w:tc>
@@ -7322,19 +5437,9 @@
             <w:pPr>
               <w:jc w:val="center"/>
             </w:pPr>
-            <w:proofErr w:type="spellStart"/>
-            <w:r>
-              <w:t>Tidak</w:t>
-            </w:r>
-            <w:proofErr w:type="spellEnd"/>
-            <w:r>
-              <w:t xml:space="preserve"> </w:t>
-            </w:r>
-            <w:proofErr w:type="spellStart"/>
-            <w:r>
-              <w:t>ada</w:t>
-            </w:r>
-            <w:proofErr w:type="spellEnd"/>
+            <w:r>
+              <w:t>Tidak ada</w:t>
+            </w:r>
           </w:p>
         </w:tc>
       </w:tr>
@@ -7382,11 +5487,9 @@
             <w:pPr>
               <w:jc w:val="center"/>
             </w:pPr>
-            <w:proofErr w:type="spellStart"/>
             <w:r>
               <w:t>Pencapaian</w:t>
             </w:r>
-            <w:proofErr w:type="spellEnd"/>
           </w:p>
         </w:tc>
         <w:tc>
@@ -7404,21 +5507,8 @@
             <w:pPr>
               <w:jc w:val="center"/>
             </w:pPr>
-            <w:proofErr w:type="spellStart"/>
-            <w:r>
-              <w:t>Membuat</w:t>
-            </w:r>
-            <w:proofErr w:type="spellEnd"/>
-            <w:r>
-              <w:t xml:space="preserve"> </w:t>
-            </w:r>
-            <w:proofErr w:type="spellStart"/>
-            <w:r>
-              <w:t>Rancangan</w:t>
-            </w:r>
-            <w:proofErr w:type="spellEnd"/>
-            <w:r>
-              <w:t xml:space="preserve"> UI</w:t>
+            <w:r>
+              <w:t>Membuat Rancangan UI</w:t>
             </w:r>
           </w:p>
         </w:tc>
@@ -7437,13 +5527,8 @@
             <w:pPr>
               <w:jc w:val="center"/>
             </w:pPr>
-            <w:proofErr w:type="spellStart"/>
-            <w:r>
-              <w:t>Menyelesaikan</w:t>
-            </w:r>
-            <w:proofErr w:type="spellEnd"/>
-            <w:r>
-              <w:t xml:space="preserve"> UI</w:t>
+            <w:r>
+              <w:t>Menyelesaikan UI</w:t>
             </w:r>
           </w:p>
         </w:tc>
@@ -7484,27 +5569,9 @@
             <w:pPr>
               <w:jc w:val="center"/>
             </w:pPr>
-            <w:proofErr w:type="spellStart"/>
-            <w:r>
-              <w:t>Rencana</w:t>
-            </w:r>
-            <w:proofErr w:type="spellEnd"/>
-            <w:r>
-              <w:t xml:space="preserve"> </w:t>
-            </w:r>
-            <w:proofErr w:type="spellStart"/>
-            <w:r>
-              <w:t>hari</w:t>
-            </w:r>
-            <w:proofErr w:type="spellEnd"/>
-            <w:r>
-              <w:t xml:space="preserve"> </w:t>
-            </w:r>
-            <w:proofErr w:type="spellStart"/>
-            <w:r>
-              <w:t>ini</w:t>
-            </w:r>
-            <w:proofErr w:type="spellEnd"/>
+            <w:r>
+              <w:t>Rencana hari ini</w:t>
+            </w:r>
           </w:p>
         </w:tc>
         <w:tc>
@@ -7522,13 +5589,8 @@
             <w:pPr>
               <w:jc w:val="center"/>
             </w:pPr>
-            <w:proofErr w:type="spellStart"/>
-            <w:r>
-              <w:t>Merancang</w:t>
-            </w:r>
-            <w:proofErr w:type="spellEnd"/>
-            <w:r>
-              <w:t xml:space="preserve"> UI</w:t>
+            <w:r>
+              <w:t>Merancang UI</w:t>
             </w:r>
           </w:p>
         </w:tc>
@@ -7547,13 +5609,8 @@
             <w:pPr>
               <w:jc w:val="center"/>
             </w:pPr>
-            <w:proofErr w:type="spellStart"/>
-            <w:r>
-              <w:t>Merancang</w:t>
-            </w:r>
-            <w:proofErr w:type="spellEnd"/>
-            <w:r>
-              <w:t xml:space="preserve"> UI</w:t>
+            <w:r>
+              <w:t>Merancang UI</w:t>
             </w:r>
           </w:p>
         </w:tc>
@@ -7594,11 +5651,9 @@
             <w:pPr>
               <w:jc w:val="center"/>
             </w:pPr>
-            <w:proofErr w:type="spellStart"/>
             <w:r>
               <w:t>Hambatan</w:t>
             </w:r>
-            <w:proofErr w:type="spellEnd"/>
           </w:p>
         </w:tc>
         <w:tc>
@@ -7616,13 +5671,8 @@
             <w:pPr>
               <w:jc w:val="center"/>
             </w:pPr>
-            <w:proofErr w:type="spellStart"/>
-            <w:r>
-              <w:t>Tidak</w:t>
-            </w:r>
-            <w:proofErr w:type="spellEnd"/>
-            <w:r>
-              <w:t xml:space="preserve"> Ada</w:t>
+            <w:r>
+              <w:t>Tidak Ada</w:t>
             </w:r>
           </w:p>
         </w:tc>
@@ -7641,13 +5691,8 @@
             <w:pPr>
               <w:jc w:val="center"/>
             </w:pPr>
-            <w:proofErr w:type="spellStart"/>
-            <w:r>
-              <w:t>Tidak</w:t>
-            </w:r>
-            <w:proofErr w:type="spellEnd"/>
-            <w:r>
-              <w:t xml:space="preserve"> Ada</w:t>
+            <w:r>
+              <w:t>Tidak Ada</w:t>
             </w:r>
           </w:p>
         </w:tc>
@@ -7724,7 +5769,7 @@
                     <pic:cNvPicPr/>
                   </pic:nvPicPr>
                   <pic:blipFill>
-                    <a:blip r:embed="rId4"/>
+                    <a:blip r:embed="rId7"/>
                     <a:stretch>
                       <a:fillRect/>
                     </a:stretch>
@@ -7769,7 +5814,7 @@
           <w:szCs w:val="56"/>
         </w:rPr>
       </w:pPr>
-      <w:hyperlink r:id="rId5" w:history="1">
+      <w:hyperlink r:id="rId8" w:history="1">
         <w:r>
           <w:rPr>
             <w:rStyle w:val="Hyperlink"/>
@@ -7809,24 +5854,14 @@
         </w:rPr>
         <w:t xml:space="preserve"> </w:t>
       </w:r>
-      <w:hyperlink r:id="rId6" w:history="1">
-        <w:proofErr w:type="spellStart"/>
+      <w:hyperlink r:id="rId9" w:history="1">
         <w:r>
           <w:rPr>
             <w:rStyle w:val="Hyperlink"/>
             <w:sz w:val="56"/>
             <w:szCs w:val="56"/>
           </w:rPr>
-          <w:t>Adtysnga</w:t>
-        </w:r>
-        <w:proofErr w:type="spellEnd"/>
-        <w:r>
-          <w:rPr>
-            <w:rStyle w:val="Hyperlink"/>
-            <w:sz w:val="56"/>
-            <w:szCs w:val="56"/>
-          </w:rPr>
-          <w:t>/UTS-AGILE (github.com)</w:t>
+          <w:t>Adtysnga/UTS-AGILE (github.com)</w:t>
         </w:r>
       </w:hyperlink>
     </w:p>
@@ -7858,7 +5893,7 @@
                     <pic:cNvPicPr/>
                   </pic:nvPicPr>
                   <pic:blipFill>
-                    <a:blip r:embed="rId7"/>
+                    <a:blip r:embed="rId10"/>
                     <a:stretch>
                       <a:fillRect/>
                     </a:stretch>
@@ -7897,11 +5932,12 @@
     <w:p>
       <w:pPr>
         <w:rPr>
+          <w:rStyle w:val="Hyperlink"/>
           <w:sz w:val="56"/>
           <w:szCs w:val="56"/>
         </w:rPr>
       </w:pPr>
-      <w:hyperlink r:id="rId8" w:history="1">
+      <w:hyperlink r:id="rId11" w:history="1">
         <w:r>
           <w:rPr>
             <w:rStyle w:val="Hyperlink"/>
@@ -7912,6 +5948,730 @@
         </w:r>
       </w:hyperlink>
     </w:p>
+    <w:p>
+      <w:pPr>
+        <w:rPr>
+          <w:rStyle w:val="Hyperlink"/>
+          <w:sz w:val="56"/>
+          <w:szCs w:val="56"/>
+        </w:rPr>
+      </w:pPr>
+    </w:p>
+    <w:p>
+      <w:pPr>
+        <w:jc w:val="center"/>
+        <w:rPr>
+          <w:b/>
+          <w:bCs/>
+          <w:sz w:val="40"/>
+          <w:szCs w:val="40"/>
+        </w:rPr>
+      </w:pPr>
+      <w:r>
+        <w:rPr>
+          <w:rStyle w:val="Hyperlink"/>
+          <w:b/>
+          <w:bCs/>
+          <w:color w:val="auto"/>
+          <w:sz w:val="40"/>
+          <w:szCs w:val="40"/>
+          <w:u w:val="none"/>
+        </w:rPr>
+        <w:t>SPRINT REVIEW</w:t>
+      </w:r>
+    </w:p>
+    <w:tbl>
+      <w:tblPr>
+        <w:tblStyle w:val="TableGrid"/>
+        <w:tblpPr w:leftFromText="180" w:rightFromText="180" w:vertAnchor="text" w:horzAnchor="margin" w:tblpY="-49"/>
+        <w:tblW w:w="9569" w:type="dxa"/>
+        <w:tblLook w:val="04A0" w:firstRow="1" w:lastRow="0" w:firstColumn="1" w:lastColumn="0" w:noHBand="0" w:noVBand="1"/>
+      </w:tblPr>
+      <w:tblGrid>
+        <w:gridCol w:w="1129"/>
+        <w:gridCol w:w="5249"/>
+        <w:gridCol w:w="3191"/>
+      </w:tblGrid>
+      <w:tr>
+        <w:trPr>
+          <w:trHeight w:val="699"/>
+        </w:trPr>
+        <w:tc>
+          <w:tcPr>
+            <w:tcW w:w="9569" w:type="dxa"/>
+            <w:gridSpan w:val="3"/>
+            <w:shd w:val="clear" w:color="auto" w:fill="EDEDED" w:themeFill="accent3" w:themeFillTint="33"/>
+            <w:vAlign w:val="center"/>
+          </w:tcPr>
+          <w:p>
+            <w:pPr>
+              <w:jc w:val="center"/>
+            </w:pPr>
+            <w:r>
+              <w:t>SPRINT 1</w:t>
+            </w:r>
+          </w:p>
+        </w:tc>
+      </w:tr>
+      <w:tr>
+        <w:trPr>
+          <w:trHeight w:val="699"/>
+        </w:trPr>
+        <w:tc>
+          <w:tcPr>
+            <w:tcW w:w="1129" w:type="dxa"/>
+            <w:shd w:val="clear" w:color="auto" w:fill="FFE599" w:themeFill="accent4" w:themeFillTint="66"/>
+            <w:vAlign w:val="center"/>
+          </w:tcPr>
+          <w:p>
+            <w:pPr>
+              <w:jc w:val="center"/>
+            </w:pPr>
+            <w:r>
+              <w:t>NO</w:t>
+            </w:r>
+          </w:p>
+        </w:tc>
+        <w:tc>
+          <w:tcPr>
+            <w:tcW w:w="5249" w:type="dxa"/>
+            <w:vAlign w:val="center"/>
+          </w:tcPr>
+          <w:p>
+            <w:pPr>
+              <w:jc w:val="center"/>
+            </w:pPr>
+            <w:r>
+              <w:t>TANGGAL</w:t>
+            </w:r>
+          </w:p>
+        </w:tc>
+        <w:tc>
+          <w:tcPr>
+            <w:tcW w:w="3191" w:type="dxa"/>
+            <w:vAlign w:val="center"/>
+          </w:tcPr>
+          <w:p>
+            <w:pPr>
+              <w:jc w:val="center"/>
+            </w:pPr>
+            <w:r>
+              <w:t>HASIL</w:t>
+            </w:r>
+          </w:p>
+        </w:tc>
+      </w:tr>
+      <w:tr>
+        <w:trPr>
+          <w:trHeight w:val="2269"/>
+        </w:trPr>
+        <w:tc>
+          <w:tcPr>
+            <w:tcW w:w="1129" w:type="dxa"/>
+            <w:shd w:val="clear" w:color="auto" w:fill="FFE599" w:themeFill="accent4" w:themeFillTint="66"/>
+            <w:vAlign w:val="center"/>
+          </w:tcPr>
+          <w:p>
+            <w:pPr>
+              <w:jc w:val="center"/>
+            </w:pPr>
+            <w:r>
+              <w:t>1</w:t>
+            </w:r>
+          </w:p>
+        </w:tc>
+        <w:tc>
+          <w:tcPr>
+            <w:tcW w:w="5249" w:type="dxa"/>
+            <w:vAlign w:val="center"/>
+          </w:tcPr>
+          <w:p>
+            <w:pPr>
+              <w:jc w:val="center"/>
+            </w:pPr>
+            <w:r>
+              <w:t>Minggu, 7 Mei 2023</w:t>
+            </w:r>
+          </w:p>
+        </w:tc>
+        <w:tc>
+          <w:tcPr>
+            <w:tcW w:w="3191" w:type="dxa"/>
+            <w:vAlign w:val="center"/>
+          </w:tcPr>
+          <w:p>
+            <w:pPr>
+              <w:jc w:val="center"/>
+            </w:pPr>
+            <w:r>
+              <w:t>Dapat mengimplementasi hasil dari kegiatan membuat ui Navigasi bar</w:t>
+            </w:r>
+          </w:p>
+        </w:tc>
+      </w:tr>
+      <w:tr>
+        <w:trPr>
+          <w:trHeight w:val="2269"/>
+        </w:trPr>
+        <w:tc>
+          <w:tcPr>
+            <w:tcW w:w="1129" w:type="dxa"/>
+            <w:shd w:val="clear" w:color="auto" w:fill="FFE599" w:themeFill="accent4" w:themeFillTint="66"/>
+            <w:vAlign w:val="center"/>
+          </w:tcPr>
+          <w:p>
+            <w:pPr>
+              <w:jc w:val="center"/>
+            </w:pPr>
+            <w:r>
+              <w:t>2</w:t>
+            </w:r>
+          </w:p>
+        </w:tc>
+        <w:tc>
+          <w:tcPr>
+            <w:tcW w:w="5249" w:type="dxa"/>
+            <w:vAlign w:val="center"/>
+          </w:tcPr>
+          <w:p>
+            <w:pPr>
+              <w:jc w:val="center"/>
+            </w:pPr>
+            <w:r>
+              <w:t xml:space="preserve">Senin, 8 Mei 2023 </w:t>
+            </w:r>
+          </w:p>
+        </w:tc>
+        <w:tc>
+          <w:tcPr>
+            <w:tcW w:w="3191" w:type="dxa"/>
+            <w:vAlign w:val="center"/>
+          </w:tcPr>
+          <w:p>
+            <w:pPr>
+              <w:jc w:val="center"/>
+            </w:pPr>
+            <w:r>
+              <w:t xml:space="preserve">Melanjutkan implementasi dari hari minggu yaitu membuat </w:t>
+            </w:r>
+            <w:r>
+              <w:t xml:space="preserve"> Homepage dan, Store page</w:t>
+            </w:r>
+          </w:p>
+        </w:tc>
+      </w:tr>
+      <w:tr>
+        <w:trPr>
+          <w:trHeight w:val="688"/>
+        </w:trPr>
+        <w:tc>
+          <w:tcPr>
+            <w:tcW w:w="9569" w:type="dxa"/>
+            <w:gridSpan w:val="3"/>
+            <w:shd w:val="clear" w:color="auto" w:fill="EDEDED" w:themeFill="accent3" w:themeFillTint="33"/>
+            <w:vAlign w:val="center"/>
+          </w:tcPr>
+          <w:p>
+            <w:pPr>
+              <w:jc w:val="center"/>
+            </w:pPr>
+            <w:r>
+              <w:t>SPRINT 2</w:t>
+            </w:r>
+          </w:p>
+        </w:tc>
+      </w:tr>
+      <w:tr>
+        <w:trPr>
+          <w:trHeight w:val="683"/>
+        </w:trPr>
+        <w:tc>
+          <w:tcPr>
+            <w:tcW w:w="1129" w:type="dxa"/>
+            <w:shd w:val="clear" w:color="auto" w:fill="FFE599" w:themeFill="accent4" w:themeFillTint="66"/>
+            <w:vAlign w:val="center"/>
+          </w:tcPr>
+          <w:p>
+            <w:pPr>
+              <w:jc w:val="center"/>
+            </w:pPr>
+            <w:r>
+              <w:t>NO</w:t>
+            </w:r>
+          </w:p>
+        </w:tc>
+        <w:tc>
+          <w:tcPr>
+            <w:tcW w:w="5249" w:type="dxa"/>
+            <w:vAlign w:val="center"/>
+          </w:tcPr>
+          <w:p>
+            <w:pPr>
+              <w:jc w:val="center"/>
+            </w:pPr>
+            <w:r>
+              <w:t>TANGGAL</w:t>
+            </w:r>
+          </w:p>
+        </w:tc>
+        <w:tc>
+          <w:tcPr>
+            <w:tcW w:w="3191" w:type="dxa"/>
+            <w:vAlign w:val="center"/>
+          </w:tcPr>
+          <w:p>
+            <w:pPr>
+              <w:jc w:val="center"/>
+            </w:pPr>
+            <w:r>
+              <w:t>HASIL</w:t>
+            </w:r>
+          </w:p>
+        </w:tc>
+      </w:tr>
+      <w:tr>
+        <w:trPr>
+          <w:trHeight w:val="2269"/>
+        </w:trPr>
+        <w:tc>
+          <w:tcPr>
+            <w:tcW w:w="1129" w:type="dxa"/>
+            <w:shd w:val="clear" w:color="auto" w:fill="FFE599" w:themeFill="accent4" w:themeFillTint="66"/>
+            <w:vAlign w:val="center"/>
+          </w:tcPr>
+          <w:p>
+            <w:pPr>
+              <w:jc w:val="center"/>
+            </w:pPr>
+            <w:r>
+              <w:t>1</w:t>
+            </w:r>
+          </w:p>
+        </w:tc>
+        <w:tc>
+          <w:tcPr>
+            <w:tcW w:w="5249" w:type="dxa"/>
+            <w:vAlign w:val="center"/>
+          </w:tcPr>
+          <w:p>
+            <w:pPr>
+              <w:jc w:val="center"/>
+            </w:pPr>
+            <w:r>
+              <w:t>Selasa, 9 Mei 2023</w:t>
+            </w:r>
+          </w:p>
+        </w:tc>
+        <w:tc>
+          <w:tcPr>
+            <w:tcW w:w="3191" w:type="dxa"/>
+            <w:vAlign w:val="center"/>
+          </w:tcPr>
+          <w:p>
+            <w:pPr>
+              <w:jc w:val="center"/>
+            </w:pPr>
+            <w:r>
+              <w:t xml:space="preserve">Membuat implementasi Adopt page </w:t>
+            </w:r>
+          </w:p>
+        </w:tc>
+      </w:tr>
+      <w:tr>
+        <w:trPr>
+          <w:trHeight w:val="2269"/>
+        </w:trPr>
+        <w:tc>
+          <w:tcPr>
+            <w:tcW w:w="1129" w:type="dxa"/>
+            <w:shd w:val="clear" w:color="auto" w:fill="FFE599" w:themeFill="accent4" w:themeFillTint="66"/>
+            <w:vAlign w:val="center"/>
+          </w:tcPr>
+          <w:p>
+            <w:pPr>
+              <w:jc w:val="center"/>
+            </w:pPr>
+            <w:r>
+              <w:t>2</w:t>
+            </w:r>
+          </w:p>
+        </w:tc>
+        <w:tc>
+          <w:tcPr>
+            <w:tcW w:w="5249" w:type="dxa"/>
+            <w:vAlign w:val="center"/>
+          </w:tcPr>
+          <w:p>
+            <w:pPr>
+              <w:jc w:val="center"/>
+            </w:pPr>
+            <w:r>
+              <w:t>Rabu, 10 Mei 2023</w:t>
+            </w:r>
+          </w:p>
+        </w:tc>
+        <w:tc>
+          <w:tcPr>
+            <w:tcW w:w="3191" w:type="dxa"/>
+            <w:vAlign w:val="center"/>
+          </w:tcPr>
+          <w:p>
+            <w:pPr>
+              <w:jc w:val="center"/>
+            </w:pPr>
+            <w:r>
+              <w:t xml:space="preserve">Melanjutkan pembuatan Payment page </w:t>
+            </w:r>
+          </w:p>
+        </w:tc>
+      </w:tr>
+    </w:tbl>
+    <w:p/>
+    <w:p/>
+    <w:p>
+      <w:pPr>
+        <w:jc w:val="center"/>
+        <w:rPr>
+          <w:b/>
+          <w:bCs/>
+          <w:sz w:val="40"/>
+          <w:szCs w:val="40"/>
+        </w:rPr>
+      </w:pPr>
+      <w:r>
+        <w:rPr>
+          <w:b/>
+          <w:bCs/>
+          <w:sz w:val="40"/>
+          <w:szCs w:val="40"/>
+        </w:rPr>
+        <w:t>SPRINT RESTROPECTIVE</w:t>
+      </w:r>
+    </w:p>
+    <w:tbl>
+      <w:tblPr>
+        <w:tblStyle w:val="TableGrid"/>
+        <w:tblW w:w="10610" w:type="dxa"/>
+        <w:tblInd w:w="-714" w:type="dxa"/>
+        <w:tblLook w:val="04A0" w:firstRow="1" w:lastRow="0" w:firstColumn="1" w:lastColumn="0" w:noHBand="0" w:noVBand="1"/>
+      </w:tblPr>
+      <w:tblGrid>
+        <w:gridCol w:w="2692"/>
+        <w:gridCol w:w="2436"/>
+        <w:gridCol w:w="2357"/>
+        <w:gridCol w:w="3125"/>
+      </w:tblGrid>
+      <w:tr>
+        <w:trPr>
+          <w:trHeight w:val="940"/>
+        </w:trPr>
+        <w:tc>
+          <w:tcPr>
+            <w:tcW w:w="10610" w:type="dxa"/>
+            <w:gridSpan w:val="4"/>
+            <w:shd w:val="clear" w:color="auto" w:fill="EDEDED" w:themeFill="accent3" w:themeFillTint="33"/>
+            <w:vAlign w:val="center"/>
+          </w:tcPr>
+          <w:p>
+            <w:pPr>
+              <w:jc w:val="center"/>
+            </w:pPr>
+            <w:r>
+              <w:t>SPRINT 1 and, 2 RESTROPECTIVE</w:t>
+            </w:r>
+          </w:p>
+        </w:tc>
+      </w:tr>
+      <w:tr>
+        <w:trPr>
+          <w:trHeight w:val="1026"/>
+        </w:trPr>
+        <w:tc>
+          <w:tcPr>
+            <w:tcW w:w="2692" w:type="dxa"/>
+            <w:shd w:val="clear" w:color="auto" w:fill="FFE599" w:themeFill="accent4" w:themeFillTint="66"/>
+            <w:vAlign w:val="center"/>
+          </w:tcPr>
+          <w:p>
+            <w:pPr>
+              <w:jc w:val="center"/>
+            </w:pPr>
+            <w:r>
+              <w:t>What went well</w:t>
+            </w:r>
+          </w:p>
+        </w:tc>
+        <w:tc>
+          <w:tcPr>
+            <w:tcW w:w="2436" w:type="dxa"/>
+            <w:shd w:val="clear" w:color="auto" w:fill="FFE599" w:themeFill="accent4" w:themeFillTint="66"/>
+            <w:vAlign w:val="center"/>
+          </w:tcPr>
+          <w:p>
+            <w:pPr>
+              <w:jc w:val="center"/>
+            </w:pPr>
+            <w:r>
+              <w:t>What could have gone better</w:t>
+            </w:r>
+          </w:p>
+        </w:tc>
+        <w:tc>
+          <w:tcPr>
+            <w:tcW w:w="2357" w:type="dxa"/>
+            <w:shd w:val="clear" w:color="auto" w:fill="FFE599" w:themeFill="accent4" w:themeFillTint="66"/>
+            <w:vAlign w:val="center"/>
+          </w:tcPr>
+          <w:p>
+            <w:pPr>
+              <w:jc w:val="center"/>
+            </w:pPr>
+            <w:r>
+              <w:t xml:space="preserve">Action time </w:t>
+            </w:r>
+          </w:p>
+        </w:tc>
+        <w:tc>
+          <w:tcPr>
+            <w:tcW w:w="3125" w:type="dxa"/>
+            <w:shd w:val="clear" w:color="auto" w:fill="FFE599" w:themeFill="accent4" w:themeFillTint="66"/>
+            <w:vAlign w:val="center"/>
+          </w:tcPr>
+          <w:p>
+            <w:pPr>
+              <w:jc w:val="center"/>
+            </w:pPr>
+            <w:r>
+              <w:t>What still puzzle</w:t>
+            </w:r>
+          </w:p>
+        </w:tc>
+      </w:tr>
+      <w:tr>
+        <w:trPr>
+          <w:trHeight w:val="1447"/>
+        </w:trPr>
+        <w:tc>
+          <w:tcPr>
+            <w:tcW w:w="2692" w:type="dxa"/>
+            <w:vAlign w:val="center"/>
+          </w:tcPr>
+          <w:p>
+            <w:pPr>
+              <w:jc w:val="center"/>
+            </w:pPr>
+            <w:r>
+              <w:t>Tim kami berhasil menyelesaikan semua fitur baru dalam waktu yang ditentukan</w:t>
+            </w:r>
+          </w:p>
+        </w:tc>
+        <w:tc>
+          <w:tcPr>
+            <w:tcW w:w="2436" w:type="dxa"/>
+            <w:vAlign w:val="center"/>
+          </w:tcPr>
+          <w:p>
+            <w:pPr>
+              <w:jc w:val="center"/>
+            </w:pPr>
+            <w:r>
+              <w:t>Ada beberapa kali ketika komunikasi antara anggota tim kami kurang jelas, sehingga memperlambat kemajuan kita</w:t>
+            </w:r>
+          </w:p>
+        </w:tc>
+        <w:tc>
+          <w:tcPr>
+            <w:tcW w:w="2357" w:type="dxa"/>
+            <w:vAlign w:val="center"/>
+          </w:tcPr>
+          <w:p>
+            <w:pPr>
+              <w:jc w:val="center"/>
+            </w:pPr>
+            <w:r>
+              <w:t>Meningkatkan komunikasi tim dengan rapat rutin dan lebih teratur</w:t>
+            </w:r>
+          </w:p>
+        </w:tc>
+        <w:tc>
+          <w:tcPr>
+            <w:tcW w:w="3125" w:type="dxa"/>
+            <w:vAlign w:val="center"/>
+          </w:tcPr>
+          <w:p>
+            <w:pPr>
+              <w:jc w:val="center"/>
+            </w:pPr>
+            <w:r>
+              <w:t>Bagaimana kami dapat memperbaiki proses pengembangan agar lebih efisien dan cepat</w:t>
+            </w:r>
+          </w:p>
+        </w:tc>
+      </w:tr>
+      <w:tr>
+        <w:trPr>
+          <w:trHeight w:val="1403"/>
+        </w:trPr>
+        <w:tc>
+          <w:tcPr>
+            <w:tcW w:w="2692" w:type="dxa"/>
+            <w:vAlign w:val="center"/>
+          </w:tcPr>
+          <w:p>
+            <w:pPr>
+              <w:jc w:val="center"/>
+            </w:pPr>
+            <w:r>
+              <w:t xml:space="preserve">Kualitas </w:t>
+            </w:r>
+            <w:r>
+              <w:t>rancangan ui</w:t>
+            </w:r>
+            <w:r>
+              <w:t xml:space="preserve"> dan tes unit kami meningkat secara signifikan </w:t>
+            </w:r>
+          </w:p>
+        </w:tc>
+        <w:tc>
+          <w:tcPr>
+            <w:tcW w:w="2436" w:type="dxa"/>
+            <w:vAlign w:val="center"/>
+          </w:tcPr>
+          <w:p>
+            <w:pPr>
+              <w:jc w:val="center"/>
+            </w:pPr>
+            <w:r>
+              <w:t>Beberapa fitur baru mungkin perlu lebih banyak waktu untuk pengujian sebelum kami mengirimkannya ke pelanggan kami</w:t>
+            </w:r>
+          </w:p>
+        </w:tc>
+        <w:tc>
+          <w:tcPr>
+            <w:tcW w:w="2357" w:type="dxa"/>
+            <w:vAlign w:val="center"/>
+          </w:tcPr>
+          <w:p>
+            <w:pPr>
+              <w:jc w:val="center"/>
+            </w:pPr>
+            <w:r>
+              <w:t xml:space="preserve">Membuat daftar pemeriksaan kualitas </w:t>
+            </w:r>
+            <w:r>
+              <w:t xml:space="preserve">rancangan ui </w:t>
+            </w:r>
+            <w:r>
+              <w:t>dan pengujian untuk setiap fitur baru yang kami kembangkan</w:t>
+            </w:r>
+          </w:p>
+        </w:tc>
+        <w:tc>
+          <w:tcPr>
+            <w:tcW w:w="3125" w:type="dxa"/>
+            <w:vAlign w:val="center"/>
+          </w:tcPr>
+          <w:p>
+            <w:pPr>
+              <w:jc w:val="center"/>
+            </w:pPr>
+            <w:r>
+              <w:t>Bagaimana kami dapat meningkatkan kualitas produk kami untuk memenuhi kebutuhan pelanggan dengan lebih baik</w:t>
+            </w:r>
+          </w:p>
+        </w:tc>
+      </w:tr>
+      <w:tr>
+        <w:trPr>
+          <w:trHeight w:val="1403"/>
+        </w:trPr>
+        <w:tc>
+          <w:tcPr>
+            <w:tcW w:w="2692" w:type="dxa"/>
+            <w:vAlign w:val="center"/>
+          </w:tcPr>
+          <w:p>
+            <w:pPr>
+              <w:jc w:val="center"/>
+            </w:pPr>
+            <w:r>
+              <w:t>Kami berhasil meningkatkan kecepatan pengiriman dengan mengadopsi pendekatan Agile yang lebih baik</w:t>
+            </w:r>
+          </w:p>
+        </w:tc>
+        <w:tc>
+          <w:tcPr>
+            <w:tcW w:w="2436" w:type="dxa"/>
+            <w:vAlign w:val="center"/>
+          </w:tcPr>
+          <w:p>
+            <w:pPr>
+              <w:jc w:val="center"/>
+            </w:pPr>
+            <w:r>
+              <w:t>Kami dapat meningkatkan koordinasi dan sinkronisasi dengan tim lain yang terlibat dalam pengembangan produk kami</w:t>
+            </w:r>
+          </w:p>
+        </w:tc>
+        <w:tc>
+          <w:tcPr>
+            <w:tcW w:w="2357" w:type="dxa"/>
+            <w:vAlign w:val="center"/>
+          </w:tcPr>
+          <w:p>
+            <w:pPr>
+              <w:jc w:val="center"/>
+            </w:pPr>
+            <w:r>
+              <w:t>Meningkatkan koordinasi dengan tim lain dengan berbagi jadwal kerja dan menjaga komunikasi yang lebih terbuka</w:t>
+            </w:r>
+          </w:p>
+        </w:tc>
+        <w:tc>
+          <w:tcPr>
+            <w:tcW w:w="3125" w:type="dxa"/>
+            <w:vAlign w:val="center"/>
+          </w:tcPr>
+          <w:p>
+            <w:pPr>
+              <w:jc w:val="center"/>
+            </w:pPr>
+            <w:r>
+              <w:t>Bagaimana kami dapat meningkatkan kepuasan dan retensi pelanggan dengan solusi teknologi yang kami tawarkan</w:t>
+            </w:r>
+          </w:p>
+        </w:tc>
+      </w:tr>
+      <w:tr>
+        <w:trPr>
+          <w:trHeight w:val="944"/>
+        </w:trPr>
+        <w:tc>
+          <w:tcPr>
+            <w:tcW w:w="10610" w:type="dxa"/>
+            <w:gridSpan w:val="4"/>
+            <w:shd w:val="clear" w:color="auto" w:fill="EDEDED" w:themeFill="accent3" w:themeFillTint="33"/>
+            <w:vAlign w:val="center"/>
+          </w:tcPr>
+          <w:p>
+            <w:pPr>
+              <w:jc w:val="center"/>
+            </w:pPr>
+          </w:p>
+        </w:tc>
+      </w:tr>
+    </w:tbl>
+    <w:p>
+      <w:pPr>
+        <w:jc w:val="center"/>
+        <w:rPr>
+          <w:b/>
+          <w:bCs/>
+          <w:sz w:val="40"/>
+          <w:szCs w:val="40"/>
+        </w:rPr>
+      </w:pPr>
+    </w:p>
     <w:sectPr>
       <w:pgSz w:w="11906" w:h="16838"/>
       <w:pgMar w:top="1440" w:right="1440" w:bottom="1440" w:left="1440" w:header="708" w:footer="708" w:gutter="0"/>
@@ -7920,6 +6680,56 @@
     </w:sectPr>
   </w:body>
 </w:document>
+</file>
+
+<file path=word/endnotes.xml><?xml version="1.0" encoding="utf-8"?>
+<w:endnotes xmlns:wpc="http://schemas.microsoft.com/office/word/2010/wordprocessingCanvas" xmlns:cx="http://schemas.microsoft.com/office/drawing/2014/chartex" xmlns:cx1="http://schemas.microsoft.com/office/drawing/2015/9/8/chartex" xmlns:cx2="http://schemas.microsoft.com/office/drawing/2015/10/21/chartex" xmlns:cx3="http://schemas.microsoft.com/office/drawing/2016/5/9/chartex" xmlns:cx4="http://schemas.microsoft.com/office/drawing/2016/5/10/chartex" xmlns:cx5="http://schemas.microsoft.com/office/drawing/2016/5/11/chartex" xmlns:cx6="http://schemas.microsoft.com/office/drawing/2016/5/12/chartex" xmlns:cx7="http://schemas.microsoft.com/office/drawing/2016/5/13/chartex" xmlns:cx8="http://schemas.microsoft.com/office/drawing/2016/5/14/chartex" xmlns:mc="http://schemas.openxmlformats.org/markup-compatibility/2006" xmlns:aink="http://schemas.microsoft.com/office/drawing/2016/ink" xmlns:am3d="http://schemas.microsoft.com/office/drawing/2017/model3d" xmlns:o="urn:schemas-microsoft-com:office:office" xmlns:oel="http://schemas.microsoft.com/office/2019/extlst" xmlns:r="http://schemas.openxmlformats.org/officeDocument/2006/relationships" xmlns:m="http://schemas.openxmlformats.org/officeDocument/2006/math" xmlns:v="urn:schemas-microsoft-com:vml" xmlns:wp14="http://schemas.microsoft.com/office/word/2010/wordprocessingDrawing" xmlns:wp="http://schemas.openxmlformats.org/drawingml/2006/wordprocessingDrawing" xmlns:w10="urn:schemas-microsoft-com:office:word" xmlns:w="http://schemas.openxmlformats.org/wordprocessingml/2006/main" xmlns:w14="http://schemas.microsoft.com/office/word/2010/wordml" xmlns:w15="http://schemas.microsoft.com/office/word/2012/wordml" xmlns:w16cex="http://schemas.microsoft.com/office/word/2018/wordml/cex" xmlns:w16cid="http://schemas.microsoft.com/office/word/2016/wordml/cid" xmlns:w16="http://schemas.microsoft.com/office/word/2018/wordml" xmlns:w16du="http://schemas.microsoft.com/office/word/2023/wordml/word16du" xmlns:w16sdtdh="http://schemas.microsoft.com/office/word/2020/wordml/sdtdatahash" xmlns:w16se="http://schemas.microsoft.com/office/word/2015/wordml/symex" xmlns:wpg="http://schemas.microsoft.com/office/word/2010/wordprocessingGroup" xmlns:wpi="http://schemas.microsoft.com/office/word/2010/wordprocessingInk" xmlns:wne="http://schemas.microsoft.com/office/word/2006/wordml" xmlns:wps="http://schemas.microsoft.com/office/word/2010/wordprocessingShape" mc:Ignorable="w14 w15 w16se w16cid w16 w16cex w16sdtdh wp14">
+  <w:endnote w:type="separator" w:id="-1">
+    <w:p>
+      <w:pPr>
+        <w:spacing w:after="0" w:line="240" w:lineRule="auto"/>
+      </w:pPr>
+      <w:r>
+        <w:separator/>
+      </w:r>
+    </w:p>
+  </w:endnote>
+  <w:endnote w:type="continuationSeparator" w:id="0">
+    <w:p>
+      <w:pPr>
+        <w:spacing w:after="0" w:line="240" w:lineRule="auto"/>
+      </w:pPr>
+      <w:r>
+        <w:continuationSeparator/>
+      </w:r>
+    </w:p>
+  </w:endnote>
+</w:endnotes>
+</file>
+
+<file path=word/footnotes.xml><?xml version="1.0" encoding="utf-8"?>
+<w:footnotes xmlns:wpc="http://schemas.microsoft.com/office/word/2010/wordprocessingCanvas" xmlns:cx="http://schemas.microsoft.com/office/drawing/2014/chartex" xmlns:cx1="http://schemas.microsoft.com/office/drawing/2015/9/8/chartex" xmlns:cx2="http://schemas.microsoft.com/office/drawing/2015/10/21/chartex" xmlns:cx3="http://schemas.microsoft.com/office/drawing/2016/5/9/chartex" xmlns:cx4="http://schemas.microsoft.com/office/drawing/2016/5/10/chartex" xmlns:cx5="http://schemas.microsoft.com/office/drawing/2016/5/11/chartex" xmlns:cx6="http://schemas.microsoft.com/office/drawing/2016/5/12/chartex" xmlns:cx7="http://schemas.microsoft.com/office/drawing/2016/5/13/chartex" xmlns:cx8="http://schemas.microsoft.com/office/drawing/2016/5/14/chartex" xmlns:mc="http://schemas.openxmlformats.org/markup-compatibility/2006" xmlns:aink="http://schemas.microsoft.com/office/drawing/2016/ink" xmlns:am3d="http://schemas.microsoft.com/office/drawing/2017/model3d" xmlns:o="urn:schemas-microsoft-com:office:office" xmlns:oel="http://schemas.microsoft.com/office/2019/extlst" xmlns:r="http://schemas.openxmlformats.org/officeDocument/2006/relationships" xmlns:m="http://schemas.openxmlformats.org/officeDocument/2006/math" xmlns:v="urn:schemas-microsoft-com:vml" xmlns:wp14="http://schemas.microsoft.com/office/word/2010/wordprocessingDrawing" xmlns:wp="http://schemas.openxmlformats.org/drawingml/2006/wordprocessingDrawing" xmlns:w10="urn:schemas-microsoft-com:office:word" xmlns:w="http://schemas.openxmlformats.org/wordprocessingml/2006/main" xmlns:w14="http://schemas.microsoft.com/office/word/2010/wordml" xmlns:w15="http://schemas.microsoft.com/office/word/2012/wordml" xmlns:w16cex="http://schemas.microsoft.com/office/word/2018/wordml/cex" xmlns:w16cid="http://schemas.microsoft.com/office/word/2016/wordml/cid" xmlns:w16="http://schemas.microsoft.com/office/word/2018/wordml" xmlns:w16du="http://schemas.microsoft.com/office/word/2023/wordml/word16du" xmlns:w16sdtdh="http://schemas.microsoft.com/office/word/2020/wordml/sdtdatahash" xmlns:w16se="http://schemas.microsoft.com/office/word/2015/wordml/symex" xmlns:wpg="http://schemas.microsoft.com/office/word/2010/wordprocessingGroup" xmlns:wpi="http://schemas.microsoft.com/office/word/2010/wordprocessingInk" xmlns:wne="http://schemas.microsoft.com/office/word/2006/wordml" xmlns:wps="http://schemas.microsoft.com/office/word/2010/wordprocessingShape" mc:Ignorable="w14 w15 w16se w16cid w16 w16cex w16sdtdh wp14">
+  <w:footnote w:type="separator" w:id="-1">
+    <w:p>
+      <w:pPr>
+        <w:spacing w:after="0" w:line="240" w:lineRule="auto"/>
+      </w:pPr>
+      <w:r>
+        <w:separator/>
+      </w:r>
+    </w:p>
+  </w:footnote>
+  <w:footnote w:type="continuationSeparator" w:id="0">
+    <w:p>
+      <w:pPr>
+        <w:spacing w:after="0" w:line="240" w:lineRule="auto"/>
+      </w:pPr>
+      <w:r>
+        <w:continuationSeparator/>
+      </w:r>
+    </w:p>
+  </w:footnote>
+</w:footnotes>
 </file>
 
 <file path=word/styles.xml><?xml version="1.0" encoding="utf-8"?>
@@ -8352,7 +7162,6 @@
   <w:style w:type="character" w:default="1" w:styleId="DefaultParagraphFont">
     <w:name w:val="Default Paragraph Font"/>
     <w:uiPriority w:val="1"/>
-    <w:semiHidden/>
     <w:unhideWhenUsed/>
   </w:style>
   <w:style w:type="table" w:default="1" w:styleId="TableNormal">
@@ -8427,6 +7236,112 @@
     <w:rPr>
       <w:color w:val="0000FF"/>
       <w:u w:val="single"/>
+    </w:rPr>
+  </w:style>
+  <w:style w:type="paragraph" w:styleId="Header">
+    <w:name w:val="header"/>
+    <w:basedOn w:val="Normal"/>
+    <w:link w:val="HeaderChar"/>
+    <w:uiPriority w:val="99"/>
+    <w:unhideWhenUsed/>
+    <w:rsid w:val="00403D5F"/>
+    <w:pPr>
+      <w:tabs>
+        <w:tab w:val="center" w:pos="4513"/>
+        <w:tab w:val="right" w:pos="9026"/>
+      </w:tabs>
+      <w:spacing w:after="0" w:line="240" w:lineRule="auto"/>
+    </w:pPr>
+  </w:style>
+  <w:style w:type="character" w:customStyle="1" w:styleId="HeaderChar">
+    <w:name w:val="Header Char"/>
+    <w:basedOn w:val="DefaultParagraphFont"/>
+    <w:link w:val="Header"/>
+    <w:uiPriority w:val="99"/>
+    <w:rsid w:val="00403D5F"/>
+    <w:rPr>
+      <w:kern w:val="2"/>
+      <w:szCs w:val="22"/>
+      <w:lang w:bidi="ar-SA"/>
+      <w14:ligatures w14:val="standardContextual"/>
+    </w:rPr>
+  </w:style>
+  <w:style w:type="paragraph" w:styleId="Footer">
+    <w:name w:val="footer"/>
+    <w:basedOn w:val="Normal"/>
+    <w:link w:val="FooterChar"/>
+    <w:uiPriority w:val="99"/>
+    <w:unhideWhenUsed/>
+    <w:rsid w:val="00403D5F"/>
+    <w:pPr>
+      <w:tabs>
+        <w:tab w:val="center" w:pos="4513"/>
+        <w:tab w:val="right" w:pos="9026"/>
+      </w:tabs>
+      <w:spacing w:after="0" w:line="240" w:lineRule="auto"/>
+    </w:pPr>
+  </w:style>
+  <w:style w:type="character" w:customStyle="1" w:styleId="FooterChar">
+    <w:name w:val="Footer Char"/>
+    <w:basedOn w:val="DefaultParagraphFont"/>
+    <w:link w:val="Footer"/>
+    <w:uiPriority w:val="99"/>
+    <w:rsid w:val="00403D5F"/>
+    <w:rPr>
+      <w:kern w:val="2"/>
+      <w:szCs w:val="22"/>
+      <w:lang w:bidi="ar-SA"/>
+      <w14:ligatures w14:val="standardContextual"/>
+    </w:rPr>
+  </w:style>
+  <w:style w:type="paragraph" w:styleId="NoSpacing">
+    <w:name w:val="No Spacing"/>
+    <w:uiPriority w:val="1"/>
+    <w:qFormat/>
+    <w:rsid w:val="00403D5F"/>
+    <w:pPr>
+      <w:spacing w:after="0" w:line="240" w:lineRule="auto"/>
+    </w:pPr>
+    <w:rPr>
+      <w:kern w:val="2"/>
+      <w:szCs w:val="22"/>
+      <w:lang w:bidi="ar-SA"/>
+      <w14:ligatures w14:val="standardContextual"/>
+    </w:rPr>
+  </w:style>
+  <w:style w:type="paragraph" w:styleId="Subtitle">
+    <w:name w:val="Subtitle"/>
+    <w:basedOn w:val="Normal"/>
+    <w:next w:val="Normal"/>
+    <w:link w:val="SubtitleChar"/>
+    <w:uiPriority w:val="11"/>
+    <w:qFormat/>
+    <w:rsid w:val="00403D5F"/>
+    <w:pPr>
+      <w:numPr>
+        <w:ilvl w:val="1"/>
+      </w:numPr>
+    </w:pPr>
+    <w:rPr>
+      <w:rFonts w:eastAsiaTheme="minorEastAsia"/>
+      <w:color w:val="5A5A5A" w:themeColor="text1" w:themeTint="A5"/>
+      <w:spacing w:val="15"/>
+    </w:rPr>
+  </w:style>
+  <w:style w:type="character" w:customStyle="1" w:styleId="SubtitleChar">
+    <w:name w:val="Subtitle Char"/>
+    <w:basedOn w:val="DefaultParagraphFont"/>
+    <w:link w:val="Subtitle"/>
+    <w:uiPriority w:val="11"/>
+    <w:rsid w:val="00403D5F"/>
+    <w:rPr>
+      <w:rFonts w:eastAsiaTheme="minorEastAsia"/>
+      <w:color w:val="5A5A5A" w:themeColor="text1" w:themeTint="A5"/>
+      <w:spacing w:val="15"/>
+      <w:kern w:val="2"/>
+      <w:szCs w:val="22"/>
+      <w:lang w:bidi="ar-SA"/>
+      <w14:ligatures w14:val="standardContextual"/>
     </w:rPr>
   </w:style>
 </w:styles>
@@ -8725,4 +7640,16 @@
     </a:ext>
   </a:extLst>
 </a:theme>
+</file>
+
+<file path=customXml/item1.xml><?xml version="1.0" encoding="utf-8"?>
+<b:Sources xmlns:b="http://schemas.openxmlformats.org/officeDocument/2006/bibliography" xmlns="http://schemas.openxmlformats.org/officeDocument/2006/bibliography" SelectedStyle="\APASixthEditionOfficeOnline.xsl" StyleName="APA" Version="6"/>
+</file>
+
+<file path=customXml/itemProps1.xml><?xml version="1.0" encoding="utf-8"?>
+<ds:datastoreItem xmlns:ds="http://schemas.openxmlformats.org/officeDocument/2006/customXml" ds:itemID="{913433AA-F602-4FF8-8ECE-55B6B38D0559}">
+  <ds:schemaRefs>
+    <ds:schemaRef ds:uri="http://schemas.openxmlformats.org/officeDocument/2006/bibliography"/>
+  </ds:schemaRefs>
+</ds:datastoreItem>
 </file>
</xml_diff>